<commit_message>
[IMS-?] Neuster Stand der Doku
</commit_message>
<xml_diff>
--- a/Doku/Projekt_Dokumentation.docx
+++ b/Doku/Projekt_Dokumentation.docx
@@ -22,8 +22,14 @@
         <w:p>
           <w:pPr>
             <w:pStyle w:val="Inhaltsverzeichnisberschrift"/>
+            <w:rPr>
+              <w:color w:val="auto"/>
+            </w:rPr>
           </w:pPr>
           <w:r>
+            <w:rPr>
+              <w:color w:val="auto"/>
+            </w:rPr>
             <w:t>Inhalt</w:t>
           </w:r>
         </w:p>
@@ -48,7 +54,7 @@
           <w:r>
             <w:fldChar w:fldCharType="separate"/>
           </w:r>
-          <w:hyperlink w:anchor="_Toc445881667" w:history="1">
+          <w:hyperlink w:anchor="_Toc447710453" w:history="1">
             <w:r>
               <w:rPr>
                 <w:rStyle w:val="Hyperlink"/>
@@ -89,7 +95,7 @@
                 <w:noProof/>
                 <w:webHidden/>
               </w:rPr>
-              <w:instrText xml:space="preserve"> PAGEREF _Toc445881667 \h </w:instrText>
+              <w:instrText xml:space="preserve"> PAGEREF _Toc447710453 \h </w:instrText>
             </w:r>
             <w:r>
               <w:rPr>
@@ -132,7 +138,7 @@
               <w:lang w:eastAsia="de-DE"/>
             </w:rPr>
           </w:pPr>
-          <w:hyperlink w:anchor="_Toc445881668" w:history="1">
+          <w:hyperlink w:anchor="_Toc447710454" w:history="1">
             <w:r>
               <w:rPr>
                 <w:rStyle w:val="Hyperlink"/>
@@ -173,7 +179,7 @@
                 <w:noProof/>
                 <w:webHidden/>
               </w:rPr>
-              <w:instrText xml:space="preserve"> PAGEREF _Toc445881668 \h </w:instrText>
+              <w:instrText xml:space="preserve"> PAGEREF _Toc447710454 \h </w:instrText>
             </w:r>
             <w:r>
               <w:rPr>
@@ -216,7 +222,7 @@
               <w:lang w:eastAsia="de-DE"/>
             </w:rPr>
           </w:pPr>
-          <w:hyperlink w:anchor="_Toc445881669" w:history="1">
+          <w:hyperlink w:anchor="_Toc447710455" w:history="1">
             <w:r>
               <w:rPr>
                 <w:rStyle w:val="Hyperlink"/>
@@ -257,7 +263,7 @@
                 <w:noProof/>
                 <w:webHidden/>
               </w:rPr>
-              <w:instrText xml:space="preserve"> PAGEREF _Toc445881669 \h </w:instrText>
+              <w:instrText xml:space="preserve"> PAGEREF _Toc447710455 \h </w:instrText>
             </w:r>
             <w:r>
               <w:rPr>
@@ -300,7 +306,7 @@
               <w:lang w:eastAsia="de-DE"/>
             </w:rPr>
           </w:pPr>
-          <w:hyperlink w:anchor="_Toc445881670" w:history="1">
+          <w:hyperlink w:anchor="_Toc447710456" w:history="1">
             <w:r>
               <w:rPr>
                 <w:rStyle w:val="Hyperlink"/>
@@ -341,7 +347,7 @@
                 <w:noProof/>
                 <w:webHidden/>
               </w:rPr>
-              <w:instrText xml:space="preserve"> PAGEREF _Toc445881670 \h </w:instrText>
+              <w:instrText xml:space="preserve"> PAGEREF _Toc447710456 \h </w:instrText>
             </w:r>
             <w:r>
               <w:rPr>
@@ -384,7 +390,7 @@
               <w:lang w:eastAsia="de-DE"/>
             </w:rPr>
           </w:pPr>
-          <w:hyperlink w:anchor="_Toc445881671" w:history="1">
+          <w:hyperlink w:anchor="_Toc447710457" w:history="1">
             <w:r>
               <w:rPr>
                 <w:rStyle w:val="Hyperlink"/>
@@ -425,7 +431,7 @@
                 <w:noProof/>
                 <w:webHidden/>
               </w:rPr>
-              <w:instrText xml:space="preserve"> PAGEREF _Toc445881671 \h </w:instrText>
+              <w:instrText xml:space="preserve"> PAGEREF _Toc447710457 \h </w:instrText>
             </w:r>
             <w:r>
               <w:rPr>
@@ -468,7 +474,7 @@
               <w:lang w:eastAsia="de-DE"/>
             </w:rPr>
           </w:pPr>
-          <w:hyperlink w:anchor="_Toc445881672" w:history="1">
+          <w:hyperlink w:anchor="_Toc447710458" w:history="1">
             <w:r>
               <w:rPr>
                 <w:rStyle w:val="Hyperlink"/>
@@ -509,7 +515,7 @@
                 <w:noProof/>
                 <w:webHidden/>
               </w:rPr>
-              <w:instrText xml:space="preserve"> PAGEREF _Toc445881672 \h </w:instrText>
+              <w:instrText xml:space="preserve"> PAGEREF _Toc447710458 \h </w:instrText>
             </w:r>
             <w:r>
               <w:rPr>
@@ -552,7 +558,7 @@
               <w:lang w:eastAsia="de-DE"/>
             </w:rPr>
           </w:pPr>
-          <w:hyperlink w:anchor="_Toc445881673" w:history="1">
+          <w:hyperlink w:anchor="_Toc447710459" w:history="1">
             <w:r>
               <w:rPr>
                 <w:rStyle w:val="Hyperlink"/>
@@ -572,7 +578,7 @@
                 <w:rStyle w:val="Hyperlink"/>
                 <w:noProof/>
               </w:rPr>
-              <w:t>Entwicklungsprozess</w:t>
+              <w:t>Modelle</w:t>
             </w:r>
             <w:r>
               <w:rPr>
@@ -593,7 +599,7 @@
                 <w:noProof/>
                 <w:webHidden/>
               </w:rPr>
-              <w:instrText xml:space="preserve"> PAGEREF _Toc445881673 \h </w:instrText>
+              <w:instrText xml:space="preserve"> PAGEREF _Toc447710459 \h </w:instrText>
             </w:r>
             <w:r>
               <w:rPr>
@@ -636,7 +642,7 @@
               <w:lang w:eastAsia="de-DE"/>
             </w:rPr>
           </w:pPr>
-          <w:hyperlink w:anchor="_Toc445881674" w:history="1">
+          <w:hyperlink w:anchor="_Toc447710460" w:history="1">
             <w:r>
               <w:rPr>
                 <w:rStyle w:val="Hyperlink"/>
@@ -656,7 +662,7 @@
                 <w:rStyle w:val="Hyperlink"/>
                 <w:noProof/>
               </w:rPr>
-              <w:t>Erweitertes Spiralmodell</w:t>
+              <w:t>Spiralmodell</w:t>
             </w:r>
             <w:r>
               <w:rPr>
@@ -677,7 +683,7 @@
                 <w:noProof/>
                 <w:webHidden/>
               </w:rPr>
-              <w:instrText xml:space="preserve"> PAGEREF _Toc445881674 \h </w:instrText>
+              <w:instrText xml:space="preserve"> PAGEREF _Toc447710460 \h </w:instrText>
             </w:r>
             <w:r>
               <w:rPr>
@@ -720,7 +726,7 @@
               <w:lang w:eastAsia="de-DE"/>
             </w:rPr>
           </w:pPr>
-          <w:hyperlink w:anchor="_Toc445881675" w:history="1">
+          <w:hyperlink w:anchor="_Toc447710461" w:history="1">
             <w:r>
               <w:rPr>
                 <w:rStyle w:val="Hyperlink"/>
@@ -740,7 +746,7 @@
                 <w:rStyle w:val="Hyperlink"/>
                 <w:noProof/>
               </w:rPr>
-              <w:t>Test-Driven-Development (TDD)</w:t>
+              <w:t>Test-Driven Development (TDD)</w:t>
             </w:r>
             <w:r>
               <w:rPr>
@@ -761,7 +767,7 @@
                 <w:noProof/>
                 <w:webHidden/>
               </w:rPr>
-              <w:instrText xml:space="preserve"> PAGEREF _Toc445881675 \h </w:instrText>
+              <w:instrText xml:space="preserve"> PAGEREF _Toc447710461 \h </w:instrText>
             </w:r>
             <w:r>
               <w:rPr>
@@ -804,7 +810,7 @@
               <w:lang w:eastAsia="de-DE"/>
             </w:rPr>
           </w:pPr>
-          <w:hyperlink w:anchor="_Toc445881676" w:history="1">
+          <w:hyperlink w:anchor="_Toc447710462" w:history="1">
             <w:r>
               <w:rPr>
                 <w:rStyle w:val="Hyperlink"/>
@@ -845,7 +851,7 @@
                 <w:noProof/>
                 <w:webHidden/>
               </w:rPr>
-              <w:instrText xml:space="preserve"> PAGEREF _Toc445881676 \h </w:instrText>
+              <w:instrText xml:space="preserve"> PAGEREF _Toc447710462 \h </w:instrText>
             </w:r>
             <w:r>
               <w:rPr>
@@ -865,7 +871,7 @@
                 <w:noProof/>
                 <w:webHidden/>
               </w:rPr>
-              <w:t>3</w:t>
+              <w:t>4</w:t>
             </w:r>
             <w:r>
               <w:rPr>
@@ -888,7 +894,7 @@
               <w:lang w:eastAsia="de-DE"/>
             </w:rPr>
           </w:pPr>
-          <w:hyperlink w:anchor="_Toc445881677" w:history="1">
+          <w:hyperlink w:anchor="_Toc447710463" w:history="1">
             <w:r>
               <w:rPr>
                 <w:rStyle w:val="Hyperlink"/>
@@ -929,7 +935,7 @@
                 <w:noProof/>
                 <w:webHidden/>
               </w:rPr>
-              <w:instrText xml:space="preserve"> PAGEREF _Toc445881677 \h </w:instrText>
+              <w:instrText xml:space="preserve"> PAGEREF _Toc447710463 \h </w:instrText>
             </w:r>
             <w:r>
               <w:rPr>
@@ -949,7 +955,7 @@
                 <w:noProof/>
                 <w:webHidden/>
               </w:rPr>
-              <w:t>3</w:t>
+              <w:t>4</w:t>
             </w:r>
             <w:r>
               <w:rPr>
@@ -972,7 +978,7 @@
               <w:lang w:eastAsia="de-DE"/>
             </w:rPr>
           </w:pPr>
-          <w:hyperlink w:anchor="_Toc445881678" w:history="1">
+          <w:hyperlink w:anchor="_Toc447710464" w:history="1">
             <w:r>
               <w:rPr>
                 <w:rStyle w:val="Hyperlink"/>
@@ -1013,7 +1019,7 @@
                 <w:noProof/>
                 <w:webHidden/>
               </w:rPr>
-              <w:instrText xml:space="preserve"> PAGEREF _Toc445881678 \h </w:instrText>
+              <w:instrText xml:space="preserve"> PAGEREF _Toc447710464 \h </w:instrText>
             </w:r>
             <w:r>
               <w:rPr>
@@ -1033,7 +1039,7 @@
                 <w:noProof/>
                 <w:webHidden/>
               </w:rPr>
-              <w:t>3</w:t>
+              <w:t>4</w:t>
             </w:r>
             <w:r>
               <w:rPr>
@@ -1056,7 +1062,7 @@
               <w:lang w:eastAsia="de-DE"/>
             </w:rPr>
           </w:pPr>
-          <w:hyperlink w:anchor="_Toc445881679" w:history="1">
+          <w:hyperlink w:anchor="_Toc447710465" w:history="1">
             <w:r>
               <w:rPr>
                 <w:rStyle w:val="Hyperlink"/>
@@ -1097,7 +1103,7 @@
                 <w:noProof/>
                 <w:webHidden/>
               </w:rPr>
-              <w:instrText xml:space="preserve"> PAGEREF _Toc445881679 \h </w:instrText>
+              <w:instrText xml:space="preserve"> PAGEREF _Toc447710465 \h </w:instrText>
             </w:r>
             <w:r>
               <w:rPr>
@@ -1117,7 +1123,7 @@
                 <w:noProof/>
                 <w:webHidden/>
               </w:rPr>
-              <w:t>3</w:t>
+              <w:t>4</w:t>
             </w:r>
             <w:r>
               <w:rPr>
@@ -1140,7 +1146,7 @@
               <w:lang w:eastAsia="de-DE"/>
             </w:rPr>
           </w:pPr>
-          <w:hyperlink w:anchor="_Toc445881680" w:history="1">
+          <w:hyperlink w:anchor="_Toc447710466" w:history="1">
             <w:r>
               <w:rPr>
                 <w:rStyle w:val="Hyperlink"/>
@@ -1181,7 +1187,7 @@
                 <w:noProof/>
                 <w:webHidden/>
               </w:rPr>
-              <w:instrText xml:space="preserve"> PAGEREF _Toc445881680 \h </w:instrText>
+              <w:instrText xml:space="preserve"> PAGEREF _Toc447710466 \h </w:instrText>
             </w:r>
             <w:r>
               <w:rPr>
@@ -1201,7 +1207,7 @@
                 <w:noProof/>
                 <w:webHidden/>
               </w:rPr>
-              <w:t>3</w:t>
+              <w:t>4</w:t>
             </w:r>
             <w:r>
               <w:rPr>
@@ -1224,7 +1230,7 @@
               <w:lang w:eastAsia="de-DE"/>
             </w:rPr>
           </w:pPr>
-          <w:hyperlink w:anchor="_Toc445881681" w:history="1">
+          <w:hyperlink w:anchor="_Toc447710467" w:history="1">
             <w:r>
               <w:rPr>
                 <w:rStyle w:val="Hyperlink"/>
@@ -1265,7 +1271,7 @@
                 <w:noProof/>
                 <w:webHidden/>
               </w:rPr>
-              <w:instrText xml:space="preserve"> PAGEREF _Toc445881681 \h </w:instrText>
+              <w:instrText xml:space="preserve"> PAGEREF _Toc447710467 \h </w:instrText>
             </w:r>
             <w:r>
               <w:rPr>
@@ -1285,7 +1291,7 @@
                 <w:noProof/>
                 <w:webHidden/>
               </w:rPr>
-              <w:t>3</w:t>
+              <w:t>4</w:t>
             </w:r>
             <w:r>
               <w:rPr>
@@ -1308,7 +1314,7 @@
               <w:lang w:eastAsia="de-DE"/>
             </w:rPr>
           </w:pPr>
-          <w:hyperlink w:anchor="_Toc445881682" w:history="1">
+          <w:hyperlink w:anchor="_Toc447710468" w:history="1">
             <w:r>
               <w:rPr>
                 <w:rStyle w:val="Hyperlink"/>
@@ -1349,7 +1355,7 @@
                 <w:noProof/>
                 <w:webHidden/>
               </w:rPr>
-              <w:instrText xml:space="preserve"> PAGEREF _Toc445881682 \h </w:instrText>
+              <w:instrText xml:space="preserve"> PAGEREF _Toc447710468 \h </w:instrText>
             </w:r>
             <w:r>
               <w:rPr>
@@ -1369,7 +1375,7 @@
                 <w:noProof/>
                 <w:webHidden/>
               </w:rPr>
-              <w:t>3</w:t>
+              <w:t>4</w:t>
             </w:r>
             <w:r>
               <w:rPr>
@@ -1392,7 +1398,7 @@
               <w:lang w:eastAsia="de-DE"/>
             </w:rPr>
           </w:pPr>
-          <w:hyperlink w:anchor="_Toc445881683" w:history="1">
+          <w:hyperlink w:anchor="_Toc447710469" w:history="1">
             <w:r>
               <w:rPr>
                 <w:rStyle w:val="Hyperlink"/>
@@ -1433,7 +1439,7 @@
                 <w:noProof/>
                 <w:webHidden/>
               </w:rPr>
-              <w:instrText xml:space="preserve"> PAGEREF _Toc445881683 \h </w:instrText>
+              <w:instrText xml:space="preserve"> PAGEREF _Toc447710469 \h </w:instrText>
             </w:r>
             <w:r>
               <w:rPr>
@@ -1453,7 +1459,7 @@
                 <w:noProof/>
                 <w:webHidden/>
               </w:rPr>
-              <w:t>3</w:t>
+              <w:t>4</w:t>
             </w:r>
             <w:r>
               <w:rPr>
@@ -1476,7 +1482,7 @@
               <w:lang w:eastAsia="de-DE"/>
             </w:rPr>
           </w:pPr>
-          <w:hyperlink w:anchor="_Toc445881684" w:history="1">
+          <w:hyperlink w:anchor="_Toc447710470" w:history="1">
             <w:r>
               <w:rPr>
                 <w:rStyle w:val="Hyperlink"/>
@@ -1517,7 +1523,7 @@
                 <w:noProof/>
                 <w:webHidden/>
               </w:rPr>
-              <w:instrText xml:space="preserve"> PAGEREF _Toc445881684 \h </w:instrText>
+              <w:instrText xml:space="preserve"> PAGEREF _Toc447710470 \h </w:instrText>
             </w:r>
             <w:r>
               <w:rPr>
@@ -1537,7 +1543,7 @@
                 <w:noProof/>
                 <w:webHidden/>
               </w:rPr>
-              <w:t>3</w:t>
+              <w:t>4</w:t>
             </w:r>
             <w:r>
               <w:rPr>
@@ -1560,7 +1566,7 @@
               <w:lang w:eastAsia="de-DE"/>
             </w:rPr>
           </w:pPr>
-          <w:hyperlink w:anchor="_Toc445881685" w:history="1">
+          <w:hyperlink w:anchor="_Toc447710471" w:history="1">
             <w:r>
               <w:rPr>
                 <w:rStyle w:val="Hyperlink"/>
@@ -1601,7 +1607,7 @@
                 <w:noProof/>
                 <w:webHidden/>
               </w:rPr>
-              <w:instrText xml:space="preserve"> PAGEREF _Toc445881685 \h </w:instrText>
+              <w:instrText xml:space="preserve"> PAGEREF _Toc447710471 \h </w:instrText>
             </w:r>
             <w:r>
               <w:rPr>
@@ -1621,7 +1627,7 @@
                 <w:noProof/>
                 <w:webHidden/>
               </w:rPr>
-              <w:t>3</w:t>
+              <w:t>4</w:t>
             </w:r>
             <w:r>
               <w:rPr>
@@ -1644,7 +1650,7 @@
               <w:lang w:eastAsia="de-DE"/>
             </w:rPr>
           </w:pPr>
-          <w:hyperlink w:anchor="_Toc445881686" w:history="1">
+          <w:hyperlink w:anchor="_Toc447710472" w:history="1">
             <w:r>
               <w:rPr>
                 <w:rStyle w:val="Hyperlink"/>
@@ -1687,7 +1693,7 @@
                 <w:noProof/>
                 <w:webHidden/>
               </w:rPr>
-              <w:instrText xml:space="preserve"> PAGEREF _Toc445881686 \h </w:instrText>
+              <w:instrText xml:space="preserve"> PAGEREF _Toc447710472 \h </w:instrText>
             </w:r>
             <w:r>
               <w:rPr>
@@ -1707,7 +1713,7 @@
                 <w:noProof/>
                 <w:webHidden/>
               </w:rPr>
-              <w:t>3</w:t>
+              <w:t>4</w:t>
             </w:r>
             <w:r>
               <w:rPr>
@@ -1730,7 +1736,7 @@
               <w:lang w:eastAsia="de-DE"/>
             </w:rPr>
           </w:pPr>
-          <w:hyperlink w:anchor="_Toc445881687" w:history="1">
+          <w:hyperlink w:anchor="_Toc447710473" w:history="1">
             <w:r>
               <w:rPr>
                 <w:rStyle w:val="Hyperlink"/>
@@ -1771,7 +1777,7 @@
                 <w:noProof/>
                 <w:webHidden/>
               </w:rPr>
-              <w:instrText xml:space="preserve"> PAGEREF _Toc445881687 \h </w:instrText>
+              <w:instrText xml:space="preserve"> PAGEREF _Toc447710473 \h </w:instrText>
             </w:r>
             <w:r>
               <w:rPr>
@@ -1791,7 +1797,7 @@
                 <w:noProof/>
                 <w:webHidden/>
               </w:rPr>
-              <w:t>3</w:t>
+              <w:t>4</w:t>
             </w:r>
             <w:r>
               <w:rPr>
@@ -1814,7 +1820,7 @@
               <w:lang w:eastAsia="de-DE"/>
             </w:rPr>
           </w:pPr>
-          <w:hyperlink w:anchor="_Toc445881688" w:history="1">
+          <w:hyperlink w:anchor="_Toc447710474" w:history="1">
             <w:r>
               <w:rPr>
                 <w:rStyle w:val="Hyperlink"/>
@@ -1855,7 +1861,7 @@
                 <w:noProof/>
                 <w:webHidden/>
               </w:rPr>
-              <w:instrText xml:space="preserve"> PAGEREF _Toc445881688 \h </w:instrText>
+              <w:instrText xml:space="preserve"> PAGEREF _Toc447710474 \h </w:instrText>
             </w:r>
             <w:r>
               <w:rPr>
@@ -1875,7 +1881,7 @@
                 <w:noProof/>
                 <w:webHidden/>
               </w:rPr>
-              <w:t>3</w:t>
+              <w:t>4</w:t>
             </w:r>
             <w:r>
               <w:rPr>
@@ -1898,7 +1904,7 @@
               <w:lang w:eastAsia="de-DE"/>
             </w:rPr>
           </w:pPr>
-          <w:hyperlink w:anchor="_Toc445881689" w:history="1">
+          <w:hyperlink w:anchor="_Toc447710475" w:history="1">
             <w:r>
               <w:rPr>
                 <w:rStyle w:val="Hyperlink"/>
@@ -1939,7 +1945,7 @@
                 <w:noProof/>
                 <w:webHidden/>
               </w:rPr>
-              <w:instrText xml:space="preserve"> PAGEREF _Toc445881689 \h </w:instrText>
+              <w:instrText xml:space="preserve"> PAGEREF _Toc447710475 \h </w:instrText>
             </w:r>
             <w:r>
               <w:rPr>
@@ -1959,7 +1965,7 @@
                 <w:noProof/>
                 <w:webHidden/>
               </w:rPr>
-              <w:t>3</w:t>
+              <w:t>4</w:t>
             </w:r>
             <w:r>
               <w:rPr>
@@ -1982,7 +1988,7 @@
               <w:lang w:eastAsia="de-DE"/>
             </w:rPr>
           </w:pPr>
-          <w:hyperlink w:anchor="_Toc445881690" w:history="1">
+          <w:hyperlink w:anchor="_Toc447710476" w:history="1">
             <w:r>
               <w:rPr>
                 <w:rStyle w:val="Hyperlink"/>
@@ -2023,7 +2029,7 @@
                 <w:noProof/>
                 <w:webHidden/>
               </w:rPr>
-              <w:instrText xml:space="preserve"> PAGEREF _Toc445881690 \h </w:instrText>
+              <w:instrText xml:space="preserve"> PAGEREF _Toc447710476 \h </w:instrText>
             </w:r>
             <w:r>
               <w:rPr>
@@ -2043,7 +2049,7 @@
                 <w:noProof/>
                 <w:webHidden/>
               </w:rPr>
-              <w:t>3</w:t>
+              <w:t>4</w:t>
             </w:r>
             <w:r>
               <w:rPr>
@@ -2066,7 +2072,7 @@
               <w:lang w:eastAsia="de-DE"/>
             </w:rPr>
           </w:pPr>
-          <w:hyperlink w:anchor="_Toc445881691" w:history="1">
+          <w:hyperlink w:anchor="_Toc447710477" w:history="1">
             <w:r>
               <w:rPr>
                 <w:rStyle w:val="Hyperlink"/>
@@ -2107,7 +2113,7 @@
                 <w:noProof/>
                 <w:webHidden/>
               </w:rPr>
-              <w:instrText xml:space="preserve"> PAGEREF _Toc445881691 \h </w:instrText>
+              <w:instrText xml:space="preserve"> PAGEREF _Toc447710477 \h </w:instrText>
             </w:r>
             <w:r>
               <w:rPr>
@@ -2127,7 +2133,7 @@
                 <w:noProof/>
                 <w:webHidden/>
               </w:rPr>
-              <w:t>3</w:t>
+              <w:t>4</w:t>
             </w:r>
             <w:r>
               <w:rPr>
@@ -2150,7 +2156,7 @@
               <w:lang w:eastAsia="de-DE"/>
             </w:rPr>
           </w:pPr>
-          <w:hyperlink w:anchor="_Toc445881692" w:history="1">
+          <w:hyperlink w:anchor="_Toc447710478" w:history="1">
             <w:r>
               <w:rPr>
                 <w:rStyle w:val="Hyperlink"/>
@@ -2191,7 +2197,7 @@
                 <w:noProof/>
                 <w:webHidden/>
               </w:rPr>
-              <w:instrText xml:space="preserve"> PAGEREF _Toc445881692 \h </w:instrText>
+              <w:instrText xml:space="preserve"> PAGEREF _Toc447710478 \h </w:instrText>
             </w:r>
             <w:r>
               <w:rPr>
@@ -2211,7 +2217,7 @@
                 <w:noProof/>
                 <w:webHidden/>
               </w:rPr>
-              <w:t>3</w:t>
+              <w:t>4</w:t>
             </w:r>
             <w:r>
               <w:rPr>
@@ -2234,7 +2240,7 @@
               <w:lang w:eastAsia="de-DE"/>
             </w:rPr>
           </w:pPr>
-          <w:hyperlink w:anchor="_Toc445881693" w:history="1">
+          <w:hyperlink w:anchor="_Toc447710479" w:history="1">
             <w:r>
               <w:rPr>
                 <w:rStyle w:val="Hyperlink"/>
@@ -2275,7 +2281,7 @@
                 <w:noProof/>
                 <w:webHidden/>
               </w:rPr>
-              <w:instrText xml:space="preserve"> PAGEREF _Toc445881693 \h </w:instrText>
+              <w:instrText xml:space="preserve"> PAGEREF _Toc447710479 \h </w:instrText>
             </w:r>
             <w:r>
               <w:rPr>
@@ -2295,7 +2301,7 @@
                 <w:noProof/>
                 <w:webHidden/>
               </w:rPr>
-              <w:t>3</w:t>
+              <w:t>4</w:t>
             </w:r>
             <w:r>
               <w:rPr>
@@ -2318,7 +2324,7 @@
               <w:lang w:eastAsia="de-DE"/>
             </w:rPr>
           </w:pPr>
-          <w:hyperlink w:anchor="_Toc445881694" w:history="1">
+          <w:hyperlink w:anchor="_Toc447710480" w:history="1">
             <w:r>
               <w:rPr>
                 <w:rStyle w:val="Hyperlink"/>
@@ -2359,7 +2365,7 @@
                 <w:noProof/>
                 <w:webHidden/>
               </w:rPr>
-              <w:instrText xml:space="preserve"> PAGEREF _Toc445881694 \h </w:instrText>
+              <w:instrText xml:space="preserve"> PAGEREF _Toc447710480 \h </w:instrText>
             </w:r>
             <w:r>
               <w:rPr>
@@ -2402,7 +2408,7 @@
               <w:lang w:eastAsia="de-DE"/>
             </w:rPr>
           </w:pPr>
-          <w:hyperlink w:anchor="_Toc445881695" w:history="1">
+          <w:hyperlink w:anchor="_Toc447710481" w:history="1">
             <w:r>
               <w:rPr>
                 <w:rStyle w:val="Hyperlink"/>
@@ -2443,7 +2449,7 @@
                 <w:noProof/>
                 <w:webHidden/>
               </w:rPr>
-              <w:instrText xml:space="preserve"> PAGEREF _Toc445881695 \h </w:instrText>
+              <w:instrText xml:space="preserve"> PAGEREF _Toc447710481 \h </w:instrText>
             </w:r>
             <w:r>
               <w:rPr>
@@ -2488,16 +2494,28 @@
           <w:ilvl w:val="0"/>
           <w:numId w:val="2"/>
         </w:numPr>
+        <w:rPr>
+          <w:color w:val="auto"/>
+        </w:rPr>
       </w:pPr>
       <w:r>
+        <w:rPr>
+          <w:color w:val="auto"/>
+        </w:rPr>
         <w:br w:type="page"/>
       </w:r>
-      <w:bookmarkStart w:id="0" w:name="_Toc445881667"/>
+      <w:bookmarkStart w:id="0" w:name="_Toc447710453"/>
       <w:r>
+        <w:rPr>
+          <w:color w:val="auto"/>
+        </w:rPr>
         <w:lastRenderedPageBreak/>
         <w:t>Einleitun</w:t>
       </w:r>
       <w:r>
+        <w:rPr>
+          <w:color w:val="auto"/>
+        </w:rPr>
         <w:t>g</w:t>
       </w:r>
       <w:bookmarkEnd w:id="0"/>
@@ -2515,9 +2533,15 @@
           <w:ilvl w:val="1"/>
           <w:numId w:val="2"/>
         </w:numPr>
-      </w:pPr>
-      <w:bookmarkStart w:id="1" w:name="_Toc445881668"/>
+        <w:rPr>
+          <w:color w:val="auto"/>
+        </w:rPr>
+      </w:pPr>
+      <w:bookmarkStart w:id="1" w:name="_Toc447710454"/>
       <w:r>
+        <w:rPr>
+          <w:color w:val="auto"/>
+        </w:rPr>
         <w:t>Projektbegründung</w:t>
       </w:r>
       <w:bookmarkEnd w:id="1"/>
@@ -2543,9 +2567,15 @@
           <w:ilvl w:val="1"/>
           <w:numId w:val="2"/>
         </w:numPr>
-      </w:pPr>
-      <w:bookmarkStart w:id="2" w:name="_Toc445881669"/>
+        <w:rPr>
+          <w:color w:val="auto"/>
+        </w:rPr>
+      </w:pPr>
+      <w:bookmarkStart w:id="2" w:name="_Toc447710455"/>
       <w:r>
+        <w:rPr>
+          <w:color w:val="auto"/>
+        </w:rPr>
         <w:t>Projektziel</w:t>
       </w:r>
       <w:bookmarkEnd w:id="2"/>
@@ -2556,15 +2586,7 @@
         <w:t>Ziel des Projektes ist es die einzelnen Komponenten zu erfassen und den Mitarbeitern zuzuordnen. Dazu soll eine graphische Benutzeroberfläche</w:t>
       </w:r>
       <w:r>
-        <w:t xml:space="preserve"> mit eigener Datenbank erstellt werden. Die Anwendung soll das Auslesen und Eintragen der Teile für jeden Benutzer möglich machen, sodass alle einen Überblick über die vorhandenen B</w:t>
-      </w:r>
-      <w:bookmarkStart w:id="3" w:name="_GoBack"/>
-      <w:r>
-        <w:t>estandt</w:t>
-      </w:r>
-      <w:bookmarkEnd w:id="3"/>
-      <w:r>
-        <w:t>eile erhalten. Dadurch soll eine Kosten Minimierung gewährleistet sein.</w:t>
+        <w:t xml:space="preserve"> mit eigener Datenbank erstellt werden. Die Anwendung soll das Auslesen und Eintragen der Teile für jeden Benutzer möglich machen, sodass alle einen Überblick über die vorhandenen Bestandteile erhalten. Dadurch soll eine Kosten Minimierung gewährleistet sein.</w:t>
       </w:r>
     </w:p>
     <w:p>
@@ -2574,12 +2596,18 @@
           <w:ilvl w:val="1"/>
           <w:numId w:val="2"/>
         </w:numPr>
-      </w:pPr>
-      <w:bookmarkStart w:id="4" w:name="_Toc445881670"/>
+        <w:rPr>
+          <w:color w:val="auto"/>
+        </w:rPr>
+      </w:pPr>
+      <w:bookmarkStart w:id="3" w:name="_Toc447710456"/>
       <w:r>
+        <w:rPr>
+          <w:color w:val="auto"/>
+        </w:rPr>
         <w:t>Projektschnittstellen</w:t>
       </w:r>
-      <w:bookmarkEnd w:id="4"/>
+      <w:bookmarkEnd w:id="3"/>
     </w:p>
     <w:p>
       <w:pPr>
@@ -2588,12 +2616,18 @@
           <w:ilvl w:val="0"/>
           <w:numId w:val="2"/>
         </w:numPr>
-      </w:pPr>
-      <w:bookmarkStart w:id="5" w:name="_Toc445881671"/>
+        <w:rPr>
+          <w:color w:val="auto"/>
+        </w:rPr>
+      </w:pPr>
+      <w:bookmarkStart w:id="4" w:name="_Toc447710457"/>
       <w:r>
+        <w:rPr>
+          <w:color w:val="auto"/>
+        </w:rPr>
         <w:t>Projektplanung</w:t>
       </w:r>
-      <w:bookmarkEnd w:id="5"/>
+      <w:bookmarkEnd w:id="4"/>
     </w:p>
     <w:p>
       <w:pPr>
@@ -2602,12 +2636,18 @@
           <w:ilvl w:val="1"/>
           <w:numId w:val="2"/>
         </w:numPr>
-      </w:pPr>
-      <w:bookmarkStart w:id="6" w:name="_Toc445881672"/>
+        <w:rPr>
+          <w:color w:val="auto"/>
+        </w:rPr>
+      </w:pPr>
+      <w:bookmarkStart w:id="5" w:name="_Toc447710458"/>
       <w:r>
+        <w:rPr>
+          <w:color w:val="auto"/>
+        </w:rPr>
         <w:t>Projektzeitplan</w:t>
       </w:r>
-      <w:bookmarkEnd w:id="6"/>
+      <w:bookmarkEnd w:id="5"/>
     </w:p>
     <w:tbl>
       <w:tblPr>
@@ -2629,7 +2669,15 @@
             <w:tcW w:w="4606" w:type="dxa"/>
           </w:tcPr>
           <w:p>
-            <w:r>
+            <w:pPr>
+              <w:rPr>
+                <w:color w:val="auto"/>
+              </w:rPr>
+            </w:pPr>
+            <w:r>
+              <w:rPr>
+                <w:color w:val="auto"/>
+              </w:rPr>
               <w:t>Projektphase</w:t>
             </w:r>
           </w:p>
@@ -2641,8 +2689,14 @@
           <w:p>
             <w:pPr>
               <w:cnfStyle w:val="100000000000" w:firstRow="1" w:lastRow="0" w:firstColumn="0" w:lastColumn="0" w:oddVBand="0" w:evenVBand="0" w:oddHBand="0" w:evenHBand="0" w:firstRowFirstColumn="0" w:firstRowLastColumn="0" w:lastRowFirstColumn="0" w:lastRowLastColumn="0"/>
+              <w:rPr>
+                <w:color w:val="auto"/>
+              </w:rPr>
             </w:pPr>
             <w:r>
+              <w:rPr>
+                <w:color w:val="auto"/>
+              </w:rPr>
               <w:t>Geplante Zeit</w:t>
             </w:r>
           </w:p>
@@ -2807,15 +2861,7 @@
             <w:shd w:val="clear" w:color="auto" w:fill="4F81BD" w:themeFill="accent1"/>
           </w:tcPr>
           <w:p>
-            <w:pPr>
-              <w:rPr>
-                <w:color w:val="FFFFFF" w:themeColor="background1"/>
-              </w:rPr>
-            </w:pPr>
-            <w:r>
-              <w:rPr>
-                <w:color w:val="FFFFFF" w:themeColor="background1"/>
-              </w:rPr>
+            <w:r>
               <w:t>Gesamt</w:t>
             </w:r>
           </w:p>
@@ -2828,14 +2874,8 @@
           <w:p>
             <w:pPr>
               <w:cnfStyle w:val="000000010000" w:firstRow="0" w:lastRow="0" w:firstColumn="0" w:lastColumn="0" w:oddVBand="0" w:evenVBand="0" w:oddHBand="0" w:evenHBand="1" w:firstRowFirstColumn="0" w:firstRowLastColumn="0" w:lastRowFirstColumn="0" w:lastRowLastColumn="0"/>
-              <w:rPr>
-                <w:color w:val="FFFFFF" w:themeColor="background1"/>
-              </w:rPr>
             </w:pPr>
             <w:r>
-              <w:rPr>
-                <w:color w:val="FFFFFF" w:themeColor="background1"/>
-              </w:rPr>
               <w:t>24 Stunden</w:t>
             </w:r>
           </w:p>
@@ -2843,10 +2883,29 @@
       </w:tr>
     </w:tbl>
     <w:p>
-      <w:bookmarkStart w:id="7" w:name="_Toc445881673"/>
+      <w:pPr>
+        <w:spacing w:after="0"/>
+        <w:rPr>
+          <w:sz w:val="4"/>
+          <w:szCs w:val="4"/>
+        </w:rPr>
+      </w:pPr>
+    </w:p>
+    <w:p>
+      <w:pPr>
+        <w:jc w:val="center"/>
+      </w:pPr>
       <w:r>
-        <w:t xml:space="preserve">Eine Detaillierte Zeitplanung findet sich im Anhang </w:t>
+        <w:t xml:space="preserve">Eine Detaillierte Zeitplanung findet sich im </w:t>
       </w:r>
+      <w:hyperlink w:anchor="_Detaillierter_Zeitplan" w:history="1">
+        <w:r>
+          <w:t>Anhang</w:t>
+        </w:r>
+        <w:r>
+          <w:t xml:space="preserve"> I.I</w:t>
+        </w:r>
+      </w:hyperlink>
     </w:p>
     <w:p>
       <w:pPr>
@@ -2855,11 +2914,19 @@
           <w:ilvl w:val="1"/>
           <w:numId w:val="2"/>
         </w:numPr>
-      </w:pPr>
+        <w:rPr>
+          <w:color w:val="auto"/>
+        </w:rPr>
+      </w:pPr>
+      <w:bookmarkStart w:id="6" w:name="_Toc447710459"/>
       <w:r>
-        <w:t>Entwicklungsprozess</w:t>
+        <w:rPr>
+          <w:color w:val="auto"/>
+        </w:rPr>
+        <w:lastRenderedPageBreak/>
+        <w:t>Modelle</w:t>
       </w:r>
-      <w:bookmarkEnd w:id="7"/>
+      <w:bookmarkEnd w:id="6"/>
     </w:p>
     <w:p>
       <w:pPr>
@@ -2868,14 +2935,87 @@
           <w:ilvl w:val="2"/>
           <w:numId w:val="2"/>
         </w:numPr>
-      </w:pPr>
-      <w:bookmarkStart w:id="8" w:name="_Toc445881674"/>
+        <w:rPr>
+          <w:color w:val="auto"/>
+        </w:rPr>
+      </w:pPr>
+      <w:bookmarkStart w:id="7" w:name="_Toc447710460"/>
       <w:r>
-        <w:t>Erweitertes Spiralmodell</w:t>
+        <w:rPr>
+          <w:color w:val="auto"/>
+        </w:rPr>
+        <w:t>Spiralmodell</w:t>
       </w:r>
-      <w:bookmarkEnd w:id="8"/>
+      <w:bookmarkEnd w:id="7"/>
     </w:p>
-    <w:p/>
+    <w:p>
+      <w:r>
+        <w:t>Das Spiralmodell ist ein risikogetriebenes Vorgehensmodell. Da die Risikobetrachtung dadurch ein wesentlicher Aspekt ist gilt ein Projekt als gescheitert, wenn die Beseitigung eines Risikos fehlschlägt. Andererseits gilt ein Projekt als Abgeschlossen wenn es keine Risiken mehr gibt.</w:t>
+      </w:r>
+    </w:p>
+    <w:p>
+      <w:r>
+        <w:t>Das Spiralmodell ist eine Weiterentwicklung des Wasserfallmodells, in der die Phasen mehrfach Spiralförmig durchlaufen werden.</w:t>
+      </w:r>
+    </w:p>
+    <w:p>
+      <w:r>
+        <w:t>Beim Projektablauf ist eine Zyklische Wiederholung der Phasen vorgesehen wobei sich bei jedem Zyklus eine Annäherung an die Ziele erkennbar ist, auch wenn sich die Ziele während des Projektfortschritts verändert wurden.</w:t>
+      </w:r>
+    </w:p>
+    <w:p>
+      <w:r>
+        <w:t>In jedem einzelnen Zyklus werden dann folgende vier Schritte durchlaufen.</w:t>
+      </w:r>
+    </w:p>
+    <w:p>
+      <w:pPr>
+        <w:pStyle w:val="Listenabsatz"/>
+        <w:numPr>
+          <w:ilvl w:val="0"/>
+          <w:numId w:val="16"/>
+        </w:numPr>
+      </w:pPr>
+      <w:r>
+        <w:t>Risikoanalyse; Beschreibung von Rahmenbedingungen, Zielen und Alternativen</w:t>
+      </w:r>
+    </w:p>
+    <w:p>
+      <w:pPr>
+        <w:pStyle w:val="Listenabsatz"/>
+        <w:numPr>
+          <w:ilvl w:val="0"/>
+          <w:numId w:val="16"/>
+        </w:numPr>
+      </w:pPr>
+      <w:r>
+        <w:t>Evaluierung von Alternativen und Reduzieren von Risiken</w:t>
+      </w:r>
+    </w:p>
+    <w:p>
+      <w:pPr>
+        <w:pStyle w:val="Listenabsatz"/>
+        <w:numPr>
+          <w:ilvl w:val="0"/>
+          <w:numId w:val="16"/>
+        </w:numPr>
+      </w:pPr>
+      <w:r>
+        <w:t>Realisieren und Überprüfen des Zwischenproduktes</w:t>
+      </w:r>
+    </w:p>
+    <w:p>
+      <w:pPr>
+        <w:pStyle w:val="Listenabsatz"/>
+        <w:numPr>
+          <w:ilvl w:val="0"/>
+          <w:numId w:val="16"/>
+        </w:numPr>
+      </w:pPr>
+      <w:r>
+        <w:t>Planen des nächsten Zyklus</w:t>
+      </w:r>
+    </w:p>
     <w:p>
       <w:pPr>
         <w:pStyle w:val="berschrift3"/>
@@ -2883,23 +3023,86 @@
           <w:ilvl w:val="2"/>
           <w:numId w:val="2"/>
         </w:numPr>
-      </w:pPr>
-      <w:bookmarkStart w:id="9" w:name="_Toc445881675"/>
+        <w:rPr>
+          <w:color w:val="auto"/>
+        </w:rPr>
+      </w:pPr>
+      <w:bookmarkStart w:id="8" w:name="_Toc447710461"/>
       <w:r>
-        <w:lastRenderedPageBreak/>
-        <w:t>Test-</w:t>
+        <w:rPr>
+          <w:color w:val="auto"/>
+        </w:rPr>
+        <w:t xml:space="preserve">Test-Driven </w:t>
       </w:r>
-      <w:proofErr w:type="spellStart"/>
       <w:r>
-        <w:t>Driven</w:t>
+        <w:rPr>
+          <w:color w:val="auto"/>
+        </w:rPr>
+        <w:t>Development (TDD)</w:t>
       </w:r>
-      <w:proofErr w:type="spellEnd"/>
+      <w:bookmarkEnd w:id="8"/>
+    </w:p>
+    <w:p>
       <w:r>
-        <w:t>-Development (TDD)</w:t>
+        <w:t>Bei der testgetriebenen Entwicklung (engl. Test-Driven Development, TDD) werden Tests dazu benutzt, um die Software</w:t>
       </w:r>
-      <w:bookmarkEnd w:id="9"/>
+      <w:r>
+        <w:t xml:space="preserve"> Entwicklung</w:t>
+      </w:r>
+      <w:r>
+        <w:t xml:space="preserve"> zu</w:t>
+      </w:r>
+      <w:r>
+        <w:t xml:space="preserve"> steuern. Hierbei wird folgender Ablauf bei jedem Test eingehalten.</w:t>
+      </w:r>
     </w:p>
-    <w:p/>
+    <w:p>
+      <w:pPr>
+        <w:pStyle w:val="Listenabsatz"/>
+        <w:numPr>
+          <w:ilvl w:val="0"/>
+          <w:numId w:val="16"/>
+        </w:numPr>
+      </w:pPr>
+      <w:r>
+        <w:t>Ein Test wird geschrieben, der zunächst fehlschlägt.</w:t>
+      </w:r>
+    </w:p>
+    <w:p>
+      <w:pPr>
+        <w:pStyle w:val="Listenabsatz"/>
+        <w:numPr>
+          <w:ilvl w:val="0"/>
+          <w:numId w:val="16"/>
+        </w:numPr>
+      </w:pPr>
+      <w:r>
+        <w:t>Genau so viel Produktivcode wird implementiert, d</w:t>
+      </w:r>
+      <w:r>
+        <w:t>ass der Test erfolgreich durchlä</w:t>
+      </w:r>
+      <w:r>
+        <w:t>uft.</w:t>
+      </w:r>
+    </w:p>
+    <w:p>
+      <w:pPr>
+        <w:pStyle w:val="Listenabsatz"/>
+        <w:numPr>
+          <w:ilvl w:val="0"/>
+          <w:numId w:val="16"/>
+        </w:numPr>
+      </w:pPr>
+      <w:r>
+        <w:t>Test und Produktivcode werden refaktorisiert.</w:t>
+      </w:r>
+    </w:p>
+    <w:p>
+      <w:r>
+        <w:t>Da erfolgreiche durchgelaufene Tests mit Grün und nicht erfolgreiche Tests Rot gekennzeichnet werden, spricht man auch vom ‘‘ Red - Green - Refactor ‘‘ - Zyklus.</w:t>
+      </w:r>
+    </w:p>
     <w:p>
       <w:pPr>
         <w:pStyle w:val="berschrift1"/>
@@ -2907,12 +3110,19 @@
           <w:ilvl w:val="0"/>
           <w:numId w:val="2"/>
         </w:numPr>
-      </w:pPr>
-      <w:bookmarkStart w:id="10" w:name="_Toc445881676"/>
+        <w:rPr>
+          <w:color w:val="auto"/>
+        </w:rPr>
+      </w:pPr>
+      <w:bookmarkStart w:id="9" w:name="_Toc447710462"/>
       <w:r>
+        <w:rPr>
+          <w:color w:val="auto"/>
+        </w:rPr>
+        <w:lastRenderedPageBreak/>
         <w:t>Analysephase</w:t>
       </w:r>
-      <w:bookmarkEnd w:id="10"/>
+      <w:bookmarkEnd w:id="9"/>
     </w:p>
     <w:p>
       <w:pPr>
@@ -2921,13 +3131,154 @@
           <w:ilvl w:val="1"/>
           <w:numId w:val="2"/>
         </w:numPr>
-      </w:pPr>
-      <w:bookmarkStart w:id="11" w:name="_Toc445881677"/>
+        <w:rPr>
+          <w:color w:val="auto"/>
+        </w:rPr>
+      </w:pPr>
+      <w:bookmarkStart w:id="10" w:name="_Toc447710463"/>
       <w:r>
+        <w:rPr>
+          <w:color w:val="auto"/>
+        </w:rPr>
         <w:t>Ist-Analyse</w:t>
       </w:r>
-      <w:bookmarkEnd w:id="11"/>
+      <w:bookmarkEnd w:id="10"/>
     </w:p>
+    <w:tbl>
+      <w:tblPr>
+        <w:tblStyle w:val="Tabellenraster"/>
+        <w:tblW w:w="0" w:type="auto"/>
+        <w:tblLook w:val="04A0" w:firstRow="1" w:lastRow="0" w:firstColumn="1" w:lastColumn="0" w:noHBand="0" w:noVBand="1"/>
+      </w:tblPr>
+      <w:tblGrid>
+        <w:gridCol w:w="3070"/>
+        <w:gridCol w:w="3071"/>
+        <w:gridCol w:w="3071"/>
+      </w:tblGrid>
+      <w:tr>
+        <w:tc>
+          <w:tcPr>
+            <w:tcW w:w="3070" w:type="dxa"/>
+          </w:tcPr>
+          <w:p>
+            <w:r>
+              <w:t>Für welche Arbeitsabläufe wird das Inventar Management System benötigt?</w:t>
+            </w:r>
+          </w:p>
+        </w:tc>
+        <w:tc>
+          <w:tcPr>
+            <w:tcW w:w="3071" w:type="dxa"/>
+          </w:tcPr>
+          <w:p/>
+        </w:tc>
+        <w:tc>
+          <w:tcPr>
+            <w:tcW w:w="3071" w:type="dxa"/>
+          </w:tcPr>
+          <w:p/>
+        </w:tc>
+      </w:tr>
+      <w:tr>
+        <w:tc>
+          <w:tcPr>
+            <w:tcW w:w="3070" w:type="dxa"/>
+          </w:tcPr>
+          <w:p>
+            <w:r>
+              <w:t>Wie wird das Management bisher erledigt?</w:t>
+            </w:r>
+          </w:p>
+        </w:tc>
+        <w:tc>
+          <w:tcPr>
+            <w:tcW w:w="3071" w:type="dxa"/>
+          </w:tcPr>
+          <w:p/>
+        </w:tc>
+        <w:tc>
+          <w:tcPr>
+            <w:tcW w:w="3071" w:type="dxa"/>
+          </w:tcPr>
+          <w:p/>
+        </w:tc>
+      </w:tr>
+      <w:tr>
+        <w:tc>
+          <w:tcPr>
+            <w:tcW w:w="3070" w:type="dxa"/>
+          </w:tcPr>
+          <w:p>
+            <w:r>
+              <w:t>Welche Probleme sind bei dem bisherigen Vorgehen Aufgetreten?</w:t>
+            </w:r>
+          </w:p>
+        </w:tc>
+        <w:tc>
+          <w:tcPr>
+            <w:tcW w:w="3071" w:type="dxa"/>
+          </w:tcPr>
+          <w:p/>
+        </w:tc>
+        <w:tc>
+          <w:tcPr>
+            <w:tcW w:w="3071" w:type="dxa"/>
+          </w:tcPr>
+          <w:p/>
+        </w:tc>
+      </w:tr>
+      <w:tr>
+        <w:tc>
+          <w:tcPr>
+            <w:tcW w:w="3070" w:type="dxa"/>
+          </w:tcPr>
+          <w:p>
+            <w:r>
+              <w:t>Wie viele Personen nutzen das Programm?</w:t>
+            </w:r>
+          </w:p>
+        </w:tc>
+        <w:tc>
+          <w:tcPr>
+            <w:tcW w:w="3071" w:type="dxa"/>
+          </w:tcPr>
+          <w:p/>
+        </w:tc>
+        <w:tc>
+          <w:tcPr>
+            <w:tcW w:w="3071" w:type="dxa"/>
+          </w:tcPr>
+          <w:p/>
+        </w:tc>
+      </w:tr>
+      <w:tr>
+        <w:tc>
+          <w:tcPr>
+            <w:tcW w:w="3070" w:type="dxa"/>
+          </w:tcPr>
+          <w:p>
+            <w:r>
+              <w:t>Wie hoch ist der Gebrauch des bisherigen Management Programms?</w:t>
+            </w:r>
+            <w:bookmarkStart w:id="11" w:name="_GoBack"/>
+            <w:bookmarkEnd w:id="11"/>
+          </w:p>
+        </w:tc>
+        <w:tc>
+          <w:tcPr>
+            <w:tcW w:w="3071" w:type="dxa"/>
+          </w:tcPr>
+          <w:p/>
+        </w:tc>
+        <w:tc>
+          <w:tcPr>
+            <w:tcW w:w="3071" w:type="dxa"/>
+          </w:tcPr>
+          <w:p/>
+        </w:tc>
+      </w:tr>
+    </w:tbl>
+    <w:p/>
     <w:p>
       <w:pPr>
         <w:pStyle w:val="berschrift2"/>
@@ -2935,23 +3286,601 @@
           <w:ilvl w:val="1"/>
           <w:numId w:val="2"/>
         </w:numPr>
-      </w:pPr>
-      <w:bookmarkStart w:id="12" w:name="_Toc445881678"/>
+        <w:rPr>
+          <w:color w:val="auto"/>
+        </w:rPr>
+      </w:pPr>
+      <w:bookmarkStart w:id="12" w:name="_Toc447710464"/>
       <w:r>
+        <w:rPr>
+          <w:color w:val="auto"/>
+        </w:rPr>
         <w:t>Lastenheft</w:t>
       </w:r>
       <w:bookmarkEnd w:id="12"/>
     </w:p>
     <w:p>
       <w:pPr>
+        <w:pStyle w:val="berschrift3"/>
+        <w:numPr>
+          <w:ilvl w:val="2"/>
+          <w:numId w:val="2"/>
+        </w:numPr>
+        <w:rPr>
+          <w:color w:val="auto"/>
+        </w:rPr>
+      </w:pPr>
+      <w:r>
+        <w:rPr>
+          <w:color w:val="auto"/>
+        </w:rPr>
+        <w:t>Muss Kriterien</w:t>
+      </w:r>
+    </w:p>
+    <w:p>
+      <w:pPr>
+        <w:pStyle w:val="Listenabsatz"/>
+        <w:numPr>
+          <w:ilvl w:val="0"/>
+          <w:numId w:val="16"/>
+        </w:numPr>
+      </w:pPr>
+      <w:r>
+        <w:rPr>
+          <w:rFonts w:ascii="Helvetica" w:hAnsi="Helvetica" w:cs="Helvetica"/>
+          <w:color w:val="333333"/>
+          <w:sz w:val="20"/>
+          <w:szCs w:val="20"/>
+        </w:rPr>
+        <w:t>Dauerhaftes Speichern von Komponenten mit allen definierten Merkmalen (Arbeitsspeicher, Festplatte, Grafikkarte, Hauptplatine, Monitor, Prozessor)</w:t>
+      </w:r>
+    </w:p>
+    <w:p>
+      <w:pPr>
+        <w:pStyle w:val="Listenabsatz"/>
+        <w:numPr>
+          <w:ilvl w:val="0"/>
+          <w:numId w:val="16"/>
+        </w:numPr>
+      </w:pPr>
+      <w:r>
+        <w:rPr>
+          <w:rFonts w:ascii="Helvetica" w:hAnsi="Helvetica" w:cs="Helvetica"/>
+          <w:color w:val="333333"/>
+          <w:sz w:val="20"/>
+          <w:szCs w:val="20"/>
+        </w:rPr>
+        <w:t>Anzeigen von Komponenten in einer Liste</w:t>
+      </w:r>
+    </w:p>
+    <w:p>
+      <w:pPr>
+        <w:pStyle w:val="Listenabsatz"/>
+        <w:numPr>
+          <w:ilvl w:val="0"/>
+          <w:numId w:val="16"/>
+        </w:numPr>
+      </w:pPr>
+      <w:r>
+        <w:rPr>
+          <w:rFonts w:ascii="Helvetica" w:hAnsi="Helvetica" w:cs="Helvetica"/>
+          <w:color w:val="333333"/>
+          <w:sz w:val="20"/>
+          <w:szCs w:val="20"/>
+        </w:rPr>
+        <w:t>Bearbeiten von bereits gespeicherten Komponenten</w:t>
+      </w:r>
+    </w:p>
+    <w:p>
+      <w:pPr>
+        <w:pStyle w:val="Listenabsatz"/>
+        <w:numPr>
+          <w:ilvl w:val="0"/>
+          <w:numId w:val="16"/>
+        </w:numPr>
+      </w:pPr>
+      <w:r>
+        <w:rPr>
+          <w:rFonts w:ascii="Helvetica" w:hAnsi="Helvetica" w:cs="Helvetica"/>
+          <w:color w:val="333333"/>
+          <w:sz w:val="20"/>
+          <w:szCs w:val="20"/>
+        </w:rPr>
+        <w:t>Löschen von gespeicherten Komponenten</w:t>
+      </w:r>
+    </w:p>
+    <w:p>
+      <w:pPr>
+        <w:pStyle w:val="Listenabsatz"/>
+        <w:numPr>
+          <w:ilvl w:val="0"/>
+          <w:numId w:val="16"/>
+        </w:numPr>
+      </w:pPr>
+      <w:r>
+        <w:rPr>
+          <w:rFonts w:ascii="Helvetica" w:hAnsi="Helvetica" w:cs="Helvetica"/>
+          <w:color w:val="333333"/>
+          <w:sz w:val="20"/>
+          <w:szCs w:val="20"/>
+        </w:rPr>
+        <w:t>Grafische Oberfläche</w:t>
+      </w:r>
+    </w:p>
+    <w:p>
+      <w:pPr>
+        <w:pStyle w:val="berschrift3"/>
+        <w:numPr>
+          <w:ilvl w:val="2"/>
+          <w:numId w:val="2"/>
+        </w:numPr>
+        <w:rPr>
+          <w:color w:val="auto"/>
+        </w:rPr>
+      </w:pPr>
+      <w:r>
+        <w:rPr>
+          <w:color w:val="auto"/>
+        </w:rPr>
+        <w:t>Soll Kriterien</w:t>
+      </w:r>
+    </w:p>
+    <w:p>
+      <w:pPr>
+        <w:pStyle w:val="Listenabsatz"/>
+        <w:numPr>
+          <w:ilvl w:val="0"/>
+          <w:numId w:val="16"/>
+        </w:numPr>
+      </w:pPr>
+      <w:r>
+        <w:rPr>
+          <w:rFonts w:ascii="Helvetica" w:hAnsi="Helvetica" w:cs="Helvetica"/>
+          <w:color w:val="333333"/>
+          <w:sz w:val="20"/>
+          <w:szCs w:val="20"/>
+        </w:rPr>
+        <w:t>Filtern von Komponenten nach definierten Merkmalen</w:t>
+      </w:r>
+    </w:p>
+    <w:p>
+      <w:pPr>
+        <w:pStyle w:val="Listenabsatz"/>
+        <w:numPr>
+          <w:ilvl w:val="0"/>
+          <w:numId w:val="16"/>
+        </w:numPr>
+      </w:pPr>
+      <w:r>
+        <w:rPr>
+          <w:rFonts w:ascii="Helvetica" w:hAnsi="Helvetica" w:cs="Helvetica"/>
+          <w:color w:val="333333"/>
+          <w:sz w:val="20"/>
+          <w:szCs w:val="20"/>
+        </w:rPr>
+        <w:t>Umrechnung in andere Einheiten (z.B. Byte -&gt; GB)</w:t>
+      </w:r>
+    </w:p>
+    <w:p>
+      <w:pPr>
+        <w:pStyle w:val="Listenabsatz"/>
+        <w:numPr>
+          <w:ilvl w:val="0"/>
+          <w:numId w:val="16"/>
+        </w:numPr>
+      </w:pPr>
+      <w:r>
+        <w:rPr>
+          <w:rFonts w:ascii="Helvetica" w:hAnsi="Helvetica" w:cs="Helvetica"/>
+          <w:color w:val="333333"/>
+          <w:sz w:val="20"/>
+          <w:szCs w:val="20"/>
+        </w:rPr>
+        <w:t>Löschen von mehreren Komponenten gleichzeitig</w:t>
+      </w:r>
+    </w:p>
+    <w:p>
+      <w:pPr>
+        <w:pStyle w:val="Listenabsatz"/>
+      </w:pPr>
+    </w:p>
+    <w:p>
+      <w:pPr>
+        <w:pStyle w:val="Listenabsatz"/>
+        <w:ind w:left="1080"/>
+      </w:pPr>
+    </w:p>
+    <w:p>
+      <w:pPr>
+        <w:pStyle w:val="berschrift3"/>
+        <w:numPr>
+          <w:ilvl w:val="2"/>
+          <w:numId w:val="2"/>
+        </w:numPr>
+        <w:rPr>
+          <w:color w:val="auto"/>
+        </w:rPr>
+      </w:pPr>
+      <w:r>
+        <w:rPr>
+          <w:color w:val="auto"/>
+        </w:rPr>
+        <w:t>Kann Kriterien</w:t>
+      </w:r>
+    </w:p>
+    <w:p>
+      <w:pPr>
+        <w:pStyle w:val="Listenabsatz"/>
+        <w:numPr>
+          <w:ilvl w:val="0"/>
+          <w:numId w:val="16"/>
+        </w:numPr>
+      </w:pPr>
+      <w:r>
+        <w:rPr>
+          <w:rFonts w:ascii="Helvetica" w:hAnsi="Helvetica" w:cs="Helvetica"/>
+          <w:color w:val="333333"/>
+          <w:sz w:val="20"/>
+          <w:szCs w:val="20"/>
+        </w:rPr>
+        <w:t>Ansprechende grafische Oberfläche</w:t>
+      </w:r>
+    </w:p>
+    <w:p>
+      <w:pPr>
+        <w:pStyle w:val="Listenabsatz"/>
+        <w:numPr>
+          <w:ilvl w:val="0"/>
+          <w:numId w:val="16"/>
+        </w:numPr>
+      </w:pPr>
+      <w:r>
+        <w:rPr>
+          <w:rFonts w:ascii="Helvetica" w:hAnsi="Helvetica" w:cs="Helvetica"/>
+          <w:color w:val="333333"/>
+          <w:sz w:val="20"/>
+          <w:szCs w:val="20"/>
+        </w:rPr>
+        <w:t>Konfigurieren der Datenbankverbindung über die Oberfläche</w:t>
+      </w:r>
+    </w:p>
+    <w:p>
+      <w:pPr>
+        <w:pStyle w:val="Listenabsatz"/>
+        <w:numPr>
+          <w:ilvl w:val="0"/>
+          <w:numId w:val="16"/>
+        </w:numPr>
+      </w:pPr>
+      <w:r>
+        <w:rPr>
+          <w:rFonts w:ascii="Helvetica" w:hAnsi="Helvetica" w:cs="Helvetica"/>
+          <w:color w:val="333333"/>
+          <w:sz w:val="20"/>
+          <w:szCs w:val="20"/>
+        </w:rPr>
+        <w:t>Exportieren einer gefilterten Tabelle als CSV-Datei</w:t>
+      </w:r>
+    </w:p>
+    <w:p>
+      <w:pPr>
+        <w:pStyle w:val="Listenabsatz"/>
+      </w:pPr>
+    </w:p>
+    <w:p>
+      <w:pPr>
+        <w:pStyle w:val="berschrift2"/>
+        <w:numPr>
+          <w:ilvl w:val="1"/>
+          <w:numId w:val="2"/>
+        </w:numPr>
+        <w:rPr>
+          <w:color w:val="auto"/>
+        </w:rPr>
+      </w:pPr>
+      <w:r>
+        <w:rPr>
+          <w:color w:val="auto"/>
+        </w:rPr>
+        <w:t>Pflichtenheft</w:t>
+      </w:r>
+    </w:p>
+    <w:p>
+      <w:pPr>
+        <w:pStyle w:val="berschrift3"/>
+        <w:numPr>
+          <w:ilvl w:val="2"/>
+          <w:numId w:val="2"/>
+        </w:numPr>
+        <w:rPr>
+          <w:color w:val="auto"/>
+        </w:rPr>
+      </w:pPr>
+      <w:r>
+        <w:rPr>
+          <w:color w:val="auto"/>
+        </w:rPr>
+        <w:t>Muss Kriterien</w:t>
+      </w:r>
+    </w:p>
+    <w:p>
+      <w:pPr>
+        <w:pStyle w:val="Listenabsatz"/>
+        <w:numPr>
+          <w:ilvl w:val="0"/>
+          <w:numId w:val="16"/>
+        </w:numPr>
+      </w:pPr>
+      <w:r>
+        <w:rPr>
+          <w:rFonts w:ascii="Helvetica" w:hAnsi="Helvetica" w:cs="Helvetica"/>
+          <w:color w:val="333333"/>
+          <w:sz w:val="20"/>
+          <w:szCs w:val="20"/>
+        </w:rPr>
+        <w:t>Speichern vom Komponenten in einer relationalen Datenbank (MariaDB)</w:t>
+      </w:r>
+    </w:p>
+    <w:p>
+      <w:pPr>
+        <w:pStyle w:val="Listenabsatz"/>
+        <w:numPr>
+          <w:ilvl w:val="0"/>
+          <w:numId w:val="16"/>
+        </w:numPr>
+      </w:pPr>
+      <w:r>
+        <w:rPr>
+          <w:rFonts w:ascii="Helvetica" w:hAnsi="Helvetica" w:cs="Helvetica"/>
+          <w:color w:val="333333"/>
+          <w:sz w:val="20"/>
+          <w:szCs w:val="20"/>
+        </w:rPr>
+        <w:t>Datenbankverbindung mittels MySQL-Treiber für .NET (C#)</w:t>
+      </w:r>
+    </w:p>
+    <w:p>
+      <w:pPr>
+        <w:pStyle w:val="Listenabsatz"/>
+        <w:numPr>
+          <w:ilvl w:val="0"/>
+          <w:numId w:val="16"/>
+        </w:numPr>
+      </w:pPr>
+      <w:r>
+        <w:rPr>
+          <w:rFonts w:ascii="Helvetica" w:hAnsi="Helvetica" w:cs="Helvetica"/>
+          <w:color w:val="333333"/>
+          <w:sz w:val="20"/>
+          <w:szCs w:val="20"/>
+        </w:rPr>
+        <w:t>Selektieren von Datensätzen aus der Datenbank mittels SQL</w:t>
+      </w:r>
+    </w:p>
+    <w:p>
+      <w:pPr>
+        <w:pStyle w:val="Listenabsatz"/>
+        <w:numPr>
+          <w:ilvl w:val="0"/>
+          <w:numId w:val="16"/>
+        </w:numPr>
+      </w:pPr>
+      <w:r>
+        <w:rPr>
+          <w:rFonts w:ascii="Helvetica" w:hAnsi="Helvetica" w:cs="Helvetica"/>
+          <w:color w:val="333333"/>
+          <w:sz w:val="20"/>
+          <w:szCs w:val="20"/>
+        </w:rPr>
+        <w:t>Anzeigen von Datensätzen in einer Tabelle auf der GUI</w:t>
+      </w:r>
+    </w:p>
+    <w:p>
+      <w:pPr>
+        <w:pStyle w:val="Listenabsatz"/>
+        <w:numPr>
+          <w:ilvl w:val="0"/>
+          <w:numId w:val="16"/>
+        </w:numPr>
+      </w:pPr>
+      <w:r>
+        <w:rPr>
+          <w:rFonts w:ascii="Helvetica" w:hAnsi="Helvetica" w:cs="Helvetica"/>
+          <w:color w:val="333333"/>
+          <w:sz w:val="20"/>
+          <w:szCs w:val="20"/>
+        </w:rPr>
+        <w:t>Löschen von gespeicherten Komponenten aus der Datenbank mittels SQL</w:t>
+      </w:r>
+    </w:p>
+    <w:p>
+      <w:pPr>
+        <w:pStyle w:val="Listenabsatz"/>
+        <w:numPr>
+          <w:ilvl w:val="0"/>
+          <w:numId w:val="16"/>
+        </w:numPr>
+      </w:pPr>
+      <w:r>
+        <w:rPr>
+          <w:rFonts w:ascii="Helvetica" w:hAnsi="Helvetica" w:cs="Helvetica"/>
+          <w:color w:val="333333"/>
+          <w:sz w:val="20"/>
+          <w:szCs w:val="20"/>
+        </w:rPr>
+        <w:t>Gestalten der grafischen Oberfläche (GUI) mit dem Windows Presentation Foundation Framework (WPF)</w:t>
+      </w:r>
+    </w:p>
+    <w:p>
+      <w:pPr>
+        <w:pStyle w:val="berschrift3"/>
+        <w:numPr>
+          <w:ilvl w:val="2"/>
+          <w:numId w:val="2"/>
+        </w:numPr>
+        <w:rPr>
+          <w:color w:val="auto"/>
+        </w:rPr>
+      </w:pPr>
+      <w:r>
+        <w:rPr>
+          <w:color w:val="auto"/>
+        </w:rPr>
+        <w:t>Soll Kriterien</w:t>
+      </w:r>
+    </w:p>
+    <w:p>
+      <w:pPr>
+        <w:pStyle w:val="Listenabsatz"/>
+        <w:numPr>
+          <w:ilvl w:val="0"/>
+          <w:numId w:val="16"/>
+        </w:numPr>
+      </w:pPr>
+      <w:r>
+        <w:rPr>
+          <w:rFonts w:ascii="Helvetica" w:hAnsi="Helvetica" w:cs="Helvetica"/>
+          <w:color w:val="333333"/>
+          <w:sz w:val="20"/>
+          <w:szCs w:val="20"/>
+        </w:rPr>
+        <w:t>Selektieren von gefilterten Listen aus der relationalen Datenbank mittels SQL</w:t>
+      </w:r>
+    </w:p>
+    <w:p>
+      <w:pPr>
+        <w:pStyle w:val="Listenabsatz"/>
+        <w:numPr>
+          <w:ilvl w:val="0"/>
+          <w:numId w:val="16"/>
+        </w:numPr>
+      </w:pPr>
+      <w:r>
+        <w:rPr>
+          <w:rFonts w:ascii="Helvetica" w:hAnsi="Helvetica" w:cs="Helvetica"/>
+          <w:color w:val="333333"/>
+          <w:sz w:val="20"/>
+          <w:szCs w:val="20"/>
+        </w:rPr>
+        <w:t>Schreiben eines Algorithmus für die Umrechnung von Einheiten in C#</w:t>
+      </w:r>
+    </w:p>
+    <w:p>
+      <w:pPr>
+        <w:pStyle w:val="Listenabsatz"/>
+        <w:numPr>
+          <w:ilvl w:val="0"/>
+          <w:numId w:val="16"/>
+        </w:numPr>
+      </w:pPr>
+      <w:r>
+        <w:rPr>
+          <w:rFonts w:ascii="Helvetica" w:hAnsi="Helvetica" w:cs="Helvetica"/>
+          <w:color w:val="333333"/>
+          <w:sz w:val="20"/>
+          <w:szCs w:val="20"/>
+        </w:rPr>
+        <w:t>Selektieren von mehreren Einträgen mittels Auswahlboxen auf der WPF-Oberfläche</w:t>
+      </w:r>
+    </w:p>
+    <w:p>
+      <w:pPr>
+        <w:pStyle w:val="berschrift3"/>
+        <w:numPr>
+          <w:ilvl w:val="2"/>
+          <w:numId w:val="2"/>
+        </w:numPr>
+        <w:rPr>
+          <w:color w:val="auto"/>
+        </w:rPr>
+      </w:pPr>
+      <w:r>
+        <w:rPr>
+          <w:color w:val="auto"/>
+        </w:rPr>
+        <w:t>Kann Kriterien</w:t>
+      </w:r>
+    </w:p>
+    <w:p>
+      <w:pPr>
+        <w:pStyle w:val="Listenabsatz"/>
+        <w:numPr>
+          <w:ilvl w:val="0"/>
+          <w:numId w:val="16"/>
+        </w:numPr>
+      </w:pPr>
+      <w:r>
+        <w:rPr>
+          <w:rFonts w:ascii="Helvetica" w:hAnsi="Helvetica" w:cs="Helvetica"/>
+          <w:color w:val="333333"/>
+          <w:sz w:val="20"/>
+          <w:szCs w:val="20"/>
+        </w:rPr>
+        <w:t>Entwicklung einer ergonomischen GUI mittels Mockups</w:t>
+      </w:r>
+    </w:p>
+    <w:p>
+      <w:pPr>
+        <w:pStyle w:val="Listenabsatz"/>
+        <w:numPr>
+          <w:ilvl w:val="0"/>
+          <w:numId w:val="16"/>
+        </w:numPr>
+      </w:pPr>
+      <w:r>
+        <w:rPr>
+          <w:rFonts w:ascii="Helvetica" w:hAnsi="Helvetica" w:cs="Helvetica"/>
+          <w:color w:val="333333"/>
+          <w:sz w:val="20"/>
+          <w:szCs w:val="20"/>
+        </w:rPr>
+        <w:t>Konfigurieren der Datenbankverbindung über ein Konfigurationsfenster in C# mittels WPF</w:t>
+      </w:r>
+    </w:p>
+    <w:p>
+      <w:pPr>
+        <w:pStyle w:val="Listenabsatz"/>
+        <w:numPr>
+          <w:ilvl w:val="0"/>
+          <w:numId w:val="16"/>
+        </w:numPr>
+      </w:pPr>
+      <w:r>
+        <w:rPr>
+          <w:rFonts w:ascii="Helvetica" w:hAnsi="Helvetica" w:cs="Helvetica"/>
+          <w:color w:val="333333"/>
+          <w:sz w:val="20"/>
+          <w:szCs w:val="20"/>
+        </w:rPr>
+        <w:t>Exportieren einer gefilterten Tabelle als CSV-Datei mittels File Stream</w:t>
+      </w:r>
+    </w:p>
+    <w:p>
+      <w:pPr>
+        <w:pStyle w:val="Listenabsatz"/>
+      </w:pPr>
+    </w:p>
+    <w:p>
+      <w:pPr>
+        <w:pStyle w:val="Listenabsatz"/>
+      </w:pPr>
+    </w:p>
+    <w:p>
+      <w:pPr>
         <w:pStyle w:val="berschrift1"/>
         <w:numPr>
           <w:ilvl w:val="0"/>
           <w:numId w:val="2"/>
         </w:numPr>
-      </w:pPr>
-      <w:bookmarkStart w:id="13" w:name="_Toc445881679"/>
+        <w:rPr>
+          <w:color w:val="auto"/>
+        </w:rPr>
+      </w:pPr>
+      <w:bookmarkStart w:id="13" w:name="_Toc447710465"/>
       <w:r>
+        <w:rPr>
+          <w:color w:val="auto"/>
+        </w:rPr>
         <w:t>Entwurfsphase</w:t>
       </w:r>
       <w:bookmarkEnd w:id="13"/>
@@ -2963,9 +3892,15 @@
           <w:ilvl w:val="1"/>
           <w:numId w:val="2"/>
         </w:numPr>
-      </w:pPr>
-      <w:bookmarkStart w:id="14" w:name="_Toc445881680"/>
+        <w:rPr>
+          <w:color w:val="auto"/>
+        </w:rPr>
+      </w:pPr>
+      <w:bookmarkStart w:id="14" w:name="_Toc447710466"/>
       <w:r>
+        <w:rPr>
+          <w:color w:val="auto"/>
+        </w:rPr>
         <w:t>Zielplattform</w:t>
       </w:r>
       <w:bookmarkEnd w:id="14"/>
@@ -2977,9 +3912,15 @@
           <w:ilvl w:val="1"/>
           <w:numId w:val="2"/>
         </w:numPr>
-      </w:pPr>
-      <w:bookmarkStart w:id="15" w:name="_Toc445881681"/>
+        <w:rPr>
+          <w:color w:val="auto"/>
+        </w:rPr>
+      </w:pPr>
+      <w:bookmarkStart w:id="15" w:name="_Toc447710467"/>
       <w:r>
+        <w:rPr>
+          <w:color w:val="auto"/>
+        </w:rPr>
         <w:t>Architekturdesign</w:t>
       </w:r>
       <w:bookmarkEnd w:id="15"/>
@@ -2991,9 +3932,15 @@
           <w:ilvl w:val="1"/>
           <w:numId w:val="2"/>
         </w:numPr>
-      </w:pPr>
-      <w:bookmarkStart w:id="16" w:name="_Toc445881682"/>
+        <w:rPr>
+          <w:color w:val="auto"/>
+        </w:rPr>
+      </w:pPr>
+      <w:bookmarkStart w:id="16" w:name="_Toc447710468"/>
       <w:r>
+        <w:rPr>
+          <w:color w:val="auto"/>
+        </w:rPr>
         <w:t>Benutzeroberfläche</w:t>
       </w:r>
       <w:bookmarkEnd w:id="16"/>
@@ -3005,9 +3952,15 @@
           <w:ilvl w:val="1"/>
           <w:numId w:val="2"/>
         </w:numPr>
-      </w:pPr>
-      <w:bookmarkStart w:id="17" w:name="_Toc445881683"/>
+        <w:rPr>
+          <w:color w:val="auto"/>
+        </w:rPr>
+      </w:pPr>
+      <w:bookmarkStart w:id="17" w:name="_Toc447710469"/>
       <w:r>
+        <w:rPr>
+          <w:color w:val="auto"/>
+        </w:rPr>
         <w:t>Datenbankentwurf</w:t>
       </w:r>
       <w:bookmarkEnd w:id="17"/>
@@ -3019,9 +3972,15 @@
           <w:ilvl w:val="1"/>
           <w:numId w:val="2"/>
         </w:numPr>
-      </w:pPr>
-      <w:bookmarkStart w:id="18" w:name="_Toc445881684"/>
+        <w:rPr>
+          <w:color w:val="auto"/>
+        </w:rPr>
+      </w:pPr>
+      <w:bookmarkStart w:id="18" w:name="_Toc447710470"/>
       <w:r>
+        <w:rPr>
+          <w:color w:val="auto"/>
+        </w:rPr>
         <w:t>Pflichtenheft</w:t>
       </w:r>
       <w:bookmarkEnd w:id="18"/>
@@ -3033,9 +3992,15 @@
           <w:ilvl w:val="0"/>
           <w:numId w:val="2"/>
         </w:numPr>
-      </w:pPr>
-      <w:bookmarkStart w:id="19" w:name="_Toc445881685"/>
+        <w:rPr>
+          <w:color w:val="auto"/>
+        </w:rPr>
+      </w:pPr>
+      <w:bookmarkStart w:id="19" w:name="_Toc447710471"/>
       <w:r>
+        <w:rPr>
+          <w:color w:val="auto"/>
+        </w:rPr>
         <w:t>Implementierungsphase</w:t>
       </w:r>
       <w:bookmarkEnd w:id="19"/>
@@ -3050,13 +4015,15 @@
         <w:rPr>
           <w:rFonts w:cstheme="minorHAnsi"/>
           <w:bCs w:val="0"/>
-        </w:rPr>
-      </w:pPr>
-      <w:bookmarkStart w:id="20" w:name="_Toc445881686"/>
+          <w:color w:val="auto"/>
+        </w:rPr>
+      </w:pPr>
+      <w:bookmarkStart w:id="20" w:name="_Toc447710472"/>
       <w:r>
         <w:rPr>
           <w:rFonts w:cstheme="minorHAnsi"/>
           <w:bCs w:val="0"/>
+          <w:color w:val="auto"/>
         </w:rPr>
         <w:t>Implementierung der Datenstrukturen</w:t>
       </w:r>
@@ -3069,9 +4036,15 @@
           <w:ilvl w:val="1"/>
           <w:numId w:val="2"/>
         </w:numPr>
-      </w:pPr>
-      <w:bookmarkStart w:id="21" w:name="_Toc445881687"/>
+        <w:rPr>
+          <w:color w:val="auto"/>
+        </w:rPr>
+      </w:pPr>
+      <w:bookmarkStart w:id="21" w:name="_Toc447710473"/>
       <w:r>
+        <w:rPr>
+          <w:color w:val="auto"/>
+        </w:rPr>
         <w:t>Implementierung der Benutzeroberfläche</w:t>
       </w:r>
       <w:bookmarkEnd w:id="21"/>
@@ -3083,9 +4056,15 @@
           <w:ilvl w:val="1"/>
           <w:numId w:val="2"/>
         </w:numPr>
-      </w:pPr>
-      <w:bookmarkStart w:id="22" w:name="_Toc445881688"/>
+        <w:rPr>
+          <w:color w:val="auto"/>
+        </w:rPr>
+      </w:pPr>
+      <w:bookmarkStart w:id="22" w:name="_Toc447710474"/>
       <w:r>
+        <w:rPr>
+          <w:color w:val="auto"/>
+        </w:rPr>
         <w:t>Zwischenstand</w:t>
       </w:r>
       <w:bookmarkEnd w:id="22"/>
@@ -3097,9 +4076,15 @@
           <w:ilvl w:val="0"/>
           <w:numId w:val="2"/>
         </w:numPr>
-      </w:pPr>
-      <w:bookmarkStart w:id="23" w:name="_Toc445881689"/>
+        <w:rPr>
+          <w:color w:val="auto"/>
+        </w:rPr>
+      </w:pPr>
+      <w:bookmarkStart w:id="23" w:name="_Toc447710475"/>
       <w:r>
+        <w:rPr>
+          <w:color w:val="auto"/>
+        </w:rPr>
         <w:t>Dokumentation</w:t>
       </w:r>
       <w:bookmarkEnd w:id="23"/>
@@ -3111,9 +4096,15 @@
           <w:ilvl w:val="0"/>
           <w:numId w:val="2"/>
         </w:numPr>
-      </w:pPr>
-      <w:bookmarkStart w:id="24" w:name="_Toc445881690"/>
+        <w:rPr>
+          <w:color w:val="auto"/>
+        </w:rPr>
+      </w:pPr>
+      <w:bookmarkStart w:id="24" w:name="_Toc447710476"/>
       <w:r>
+        <w:rPr>
+          <w:color w:val="auto"/>
+        </w:rPr>
         <w:t>Fazit</w:t>
       </w:r>
       <w:bookmarkEnd w:id="24"/>
@@ -3125,9 +4116,15 @@
           <w:ilvl w:val="1"/>
           <w:numId w:val="2"/>
         </w:numPr>
-      </w:pPr>
-      <w:bookmarkStart w:id="25" w:name="_Toc445881691"/>
+        <w:rPr>
+          <w:color w:val="auto"/>
+        </w:rPr>
+      </w:pPr>
+      <w:bookmarkStart w:id="25" w:name="_Toc447710477"/>
       <w:r>
+        <w:rPr>
+          <w:color w:val="auto"/>
+        </w:rPr>
         <w:t>Soll- / Ist- Vergleich</w:t>
       </w:r>
       <w:bookmarkEnd w:id="25"/>
@@ -3139,9 +4136,15 @@
           <w:ilvl w:val="1"/>
           <w:numId w:val="2"/>
         </w:numPr>
-      </w:pPr>
-      <w:bookmarkStart w:id="26" w:name="_Toc445881692"/>
+        <w:rPr>
+          <w:color w:val="auto"/>
+        </w:rPr>
+      </w:pPr>
+      <w:bookmarkStart w:id="26" w:name="_Toc447710478"/>
       <w:r>
+        <w:rPr>
+          <w:color w:val="auto"/>
+        </w:rPr>
         <w:t>Aus dem Projekt Gewonnenes</w:t>
       </w:r>
       <w:bookmarkEnd w:id="26"/>
@@ -3153,9 +4156,15 @@
           <w:ilvl w:val="1"/>
           <w:numId w:val="2"/>
         </w:numPr>
-      </w:pPr>
-      <w:bookmarkStart w:id="27" w:name="_Toc445881693"/>
+        <w:rPr>
+          <w:color w:val="auto"/>
+        </w:rPr>
+      </w:pPr>
+      <w:bookmarkStart w:id="27" w:name="_Toc447710479"/>
       <w:r>
+        <w:rPr>
+          <w:color w:val="auto"/>
+        </w:rPr>
         <w:t>Ausblick</w:t>
       </w:r>
       <w:bookmarkEnd w:id="27"/>
@@ -3168,9 +4177,15 @@
           <w:ilvl w:val="0"/>
           <w:numId w:val="8"/>
         </w:numPr>
-      </w:pPr>
-      <w:bookmarkStart w:id="28" w:name="_Toc445881694"/>
+        <w:rPr>
+          <w:color w:val="auto"/>
+        </w:rPr>
+      </w:pPr>
+      <w:bookmarkStart w:id="28" w:name="_Toc447710480"/>
       <w:r>
+        <w:rPr>
+          <w:color w:val="auto"/>
+        </w:rPr>
         <w:t>Anhang</w:t>
       </w:r>
       <w:bookmarkEnd w:id="28"/>
@@ -3182,13 +4197,21 @@
           <w:ilvl w:val="0"/>
           <w:numId w:val="9"/>
         </w:numPr>
-      </w:pPr>
-      <w:bookmarkStart w:id="29" w:name="_Toc445881695"/>
+        <w:rPr>
+          <w:color w:val="auto"/>
+        </w:rPr>
+      </w:pPr>
+      <w:bookmarkStart w:id="29" w:name="_Detaillierter_Zeitplan"/>
       <w:bookmarkStart w:id="30" w:name="Zeitplan"/>
+      <w:bookmarkStart w:id="31" w:name="_Toc447710481"/>
+      <w:bookmarkEnd w:id="29"/>
       <w:r>
+        <w:rPr>
+          <w:color w:val="auto"/>
+        </w:rPr>
         <w:t>Detaillierter Zeitplan</w:t>
       </w:r>
-      <w:bookmarkEnd w:id="29"/>
+      <w:bookmarkEnd w:id="31"/>
     </w:p>
     <w:tbl>
       <w:tblPr>
@@ -3216,11 +4239,13 @@
             <w:pPr>
               <w:rPr>
                 <w:b w:val="0"/>
+                <w:color w:val="auto"/>
               </w:rPr>
             </w:pPr>
             <w:r>
               <w:rPr>
                 <w:b w:val="0"/>
+                <w:color w:val="auto"/>
               </w:rPr>
               <w:t>Phasen</w:t>
             </w:r>
@@ -3237,11 +4262,13 @@
               <w:cnfStyle w:val="100000000000" w:firstRow="1" w:lastRow="0" w:firstColumn="0" w:lastColumn="0" w:oddVBand="0" w:evenVBand="0" w:oddHBand="0" w:evenHBand="0" w:firstRowFirstColumn="0" w:firstRowLastColumn="0" w:lastRowFirstColumn="0" w:lastRowLastColumn="0"/>
               <w:rPr>
                 <w:b w:val="0"/>
+                <w:color w:val="auto"/>
               </w:rPr>
             </w:pPr>
             <w:r>
               <w:rPr>
                 <w:b w:val="0"/>
+                <w:color w:val="auto"/>
               </w:rPr>
               <w:t>Stunden</w:t>
             </w:r>
@@ -3262,7 +4289,6 @@
           </w:tcPr>
           <w:p>
             <w:r>
-              <w:lastRenderedPageBreak/>
               <w:t>Analysephase</w:t>
             </w:r>
           </w:p>
@@ -4550,13 +5576,11 @@
             <w:pPr>
               <w:rPr>
                 <w:b w:val="0"/>
-                <w:color w:val="FFFFFF" w:themeColor="background1"/>
               </w:rPr>
             </w:pPr>
             <w:r>
               <w:rPr>
                 <w:b w:val="0"/>
-                <w:color w:val="FFFFFF" w:themeColor="background1"/>
               </w:rPr>
               <w:t>Gesamt</w:t>
             </w:r>
@@ -4605,21 +5629,18 @@
             <w:pPr>
               <w:jc w:val="center"/>
               <w:cnfStyle w:val="000000100000" w:firstRow="0" w:lastRow="0" w:firstColumn="0" w:lastColumn="0" w:oddVBand="0" w:evenVBand="0" w:oddHBand="1" w:evenHBand="0" w:firstRowFirstColumn="0" w:firstRowLastColumn="0" w:lastRowFirstColumn="0" w:lastRowLastColumn="0"/>
-              <w:rPr>
-                <w:color w:val="FFFFFF" w:themeColor="background1"/>
-              </w:rPr>
             </w:pPr>
             <w:r>
-              <w:rPr>
-                <w:color w:val="FFFFFF" w:themeColor="background1"/>
-              </w:rPr>
               <w:t>24</w:t>
             </w:r>
           </w:p>
         </w:tc>
       </w:tr>
     </w:tbl>
-    <w:p/>
+    <w:p>
+      <w:bookmarkStart w:id="32" w:name="_Begriffsklärung"/>
+      <w:bookmarkEnd w:id="32"/>
+    </w:p>
     <w:sectPr>
       <w:pgSz w:w="11906" w:h="16838"/>
       <w:pgMar w:top="1417" w:right="1417" w:bottom="1134" w:left="1417" w:header="708" w:footer="708" w:gutter="0"/>
@@ -5110,6 +6131,118 @@
     </w:lvl>
   </w:abstractNum>
   <w:abstractNum w:abstractNumId="5">
+    <w:nsid w:val="39535ADB"/>
+    <w:multiLevelType w:val="hybridMultilevel"/>
+    <w:tmpl w:val="F7D0A39E"/>
+    <w:lvl w:ilvl="0" w:tplc="508A561C">
+      <w:numFmt w:val="bullet"/>
+      <w:lvlText w:val="-"/>
+      <w:lvlJc w:val="left"/>
+      <w:pPr>
+        <w:ind w:left="720" w:hanging="360"/>
+      </w:pPr>
+      <w:rPr>
+        <w:rFonts w:ascii="Calibri" w:eastAsiaTheme="minorHAnsi" w:hAnsi="Calibri" w:cs="Calibri" w:hint="default"/>
+      </w:rPr>
+    </w:lvl>
+    <w:lvl w:ilvl="1" w:tplc="04070003" w:tentative="1">
+      <w:start w:val="1"/>
+      <w:numFmt w:val="bullet"/>
+      <w:lvlText w:val="o"/>
+      <w:lvlJc w:val="left"/>
+      <w:pPr>
+        <w:ind w:left="1440" w:hanging="360"/>
+      </w:pPr>
+      <w:rPr>
+        <w:rFonts w:ascii="Courier New" w:hAnsi="Courier New" w:cs="Courier New" w:hint="default"/>
+      </w:rPr>
+    </w:lvl>
+    <w:lvl w:ilvl="2" w:tplc="04070005" w:tentative="1">
+      <w:start w:val="1"/>
+      <w:numFmt w:val="bullet"/>
+      <w:lvlText w:val=""/>
+      <w:lvlJc w:val="left"/>
+      <w:pPr>
+        <w:ind w:left="2160" w:hanging="360"/>
+      </w:pPr>
+      <w:rPr>
+        <w:rFonts w:ascii="Wingdings" w:hAnsi="Wingdings" w:hint="default"/>
+      </w:rPr>
+    </w:lvl>
+    <w:lvl w:ilvl="3" w:tplc="04070001" w:tentative="1">
+      <w:start w:val="1"/>
+      <w:numFmt w:val="bullet"/>
+      <w:lvlText w:val=""/>
+      <w:lvlJc w:val="left"/>
+      <w:pPr>
+        <w:ind w:left="2880" w:hanging="360"/>
+      </w:pPr>
+      <w:rPr>
+        <w:rFonts w:ascii="Symbol" w:hAnsi="Symbol" w:hint="default"/>
+      </w:rPr>
+    </w:lvl>
+    <w:lvl w:ilvl="4" w:tplc="04070003" w:tentative="1">
+      <w:start w:val="1"/>
+      <w:numFmt w:val="bullet"/>
+      <w:lvlText w:val="o"/>
+      <w:lvlJc w:val="left"/>
+      <w:pPr>
+        <w:ind w:left="3600" w:hanging="360"/>
+      </w:pPr>
+      <w:rPr>
+        <w:rFonts w:ascii="Courier New" w:hAnsi="Courier New" w:cs="Courier New" w:hint="default"/>
+      </w:rPr>
+    </w:lvl>
+    <w:lvl w:ilvl="5" w:tplc="04070005" w:tentative="1">
+      <w:start w:val="1"/>
+      <w:numFmt w:val="bullet"/>
+      <w:lvlText w:val=""/>
+      <w:lvlJc w:val="left"/>
+      <w:pPr>
+        <w:ind w:left="4320" w:hanging="360"/>
+      </w:pPr>
+      <w:rPr>
+        <w:rFonts w:ascii="Wingdings" w:hAnsi="Wingdings" w:hint="default"/>
+      </w:rPr>
+    </w:lvl>
+    <w:lvl w:ilvl="6" w:tplc="04070001" w:tentative="1">
+      <w:start w:val="1"/>
+      <w:numFmt w:val="bullet"/>
+      <w:lvlText w:val=""/>
+      <w:lvlJc w:val="left"/>
+      <w:pPr>
+        <w:ind w:left="5040" w:hanging="360"/>
+      </w:pPr>
+      <w:rPr>
+        <w:rFonts w:ascii="Symbol" w:hAnsi="Symbol" w:hint="default"/>
+      </w:rPr>
+    </w:lvl>
+    <w:lvl w:ilvl="7" w:tplc="04070003" w:tentative="1">
+      <w:start w:val="1"/>
+      <w:numFmt w:val="bullet"/>
+      <w:lvlText w:val="o"/>
+      <w:lvlJc w:val="left"/>
+      <w:pPr>
+        <w:ind w:left="5760" w:hanging="360"/>
+      </w:pPr>
+      <w:rPr>
+        <w:rFonts w:ascii="Courier New" w:hAnsi="Courier New" w:cs="Courier New" w:hint="default"/>
+      </w:rPr>
+    </w:lvl>
+    <w:lvl w:ilvl="8" w:tplc="04070005" w:tentative="1">
+      <w:start w:val="1"/>
+      <w:numFmt w:val="bullet"/>
+      <w:lvlText w:val=""/>
+      <w:lvlJc w:val="left"/>
+      <w:pPr>
+        <w:ind w:left="6480" w:hanging="360"/>
+      </w:pPr>
+      <w:rPr>
+        <w:rFonts w:ascii="Wingdings" w:hAnsi="Wingdings" w:hint="default"/>
+      </w:rPr>
+    </w:lvl>
+  </w:abstractNum>
+  <w:abstractNum w:abstractNumId="6">
     <w:nsid w:val="403E3B02"/>
     <w:multiLevelType w:val="hybridMultilevel"/>
     <w:tmpl w:val="C786ED46"/>
@@ -5198,7 +6331,7 @@
       </w:pPr>
     </w:lvl>
   </w:abstractNum>
-  <w:abstractNum w:abstractNumId="6">
+  <w:abstractNum w:abstractNumId="7">
     <w:nsid w:val="4A264639"/>
     <w:multiLevelType w:val="multilevel"/>
     <w:tmpl w:val="81FE7FA6"/>
@@ -5319,7 +6452,7 @@
       </w:rPr>
     </w:lvl>
   </w:abstractNum>
-  <w:abstractNum w:abstractNumId="7">
+  <w:abstractNum w:abstractNumId="8">
     <w:nsid w:val="53214E21"/>
     <w:multiLevelType w:val="hybridMultilevel"/>
     <w:tmpl w:val="DE249C22"/>
@@ -5408,7 +6541,7 @@
       </w:pPr>
     </w:lvl>
   </w:abstractNum>
-  <w:abstractNum w:abstractNumId="8">
+  <w:abstractNum w:abstractNumId="9">
     <w:nsid w:val="54DE132B"/>
     <w:multiLevelType w:val="hybridMultilevel"/>
     <w:tmpl w:val="F4806778"/>
@@ -5497,7 +6630,7 @@
       </w:pPr>
     </w:lvl>
   </w:abstractNum>
-  <w:abstractNum w:abstractNumId="9">
+  <w:abstractNum w:abstractNumId="10">
     <w:nsid w:val="56E97FBD"/>
     <w:multiLevelType w:val="hybridMultilevel"/>
     <w:tmpl w:val="C4CAFC46"/>
@@ -5586,7 +6719,96 @@
       </w:pPr>
     </w:lvl>
   </w:abstractNum>
-  <w:abstractNum w:abstractNumId="10">
+  <w:abstractNum w:abstractNumId="11">
+    <w:nsid w:val="57133789"/>
+    <w:multiLevelType w:val="hybridMultilevel"/>
+    <w:tmpl w:val="25080858"/>
+    <w:lvl w:ilvl="0" w:tplc="1872495E">
+      <w:start w:val="1"/>
+      <w:numFmt w:val="upperRoman"/>
+      <w:lvlText w:val="%1.II"/>
+      <w:lvlJc w:val="left"/>
+      <w:pPr>
+        <w:ind w:left="1080" w:hanging="720"/>
+      </w:pPr>
+      <w:rPr>
+        <w:rFonts w:hint="default"/>
+      </w:rPr>
+    </w:lvl>
+    <w:lvl w:ilvl="1" w:tplc="04070019" w:tentative="1">
+      <w:start w:val="1"/>
+      <w:numFmt w:val="lowerLetter"/>
+      <w:lvlText w:val="%2."/>
+      <w:lvlJc w:val="left"/>
+      <w:pPr>
+        <w:ind w:left="1440" w:hanging="360"/>
+      </w:pPr>
+    </w:lvl>
+    <w:lvl w:ilvl="2" w:tplc="0407001B" w:tentative="1">
+      <w:start w:val="1"/>
+      <w:numFmt w:val="lowerRoman"/>
+      <w:lvlText w:val="%3."/>
+      <w:lvlJc w:val="right"/>
+      <w:pPr>
+        <w:ind w:left="2160" w:hanging="180"/>
+      </w:pPr>
+    </w:lvl>
+    <w:lvl w:ilvl="3" w:tplc="0407000F" w:tentative="1">
+      <w:start w:val="1"/>
+      <w:numFmt w:val="decimal"/>
+      <w:lvlText w:val="%4."/>
+      <w:lvlJc w:val="left"/>
+      <w:pPr>
+        <w:ind w:left="2880" w:hanging="360"/>
+      </w:pPr>
+    </w:lvl>
+    <w:lvl w:ilvl="4" w:tplc="04070019" w:tentative="1">
+      <w:start w:val="1"/>
+      <w:numFmt w:val="lowerLetter"/>
+      <w:lvlText w:val="%5."/>
+      <w:lvlJc w:val="left"/>
+      <w:pPr>
+        <w:ind w:left="3600" w:hanging="360"/>
+      </w:pPr>
+    </w:lvl>
+    <w:lvl w:ilvl="5" w:tplc="0407001B" w:tentative="1">
+      <w:start w:val="1"/>
+      <w:numFmt w:val="lowerRoman"/>
+      <w:lvlText w:val="%6."/>
+      <w:lvlJc w:val="right"/>
+      <w:pPr>
+        <w:ind w:left="4320" w:hanging="180"/>
+      </w:pPr>
+    </w:lvl>
+    <w:lvl w:ilvl="6" w:tplc="0407000F" w:tentative="1">
+      <w:start w:val="1"/>
+      <w:numFmt w:val="decimal"/>
+      <w:lvlText w:val="%7."/>
+      <w:lvlJc w:val="left"/>
+      <w:pPr>
+        <w:ind w:left="5040" w:hanging="360"/>
+      </w:pPr>
+    </w:lvl>
+    <w:lvl w:ilvl="7" w:tplc="04070019" w:tentative="1">
+      <w:start w:val="1"/>
+      <w:numFmt w:val="lowerLetter"/>
+      <w:lvlText w:val="%8."/>
+      <w:lvlJc w:val="left"/>
+      <w:pPr>
+        <w:ind w:left="5760" w:hanging="360"/>
+      </w:pPr>
+    </w:lvl>
+    <w:lvl w:ilvl="8" w:tplc="0407001B" w:tentative="1">
+      <w:start w:val="1"/>
+      <w:numFmt w:val="lowerRoman"/>
+      <w:lvlText w:val="%9."/>
+      <w:lvlJc w:val="right"/>
+      <w:pPr>
+        <w:ind w:left="6480" w:hanging="180"/>
+      </w:pPr>
+    </w:lvl>
+  </w:abstractNum>
+  <w:abstractNum w:abstractNumId="12">
     <w:nsid w:val="57FD5ED1"/>
     <w:multiLevelType w:val="hybridMultilevel"/>
     <w:tmpl w:val="19901146"/>
@@ -5675,7 +6897,7 @@
       </w:pPr>
     </w:lvl>
   </w:abstractNum>
-  <w:abstractNum w:abstractNumId="11">
+  <w:abstractNum w:abstractNumId="13">
     <w:nsid w:val="61177D83"/>
     <w:multiLevelType w:val="hybridMultilevel"/>
     <w:tmpl w:val="F594D934"/>
@@ -5764,7 +6986,7 @@
       </w:pPr>
     </w:lvl>
   </w:abstractNum>
-  <w:abstractNum w:abstractNumId="12">
+  <w:abstractNum w:abstractNumId="14">
     <w:nsid w:val="62064551"/>
     <w:multiLevelType w:val="hybridMultilevel"/>
     <w:tmpl w:val="6E88E3F6"/>
@@ -5853,7 +7075,7 @@
       </w:pPr>
     </w:lvl>
   </w:abstractNum>
-  <w:abstractNum w:abstractNumId="13">
+  <w:abstractNum w:abstractNumId="15">
     <w:nsid w:val="7A166F6B"/>
     <w:multiLevelType w:val="hybridMultilevel"/>
     <w:tmpl w:val="44028DF0"/>
@@ -5942,7 +7164,7 @@
       </w:pPr>
     </w:lvl>
   </w:abstractNum>
-  <w:abstractNum w:abstractNumId="14">
+  <w:abstractNum w:abstractNumId="16">
     <w:nsid w:val="7C9710AB"/>
     <w:multiLevelType w:val="hybridMultilevel"/>
     <w:tmpl w:val="71400742"/>
@@ -6035,7 +7257,7 @@
     <w:abstractNumId w:val="4"/>
   </w:num>
   <w:num w:numId="2">
-    <w:abstractNumId w:val="6"/>
+    <w:abstractNumId w:val="7"/>
   </w:num>
   <w:num w:numId="3">
     <w:abstractNumId w:val="3"/>
@@ -6044,22 +7266,22 @@
     <w:abstractNumId w:val="2"/>
   </w:num>
   <w:num w:numId="5">
-    <w:abstractNumId w:val="14"/>
+    <w:abstractNumId w:val="16"/>
   </w:num>
   <w:num w:numId="6">
+    <w:abstractNumId w:val="10"/>
+  </w:num>
+  <w:num w:numId="7">
+    <w:abstractNumId w:val="8"/>
+  </w:num>
+  <w:num w:numId="8">
+    <w:abstractNumId w:val="15"/>
+  </w:num>
+  <w:num w:numId="9">
     <w:abstractNumId w:val="9"/>
   </w:num>
-  <w:num w:numId="7">
-    <w:abstractNumId w:val="7"/>
-  </w:num>
-  <w:num w:numId="8">
-    <w:abstractNumId w:val="13"/>
-  </w:num>
-  <w:num w:numId="9">
-    <w:abstractNumId w:val="8"/>
-  </w:num>
   <w:num w:numId="10">
-    <w:abstractNumId w:val="12"/>
+    <w:abstractNumId w:val="14"/>
   </w:num>
   <w:num w:numId="11">
     <w:abstractNumId w:val="1"/>
@@ -6068,13 +7290,19 @@
     <w:abstractNumId w:val="0"/>
   </w:num>
   <w:num w:numId="13">
-    <w:abstractNumId w:val="10"/>
+    <w:abstractNumId w:val="12"/>
   </w:num>
   <w:num w:numId="14">
-    <w:abstractNumId w:val="11"/>
+    <w:abstractNumId w:val="13"/>
   </w:num>
   <w:num w:numId="15">
+    <w:abstractNumId w:val="6"/>
+  </w:num>
+  <w:num w:numId="16">
     <w:abstractNumId w:val="5"/>
+  </w:num>
+  <w:num w:numId="17">
+    <w:abstractNumId w:val="11"/>
   </w:num>
 </w:numbering>
 </file>
@@ -6874,6 +8102,18 @@
       </w:tcPr>
     </w:tblStylePr>
   </w:style>
+  <w:style w:type="character" w:styleId="BesuchterHyperlink">
+    <w:name w:val="FollowedHyperlink"/>
+    <w:basedOn w:val="Absatz-Standardschriftart"/>
+    <w:uiPriority w:val="99"/>
+    <w:semiHidden/>
+    <w:unhideWhenUsed/>
+    <w:rsid w:val="00011727"/>
+    <w:rPr>
+      <w:color w:val="800080" w:themeColor="followedHyperlink"/>
+      <w:u w:val="single"/>
+    </w:rPr>
+  </w:style>
 </w:styles>
 </file>
 
@@ -7355,7 +8595,7 @@
 </file>
 
 <file path=customXml/itemProps1.xml><?xml version="1.0" encoding="utf-8"?>
-<ds:datastoreItem xmlns:ds="http://schemas.openxmlformats.org/officeDocument/2006/customXml" ds:itemID="{E55EB50E-1DD5-43D0-BE82-A4B479274B30}">
+<ds:datastoreItem xmlns:ds="http://schemas.openxmlformats.org/officeDocument/2006/customXml" ds:itemID="{A301A808-835C-45D6-B4CE-E8997539FF4D}">
   <ds:schemaRefs>
     <ds:schemaRef ds:uri="http://schemas.openxmlformats.org/officeDocument/2006/bibliography"/>
   </ds:schemaRefs>

</xml_diff>

<commit_message>
[IMS-?] Anpassen des Stylings (Abstände, Einrückung), Schreiben von kleinem Text für Lasten- und Pflichtenheft
</commit_message>
<xml_diff>
--- a/Doku/Projekt_Dokumentation.docx
+++ b/Doku/Projekt_Dokumentation.docx
@@ -18,6 +18,7 @@
           <w:docPartUnique/>
         </w:docPartObj>
       </w:sdtPr>
+      <w:sdtEndPr/>
       <w:sdtContent>
         <w:p>
           <w:pPr>
@@ -2519,8 +2520,13 @@
         <w:t>g</w:t>
       </w:r>
       <w:bookmarkEnd w:id="0"/>
+      <w:r>
+        <w:rPr>
+          <w:color w:val="auto"/>
+        </w:rPr>
+        <w:br/>
+      </w:r>
     </w:p>
-    <w:p/>
     <w:p>
       <w:r>
         <w:t>Die folgende Projektdokumentation schildert den Ablauf des Datenbankprojekts, welches wir im Rahmen einer gestellten Aufgabe im Lernfeld 6 durchgeführt haben.</w:t>
@@ -2545,19 +2551,42 @@
         <w:t>Projektbegründung</w:t>
       </w:r>
       <w:bookmarkEnd w:id="1"/>
-    </w:p>
-    <w:p/>
-    <w:p>
-      <w:r>
-        <w:t xml:space="preserve">Aufgrund </w:t>
-      </w:r>
-      <w:r>
-        <w:t>des Verlustes  des Überblicks über Komponente für Computer in einzelnen Betrieben, wird durch das ständige nachfragen von Teilen in der Lagerhalle der Arbeitsfluss ständig unterbrochen oder sogar nicht benötigte teile eingekauft werden und somit mehr Geld verbraucht wird. Ein Lösungsbeispiel wäre das Führen einer Excel Liste zum erfassen der Werte. Hierbei kann es jedoch schnell zu Flüchtigkeitsfehlern kommen, die dann wiederum zu Folgefehlern führen. Außerdem könnte es sein, dass einzelne Eintragungen komplett vergessen werden.</w:t>
+      <w:r>
+        <w:rPr>
+          <w:color w:val="auto"/>
+        </w:rPr>
+        <w:br/>
       </w:r>
     </w:p>
     <w:p>
       <w:r>
-        <w:t>Aufgrund dieser Probleme und der dadurch steigenden Kosten haben wir uns dazu entschieden, die Entwicklung eines Inventar Management Systems (IMS) zu Übernehmen, damit die Lagerverwaltung und die Mitarbeiter einen Einfachen überblick behalten.</w:t>
+        <w:t xml:space="preserve">Aufgrund </w:t>
+      </w:r>
+      <w:r>
+        <w:t xml:space="preserve">des Verlustes  des Überblicks über Komponente für Computer in einzelnen Betrieben, wird durch das ständige nachfragen von Teilen in der Lagerhalle der Arbeitsfluss ständig unterbrochen oder sogar nicht benötigte teile eingekauft werden und somit mehr Geld verbraucht wird. Ein Lösungsbeispiel wäre das Führen einer Excel Liste zum </w:t>
+      </w:r>
+      <w:r>
+        <w:t>E</w:t>
+      </w:r>
+      <w:r>
+        <w:t>rfassen der Werte. Hierbei kann es jedoch schnell zu Flüchtigkeitsfehlern kommen, die dann wiederum zu Folgefehlern führen. Außerdem könnte es sein, dass einzelne Eintragungen komplett vergessen werden.</w:t>
+      </w:r>
+    </w:p>
+    <w:p>
+      <w:r>
+        <w:t xml:space="preserve">Aufgrund dieser Probleme und der dadurch steigenden Kosten haben wir uns dazu entschieden, die Entwicklung eines Inventar Management Systems (IMS) zu </w:t>
+      </w:r>
+      <w:r>
+        <w:t>ü</w:t>
+      </w:r>
+      <w:r>
+        <w:t xml:space="preserve">bernehmen, damit die Lagerverwaltung und die Mitarbeiter einen Einfachen </w:t>
+      </w:r>
+      <w:r>
+        <w:t>Ü</w:t>
+      </w:r>
+      <w:r>
+        <w:t>berblick behalten.</w:t>
       </w:r>
     </w:p>
     <w:p>
@@ -2579,8 +2608,13 @@
         <w:t>Projektziel</w:t>
       </w:r>
       <w:bookmarkEnd w:id="2"/>
+      <w:r>
+        <w:rPr>
+          <w:color w:val="auto"/>
+        </w:rPr>
+        <w:br/>
+      </w:r>
     </w:p>
-    <w:p/>
     <w:p>
       <w:r>
         <w:t>Ziel des Projektes ist es die einzelnen Komponenten zu erfassen und den Mitarbeitern zuzuordnen. Dazu soll eine graphische Benutzeroberfläche</w:t>
@@ -2923,7 +2957,6 @@
         <w:rPr>
           <w:color w:val="auto"/>
         </w:rPr>
-        <w:lastRenderedPageBreak/>
         <w:t>Modelle</w:t>
       </w:r>
       <w:bookmarkEnd w:id="6"/>
@@ -2955,6 +2988,7 @@
     </w:p>
     <w:p>
       <w:r>
+        <w:lastRenderedPageBreak/>
         <w:t>Das Spiralmodell ist eine Weiterentwicklung des Wasserfallmodells, in der die Phasen mehrfach Spiralförmig durchlaufen werden.</w:t>
       </w:r>
     </w:p>
@@ -3032,7 +3066,21 @@
         <w:rPr>
           <w:color w:val="auto"/>
         </w:rPr>
-        <w:t xml:space="preserve">Test-Driven </w:t>
+        <w:t>Test-</w:t>
+      </w:r>
+      <w:proofErr w:type="spellStart"/>
+      <w:r>
+        <w:rPr>
+          <w:color w:val="auto"/>
+        </w:rPr>
+        <w:t>Driven</w:t>
+      </w:r>
+      <w:proofErr w:type="spellEnd"/>
+      <w:r>
+        <w:rPr>
+          <w:color w:val="auto"/>
+        </w:rPr>
+        <w:t xml:space="preserve"> </w:t>
       </w:r>
       <w:r>
         <w:rPr>
@@ -3044,7 +3092,15 @@
     </w:p>
     <w:p>
       <w:r>
-        <w:t>Bei der testgetriebenen Entwicklung (engl. Test-Driven Development, TDD) werden Tests dazu benutzt, um die Software</w:t>
+        <w:t>Bei der testgetriebenen Entwicklung (engl. Test-</w:t>
+      </w:r>
+      <w:proofErr w:type="spellStart"/>
+      <w:r>
+        <w:t>Driven</w:t>
+      </w:r>
+      <w:proofErr w:type="spellEnd"/>
+      <w:r>
+        <w:t xml:space="preserve"> Development, TDD) werden Tests dazu benutzt, um die Software</w:t>
       </w:r>
       <w:r>
         <w:t xml:space="preserve"> Entwicklung</w:t>
@@ -3095,12 +3151,36 @@
         </w:numPr>
       </w:pPr>
       <w:r>
-        <w:t>Test und Produktivcode werden refaktorisiert.</w:t>
+        <w:t xml:space="preserve">Test und Produktivcode werden </w:t>
+      </w:r>
+      <w:proofErr w:type="spellStart"/>
+      <w:r>
+        <w:t>refaktorisiert</w:t>
+      </w:r>
+      <w:proofErr w:type="spellEnd"/>
+      <w:r>
+        <w:t>.</w:t>
       </w:r>
     </w:p>
     <w:p>
       <w:r>
-        <w:t>Da erfolgreiche durchgelaufene Tests mit Grün und nicht erfolgreiche Tests Rot gekennzeichnet werden, spricht man auch vom ‘‘ Red - Green - Refactor ‘‘ - Zyklus.</w:t>
+        <w:t xml:space="preserve">Da erfolgreiche durchgelaufene Tests mit Grün und nicht erfolgreiche Tests Rot gekennzeichnet werden, spricht man auch vom ‘‘ </w:t>
+      </w:r>
+      <w:proofErr w:type="spellStart"/>
+      <w:r>
+        <w:t>Red</w:t>
+      </w:r>
+      <w:proofErr w:type="spellEnd"/>
+      <w:r>
+        <w:t xml:space="preserve"> - Green - </w:t>
+      </w:r>
+      <w:proofErr w:type="spellStart"/>
+      <w:r>
+        <w:t>Refactor</w:t>
+      </w:r>
+      <w:proofErr w:type="spellEnd"/>
+      <w:r>
+        <w:t xml:space="preserve"> ‘‘ - Zyklus.</w:t>
       </w:r>
     </w:p>
     <w:p>
@@ -3119,7 +3199,6 @@
         <w:rPr>
           <w:color w:val="auto"/>
         </w:rPr>
-        <w:lastRenderedPageBreak/>
         <w:t>Analysephase</w:t>
       </w:r>
       <w:bookmarkEnd w:id="9"/>
@@ -3260,8 +3339,6 @@
             <w:r>
               <w:t>Wie hoch ist der Gebrauch des bisherigen Management Programms?</w:t>
             </w:r>
-            <w:bookmarkStart w:id="11" w:name="_GoBack"/>
-            <w:bookmarkEnd w:id="11"/>
           </w:p>
         </w:tc>
         <w:tc>
@@ -3290,282 +3367,60 @@
           <w:color w:val="auto"/>
         </w:rPr>
       </w:pPr>
-      <w:bookmarkStart w:id="12" w:name="_Toc447710464"/>
+      <w:bookmarkStart w:id="11" w:name="_Toc447710464"/>
+      <w:bookmarkStart w:id="12" w:name="_Lastenheft_1"/>
+      <w:bookmarkEnd w:id="12"/>
       <w:r>
         <w:rPr>
           <w:color w:val="auto"/>
         </w:rPr>
         <w:t>Lastenheft</w:t>
       </w:r>
-      <w:bookmarkEnd w:id="12"/>
+      <w:bookmarkEnd w:id="11"/>
+      <w:r>
+        <w:rPr>
+          <w:color w:val="auto"/>
+        </w:rPr>
+        <w:br/>
+      </w:r>
     </w:p>
     <w:p>
-      <w:pPr>
-        <w:pStyle w:val="berschrift3"/>
-        <w:numPr>
-          <w:ilvl w:val="2"/>
-          <w:numId w:val="2"/>
-        </w:numPr>
-        <w:rPr>
-          <w:color w:val="auto"/>
-        </w:rPr>
-      </w:pPr>
-      <w:r>
-        <w:rPr>
-          <w:color w:val="auto"/>
-        </w:rPr>
-        <w:t>Muss Kriterien</w:t>
-      </w:r>
-    </w:p>
-    <w:p>
-      <w:pPr>
-        <w:pStyle w:val="Listenabsatz"/>
-        <w:numPr>
-          <w:ilvl w:val="0"/>
-          <w:numId w:val="16"/>
-        </w:numPr>
-      </w:pPr>
-      <w:r>
-        <w:rPr>
-          <w:rFonts w:ascii="Helvetica" w:hAnsi="Helvetica" w:cs="Helvetica"/>
-          <w:color w:val="333333"/>
-          <w:sz w:val="20"/>
-          <w:szCs w:val="20"/>
-        </w:rPr>
-        <w:t>Dauerhaftes Speichern von Komponenten mit allen definierten Merkmalen (Arbeitsspeicher, Festplatte, Grafikkarte, Hauptplatine, Monitor, Prozessor)</w:t>
-      </w:r>
-    </w:p>
-    <w:p>
-      <w:pPr>
-        <w:pStyle w:val="Listenabsatz"/>
-        <w:numPr>
-          <w:ilvl w:val="0"/>
-          <w:numId w:val="16"/>
-        </w:numPr>
-      </w:pPr>
-      <w:r>
-        <w:rPr>
-          <w:rFonts w:ascii="Helvetica" w:hAnsi="Helvetica" w:cs="Helvetica"/>
-          <w:color w:val="333333"/>
-          <w:sz w:val="20"/>
-          <w:szCs w:val="20"/>
-        </w:rPr>
-        <w:t>Anzeigen von Komponenten in einer Liste</w:t>
-      </w:r>
-    </w:p>
-    <w:p>
-      <w:pPr>
-        <w:pStyle w:val="Listenabsatz"/>
-        <w:numPr>
-          <w:ilvl w:val="0"/>
-          <w:numId w:val="16"/>
-        </w:numPr>
-      </w:pPr>
-      <w:r>
-        <w:rPr>
-          <w:rFonts w:ascii="Helvetica" w:hAnsi="Helvetica" w:cs="Helvetica"/>
-          <w:color w:val="333333"/>
-          <w:sz w:val="20"/>
-          <w:szCs w:val="20"/>
-        </w:rPr>
-        <w:t>Bearbeiten von bereits gespeicherten Komponenten</w:t>
-      </w:r>
-    </w:p>
-    <w:p>
-      <w:pPr>
-        <w:pStyle w:val="Listenabsatz"/>
-        <w:numPr>
-          <w:ilvl w:val="0"/>
-          <w:numId w:val="16"/>
-        </w:numPr>
-      </w:pPr>
-      <w:r>
-        <w:rPr>
-          <w:rFonts w:ascii="Helvetica" w:hAnsi="Helvetica" w:cs="Helvetica"/>
-          <w:color w:val="333333"/>
-          <w:sz w:val="20"/>
-          <w:szCs w:val="20"/>
-        </w:rPr>
-        <w:t>Löschen von gespeicherten Komponenten</w:t>
-      </w:r>
-    </w:p>
-    <w:p>
-      <w:pPr>
-        <w:pStyle w:val="Listenabsatz"/>
-        <w:numPr>
-          <w:ilvl w:val="0"/>
-          <w:numId w:val="16"/>
-        </w:numPr>
-      </w:pPr>
-      <w:r>
-        <w:rPr>
-          <w:rFonts w:ascii="Helvetica" w:hAnsi="Helvetica" w:cs="Helvetica"/>
-          <w:color w:val="333333"/>
-          <w:sz w:val="20"/>
-          <w:szCs w:val="20"/>
-        </w:rPr>
-        <w:t>Grafische Oberfläche</w:t>
-      </w:r>
-    </w:p>
-    <w:p>
-      <w:pPr>
-        <w:pStyle w:val="berschrift3"/>
-        <w:numPr>
-          <w:ilvl w:val="2"/>
-          <w:numId w:val="2"/>
-        </w:numPr>
-        <w:rPr>
-          <w:color w:val="auto"/>
-        </w:rPr>
-      </w:pPr>
-      <w:r>
-        <w:rPr>
-          <w:color w:val="auto"/>
-        </w:rPr>
-        <w:t>Soll Kriterien</w:t>
-      </w:r>
-    </w:p>
-    <w:p>
-      <w:pPr>
-        <w:pStyle w:val="Listenabsatz"/>
-        <w:numPr>
-          <w:ilvl w:val="0"/>
-          <w:numId w:val="16"/>
-        </w:numPr>
-      </w:pPr>
-      <w:r>
-        <w:rPr>
-          <w:rFonts w:ascii="Helvetica" w:hAnsi="Helvetica" w:cs="Helvetica"/>
-          <w:color w:val="333333"/>
-          <w:sz w:val="20"/>
-          <w:szCs w:val="20"/>
-        </w:rPr>
-        <w:t>Filtern von Komponenten nach definierten Merkmalen</w:t>
-      </w:r>
-    </w:p>
-    <w:p>
-      <w:pPr>
-        <w:pStyle w:val="Listenabsatz"/>
-        <w:numPr>
-          <w:ilvl w:val="0"/>
-          <w:numId w:val="16"/>
-        </w:numPr>
-      </w:pPr>
-      <w:r>
-        <w:rPr>
-          <w:rFonts w:ascii="Helvetica" w:hAnsi="Helvetica" w:cs="Helvetica"/>
-          <w:color w:val="333333"/>
-          <w:sz w:val="20"/>
-          <w:szCs w:val="20"/>
-        </w:rPr>
-        <w:t>Umrechnung in andere Einheiten (z.B. Byte -&gt; GB)</w:t>
-      </w:r>
-    </w:p>
-    <w:p>
-      <w:pPr>
-        <w:pStyle w:val="Listenabsatz"/>
-        <w:numPr>
-          <w:ilvl w:val="0"/>
-          <w:numId w:val="16"/>
-        </w:numPr>
-      </w:pPr>
-      <w:r>
-        <w:rPr>
-          <w:rFonts w:ascii="Helvetica" w:hAnsi="Helvetica" w:cs="Helvetica"/>
-          <w:color w:val="333333"/>
-          <w:sz w:val="20"/>
-          <w:szCs w:val="20"/>
-        </w:rPr>
-        <w:t>Löschen von mehreren Komponenten gleichzeitig</w:t>
-      </w:r>
-    </w:p>
-    <w:p>
-      <w:pPr>
-        <w:pStyle w:val="Listenabsatz"/>
-      </w:pPr>
-    </w:p>
-    <w:p>
-      <w:pPr>
-        <w:pStyle w:val="Listenabsatz"/>
-        <w:ind w:left="1080"/>
-      </w:pPr>
-    </w:p>
-    <w:p>
-      <w:pPr>
-        <w:pStyle w:val="berschrift3"/>
-        <w:numPr>
-          <w:ilvl w:val="2"/>
-          <w:numId w:val="2"/>
-        </w:numPr>
-        <w:rPr>
-          <w:color w:val="auto"/>
-        </w:rPr>
-      </w:pPr>
-      <w:r>
-        <w:rPr>
-          <w:color w:val="auto"/>
-        </w:rPr>
-        <w:t>Kann Kriterien</w:t>
-      </w:r>
-    </w:p>
-    <w:p>
-      <w:pPr>
-        <w:pStyle w:val="Listenabsatz"/>
-        <w:numPr>
-          <w:ilvl w:val="0"/>
-          <w:numId w:val="16"/>
-        </w:numPr>
-      </w:pPr>
-      <w:r>
-        <w:rPr>
-          <w:rFonts w:ascii="Helvetica" w:hAnsi="Helvetica" w:cs="Helvetica"/>
-          <w:color w:val="333333"/>
-          <w:sz w:val="20"/>
-          <w:szCs w:val="20"/>
-        </w:rPr>
-        <w:t>Ansprechende grafische Oberfläche</w:t>
-      </w:r>
-    </w:p>
-    <w:p>
-      <w:pPr>
-        <w:pStyle w:val="Listenabsatz"/>
-        <w:numPr>
-          <w:ilvl w:val="0"/>
-          <w:numId w:val="16"/>
-        </w:numPr>
-      </w:pPr>
-      <w:r>
-        <w:rPr>
-          <w:rFonts w:ascii="Helvetica" w:hAnsi="Helvetica" w:cs="Helvetica"/>
-          <w:color w:val="333333"/>
-          <w:sz w:val="20"/>
-          <w:szCs w:val="20"/>
-        </w:rPr>
-        <w:t>Konfigurieren der Datenbankverbindung über die Oberfläche</w:t>
-      </w:r>
-    </w:p>
-    <w:p>
-      <w:pPr>
-        <w:pStyle w:val="Listenabsatz"/>
-        <w:numPr>
-          <w:ilvl w:val="0"/>
-          <w:numId w:val="16"/>
-        </w:numPr>
-      </w:pPr>
-      <w:r>
-        <w:rPr>
-          <w:rFonts w:ascii="Helvetica" w:hAnsi="Helvetica" w:cs="Helvetica"/>
-          <w:color w:val="333333"/>
-          <w:sz w:val="20"/>
-          <w:szCs w:val="20"/>
-        </w:rPr>
-        <w:t>Exportieren einer gefilterten Tabelle als CSV-Datei</w:t>
-      </w:r>
-    </w:p>
-    <w:p>
-      <w:pPr>
-        <w:pStyle w:val="Listenabsatz"/>
-      </w:pPr>
+      <w:r>
+        <w:t>Das Lastenheft wurde am Ende der Analysephase erstellt. Dieses enthält die Kriterien, die die Entwickler aus Sicht der Anwender formuliert haben. Die Anforderungen wurde</w:t>
+      </w:r>
+      <w:r>
+        <w:t>n</w:t>
+      </w:r>
+      <w:r>
+        <w:t xml:space="preserve"> der Priorität </w:t>
+      </w:r>
+      <w:r>
+        <w:lastRenderedPageBreak/>
+        <w:t xml:space="preserve">absteigend nach Muss-, Soll- und Kann-Kriterien </w:t>
+      </w:r>
+      <w:r>
+        <w:t>gestaffelt</w:t>
+      </w:r>
+      <w:r>
+        <w:t xml:space="preserve">. Ein Auszug des Lastenhefts findet sich im Anhang unter </w:t>
+      </w:r>
+      <w:hyperlink w:anchor="_Lastenheft" w:history="1">
+        <w:r>
+          <w:rPr>
+            <w:rStyle w:val="Hyperlink"/>
+          </w:rPr>
+          <w:t>A</w:t>
+        </w:r>
+        <w:r>
+          <w:rPr>
+            <w:rStyle w:val="Hyperlink"/>
+          </w:rPr>
+          <w:t>.2: Lastenheft</w:t>
+        </w:r>
+      </w:hyperlink>
+      <w:r>
+        <w:t>.</w:t>
+      </w:r>
     </w:p>
     <w:p>
       <w:pPr>
@@ -3587,286 +3442,6 @@
     </w:p>
     <w:p>
       <w:pPr>
-        <w:pStyle w:val="berschrift3"/>
-        <w:numPr>
-          <w:ilvl w:val="2"/>
-          <w:numId w:val="2"/>
-        </w:numPr>
-        <w:rPr>
-          <w:color w:val="auto"/>
-        </w:rPr>
-      </w:pPr>
-      <w:r>
-        <w:rPr>
-          <w:color w:val="auto"/>
-        </w:rPr>
-        <w:t>Muss Kriterien</w:t>
-      </w:r>
-    </w:p>
-    <w:p>
-      <w:pPr>
-        <w:pStyle w:val="Listenabsatz"/>
-        <w:numPr>
-          <w:ilvl w:val="0"/>
-          <w:numId w:val="16"/>
-        </w:numPr>
-      </w:pPr>
-      <w:r>
-        <w:rPr>
-          <w:rFonts w:ascii="Helvetica" w:hAnsi="Helvetica" w:cs="Helvetica"/>
-          <w:color w:val="333333"/>
-          <w:sz w:val="20"/>
-          <w:szCs w:val="20"/>
-        </w:rPr>
-        <w:t>Speichern vom Komponenten in einer relationalen Datenbank (MariaDB)</w:t>
-      </w:r>
-    </w:p>
-    <w:p>
-      <w:pPr>
-        <w:pStyle w:val="Listenabsatz"/>
-        <w:numPr>
-          <w:ilvl w:val="0"/>
-          <w:numId w:val="16"/>
-        </w:numPr>
-      </w:pPr>
-      <w:r>
-        <w:rPr>
-          <w:rFonts w:ascii="Helvetica" w:hAnsi="Helvetica" w:cs="Helvetica"/>
-          <w:color w:val="333333"/>
-          <w:sz w:val="20"/>
-          <w:szCs w:val="20"/>
-        </w:rPr>
-        <w:t>Datenbankverbindung mittels MySQL-Treiber für .NET (C#)</w:t>
-      </w:r>
-    </w:p>
-    <w:p>
-      <w:pPr>
-        <w:pStyle w:val="Listenabsatz"/>
-        <w:numPr>
-          <w:ilvl w:val="0"/>
-          <w:numId w:val="16"/>
-        </w:numPr>
-      </w:pPr>
-      <w:r>
-        <w:rPr>
-          <w:rFonts w:ascii="Helvetica" w:hAnsi="Helvetica" w:cs="Helvetica"/>
-          <w:color w:val="333333"/>
-          <w:sz w:val="20"/>
-          <w:szCs w:val="20"/>
-        </w:rPr>
-        <w:t>Selektieren von Datensätzen aus der Datenbank mittels SQL</w:t>
-      </w:r>
-    </w:p>
-    <w:p>
-      <w:pPr>
-        <w:pStyle w:val="Listenabsatz"/>
-        <w:numPr>
-          <w:ilvl w:val="0"/>
-          <w:numId w:val="16"/>
-        </w:numPr>
-      </w:pPr>
-      <w:r>
-        <w:rPr>
-          <w:rFonts w:ascii="Helvetica" w:hAnsi="Helvetica" w:cs="Helvetica"/>
-          <w:color w:val="333333"/>
-          <w:sz w:val="20"/>
-          <w:szCs w:val="20"/>
-        </w:rPr>
-        <w:t>Anzeigen von Datensätzen in einer Tabelle auf der GUI</w:t>
-      </w:r>
-    </w:p>
-    <w:p>
-      <w:pPr>
-        <w:pStyle w:val="Listenabsatz"/>
-        <w:numPr>
-          <w:ilvl w:val="0"/>
-          <w:numId w:val="16"/>
-        </w:numPr>
-      </w:pPr>
-      <w:r>
-        <w:rPr>
-          <w:rFonts w:ascii="Helvetica" w:hAnsi="Helvetica" w:cs="Helvetica"/>
-          <w:color w:val="333333"/>
-          <w:sz w:val="20"/>
-          <w:szCs w:val="20"/>
-        </w:rPr>
-        <w:t>Löschen von gespeicherten Komponenten aus der Datenbank mittels SQL</w:t>
-      </w:r>
-    </w:p>
-    <w:p>
-      <w:pPr>
-        <w:pStyle w:val="Listenabsatz"/>
-        <w:numPr>
-          <w:ilvl w:val="0"/>
-          <w:numId w:val="16"/>
-        </w:numPr>
-      </w:pPr>
-      <w:r>
-        <w:rPr>
-          <w:rFonts w:ascii="Helvetica" w:hAnsi="Helvetica" w:cs="Helvetica"/>
-          <w:color w:val="333333"/>
-          <w:sz w:val="20"/>
-          <w:szCs w:val="20"/>
-        </w:rPr>
-        <w:t>Gestalten der grafischen Oberfläche (GUI) mit dem Windows Presentation Foundation Framework (WPF)</w:t>
-      </w:r>
-    </w:p>
-    <w:p>
-      <w:pPr>
-        <w:pStyle w:val="berschrift3"/>
-        <w:numPr>
-          <w:ilvl w:val="2"/>
-          <w:numId w:val="2"/>
-        </w:numPr>
-        <w:rPr>
-          <w:color w:val="auto"/>
-        </w:rPr>
-      </w:pPr>
-      <w:r>
-        <w:rPr>
-          <w:color w:val="auto"/>
-        </w:rPr>
-        <w:t>Soll Kriterien</w:t>
-      </w:r>
-    </w:p>
-    <w:p>
-      <w:pPr>
-        <w:pStyle w:val="Listenabsatz"/>
-        <w:numPr>
-          <w:ilvl w:val="0"/>
-          <w:numId w:val="16"/>
-        </w:numPr>
-      </w:pPr>
-      <w:r>
-        <w:rPr>
-          <w:rFonts w:ascii="Helvetica" w:hAnsi="Helvetica" w:cs="Helvetica"/>
-          <w:color w:val="333333"/>
-          <w:sz w:val="20"/>
-          <w:szCs w:val="20"/>
-        </w:rPr>
-        <w:t>Selektieren von gefilterten Listen aus der relationalen Datenbank mittels SQL</w:t>
-      </w:r>
-    </w:p>
-    <w:p>
-      <w:pPr>
-        <w:pStyle w:val="Listenabsatz"/>
-        <w:numPr>
-          <w:ilvl w:val="0"/>
-          <w:numId w:val="16"/>
-        </w:numPr>
-      </w:pPr>
-      <w:r>
-        <w:rPr>
-          <w:rFonts w:ascii="Helvetica" w:hAnsi="Helvetica" w:cs="Helvetica"/>
-          <w:color w:val="333333"/>
-          <w:sz w:val="20"/>
-          <w:szCs w:val="20"/>
-        </w:rPr>
-        <w:t>Schreiben eines Algorithmus für die Umrechnung von Einheiten in C#</w:t>
-      </w:r>
-    </w:p>
-    <w:p>
-      <w:pPr>
-        <w:pStyle w:val="Listenabsatz"/>
-        <w:numPr>
-          <w:ilvl w:val="0"/>
-          <w:numId w:val="16"/>
-        </w:numPr>
-      </w:pPr>
-      <w:r>
-        <w:rPr>
-          <w:rFonts w:ascii="Helvetica" w:hAnsi="Helvetica" w:cs="Helvetica"/>
-          <w:color w:val="333333"/>
-          <w:sz w:val="20"/>
-          <w:szCs w:val="20"/>
-        </w:rPr>
-        <w:t>Selektieren von mehreren Einträgen mittels Auswahlboxen auf der WPF-Oberfläche</w:t>
-      </w:r>
-    </w:p>
-    <w:p>
-      <w:pPr>
-        <w:pStyle w:val="berschrift3"/>
-        <w:numPr>
-          <w:ilvl w:val="2"/>
-          <w:numId w:val="2"/>
-        </w:numPr>
-        <w:rPr>
-          <w:color w:val="auto"/>
-        </w:rPr>
-      </w:pPr>
-      <w:r>
-        <w:rPr>
-          <w:color w:val="auto"/>
-        </w:rPr>
-        <w:t>Kann Kriterien</w:t>
-      </w:r>
-    </w:p>
-    <w:p>
-      <w:pPr>
-        <w:pStyle w:val="Listenabsatz"/>
-        <w:numPr>
-          <w:ilvl w:val="0"/>
-          <w:numId w:val="16"/>
-        </w:numPr>
-      </w:pPr>
-      <w:r>
-        <w:rPr>
-          <w:rFonts w:ascii="Helvetica" w:hAnsi="Helvetica" w:cs="Helvetica"/>
-          <w:color w:val="333333"/>
-          <w:sz w:val="20"/>
-          <w:szCs w:val="20"/>
-        </w:rPr>
-        <w:t>Entwicklung einer ergonomischen GUI mittels Mockups</w:t>
-      </w:r>
-    </w:p>
-    <w:p>
-      <w:pPr>
-        <w:pStyle w:val="Listenabsatz"/>
-        <w:numPr>
-          <w:ilvl w:val="0"/>
-          <w:numId w:val="16"/>
-        </w:numPr>
-      </w:pPr>
-      <w:r>
-        <w:rPr>
-          <w:rFonts w:ascii="Helvetica" w:hAnsi="Helvetica" w:cs="Helvetica"/>
-          <w:color w:val="333333"/>
-          <w:sz w:val="20"/>
-          <w:szCs w:val="20"/>
-        </w:rPr>
-        <w:t>Konfigurieren der Datenbankverbindung über ein Konfigurationsfenster in C# mittels WPF</w:t>
-      </w:r>
-    </w:p>
-    <w:p>
-      <w:pPr>
-        <w:pStyle w:val="Listenabsatz"/>
-        <w:numPr>
-          <w:ilvl w:val="0"/>
-          <w:numId w:val="16"/>
-        </w:numPr>
-      </w:pPr>
-      <w:r>
-        <w:rPr>
-          <w:rFonts w:ascii="Helvetica" w:hAnsi="Helvetica" w:cs="Helvetica"/>
-          <w:color w:val="333333"/>
-          <w:sz w:val="20"/>
-          <w:szCs w:val="20"/>
-        </w:rPr>
-        <w:t>Exportieren einer gefilterten Tabelle als CSV-Datei mittels File Stream</w:t>
-      </w:r>
-    </w:p>
-    <w:p>
-      <w:pPr>
-        <w:pStyle w:val="Listenabsatz"/>
-      </w:pPr>
-    </w:p>
-    <w:p>
-      <w:pPr>
-        <w:pStyle w:val="Listenabsatz"/>
-      </w:pPr>
-    </w:p>
-    <w:p>
-      <w:pPr>
         <w:pStyle w:val="berschrift1"/>
         <w:numPr>
           <w:ilvl w:val="0"/>
@@ -3984,6 +3559,62 @@
         <w:t>Pflichtenheft</w:t>
       </w:r>
       <w:bookmarkEnd w:id="18"/>
+      <w:r>
+        <w:rPr>
+          <w:color w:val="auto"/>
+        </w:rPr>
+        <w:br/>
+      </w:r>
+    </w:p>
+    <w:p>
+      <w:pPr>
+        <w:spacing w:after="0"/>
+      </w:pPr>
+      <w:r>
+        <w:t xml:space="preserve">Das Pflichtenheft wurde basierend auf den Anforderungen im Lastenheft mit Hilfe der  </w:t>
+      </w:r>
+      <w:r>
+        <w:t xml:space="preserve">in der Entwurfsphase getroffenen Entscheidungen erstellt. Es enthält die konkrete Umsetzung der in </w:t>
+      </w:r>
+      <w:r>
+        <w:br/>
+      </w:r>
+      <w:hyperlink w:anchor="_Lastenheft_1" w:history="1">
+        <w:r>
+          <w:rPr>
+            <w:rStyle w:val="Hyperlink"/>
+          </w:rPr>
+          <w:t>3.2 Lasten</w:t>
+        </w:r>
+        <w:r>
+          <w:rPr>
+            <w:rStyle w:val="Hyperlink"/>
+          </w:rPr>
+          <w:t>h</w:t>
+        </w:r>
+        <w:r>
+          <w:rPr>
+            <w:rStyle w:val="Hyperlink"/>
+          </w:rPr>
+          <w:t>eft</w:t>
+        </w:r>
+      </w:hyperlink>
+      <w:r>
+        <w:t xml:space="preserve"> definierten Anforderungen. Ein Auszug des Pflichtenhefts ist im Anhang unter </w:t>
+      </w:r>
+      <w:hyperlink w:anchor="_Pflichtenheft" w:history="1">
+        <w:r>
+          <w:rPr>
+            <w:rStyle w:val="Hyperlink"/>
+          </w:rPr>
+          <w:t>A.3 Pflichtenheft</w:t>
+        </w:r>
+      </w:hyperlink>
+      <w:r>
+        <w:t xml:space="preserve"> zu finden.</w:t>
+      </w:r>
+      <w:bookmarkStart w:id="19" w:name="_GoBack"/>
+      <w:bookmarkEnd w:id="19"/>
     </w:p>
     <w:p>
       <w:pPr>
@@ -3996,14 +3627,14 @@
           <w:color w:val="auto"/>
         </w:rPr>
       </w:pPr>
-      <w:bookmarkStart w:id="19" w:name="_Toc447710471"/>
+      <w:bookmarkStart w:id="20" w:name="_Toc447710471"/>
       <w:r>
         <w:rPr>
           <w:color w:val="auto"/>
         </w:rPr>
         <w:t>Implementierungsphase</w:t>
       </w:r>
-      <w:bookmarkEnd w:id="19"/>
+      <w:bookmarkEnd w:id="20"/>
     </w:p>
     <w:p>
       <w:pPr>
@@ -4018,7 +3649,7 @@
           <w:color w:val="auto"/>
         </w:rPr>
       </w:pPr>
-      <w:bookmarkStart w:id="20" w:name="_Toc447710472"/>
+      <w:bookmarkStart w:id="21" w:name="_Toc447710472"/>
       <w:r>
         <w:rPr>
           <w:rFonts w:cstheme="minorHAnsi"/>
@@ -4027,7 +3658,7 @@
         </w:rPr>
         <w:t>Implementierung der Datenstrukturen</w:t>
       </w:r>
-      <w:bookmarkEnd w:id="20"/>
+      <w:bookmarkEnd w:id="21"/>
     </w:p>
     <w:p>
       <w:pPr>
@@ -4040,14 +3671,14 @@
           <w:color w:val="auto"/>
         </w:rPr>
       </w:pPr>
-      <w:bookmarkStart w:id="21" w:name="_Toc447710473"/>
+      <w:bookmarkStart w:id="22" w:name="_Toc447710473"/>
       <w:r>
         <w:rPr>
           <w:color w:val="auto"/>
         </w:rPr>
         <w:t>Implementierung der Benutzeroberfläche</w:t>
       </w:r>
-      <w:bookmarkEnd w:id="21"/>
+      <w:bookmarkEnd w:id="22"/>
     </w:p>
     <w:p>
       <w:pPr>
@@ -4060,14 +3691,14 @@
           <w:color w:val="auto"/>
         </w:rPr>
       </w:pPr>
-      <w:bookmarkStart w:id="22" w:name="_Toc447710474"/>
+      <w:bookmarkStart w:id="23" w:name="_Toc447710474"/>
       <w:r>
         <w:rPr>
           <w:color w:val="auto"/>
         </w:rPr>
         <w:t>Zwischenstand</w:t>
       </w:r>
-      <w:bookmarkEnd w:id="22"/>
+      <w:bookmarkEnd w:id="23"/>
     </w:p>
     <w:p>
       <w:pPr>
@@ -4080,14 +3711,14 @@
           <w:color w:val="auto"/>
         </w:rPr>
       </w:pPr>
-      <w:bookmarkStart w:id="23" w:name="_Toc447710475"/>
+      <w:bookmarkStart w:id="24" w:name="_Toc447710475"/>
       <w:r>
         <w:rPr>
           <w:color w:val="auto"/>
         </w:rPr>
         <w:t>Dokumentation</w:t>
       </w:r>
-      <w:bookmarkEnd w:id="23"/>
+      <w:bookmarkEnd w:id="24"/>
     </w:p>
     <w:p>
       <w:pPr>
@@ -4100,14 +3731,14 @@
           <w:color w:val="auto"/>
         </w:rPr>
       </w:pPr>
-      <w:bookmarkStart w:id="24" w:name="_Toc447710476"/>
+      <w:bookmarkStart w:id="25" w:name="_Toc447710476"/>
       <w:r>
         <w:rPr>
           <w:color w:val="auto"/>
         </w:rPr>
         <w:t>Fazit</w:t>
       </w:r>
-      <w:bookmarkEnd w:id="24"/>
+      <w:bookmarkEnd w:id="25"/>
     </w:p>
     <w:p>
       <w:pPr>
@@ -4120,14 +3751,14 @@
           <w:color w:val="auto"/>
         </w:rPr>
       </w:pPr>
-      <w:bookmarkStart w:id="25" w:name="_Toc447710477"/>
+      <w:bookmarkStart w:id="26" w:name="_Toc447710477"/>
       <w:r>
         <w:rPr>
           <w:color w:val="auto"/>
         </w:rPr>
         <w:t>Soll- / Ist- Vergleich</w:t>
       </w:r>
-      <w:bookmarkEnd w:id="25"/>
+      <w:bookmarkEnd w:id="26"/>
     </w:p>
     <w:p>
       <w:pPr>
@@ -4140,14 +3771,14 @@
           <w:color w:val="auto"/>
         </w:rPr>
       </w:pPr>
-      <w:bookmarkStart w:id="26" w:name="_Toc447710478"/>
+      <w:bookmarkStart w:id="27" w:name="_Toc447710478"/>
       <w:r>
         <w:rPr>
           <w:color w:val="auto"/>
         </w:rPr>
         <w:t>Aus dem Projekt Gewonnenes</w:t>
       </w:r>
-      <w:bookmarkEnd w:id="26"/>
+      <w:bookmarkEnd w:id="27"/>
     </w:p>
     <w:p>
       <w:pPr>
@@ -4160,16 +3791,31 @@
           <w:color w:val="auto"/>
         </w:rPr>
       </w:pPr>
-      <w:bookmarkStart w:id="27" w:name="_Toc447710479"/>
+      <w:bookmarkStart w:id="28" w:name="_Toc447710479"/>
       <w:r>
         <w:rPr>
           <w:color w:val="auto"/>
         </w:rPr>
         <w:t>Ausblick</w:t>
       </w:r>
-      <w:bookmarkEnd w:id="27"/>
+      <w:bookmarkEnd w:id="28"/>
     </w:p>
     <w:p/>
+    <w:p>
+      <w:pPr>
+        <w:rPr>
+          <w:rFonts w:asciiTheme="majorHAnsi" w:eastAsiaTheme="majorEastAsia" w:hAnsiTheme="majorHAnsi" w:cstheme="majorBidi"/>
+          <w:b/>
+          <w:bCs/>
+          <w:sz w:val="28"/>
+          <w:szCs w:val="28"/>
+        </w:rPr>
+      </w:pPr>
+      <w:bookmarkStart w:id="29" w:name="_Toc447710480"/>
+      <w:r>
+        <w:br w:type="page"/>
+      </w:r>
+    </w:p>
     <w:p>
       <w:pPr>
         <w:pStyle w:val="berschrift1"/>
@@ -4181,14 +3827,14 @@
           <w:color w:val="auto"/>
         </w:rPr>
       </w:pPr>
-      <w:bookmarkStart w:id="28" w:name="_Toc447710480"/>
       <w:r>
         <w:rPr>
           <w:color w:val="auto"/>
         </w:rPr>
+        <w:lastRenderedPageBreak/>
         <w:t>Anhang</w:t>
       </w:r>
-      <w:bookmarkEnd w:id="28"/>
+      <w:bookmarkEnd w:id="29"/>
     </w:p>
     <w:p>
       <w:pPr>
@@ -4201,17 +3847,20 @@
           <w:color w:val="auto"/>
         </w:rPr>
       </w:pPr>
-      <w:bookmarkStart w:id="29" w:name="_Detaillierter_Zeitplan"/>
-      <w:bookmarkStart w:id="30" w:name="Zeitplan"/>
+      <w:bookmarkStart w:id="30" w:name="_Detaillierter_Zeitplan"/>
       <w:bookmarkStart w:id="31" w:name="_Toc447710481"/>
-      <w:bookmarkEnd w:id="29"/>
+      <w:bookmarkStart w:id="32" w:name="Zeitplan"/>
+      <w:bookmarkEnd w:id="30"/>
       <w:r>
         <w:rPr>
           <w:color w:val="auto"/>
         </w:rPr>
         <w:t>Detaillierter Zeitplan</w:t>
       </w:r>
+      <w:bookmarkStart w:id="33" w:name="_Begriffsklärung"/>
       <w:bookmarkEnd w:id="31"/>
+      <w:bookmarkEnd w:id="32"/>
+      <w:bookmarkEnd w:id="33"/>
     </w:p>
     <w:tbl>
       <w:tblPr>
@@ -4234,7 +3883,6 @@
             <w:cnfStyle w:val="001000000000" w:firstRow="0" w:lastRow="0" w:firstColumn="1" w:lastColumn="0" w:oddVBand="0" w:evenVBand="0" w:oddHBand="0" w:evenHBand="0" w:firstRowFirstColumn="0" w:firstRowLastColumn="0" w:lastRowFirstColumn="0" w:lastRowLastColumn="0"/>
             <w:tcW w:w="7054" w:type="dxa"/>
           </w:tcPr>
-          <w:bookmarkEnd w:id="30"/>
           <w:p>
             <w:pPr>
               <w:rPr>
@@ -5637,10 +5285,782 @@
         </w:tc>
       </w:tr>
     </w:tbl>
+    <w:p/>
     <w:p>
-      <w:bookmarkStart w:id="32" w:name="_Begriffsklärung"/>
-      <w:bookmarkEnd w:id="32"/>
+      <w:pPr>
+        <w:pStyle w:val="berschrift2"/>
+        <w:numPr>
+          <w:ilvl w:val="0"/>
+          <w:numId w:val="9"/>
+        </w:numPr>
+        <w:rPr>
+          <w:color w:val="auto"/>
+        </w:rPr>
+      </w:pPr>
+      <w:bookmarkStart w:id="34" w:name="_Lastenheft"/>
+      <w:bookmarkEnd w:id="34"/>
+      <w:r>
+        <w:rPr>
+          <w:color w:val="auto"/>
+        </w:rPr>
+        <w:t>Lastenheft</w:t>
+      </w:r>
+      <w:r>
+        <w:rPr>
+          <w:color w:val="auto"/>
+        </w:rPr>
+        <w:t>‘</w:t>
+      </w:r>
     </w:p>
+    <w:p>
+      <w:pPr>
+        <w:rPr>
+          <w:b/>
+          <w:sz w:val="24"/>
+        </w:rPr>
+      </w:pPr>
+      <w:r>
+        <w:rPr>
+          <w:b/>
+          <w:sz w:val="24"/>
+        </w:rPr>
+        <w:t>Muss</w:t>
+      </w:r>
+      <w:r>
+        <w:rPr>
+          <w:b/>
+          <w:sz w:val="24"/>
+        </w:rPr>
+        <w:t>-</w:t>
+      </w:r>
+      <w:r>
+        <w:rPr>
+          <w:b/>
+          <w:sz w:val="24"/>
+        </w:rPr>
+        <w:t>Kriterien</w:t>
+      </w:r>
+      <w:r>
+        <w:rPr>
+          <w:b/>
+          <w:sz w:val="24"/>
+        </w:rPr>
+        <w:t>:</w:t>
+      </w:r>
+    </w:p>
+    <w:p>
+      <w:pPr>
+        <w:pStyle w:val="Listenabsatz"/>
+        <w:numPr>
+          <w:ilvl w:val="0"/>
+          <w:numId w:val="16"/>
+        </w:numPr>
+        <w:rPr>
+          <w:sz w:val="24"/>
+        </w:rPr>
+      </w:pPr>
+      <w:r>
+        <w:rPr>
+          <w:rFonts w:cs="Helvetica"/>
+          <w:color w:val="333333"/>
+          <w:szCs w:val="20"/>
+        </w:rPr>
+        <w:t>Dauerhaftes Speichern von Komponenten mit allen definierten Merkmalen (Arbeitsspeicher, Festplatte, Grafikkarte, Hauptplatine, Monitor, Prozessor)</w:t>
+      </w:r>
+    </w:p>
+    <w:p>
+      <w:pPr>
+        <w:pStyle w:val="Listenabsatz"/>
+        <w:numPr>
+          <w:ilvl w:val="0"/>
+          <w:numId w:val="16"/>
+        </w:numPr>
+        <w:rPr>
+          <w:sz w:val="24"/>
+        </w:rPr>
+      </w:pPr>
+      <w:r>
+        <w:rPr>
+          <w:rFonts w:cs="Helvetica"/>
+          <w:color w:val="333333"/>
+          <w:szCs w:val="20"/>
+        </w:rPr>
+        <w:t>Anzeigen von Komponenten in einer Liste</w:t>
+      </w:r>
+    </w:p>
+    <w:p>
+      <w:pPr>
+        <w:pStyle w:val="Listenabsatz"/>
+        <w:numPr>
+          <w:ilvl w:val="0"/>
+          <w:numId w:val="16"/>
+        </w:numPr>
+        <w:rPr>
+          <w:sz w:val="24"/>
+        </w:rPr>
+      </w:pPr>
+      <w:r>
+        <w:rPr>
+          <w:rFonts w:cs="Helvetica"/>
+          <w:color w:val="333333"/>
+          <w:szCs w:val="20"/>
+        </w:rPr>
+        <w:t>Bearbeiten von bereits gespeicherten Komponenten</w:t>
+      </w:r>
+    </w:p>
+    <w:p>
+      <w:pPr>
+        <w:pStyle w:val="Listenabsatz"/>
+        <w:numPr>
+          <w:ilvl w:val="0"/>
+          <w:numId w:val="16"/>
+        </w:numPr>
+        <w:rPr>
+          <w:sz w:val="24"/>
+        </w:rPr>
+      </w:pPr>
+      <w:r>
+        <w:rPr>
+          <w:rFonts w:cs="Helvetica"/>
+          <w:color w:val="333333"/>
+          <w:szCs w:val="20"/>
+        </w:rPr>
+        <w:t>Löschen von gespeicherten Komponenten</w:t>
+      </w:r>
+    </w:p>
+    <w:p>
+      <w:pPr>
+        <w:pStyle w:val="Listenabsatz"/>
+        <w:numPr>
+          <w:ilvl w:val="0"/>
+          <w:numId w:val="16"/>
+        </w:numPr>
+        <w:rPr>
+          <w:sz w:val="24"/>
+        </w:rPr>
+      </w:pPr>
+      <w:r>
+        <w:rPr>
+          <w:rFonts w:cs="Helvetica"/>
+          <w:color w:val="333333"/>
+          <w:szCs w:val="20"/>
+        </w:rPr>
+        <w:t>Grafische Oberfläche</w:t>
+      </w:r>
+    </w:p>
+    <w:p>
+      <w:pPr>
+        <w:rPr>
+          <w:b/>
+          <w:sz w:val="24"/>
+        </w:rPr>
+      </w:pPr>
+      <w:r>
+        <w:rPr>
+          <w:b/>
+          <w:sz w:val="24"/>
+        </w:rPr>
+        <w:t>Soll</w:t>
+      </w:r>
+      <w:r>
+        <w:rPr>
+          <w:b/>
+          <w:sz w:val="24"/>
+        </w:rPr>
+        <w:t>-</w:t>
+      </w:r>
+      <w:r>
+        <w:rPr>
+          <w:b/>
+          <w:sz w:val="24"/>
+        </w:rPr>
+        <w:t>Kriterien</w:t>
+      </w:r>
+      <w:r>
+        <w:rPr>
+          <w:b/>
+          <w:sz w:val="24"/>
+        </w:rPr>
+        <w:t>:</w:t>
+      </w:r>
+    </w:p>
+    <w:p>
+      <w:pPr>
+        <w:pStyle w:val="Listenabsatz"/>
+        <w:numPr>
+          <w:ilvl w:val="0"/>
+          <w:numId w:val="16"/>
+        </w:numPr>
+        <w:rPr>
+          <w:sz w:val="24"/>
+        </w:rPr>
+      </w:pPr>
+      <w:r>
+        <w:rPr>
+          <w:rFonts w:cs="Helvetica"/>
+          <w:color w:val="333333"/>
+          <w:szCs w:val="20"/>
+        </w:rPr>
+        <w:t>Filtern von Komponenten nach definierten Merkmalen</w:t>
+      </w:r>
+    </w:p>
+    <w:p>
+      <w:pPr>
+        <w:pStyle w:val="Listenabsatz"/>
+        <w:numPr>
+          <w:ilvl w:val="0"/>
+          <w:numId w:val="16"/>
+        </w:numPr>
+        <w:rPr>
+          <w:sz w:val="24"/>
+        </w:rPr>
+      </w:pPr>
+      <w:r>
+        <w:rPr>
+          <w:rFonts w:cs="Helvetica"/>
+          <w:color w:val="333333"/>
+          <w:szCs w:val="20"/>
+        </w:rPr>
+        <w:t>Umrechnung in andere Einheiten (z.B. Byte -&gt; GB)</w:t>
+      </w:r>
+    </w:p>
+    <w:p>
+      <w:pPr>
+        <w:pStyle w:val="Listenabsatz"/>
+        <w:numPr>
+          <w:ilvl w:val="0"/>
+          <w:numId w:val="16"/>
+        </w:numPr>
+        <w:rPr>
+          <w:sz w:val="24"/>
+        </w:rPr>
+      </w:pPr>
+      <w:r>
+        <w:rPr>
+          <w:rFonts w:cs="Helvetica"/>
+          <w:color w:val="333333"/>
+          <w:szCs w:val="20"/>
+        </w:rPr>
+        <w:t>Löschen von mehreren Komponenten gleichzeitig</w:t>
+      </w:r>
+    </w:p>
+    <w:p>
+      <w:pPr>
+        <w:rPr>
+          <w:b/>
+          <w:sz w:val="24"/>
+        </w:rPr>
+      </w:pPr>
+      <w:r>
+        <w:rPr>
+          <w:b/>
+          <w:sz w:val="24"/>
+        </w:rPr>
+        <w:t>Kann</w:t>
+      </w:r>
+      <w:r>
+        <w:rPr>
+          <w:b/>
+          <w:sz w:val="24"/>
+        </w:rPr>
+        <w:t>-</w:t>
+      </w:r>
+      <w:r>
+        <w:rPr>
+          <w:b/>
+          <w:sz w:val="24"/>
+        </w:rPr>
+        <w:t>Kriterien</w:t>
+      </w:r>
+      <w:r>
+        <w:rPr>
+          <w:b/>
+          <w:sz w:val="24"/>
+        </w:rPr>
+        <w:t>:</w:t>
+      </w:r>
+    </w:p>
+    <w:p>
+      <w:pPr>
+        <w:pStyle w:val="Listenabsatz"/>
+        <w:numPr>
+          <w:ilvl w:val="0"/>
+          <w:numId w:val="16"/>
+        </w:numPr>
+        <w:rPr>
+          <w:sz w:val="24"/>
+        </w:rPr>
+      </w:pPr>
+      <w:r>
+        <w:rPr>
+          <w:rFonts w:cs="Helvetica"/>
+          <w:color w:val="333333"/>
+          <w:szCs w:val="20"/>
+        </w:rPr>
+        <w:t>Ansprechende grafische Oberfläche</w:t>
+      </w:r>
+    </w:p>
+    <w:p>
+      <w:pPr>
+        <w:pStyle w:val="Listenabsatz"/>
+        <w:numPr>
+          <w:ilvl w:val="0"/>
+          <w:numId w:val="16"/>
+        </w:numPr>
+        <w:rPr>
+          <w:sz w:val="24"/>
+        </w:rPr>
+      </w:pPr>
+      <w:r>
+        <w:rPr>
+          <w:rFonts w:cs="Helvetica"/>
+          <w:color w:val="333333"/>
+          <w:szCs w:val="20"/>
+        </w:rPr>
+        <w:t>Konfigurieren der Datenbankverbindung über die Oberfläche</w:t>
+      </w:r>
+    </w:p>
+    <w:p>
+      <w:pPr>
+        <w:pStyle w:val="Listenabsatz"/>
+        <w:numPr>
+          <w:ilvl w:val="0"/>
+          <w:numId w:val="16"/>
+        </w:numPr>
+        <w:rPr>
+          <w:sz w:val="24"/>
+        </w:rPr>
+      </w:pPr>
+      <w:r>
+        <w:rPr>
+          <w:rFonts w:cs="Helvetica"/>
+          <w:color w:val="333333"/>
+          <w:szCs w:val="20"/>
+        </w:rPr>
+        <w:t>Exportieren einer gefilterten Tabelle als CSV-Datei</w:t>
+      </w:r>
+    </w:p>
+    <w:p/>
+    <w:p>
+      <w:pPr>
+        <w:pStyle w:val="berschrift2"/>
+        <w:numPr>
+          <w:ilvl w:val="0"/>
+          <w:numId w:val="9"/>
+        </w:numPr>
+        <w:rPr>
+          <w:color w:val="auto"/>
+        </w:rPr>
+      </w:pPr>
+      <w:bookmarkStart w:id="35" w:name="_Pflichtenheft"/>
+      <w:bookmarkEnd w:id="35"/>
+      <w:r>
+        <w:rPr>
+          <w:color w:val="auto"/>
+        </w:rPr>
+        <w:lastRenderedPageBreak/>
+        <w:t>Pflichtenheft</w:t>
+      </w:r>
+    </w:p>
+    <w:p>
+      <w:pPr>
+        <w:rPr>
+          <w:b/>
+          <w:sz w:val="24"/>
+        </w:rPr>
+      </w:pPr>
+      <w:r>
+        <w:rPr>
+          <w:b/>
+          <w:sz w:val="24"/>
+        </w:rPr>
+        <w:t>Muss-</w:t>
+      </w:r>
+      <w:r>
+        <w:rPr>
+          <w:b/>
+          <w:sz w:val="24"/>
+        </w:rPr>
+        <w:t>Kriterien</w:t>
+      </w:r>
+      <w:r>
+        <w:rPr>
+          <w:b/>
+          <w:sz w:val="24"/>
+        </w:rPr>
+        <w:t>:</w:t>
+      </w:r>
+    </w:p>
+    <w:p>
+      <w:pPr>
+        <w:pStyle w:val="Listenabsatz"/>
+        <w:numPr>
+          <w:ilvl w:val="0"/>
+          <w:numId w:val="16"/>
+        </w:numPr>
+        <w:rPr>
+          <w:sz w:val="24"/>
+        </w:rPr>
+      </w:pPr>
+      <w:r>
+        <w:rPr>
+          <w:rFonts w:cs="Helvetica"/>
+          <w:color w:val="333333"/>
+          <w:szCs w:val="20"/>
+        </w:rPr>
+        <w:t>Speichern vom Komponenten in einer relationalen Datenbank (</w:t>
+      </w:r>
+      <w:proofErr w:type="spellStart"/>
+      <w:r>
+        <w:rPr>
+          <w:rFonts w:cs="Helvetica"/>
+          <w:color w:val="333333"/>
+          <w:szCs w:val="20"/>
+        </w:rPr>
+        <w:t>MariaDB</w:t>
+      </w:r>
+      <w:proofErr w:type="spellEnd"/>
+      <w:r>
+        <w:rPr>
+          <w:rFonts w:cs="Helvetica"/>
+          <w:color w:val="333333"/>
+          <w:szCs w:val="20"/>
+        </w:rPr>
+        <w:t>)</w:t>
+      </w:r>
+    </w:p>
+    <w:p>
+      <w:pPr>
+        <w:pStyle w:val="Listenabsatz"/>
+        <w:numPr>
+          <w:ilvl w:val="0"/>
+          <w:numId w:val="16"/>
+        </w:numPr>
+        <w:rPr>
+          <w:sz w:val="24"/>
+        </w:rPr>
+      </w:pPr>
+      <w:r>
+        <w:rPr>
+          <w:rFonts w:cs="Helvetica"/>
+          <w:color w:val="333333"/>
+          <w:szCs w:val="20"/>
+        </w:rPr>
+        <w:t>Datenbankverbindung mittels MySQL-Treiber für .NET (C#)</w:t>
+      </w:r>
+    </w:p>
+    <w:p>
+      <w:pPr>
+        <w:pStyle w:val="Listenabsatz"/>
+        <w:numPr>
+          <w:ilvl w:val="0"/>
+          <w:numId w:val="16"/>
+        </w:numPr>
+        <w:rPr>
+          <w:sz w:val="24"/>
+        </w:rPr>
+      </w:pPr>
+      <w:r>
+        <w:rPr>
+          <w:rFonts w:cs="Helvetica"/>
+          <w:color w:val="333333"/>
+          <w:szCs w:val="20"/>
+        </w:rPr>
+        <w:t>Selektieren von Datensätzen aus der Datenbank mittels SQL</w:t>
+      </w:r>
+    </w:p>
+    <w:p>
+      <w:pPr>
+        <w:pStyle w:val="Listenabsatz"/>
+        <w:numPr>
+          <w:ilvl w:val="0"/>
+          <w:numId w:val="16"/>
+        </w:numPr>
+        <w:rPr>
+          <w:sz w:val="24"/>
+        </w:rPr>
+      </w:pPr>
+      <w:r>
+        <w:rPr>
+          <w:rFonts w:cs="Helvetica"/>
+          <w:color w:val="333333"/>
+          <w:szCs w:val="20"/>
+        </w:rPr>
+        <w:t>Anzeigen von Datensätzen in einer Tabelle auf der GUI</w:t>
+      </w:r>
+    </w:p>
+    <w:p>
+      <w:pPr>
+        <w:pStyle w:val="Listenabsatz"/>
+        <w:numPr>
+          <w:ilvl w:val="0"/>
+          <w:numId w:val="16"/>
+        </w:numPr>
+        <w:rPr>
+          <w:sz w:val="24"/>
+        </w:rPr>
+      </w:pPr>
+      <w:r>
+        <w:rPr>
+          <w:rFonts w:cs="Helvetica"/>
+          <w:color w:val="333333"/>
+          <w:szCs w:val="20"/>
+        </w:rPr>
+        <w:t>Löschen von gespeicherten Komponenten aus der Datenbank mittels SQL</w:t>
+      </w:r>
+    </w:p>
+    <w:p>
+      <w:pPr>
+        <w:pStyle w:val="Listenabsatz"/>
+        <w:numPr>
+          <w:ilvl w:val="0"/>
+          <w:numId w:val="16"/>
+        </w:numPr>
+        <w:rPr>
+          <w:sz w:val="24"/>
+        </w:rPr>
+      </w:pPr>
+      <w:r>
+        <w:rPr>
+          <w:rFonts w:cs="Helvetica"/>
+          <w:color w:val="333333"/>
+          <w:szCs w:val="20"/>
+        </w:rPr>
+        <w:t xml:space="preserve">Gestalten der grafischen Oberfläche (GUI) mit dem Windows </w:t>
+      </w:r>
+      <w:proofErr w:type="spellStart"/>
+      <w:r>
+        <w:rPr>
+          <w:rFonts w:cs="Helvetica"/>
+          <w:color w:val="333333"/>
+          <w:szCs w:val="20"/>
+        </w:rPr>
+        <w:t>Presentation</w:t>
+      </w:r>
+      <w:proofErr w:type="spellEnd"/>
+      <w:r>
+        <w:rPr>
+          <w:rFonts w:cs="Helvetica"/>
+          <w:color w:val="333333"/>
+          <w:szCs w:val="20"/>
+        </w:rPr>
+        <w:t xml:space="preserve"> </w:t>
+      </w:r>
+      <w:proofErr w:type="spellStart"/>
+      <w:r>
+        <w:rPr>
+          <w:rFonts w:cs="Helvetica"/>
+          <w:color w:val="333333"/>
+          <w:szCs w:val="20"/>
+        </w:rPr>
+        <w:t>Foundation</w:t>
+      </w:r>
+      <w:proofErr w:type="spellEnd"/>
+      <w:r>
+        <w:rPr>
+          <w:rFonts w:cs="Helvetica"/>
+          <w:color w:val="333333"/>
+          <w:szCs w:val="20"/>
+        </w:rPr>
+        <w:t xml:space="preserve"> Framework (WPF)</w:t>
+      </w:r>
+    </w:p>
+    <w:p>
+      <w:pPr>
+        <w:rPr>
+          <w:b/>
+          <w:sz w:val="24"/>
+        </w:rPr>
+      </w:pPr>
+      <w:r>
+        <w:rPr>
+          <w:b/>
+          <w:sz w:val="24"/>
+        </w:rPr>
+        <w:t>Soll</w:t>
+      </w:r>
+      <w:r>
+        <w:rPr>
+          <w:b/>
+          <w:sz w:val="24"/>
+        </w:rPr>
+        <w:t>-</w:t>
+      </w:r>
+      <w:r>
+        <w:rPr>
+          <w:b/>
+          <w:sz w:val="24"/>
+        </w:rPr>
+        <w:t>Kriterien</w:t>
+      </w:r>
+      <w:r>
+        <w:rPr>
+          <w:b/>
+          <w:sz w:val="24"/>
+        </w:rPr>
+        <w:t>:</w:t>
+      </w:r>
+    </w:p>
+    <w:p>
+      <w:pPr>
+        <w:pStyle w:val="Listenabsatz"/>
+        <w:numPr>
+          <w:ilvl w:val="0"/>
+          <w:numId w:val="16"/>
+        </w:numPr>
+        <w:rPr>
+          <w:sz w:val="24"/>
+        </w:rPr>
+      </w:pPr>
+      <w:r>
+        <w:rPr>
+          <w:rFonts w:cs="Helvetica"/>
+          <w:color w:val="333333"/>
+          <w:szCs w:val="20"/>
+        </w:rPr>
+        <w:t>Selektieren von gefilterten Listen aus der relationalen Datenbank mittels SQL</w:t>
+      </w:r>
+    </w:p>
+    <w:p>
+      <w:pPr>
+        <w:pStyle w:val="Listenabsatz"/>
+        <w:numPr>
+          <w:ilvl w:val="0"/>
+          <w:numId w:val="16"/>
+        </w:numPr>
+        <w:rPr>
+          <w:sz w:val="24"/>
+        </w:rPr>
+      </w:pPr>
+      <w:r>
+        <w:rPr>
+          <w:rFonts w:cs="Helvetica"/>
+          <w:color w:val="333333"/>
+          <w:szCs w:val="20"/>
+        </w:rPr>
+        <w:t>Schreiben eines Algorithmus für die Umrechnung von Einheiten in C#</w:t>
+      </w:r>
+    </w:p>
+    <w:p>
+      <w:pPr>
+        <w:pStyle w:val="Listenabsatz"/>
+        <w:numPr>
+          <w:ilvl w:val="0"/>
+          <w:numId w:val="16"/>
+        </w:numPr>
+        <w:rPr>
+          <w:sz w:val="24"/>
+        </w:rPr>
+      </w:pPr>
+      <w:r>
+        <w:rPr>
+          <w:rFonts w:cs="Helvetica"/>
+          <w:color w:val="333333"/>
+          <w:szCs w:val="20"/>
+        </w:rPr>
+        <w:t>Selektieren von mehreren Einträgen mittels Auswahlboxen auf der WPF-Oberfläche</w:t>
+      </w:r>
+    </w:p>
+    <w:p>
+      <w:pPr>
+        <w:rPr>
+          <w:b/>
+          <w:sz w:val="24"/>
+        </w:rPr>
+      </w:pPr>
+      <w:r>
+        <w:rPr>
+          <w:b/>
+          <w:sz w:val="24"/>
+        </w:rPr>
+        <w:t>Kann-</w:t>
+      </w:r>
+      <w:r>
+        <w:rPr>
+          <w:b/>
+          <w:sz w:val="24"/>
+        </w:rPr>
+        <w:t>Kriterien</w:t>
+      </w:r>
+      <w:r>
+        <w:rPr>
+          <w:b/>
+          <w:sz w:val="24"/>
+        </w:rPr>
+        <w:t>:</w:t>
+      </w:r>
+    </w:p>
+    <w:p>
+      <w:pPr>
+        <w:pStyle w:val="Listenabsatz"/>
+        <w:numPr>
+          <w:ilvl w:val="0"/>
+          <w:numId w:val="16"/>
+        </w:numPr>
+        <w:rPr>
+          <w:sz w:val="24"/>
+        </w:rPr>
+      </w:pPr>
+      <w:r>
+        <w:rPr>
+          <w:rFonts w:cs="Helvetica"/>
+          <w:color w:val="333333"/>
+          <w:szCs w:val="20"/>
+        </w:rPr>
+        <w:t xml:space="preserve">Entwicklung einer ergonomischen GUI mittels </w:t>
+      </w:r>
+      <w:proofErr w:type="spellStart"/>
+      <w:r>
+        <w:rPr>
+          <w:rFonts w:cs="Helvetica"/>
+          <w:color w:val="333333"/>
+          <w:szCs w:val="20"/>
+        </w:rPr>
+        <w:t>Mockups</w:t>
+      </w:r>
+      <w:proofErr w:type="spellEnd"/>
+    </w:p>
+    <w:p>
+      <w:pPr>
+        <w:pStyle w:val="Listenabsatz"/>
+        <w:numPr>
+          <w:ilvl w:val="0"/>
+          <w:numId w:val="16"/>
+        </w:numPr>
+        <w:rPr>
+          <w:sz w:val="24"/>
+        </w:rPr>
+      </w:pPr>
+      <w:r>
+        <w:rPr>
+          <w:rFonts w:cs="Helvetica"/>
+          <w:color w:val="333333"/>
+          <w:szCs w:val="20"/>
+        </w:rPr>
+        <w:t>Konfigurieren der Datenbankverbindung über ein Konfigurationsfenster in C# mittels WPF</w:t>
+      </w:r>
+    </w:p>
+    <w:p>
+      <w:pPr>
+        <w:pStyle w:val="Listenabsatz"/>
+        <w:numPr>
+          <w:ilvl w:val="0"/>
+          <w:numId w:val="16"/>
+        </w:numPr>
+        <w:rPr>
+          <w:sz w:val="24"/>
+        </w:rPr>
+      </w:pPr>
+      <w:r>
+        <w:rPr>
+          <w:rFonts w:cs="Helvetica"/>
+          <w:color w:val="333333"/>
+          <w:szCs w:val="20"/>
+        </w:rPr>
+        <w:t>Exportieren einer gefilterten Tabelle als CSV-Datei mittels File Stream</w:t>
+      </w:r>
+    </w:p>
+    <w:p/>
     <w:sectPr>
       <w:pgSz w:w="11906" w:h="16838"/>
       <w:pgMar w:top="1417" w:right="1417" w:bottom="1134" w:left="1417" w:header="708" w:footer="708" w:gutter="0"/>
@@ -5864,6 +6284,95 @@
     </w:lvl>
   </w:abstractNum>
   <w:abstractNum w:abstractNumId="2">
+    <w:nsid w:val="1BB367E7"/>
+    <w:multiLevelType w:val="hybridMultilevel"/>
+    <w:tmpl w:val="A6080E9E"/>
+    <w:lvl w:ilvl="0" w:tplc="91BC7F96">
+      <w:start w:val="1"/>
+      <w:numFmt w:val="decimal"/>
+      <w:lvlText w:val="A.%1"/>
+      <w:lvlJc w:val="right"/>
+      <w:pPr>
+        <w:ind w:left="360" w:hanging="360"/>
+      </w:pPr>
+      <w:rPr>
+        <w:rFonts w:hint="default"/>
+      </w:rPr>
+    </w:lvl>
+    <w:lvl w:ilvl="1" w:tplc="04070019">
+      <w:start w:val="1"/>
+      <w:numFmt w:val="lowerLetter"/>
+      <w:lvlText w:val="%2."/>
+      <w:lvlJc w:val="left"/>
+      <w:pPr>
+        <w:ind w:left="1080" w:hanging="360"/>
+      </w:pPr>
+    </w:lvl>
+    <w:lvl w:ilvl="2" w:tplc="0407001B">
+      <w:start w:val="1"/>
+      <w:numFmt w:val="lowerRoman"/>
+      <w:lvlText w:val="%3."/>
+      <w:lvlJc w:val="right"/>
+      <w:pPr>
+        <w:ind w:left="1800" w:hanging="180"/>
+      </w:pPr>
+    </w:lvl>
+    <w:lvl w:ilvl="3" w:tplc="0407000F" w:tentative="1">
+      <w:start w:val="1"/>
+      <w:numFmt w:val="decimal"/>
+      <w:lvlText w:val="%4."/>
+      <w:lvlJc w:val="left"/>
+      <w:pPr>
+        <w:ind w:left="2520" w:hanging="360"/>
+      </w:pPr>
+    </w:lvl>
+    <w:lvl w:ilvl="4" w:tplc="04070019" w:tentative="1">
+      <w:start w:val="1"/>
+      <w:numFmt w:val="lowerLetter"/>
+      <w:lvlText w:val="%5."/>
+      <w:lvlJc w:val="left"/>
+      <w:pPr>
+        <w:ind w:left="3240" w:hanging="360"/>
+      </w:pPr>
+    </w:lvl>
+    <w:lvl w:ilvl="5" w:tplc="0407001B" w:tentative="1">
+      <w:start w:val="1"/>
+      <w:numFmt w:val="lowerRoman"/>
+      <w:lvlText w:val="%6."/>
+      <w:lvlJc w:val="right"/>
+      <w:pPr>
+        <w:ind w:left="3960" w:hanging="180"/>
+      </w:pPr>
+    </w:lvl>
+    <w:lvl w:ilvl="6" w:tplc="0407000F" w:tentative="1">
+      <w:start w:val="1"/>
+      <w:numFmt w:val="decimal"/>
+      <w:lvlText w:val="%7."/>
+      <w:lvlJc w:val="left"/>
+      <w:pPr>
+        <w:ind w:left="4680" w:hanging="360"/>
+      </w:pPr>
+    </w:lvl>
+    <w:lvl w:ilvl="7" w:tplc="04070019" w:tentative="1">
+      <w:start w:val="1"/>
+      <w:numFmt w:val="lowerLetter"/>
+      <w:lvlText w:val="%8."/>
+      <w:lvlJc w:val="left"/>
+      <w:pPr>
+        <w:ind w:left="5400" w:hanging="360"/>
+      </w:pPr>
+    </w:lvl>
+    <w:lvl w:ilvl="8" w:tplc="0407001B" w:tentative="1">
+      <w:start w:val="1"/>
+      <w:numFmt w:val="lowerRoman"/>
+      <w:lvlText w:val="%9."/>
+      <w:lvlJc w:val="right"/>
+      <w:pPr>
+        <w:ind w:left="6120" w:hanging="180"/>
+      </w:pPr>
+    </w:lvl>
+  </w:abstractNum>
+  <w:abstractNum w:abstractNumId="3">
     <w:nsid w:val="224B4E27"/>
     <w:multiLevelType w:val="hybridMultilevel"/>
     <w:tmpl w:val="54140EF8"/>
@@ -5952,7 +6461,7 @@
       </w:pPr>
     </w:lvl>
   </w:abstractNum>
-  <w:abstractNum w:abstractNumId="3">
+  <w:abstractNum w:abstractNumId="4">
     <w:nsid w:val="27E81B33"/>
     <w:multiLevelType w:val="hybridMultilevel"/>
     <w:tmpl w:val="F12A6A4E"/>
@@ -6041,7 +6550,7 @@
       </w:pPr>
     </w:lvl>
   </w:abstractNum>
-  <w:abstractNum w:abstractNumId="4">
+  <w:abstractNum w:abstractNumId="5">
     <w:nsid w:val="2E455066"/>
     <w:multiLevelType w:val="hybridMultilevel"/>
     <w:tmpl w:val="2E34F410"/>
@@ -6130,7 +6639,7 @@
       </w:pPr>
     </w:lvl>
   </w:abstractNum>
-  <w:abstractNum w:abstractNumId="5">
+  <w:abstractNum w:abstractNumId="6">
     <w:nsid w:val="39535ADB"/>
     <w:multiLevelType w:val="hybridMultilevel"/>
     <w:tmpl w:val="F7D0A39E"/>
@@ -6242,7 +6751,7 @@
       </w:rPr>
     </w:lvl>
   </w:abstractNum>
-  <w:abstractNum w:abstractNumId="6">
+  <w:abstractNum w:abstractNumId="7">
     <w:nsid w:val="403E3B02"/>
     <w:multiLevelType w:val="hybridMultilevel"/>
     <w:tmpl w:val="C786ED46"/>
@@ -6331,7 +6840,7 @@
       </w:pPr>
     </w:lvl>
   </w:abstractNum>
-  <w:abstractNum w:abstractNumId="7">
+  <w:abstractNum w:abstractNumId="8">
     <w:nsid w:val="4A264639"/>
     <w:multiLevelType w:val="multilevel"/>
     <w:tmpl w:val="81FE7FA6"/>
@@ -6341,7 +6850,7 @@
       <w:lvlText w:val="%1."/>
       <w:lvlJc w:val="left"/>
       <w:pPr>
-        <w:ind w:left="720" w:hanging="360"/>
+        <w:ind w:left="360" w:hanging="360"/>
       </w:pPr>
       <w:rPr>
         <w:rFonts w:hint="default"/>
@@ -6354,7 +6863,7 @@
       <w:lvlText w:val="%1.%2."/>
       <w:lvlJc w:val="left"/>
       <w:pPr>
-        <w:ind w:left="1080" w:hanging="720"/>
+        <w:ind w:left="720" w:hanging="720"/>
       </w:pPr>
       <w:rPr>
         <w:rFonts w:hint="default"/>
@@ -6367,7 +6876,7 @@
       <w:lvlText w:val="%1.%2.%3."/>
       <w:lvlJc w:val="left"/>
       <w:pPr>
-        <w:ind w:left="1080" w:hanging="720"/>
+        <w:ind w:left="720" w:hanging="720"/>
       </w:pPr>
       <w:rPr>
         <w:rFonts w:hint="default"/>
@@ -6380,7 +6889,7 @@
       <w:lvlText w:val="%1.%2.%3.%4."/>
       <w:lvlJc w:val="left"/>
       <w:pPr>
-        <w:ind w:left="1440" w:hanging="1080"/>
+        <w:ind w:left="1080" w:hanging="1080"/>
       </w:pPr>
       <w:rPr>
         <w:rFonts w:hint="default"/>
@@ -6393,7 +6902,7 @@
       <w:lvlText w:val="%1.%2.%3.%4.%5."/>
       <w:lvlJc w:val="left"/>
       <w:pPr>
-        <w:ind w:left="1800" w:hanging="1440"/>
+        <w:ind w:left="1440" w:hanging="1440"/>
       </w:pPr>
       <w:rPr>
         <w:rFonts w:hint="default"/>
@@ -6406,7 +6915,7 @@
       <w:lvlText w:val="%1.%2.%3.%4.%5.%6."/>
       <w:lvlJc w:val="left"/>
       <w:pPr>
-        <w:ind w:left="1800" w:hanging="1440"/>
+        <w:ind w:left="1440" w:hanging="1440"/>
       </w:pPr>
       <w:rPr>
         <w:rFonts w:hint="default"/>
@@ -6419,7 +6928,7 @@
       <w:lvlText w:val="%1.%2.%3.%4.%5.%6.%7."/>
       <w:lvlJc w:val="left"/>
       <w:pPr>
-        <w:ind w:left="2160" w:hanging="1800"/>
+        <w:ind w:left="1800" w:hanging="1800"/>
       </w:pPr>
       <w:rPr>
         <w:rFonts w:hint="default"/>
@@ -6432,7 +6941,7 @@
       <w:lvlText w:val="%1.%2.%3.%4.%5.%6.%7.%8."/>
       <w:lvlJc w:val="left"/>
       <w:pPr>
-        <w:ind w:left="2520" w:hanging="2160"/>
+        <w:ind w:left="2160" w:hanging="2160"/>
       </w:pPr>
       <w:rPr>
         <w:rFonts w:hint="default"/>
@@ -6445,14 +6954,14 @@
       <w:lvlText w:val="%1.%2.%3.%4.%5.%6.%7.%8.%9."/>
       <w:lvlJc w:val="left"/>
       <w:pPr>
-        <w:ind w:left="2520" w:hanging="2160"/>
+        <w:ind w:left="2160" w:hanging="2160"/>
       </w:pPr>
       <w:rPr>
         <w:rFonts w:hint="default"/>
       </w:rPr>
     </w:lvl>
   </w:abstractNum>
-  <w:abstractNum w:abstractNumId="8">
+  <w:abstractNum w:abstractNumId="9">
     <w:nsid w:val="53214E21"/>
     <w:multiLevelType w:val="hybridMultilevel"/>
     <w:tmpl w:val="DE249C22"/>
@@ -6541,14 +7050,14 @@
       </w:pPr>
     </w:lvl>
   </w:abstractNum>
-  <w:abstractNum w:abstractNumId="9">
+  <w:abstractNum w:abstractNumId="10">
     <w:nsid w:val="54DE132B"/>
     <w:multiLevelType w:val="hybridMultilevel"/>
-    <w:tmpl w:val="F4806778"/>
-    <w:lvl w:ilvl="0" w:tplc="DE4203DE">
-      <w:start w:val="1"/>
-      <w:numFmt w:val="upperRoman"/>
-      <w:lvlText w:val="I.%1."/>
+    <w:tmpl w:val="32FA1DD6"/>
+    <w:lvl w:ilvl="0" w:tplc="91BC7F96">
+      <w:start w:val="1"/>
+      <w:numFmt w:val="decimal"/>
+      <w:lvlText w:val="A.%1"/>
       <w:lvlJc w:val="right"/>
       <w:pPr>
         <w:ind w:left="720" w:hanging="360"/>
@@ -6557,7 +7066,7 @@
         <w:rFonts w:hint="default"/>
       </w:rPr>
     </w:lvl>
-    <w:lvl w:ilvl="1" w:tplc="04070019" w:tentative="1">
+    <w:lvl w:ilvl="1" w:tplc="04070019">
       <w:start w:val="1"/>
       <w:numFmt w:val="lowerLetter"/>
       <w:lvlText w:val="%2."/>
@@ -6566,7 +7075,7 @@
         <w:ind w:left="1440" w:hanging="360"/>
       </w:pPr>
     </w:lvl>
-    <w:lvl w:ilvl="2" w:tplc="0407001B" w:tentative="1">
+    <w:lvl w:ilvl="2" w:tplc="0407001B">
       <w:start w:val="1"/>
       <w:numFmt w:val="lowerRoman"/>
       <w:lvlText w:val="%3."/>
@@ -6630,7 +7139,7 @@
       </w:pPr>
     </w:lvl>
   </w:abstractNum>
-  <w:abstractNum w:abstractNumId="10">
+  <w:abstractNum w:abstractNumId="11">
     <w:nsid w:val="56E97FBD"/>
     <w:multiLevelType w:val="hybridMultilevel"/>
     <w:tmpl w:val="C4CAFC46"/>
@@ -6719,7 +7228,7 @@
       </w:pPr>
     </w:lvl>
   </w:abstractNum>
-  <w:abstractNum w:abstractNumId="11">
+  <w:abstractNum w:abstractNumId="12">
     <w:nsid w:val="57133789"/>
     <w:multiLevelType w:val="hybridMultilevel"/>
     <w:tmpl w:val="25080858"/>
@@ -6808,7 +7317,7 @@
       </w:pPr>
     </w:lvl>
   </w:abstractNum>
-  <w:abstractNum w:abstractNumId="12">
+  <w:abstractNum w:abstractNumId="13">
     <w:nsid w:val="57FD5ED1"/>
     <w:multiLevelType w:val="hybridMultilevel"/>
     <w:tmpl w:val="19901146"/>
@@ -6897,7 +7406,7 @@
       </w:pPr>
     </w:lvl>
   </w:abstractNum>
-  <w:abstractNum w:abstractNumId="13">
+  <w:abstractNum w:abstractNumId="14">
     <w:nsid w:val="61177D83"/>
     <w:multiLevelType w:val="hybridMultilevel"/>
     <w:tmpl w:val="F594D934"/>
@@ -6986,7 +7495,7 @@
       </w:pPr>
     </w:lvl>
   </w:abstractNum>
-  <w:abstractNum w:abstractNumId="14">
+  <w:abstractNum w:abstractNumId="15">
     <w:nsid w:val="62064551"/>
     <w:multiLevelType w:val="hybridMultilevel"/>
     <w:tmpl w:val="6E88E3F6"/>
@@ -7075,13 +7584,13 @@
       </w:pPr>
     </w:lvl>
   </w:abstractNum>
-  <w:abstractNum w:abstractNumId="15">
+  <w:abstractNum w:abstractNumId="16">
     <w:nsid w:val="7A166F6B"/>
     <w:multiLevelType w:val="hybridMultilevel"/>
-    <w:tmpl w:val="44028DF0"/>
-    <w:lvl w:ilvl="0" w:tplc="04070013">
-      <w:start w:val="1"/>
-      <w:numFmt w:val="upperRoman"/>
+    <w:tmpl w:val="1C3EB5CE"/>
+    <w:lvl w:ilvl="0" w:tplc="EE12E26E">
+      <w:start w:val="1"/>
+      <w:numFmt w:val="upperLetter"/>
       <w:lvlText w:val="%1."/>
       <w:lvlJc w:val="right"/>
       <w:pPr>
@@ -7164,7 +7673,7 @@
       </w:pPr>
     </w:lvl>
   </w:abstractNum>
-  <w:abstractNum w:abstractNumId="16">
+  <w:abstractNum w:abstractNumId="17">
     <w:nsid w:val="7C9710AB"/>
     <w:multiLevelType w:val="hybridMultilevel"/>
     <w:tmpl w:val="71400742"/>
@@ -7254,34 +7763,34 @@
     </w:lvl>
   </w:abstractNum>
   <w:num w:numId="1">
+    <w:abstractNumId w:val="5"/>
+  </w:num>
+  <w:num w:numId="2">
+    <w:abstractNumId w:val="8"/>
+  </w:num>
+  <w:num w:numId="3">
     <w:abstractNumId w:val="4"/>
   </w:num>
-  <w:num w:numId="2">
-    <w:abstractNumId w:val="7"/>
-  </w:num>
-  <w:num w:numId="3">
+  <w:num w:numId="4">
     <w:abstractNumId w:val="3"/>
   </w:num>
-  <w:num w:numId="4">
-    <w:abstractNumId w:val="2"/>
+  <w:num w:numId="5">
+    <w:abstractNumId w:val="17"/>
   </w:num>
-  <w:num w:numId="5">
+  <w:num w:numId="6">
+    <w:abstractNumId w:val="11"/>
+  </w:num>
+  <w:num w:numId="7">
+    <w:abstractNumId w:val="9"/>
+  </w:num>
+  <w:num w:numId="8">
     <w:abstractNumId w:val="16"/>
   </w:num>
-  <w:num w:numId="6">
+  <w:num w:numId="9">
     <w:abstractNumId w:val="10"/>
   </w:num>
-  <w:num w:numId="7">
-    <w:abstractNumId w:val="8"/>
-  </w:num>
-  <w:num w:numId="8">
+  <w:num w:numId="10">
     <w:abstractNumId w:val="15"/>
-  </w:num>
-  <w:num w:numId="9">
-    <w:abstractNumId w:val="9"/>
-  </w:num>
-  <w:num w:numId="10">
-    <w:abstractNumId w:val="14"/>
   </w:num>
   <w:num w:numId="11">
     <w:abstractNumId w:val="1"/>
@@ -7290,19 +7799,22 @@
     <w:abstractNumId w:val="0"/>
   </w:num>
   <w:num w:numId="13">
+    <w:abstractNumId w:val="13"/>
+  </w:num>
+  <w:num w:numId="14">
+    <w:abstractNumId w:val="14"/>
+  </w:num>
+  <w:num w:numId="15">
+    <w:abstractNumId w:val="7"/>
+  </w:num>
+  <w:num w:numId="16">
+    <w:abstractNumId w:val="6"/>
+  </w:num>
+  <w:num w:numId="17">
     <w:abstractNumId w:val="12"/>
   </w:num>
-  <w:num w:numId="14">
-    <w:abstractNumId w:val="13"/>
-  </w:num>
-  <w:num w:numId="15">
-    <w:abstractNumId w:val="6"/>
-  </w:num>
-  <w:num w:numId="16">
-    <w:abstractNumId w:val="5"/>
-  </w:num>
-  <w:num w:numId="17">
-    <w:abstractNumId w:val="11"/>
+  <w:num w:numId="18">
+    <w:abstractNumId w:val="2"/>
   </w:num>
 </w:numbering>
 </file>
@@ -7540,7 +8052,6 @@
   <w:style w:type="character" w:default="1" w:styleId="Absatz-Standardschriftart">
     <w:name w:val="Default Paragraph Font"/>
     <w:uiPriority w:val="1"/>
-    <w:semiHidden/>
     <w:unhideWhenUsed/>
   </w:style>
   <w:style w:type="table" w:default="1" w:styleId="NormaleTabelle">
@@ -7770,7 +8281,6 @@
       <w:spacing w:after="0" w:line="240" w:lineRule="auto"/>
     </w:pPr>
     <w:tblPr>
-      <w:tblInd w:w="0" w:type="dxa"/>
       <w:tblBorders>
         <w:top w:val="single" w:sz="4" w:space="0" w:color="auto"/>
         <w:left w:val="single" w:sz="4" w:space="0" w:color="auto"/>
@@ -7779,12 +8289,6 @@
         <w:insideH w:val="single" w:sz="4" w:space="0" w:color="auto"/>
         <w:insideV w:val="single" w:sz="4" w:space="0" w:color="auto"/>
       </w:tblBorders>
-      <w:tblCellMar>
-        <w:top w:w="0" w:type="dxa"/>
-        <w:left w:w="108" w:type="dxa"/>
-        <w:bottom w:w="0" w:type="dxa"/>
-        <w:right w:w="108" w:type="dxa"/>
-      </w:tblCellMar>
     </w:tblPr>
   </w:style>
   <w:style w:type="table" w:styleId="MittlereSchattierung1-Akzent1">
@@ -7798,7 +8302,6 @@
     <w:tblPr>
       <w:tblStyleRowBandSize w:val="1"/>
       <w:tblStyleColBandSize w:val="1"/>
-      <w:tblInd w:w="0" w:type="dxa"/>
       <w:tblBorders>
         <w:top w:val="single" w:sz="8" w:space="0" w:color="7BA0CD" w:themeColor="accent1" w:themeTint="BF"/>
         <w:left w:val="single" w:sz="8" w:space="0" w:color="7BA0CD" w:themeColor="accent1" w:themeTint="BF"/>
@@ -7806,12 +8309,6 @@
         <w:right w:val="single" w:sz="8" w:space="0" w:color="7BA0CD" w:themeColor="accent1" w:themeTint="BF"/>
         <w:insideH w:val="single" w:sz="8" w:space="0" w:color="7BA0CD" w:themeColor="accent1" w:themeTint="BF"/>
       </w:tblBorders>
-      <w:tblCellMar>
-        <w:top w:w="0" w:type="dxa"/>
-        <w:left w:w="108" w:type="dxa"/>
-        <w:bottom w:w="0" w:type="dxa"/>
-        <w:right w:w="108" w:type="dxa"/>
-      </w:tblCellMar>
     </w:tblPr>
     <w:tblStylePr w:type="firstRow">
       <w:pPr>
@@ -7907,17 +8404,10 @@
     <w:tblPr>
       <w:tblStyleRowBandSize w:val="1"/>
       <w:tblStyleColBandSize w:val="1"/>
-      <w:tblInd w:w="0" w:type="dxa"/>
       <w:tblBorders>
         <w:top w:val="single" w:sz="8" w:space="0" w:color="4F81BD" w:themeColor="accent1"/>
         <w:bottom w:val="single" w:sz="8" w:space="0" w:color="4F81BD" w:themeColor="accent1"/>
       </w:tblBorders>
-      <w:tblCellMar>
-        <w:top w:w="0" w:type="dxa"/>
-        <w:left w:w="108" w:type="dxa"/>
-        <w:bottom w:w="0" w:type="dxa"/>
-        <w:right w:w="108" w:type="dxa"/>
-      </w:tblCellMar>
     </w:tblPr>
     <w:tblStylePr w:type="firstRow">
       <w:pPr>
@@ -8007,7 +8497,6 @@
     <w:tblPr>
       <w:tblStyleRowBandSize w:val="1"/>
       <w:tblStyleColBandSize w:val="1"/>
-      <w:tblInd w:w="0" w:type="dxa"/>
       <w:tblBorders>
         <w:top w:val="single" w:sz="8" w:space="0" w:color="404040" w:themeColor="text1" w:themeTint="BF"/>
         <w:left w:val="single" w:sz="8" w:space="0" w:color="404040" w:themeColor="text1" w:themeTint="BF"/>
@@ -8015,12 +8504,6 @@
         <w:right w:val="single" w:sz="8" w:space="0" w:color="404040" w:themeColor="text1" w:themeTint="BF"/>
         <w:insideH w:val="single" w:sz="8" w:space="0" w:color="404040" w:themeColor="text1" w:themeTint="BF"/>
       </w:tblBorders>
-      <w:tblCellMar>
-        <w:top w:w="0" w:type="dxa"/>
-        <w:left w:w="108" w:type="dxa"/>
-        <w:bottom w:w="0" w:type="dxa"/>
-        <w:right w:w="108" w:type="dxa"/>
-      </w:tblCellMar>
     </w:tblPr>
     <w:tblStylePr w:type="firstRow">
       <w:pPr>
@@ -8595,7 +9078,7 @@
 </file>
 
 <file path=customXml/itemProps1.xml><?xml version="1.0" encoding="utf-8"?>
-<ds:datastoreItem xmlns:ds="http://schemas.openxmlformats.org/officeDocument/2006/customXml" ds:itemID="{A301A808-835C-45D6-B4CE-E8997539FF4D}">
+<ds:datastoreItem xmlns:ds="http://schemas.openxmlformats.org/officeDocument/2006/customXml" ds:itemID="{3D0B007A-8678-4247-A601-04181C74D6FB}">
   <ds:schemaRefs>
     <ds:schemaRef ds:uri="http://schemas.openxmlformats.org/officeDocument/2006/bibliography"/>
   </ds:schemaRefs>

</xml_diff>

<commit_message>
[IMS-?] Kleine Änderungen im Lasten-/Pflichtenheft
</commit_message>
<xml_diff>
--- a/Doku/Projekt_Dokumentation.docx
+++ b/Doku/Projekt_Dokumentation.docx
@@ -18,6 +18,7 @@
           <w:docPartUnique/>
         </w:docPartObj>
       </w:sdtPr>
+      <w:sdtEndPr/>
       <w:sdtContent>
         <w:p>
           <w:pPr>
@@ -3052,8 +3053,6 @@
       <w:r>
         <w:t>.</w:t>
       </w:r>
-      <w:bookmarkStart w:id="1" w:name="_GoBack"/>
-      <w:bookmarkEnd w:id="1"/>
     </w:p>
     <w:p>
       <w:pPr>
@@ -3066,14 +3065,14 @@
           <w:color w:val="auto"/>
         </w:rPr>
       </w:pPr>
-      <w:bookmarkStart w:id="2" w:name="_Toc448158822"/>
+      <w:bookmarkStart w:id="1" w:name="_Toc448158822"/>
       <w:r>
         <w:rPr>
           <w:color w:val="auto"/>
         </w:rPr>
         <w:t>Projektziel</w:t>
       </w:r>
-      <w:bookmarkEnd w:id="2"/>
+      <w:bookmarkEnd w:id="1"/>
       <w:r>
         <w:rPr>
           <w:color w:val="auto"/>
@@ -3124,14 +3123,14 @@
           <w:color w:val="auto"/>
         </w:rPr>
       </w:pPr>
-      <w:bookmarkStart w:id="3" w:name="_Toc448158823"/>
+      <w:bookmarkStart w:id="2" w:name="_Toc448158823"/>
       <w:r>
         <w:rPr>
           <w:color w:val="auto"/>
         </w:rPr>
         <w:t>Projektbegründung</w:t>
       </w:r>
-      <w:bookmarkEnd w:id="3"/>
+      <w:bookmarkEnd w:id="2"/>
       <w:r>
         <w:rPr>
           <w:color w:val="auto"/>
@@ -3178,14 +3177,14 @@
           <w:color w:val="auto"/>
         </w:rPr>
       </w:pPr>
-      <w:bookmarkStart w:id="4" w:name="_Toc448158824"/>
+      <w:bookmarkStart w:id="3" w:name="_Toc448158824"/>
       <w:r>
         <w:rPr>
           <w:color w:val="auto"/>
         </w:rPr>
         <w:t>Projektschnittstellen</w:t>
       </w:r>
-      <w:bookmarkEnd w:id="4"/>
+      <w:bookmarkEnd w:id="3"/>
     </w:p>
     <w:p>
       <w:pPr>
@@ -3198,14 +3197,14 @@
           <w:color w:val="auto"/>
         </w:rPr>
       </w:pPr>
-      <w:bookmarkStart w:id="5" w:name="_Toc448158825"/>
+      <w:bookmarkStart w:id="4" w:name="_Toc448158825"/>
       <w:r>
         <w:rPr>
           <w:color w:val="auto"/>
         </w:rPr>
         <w:t>Projektplanung</w:t>
       </w:r>
-      <w:bookmarkEnd w:id="5"/>
+      <w:bookmarkEnd w:id="4"/>
     </w:p>
     <w:p>
       <w:pPr>
@@ -3218,14 +3217,14 @@
           <w:color w:val="auto"/>
         </w:rPr>
       </w:pPr>
-      <w:bookmarkStart w:id="6" w:name="_Toc448158826"/>
+      <w:bookmarkStart w:id="5" w:name="_Toc448158826"/>
       <w:r>
         <w:rPr>
           <w:color w:val="auto"/>
         </w:rPr>
         <w:t>Projektzeitplan</w:t>
       </w:r>
-      <w:bookmarkEnd w:id="6"/>
+      <w:bookmarkEnd w:id="5"/>
     </w:p>
     <w:p>
       <w:r>
@@ -3505,14 +3504,14 @@
           <w:color w:val="000000" w:themeColor="text1"/>
         </w:rPr>
       </w:pPr>
-      <w:bookmarkStart w:id="7" w:name="_Toc448158827"/>
+      <w:bookmarkStart w:id="6" w:name="_Toc448158827"/>
       <w:r>
         <w:rPr>
           <w:color w:val="000000" w:themeColor="text1"/>
         </w:rPr>
         <w:t>Ressourcenplanung</w:t>
       </w:r>
-      <w:bookmarkEnd w:id="7"/>
+      <w:bookmarkEnd w:id="6"/>
     </w:p>
     <w:p>
       <w:r>
@@ -3544,14 +3543,14 @@
           <w:color w:val="auto"/>
         </w:rPr>
       </w:pPr>
-      <w:bookmarkStart w:id="8" w:name="_Toc448158828"/>
+      <w:bookmarkStart w:id="7" w:name="_Toc448158828"/>
       <w:r>
         <w:rPr>
           <w:color w:val="auto"/>
         </w:rPr>
         <w:t>Modelle</w:t>
       </w:r>
-      <w:bookmarkEnd w:id="8"/>
+      <w:bookmarkEnd w:id="7"/>
     </w:p>
     <w:p>
       <w:pPr>
@@ -3564,14 +3563,14 @@
           <w:color w:val="auto"/>
         </w:rPr>
       </w:pPr>
-      <w:bookmarkStart w:id="9" w:name="_Toc448158829"/>
+      <w:bookmarkStart w:id="8" w:name="_Toc448158829"/>
       <w:r>
         <w:rPr>
           <w:color w:val="auto"/>
         </w:rPr>
         <w:t>Spiralmodell</w:t>
       </w:r>
-      <w:bookmarkEnd w:id="9"/>
+      <w:bookmarkEnd w:id="8"/>
     </w:p>
     <w:p>
       <w:r>
@@ -3652,46 +3651,24 @@
           <w:color w:val="auto"/>
         </w:rPr>
       </w:pPr>
-      <w:bookmarkStart w:id="10" w:name="_Toc448158830"/>
+      <w:bookmarkStart w:id="9" w:name="_Toc448158830"/>
       <w:r>
         <w:rPr>
           <w:color w:val="auto"/>
         </w:rPr>
-        <w:t>Test-</w:t>
-      </w:r>
-      <w:proofErr w:type="spellStart"/>
+        <w:t xml:space="preserve">Test-Driven </w:t>
+      </w:r>
       <w:r>
         <w:rPr>
           <w:color w:val="auto"/>
         </w:rPr>
-        <w:t>Driven</w:t>
-      </w:r>
-      <w:proofErr w:type="spellEnd"/>
-      <w:r>
-        <w:rPr>
-          <w:color w:val="auto"/>
-        </w:rPr>
-        <w:t xml:space="preserve"> </w:t>
-      </w:r>
-      <w:r>
-        <w:rPr>
-          <w:color w:val="auto"/>
-        </w:rPr>
         <w:t>Development (TDD)</w:t>
       </w:r>
-      <w:bookmarkEnd w:id="10"/>
-    </w:p>
-    <w:p>
-      <w:r>
-        <w:t>Bei der testgetriebenen Entwicklung (engl. Test-</w:t>
-      </w:r>
-      <w:proofErr w:type="spellStart"/>
-      <w:r>
-        <w:t>Driven</w:t>
-      </w:r>
-      <w:proofErr w:type="spellEnd"/>
-      <w:r>
-        <w:t xml:space="preserve"> Development, TDD) werden Tests dazu benutzt, um die Software</w:t>
+      <w:bookmarkEnd w:id="9"/>
+    </w:p>
+    <w:p>
+      <w:r>
+        <w:t>Bei der testgetriebenen Entwicklung (engl. Test-Driven Development, TDD) werden Tests dazu benutzt, um die Software</w:t>
       </w:r>
       <w:r>
         <w:t xml:space="preserve"> Entwicklung</w:t>
@@ -3742,36 +3719,12 @@
         </w:numPr>
       </w:pPr>
       <w:r>
-        <w:t xml:space="preserve">Test und Produktivcode werden </w:t>
-      </w:r>
-      <w:proofErr w:type="spellStart"/>
-      <w:r>
-        <w:t>refaktorisiert</w:t>
-      </w:r>
-      <w:proofErr w:type="spellEnd"/>
-      <w:r>
-        <w:t>.</w:t>
-      </w:r>
-    </w:p>
-    <w:p>
-      <w:r>
-        <w:t xml:space="preserve">Da erfolgreiche durchgelaufene Tests mit Grün und nicht erfolgreiche Tests Rot gekennzeichnet werden, spricht man auch vom ‘‘ </w:t>
-      </w:r>
-      <w:proofErr w:type="spellStart"/>
-      <w:r>
-        <w:t>Red</w:t>
-      </w:r>
-      <w:proofErr w:type="spellEnd"/>
-      <w:r>
-        <w:t xml:space="preserve"> - Green - </w:t>
-      </w:r>
-      <w:proofErr w:type="spellStart"/>
-      <w:r>
-        <w:t>Refactor</w:t>
-      </w:r>
-      <w:proofErr w:type="spellEnd"/>
-      <w:r>
-        <w:t xml:space="preserve"> ‘‘ - Zyklus.</w:t>
+        <w:t>Test und Produktivcode werden refaktorisiert.</w:t>
+      </w:r>
+    </w:p>
+    <w:p>
+      <w:r>
+        <w:t>Da erfolgreiche durchgelaufene Tests mit Grün und nicht erfolgreiche Tests Rot gekennzeichnet werden, spricht man auch vom ‘‘ Red - Green - Refactor ‘‘ - Zyklus.</w:t>
       </w:r>
     </w:p>
     <w:p>
@@ -3785,14 +3738,14 @@
           <w:color w:val="auto"/>
         </w:rPr>
       </w:pPr>
-      <w:bookmarkStart w:id="11" w:name="_Toc448158831"/>
+      <w:bookmarkStart w:id="10" w:name="_Toc448158831"/>
       <w:r>
         <w:rPr>
           <w:color w:val="auto"/>
         </w:rPr>
         <w:t>Analysephase</w:t>
       </w:r>
-      <w:bookmarkEnd w:id="11"/>
+      <w:bookmarkEnd w:id="10"/>
     </w:p>
     <w:p>
       <w:pPr>
@@ -3805,14 +3758,14 @@
           <w:color w:val="auto"/>
         </w:rPr>
       </w:pPr>
-      <w:bookmarkStart w:id="12" w:name="_Toc448158832"/>
+      <w:bookmarkStart w:id="11" w:name="_Toc448158832"/>
       <w:r>
         <w:rPr>
           <w:color w:val="auto"/>
         </w:rPr>
         <w:t>Ist-Analyse</w:t>
       </w:r>
-      <w:bookmarkEnd w:id="12"/>
+      <w:bookmarkEnd w:id="11"/>
     </w:p>
     <w:tbl>
       <w:tblPr>
@@ -3959,16 +3912,16 @@
           <w:color w:val="auto"/>
         </w:rPr>
       </w:pPr>
-      <w:bookmarkStart w:id="13" w:name="_Lastenheft_1"/>
-      <w:bookmarkStart w:id="14" w:name="_Toc448158833"/>
+      <w:bookmarkStart w:id="12" w:name="_Lastenheft_1"/>
+      <w:bookmarkStart w:id="13" w:name="_Toc448158833"/>
+      <w:bookmarkEnd w:id="12"/>
+      <w:r>
+        <w:rPr>
+          <w:color w:val="auto"/>
+        </w:rPr>
+        <w:t>Lastenheft</w:t>
+      </w:r>
       <w:bookmarkEnd w:id="13"/>
-      <w:r>
-        <w:rPr>
-          <w:color w:val="auto"/>
-        </w:rPr>
-        <w:t>Lastenheft</w:t>
-      </w:r>
-      <w:bookmarkEnd w:id="14"/>
       <w:r>
         <w:rPr>
           <w:color w:val="auto"/>
@@ -4033,14 +3986,14 @@
           <w:color w:val="auto"/>
         </w:rPr>
       </w:pPr>
-      <w:bookmarkStart w:id="15" w:name="_Toc448158834"/>
+      <w:bookmarkStart w:id="14" w:name="_Toc448158834"/>
       <w:r>
         <w:rPr>
           <w:color w:val="auto"/>
         </w:rPr>
         <w:t>Entwurfsphase</w:t>
       </w:r>
-      <w:bookmarkEnd w:id="15"/>
+      <w:bookmarkEnd w:id="14"/>
     </w:p>
     <w:p>
       <w:pPr>
@@ -4053,14 +4006,14 @@
           <w:color w:val="auto"/>
         </w:rPr>
       </w:pPr>
-      <w:bookmarkStart w:id="16" w:name="_Toc448158835"/>
+      <w:bookmarkStart w:id="15" w:name="_Toc448158835"/>
       <w:r>
         <w:rPr>
           <w:color w:val="auto"/>
         </w:rPr>
         <w:t>Zielplattform</w:t>
       </w:r>
-      <w:bookmarkEnd w:id="16"/>
+      <w:bookmarkEnd w:id="15"/>
     </w:p>
     <w:p>
       <w:r>
@@ -4081,14 +4034,14 @@
           <w:color w:val="auto"/>
         </w:rPr>
       </w:pPr>
-      <w:bookmarkStart w:id="17" w:name="_Toc448158836"/>
+      <w:bookmarkStart w:id="16" w:name="_Toc448158836"/>
       <w:r>
         <w:rPr>
           <w:color w:val="auto"/>
         </w:rPr>
         <w:t>Architekturdesign</w:t>
       </w:r>
-      <w:bookmarkEnd w:id="17"/>
+      <w:bookmarkEnd w:id="16"/>
     </w:p>
     <w:p>
       <w:r>
@@ -4126,40 +4079,18 @@
           <w:color w:val="auto"/>
         </w:rPr>
       </w:pPr>
-      <w:bookmarkStart w:id="18" w:name="_Toc448158837"/>
+      <w:bookmarkStart w:id="17" w:name="_Toc448158837"/>
       <w:r>
         <w:rPr>
           <w:color w:val="auto"/>
         </w:rPr>
         <w:t>Benutzeroberfläche</w:t>
       </w:r>
-      <w:bookmarkEnd w:id="18"/>
-    </w:p>
-    <w:p>
-      <w:r>
-        <w:t xml:space="preserve">Um eine ergonomische Design zu gestalten wurden bereits in der Entwicklungsphase Konzepte für eine </w:t>
-      </w:r>
-      <w:r>
-        <w:t>Benutzeroberfläche</w:t>
-      </w:r>
-      <w:r>
-        <w:t xml:space="preserve"> erstellt (</w:t>
-      </w:r>
-      <w:proofErr w:type="spellStart"/>
-      <w:r>
-        <w:t>Mockups</w:t>
-      </w:r>
-      <w:proofErr w:type="spellEnd"/>
-      <w:r>
-        <w:t xml:space="preserve">). Diese ermöglichen eine schnellere Erstellung der Oberfläche und eine strukturierte Darstellung der verwendeten Komponenten. Alle </w:t>
-      </w:r>
-      <w:proofErr w:type="spellStart"/>
-      <w:r>
-        <w:t>Mockups</w:t>
-      </w:r>
-      <w:proofErr w:type="spellEnd"/>
-      <w:r>
-        <w:t xml:space="preserve"> wurden mit dem Online-Tool unter </w:t>
+      <w:bookmarkEnd w:id="17"/>
+    </w:p>
+    <w:p>
+      <w:r>
+        <w:t xml:space="preserve">Um eine ergonomische Design zu gestalten wurden bereits in der Entwicklungsphase Konzepte für eine Benutzeroberfläche erstellt (Mockups). Diese ermöglichen eine schnellere Erstellung der Oberfläche und eine strukturierte Darstellung der verwendeten Komponenten. Alle Mockups wurden mit dem Online-Tool unter </w:t>
       </w:r>
       <w:hyperlink r:id="rId7" w:history="1">
         <w:r>
@@ -4204,14 +4135,14 @@
           <w:color w:val="auto"/>
         </w:rPr>
       </w:pPr>
-      <w:bookmarkStart w:id="19" w:name="_Toc448158838"/>
+      <w:bookmarkStart w:id="18" w:name="_Toc448158838"/>
       <w:r>
         <w:rPr>
           <w:color w:val="auto"/>
         </w:rPr>
         <w:t>Datenbankentwurf</w:t>
       </w:r>
-      <w:bookmarkEnd w:id="19"/>
+      <w:bookmarkEnd w:id="18"/>
     </w:p>
     <w:p>
       <w:pPr>
@@ -4224,14 +4155,14 @@
           <w:color w:val="auto"/>
         </w:rPr>
       </w:pPr>
-      <w:bookmarkStart w:id="20" w:name="_Toc448158839"/>
+      <w:bookmarkStart w:id="19" w:name="_Toc448158839"/>
       <w:r>
         <w:rPr>
           <w:color w:val="auto"/>
         </w:rPr>
         <w:t>Pflichtenheft</w:t>
       </w:r>
-      <w:bookmarkEnd w:id="20"/>
+      <w:bookmarkEnd w:id="19"/>
       <w:r>
         <w:rPr>
           <w:color w:val="auto"/>
@@ -4298,7 +4229,7 @@
           <w:color w:val="auto"/>
         </w:rPr>
       </w:pPr>
-      <w:bookmarkStart w:id="21" w:name="_Toc448158840"/>
+      <w:bookmarkStart w:id="20" w:name="_Toc448158840"/>
       <w:r>
         <w:rPr>
           <w:color w:val="auto"/>
@@ -4306,7 +4237,7 @@
         <w:lastRenderedPageBreak/>
         <w:t>Implementierungsphase</w:t>
       </w:r>
-      <w:bookmarkEnd w:id="21"/>
+      <w:bookmarkEnd w:id="20"/>
     </w:p>
     <w:p>
       <w:pPr>
@@ -4321,7 +4252,7 @@
           <w:color w:val="auto"/>
         </w:rPr>
       </w:pPr>
-      <w:bookmarkStart w:id="22" w:name="_Toc448158841"/>
+      <w:bookmarkStart w:id="21" w:name="_Toc448158841"/>
       <w:r>
         <w:rPr>
           <w:rFonts w:cstheme="minorHAnsi"/>
@@ -4330,7 +4261,7 @@
         </w:rPr>
         <w:t>Implementierung der Datenstrukturen</w:t>
       </w:r>
-      <w:bookmarkEnd w:id="22"/>
+      <w:bookmarkEnd w:id="21"/>
     </w:p>
     <w:p>
       <w:pPr>
@@ -4343,14 +4274,14 @@
           <w:color w:val="auto"/>
         </w:rPr>
       </w:pPr>
-      <w:bookmarkStart w:id="23" w:name="_Toc448158842"/>
+      <w:bookmarkStart w:id="22" w:name="_Toc448158842"/>
       <w:r>
         <w:rPr>
           <w:color w:val="auto"/>
         </w:rPr>
         <w:t>Implementierung der Benutzeroberfläche</w:t>
       </w:r>
-      <w:bookmarkEnd w:id="23"/>
+      <w:bookmarkEnd w:id="22"/>
     </w:p>
     <w:p>
       <w:pPr>
@@ -4363,14 +4294,14 @@
           <w:color w:val="auto"/>
         </w:rPr>
       </w:pPr>
-      <w:bookmarkStart w:id="24" w:name="_Toc448158843"/>
+      <w:bookmarkStart w:id="23" w:name="_Toc448158843"/>
       <w:r>
         <w:rPr>
           <w:color w:val="auto"/>
         </w:rPr>
         <w:t>Zwischenstand</w:t>
       </w:r>
-      <w:bookmarkEnd w:id="24"/>
+      <w:bookmarkEnd w:id="23"/>
     </w:p>
     <w:p>
       <w:pPr>
@@ -4383,14 +4314,14 @@
           <w:color w:val="auto"/>
         </w:rPr>
       </w:pPr>
-      <w:bookmarkStart w:id="25" w:name="_Toc448158844"/>
+      <w:bookmarkStart w:id="24" w:name="_Toc448158844"/>
       <w:r>
         <w:rPr>
           <w:color w:val="auto"/>
         </w:rPr>
         <w:t>Dokumentation</w:t>
       </w:r>
-      <w:bookmarkEnd w:id="25"/>
+      <w:bookmarkEnd w:id="24"/>
     </w:p>
     <w:p>
       <w:pPr>
@@ -4403,14 +4334,14 @@
           <w:color w:val="auto"/>
         </w:rPr>
       </w:pPr>
-      <w:bookmarkStart w:id="26" w:name="_Toc448158845"/>
+      <w:bookmarkStart w:id="25" w:name="_Toc448158845"/>
       <w:r>
         <w:rPr>
           <w:color w:val="auto"/>
         </w:rPr>
         <w:t>Fazit</w:t>
       </w:r>
-      <w:bookmarkEnd w:id="26"/>
+      <w:bookmarkEnd w:id="25"/>
     </w:p>
     <w:p>
       <w:pPr>
@@ -4423,14 +4354,14 @@
           <w:color w:val="auto"/>
         </w:rPr>
       </w:pPr>
-      <w:bookmarkStart w:id="27" w:name="_Toc448158846"/>
+      <w:bookmarkStart w:id="26" w:name="_Toc448158846"/>
       <w:r>
         <w:rPr>
           <w:color w:val="auto"/>
         </w:rPr>
         <w:t>Soll- / Ist- Vergleich</w:t>
       </w:r>
-      <w:bookmarkEnd w:id="27"/>
+      <w:bookmarkEnd w:id="26"/>
     </w:p>
     <w:p>
       <w:pPr>
@@ -4443,14 +4374,14 @@
           <w:color w:val="auto"/>
         </w:rPr>
       </w:pPr>
-      <w:bookmarkStart w:id="28" w:name="_Toc448158847"/>
+      <w:bookmarkStart w:id="27" w:name="_Toc448158847"/>
       <w:r>
         <w:rPr>
           <w:color w:val="auto"/>
         </w:rPr>
         <w:t>Aus dem Projekt Gewonnenes</w:t>
       </w:r>
-      <w:bookmarkEnd w:id="28"/>
+      <w:bookmarkEnd w:id="27"/>
     </w:p>
     <w:p>
       <w:pPr>
@@ -4463,14 +4394,14 @@
           <w:color w:val="auto"/>
         </w:rPr>
       </w:pPr>
-      <w:bookmarkStart w:id="29" w:name="_Toc448158848"/>
+      <w:bookmarkStart w:id="28" w:name="_Toc448158848"/>
       <w:r>
         <w:rPr>
           <w:color w:val="auto"/>
         </w:rPr>
         <w:t>Ausblick</w:t>
       </w:r>
-      <w:bookmarkEnd w:id="29"/>
+      <w:bookmarkEnd w:id="28"/>
     </w:p>
     <w:p/>
     <w:p>
@@ -4498,7 +4429,7 @@
           <w:color w:val="auto"/>
         </w:rPr>
       </w:pPr>
-      <w:bookmarkStart w:id="30" w:name="_Toc448158849"/>
+      <w:bookmarkStart w:id="29" w:name="_Toc448158849"/>
       <w:r>
         <w:rPr>
           <w:color w:val="auto"/>
@@ -4506,7 +4437,7 @@
         <w:lastRenderedPageBreak/>
         <w:t>Anhang</w:t>
       </w:r>
-      <w:bookmarkEnd w:id="30"/>
+      <w:bookmarkEnd w:id="29"/>
     </w:p>
     <w:p>
       <w:pPr>
@@ -4519,17 +4450,17 @@
           <w:color w:val="auto"/>
         </w:rPr>
       </w:pPr>
-      <w:bookmarkStart w:id="31" w:name="_Detaillierter_Zeitplan"/>
+      <w:bookmarkStart w:id="30" w:name="_Detaillierter_Zeitplan"/>
+      <w:bookmarkStart w:id="31" w:name="_Toc448158850"/>
       <w:bookmarkStart w:id="32" w:name="Zeitplan"/>
-      <w:bookmarkStart w:id="33" w:name="_Toc448158850"/>
+      <w:bookmarkEnd w:id="30"/>
+      <w:r>
+        <w:rPr>
+          <w:color w:val="auto"/>
+        </w:rPr>
+        <w:t>Detaillierter Zeitplan</w:t>
+      </w:r>
       <w:bookmarkEnd w:id="31"/>
-      <w:r>
-        <w:rPr>
-          <w:color w:val="auto"/>
-        </w:rPr>
-        <w:t>Detaillierter Zeitplan</w:t>
-      </w:r>
-      <w:bookmarkEnd w:id="33"/>
     </w:p>
     <w:tbl>
       <w:tblPr>
@@ -5966,19 +5897,19 @@
           <w:color w:val="auto"/>
         </w:rPr>
       </w:pPr>
-      <w:bookmarkStart w:id="34" w:name="_Begriffsklärung"/>
-      <w:bookmarkStart w:id="35" w:name="_Ressourcen"/>
-      <w:bookmarkStart w:id="36" w:name="_Toc448158851"/>
+      <w:bookmarkStart w:id="33" w:name="_Begriffsklärung"/>
+      <w:bookmarkStart w:id="34" w:name="_Ressourcen"/>
+      <w:bookmarkStart w:id="35" w:name="_Toc448158851"/>
       <w:bookmarkEnd w:id="32"/>
+      <w:bookmarkEnd w:id="33"/>
       <w:bookmarkEnd w:id="34"/>
+      <w:r>
+        <w:rPr>
+          <w:color w:val="auto"/>
+        </w:rPr>
+        <w:t>Ressourcen</w:t>
+      </w:r>
       <w:bookmarkEnd w:id="35"/>
-      <w:r>
-        <w:rPr>
-          <w:color w:val="auto"/>
-        </w:rPr>
-        <w:t>Ressourcen</w:t>
-      </w:r>
-      <w:bookmarkEnd w:id="36"/>
     </w:p>
     <w:p>
       <w:pPr>
@@ -6074,11 +6005,9 @@
           <w:numId w:val="19"/>
         </w:numPr>
       </w:pPr>
-      <w:proofErr w:type="spellStart"/>
       <w:r>
         <w:t>GitHub</w:t>
       </w:r>
-      <w:proofErr w:type="spellEnd"/>
       <w:r>
         <w:t xml:space="preserve"> (Versionsverwaltung)</w:t>
       </w:r>
@@ -6095,15 +6024,7 @@
         <w:t>draw.io</w:t>
       </w:r>
       <w:r>
-        <w:t xml:space="preserve"> (Tool für </w:t>
-      </w:r>
-      <w:proofErr w:type="spellStart"/>
-      <w:r>
-        <w:t>Mockups</w:t>
-      </w:r>
-      <w:proofErr w:type="spellEnd"/>
-      <w:r>
-        <w:t xml:space="preserve"> und ER-Modelle)</w:t>
+        <w:t xml:space="preserve"> (Tool für Mockups und ER-Modelle)</w:t>
       </w:r>
     </w:p>
     <w:p>
@@ -6118,23 +6039,7 @@
         <w:t>Windo</w:t>
       </w:r>
       <w:r>
-        <w:t xml:space="preserve">ws </w:t>
-      </w:r>
-      <w:proofErr w:type="spellStart"/>
-      <w:r>
-        <w:t>Presentation</w:t>
-      </w:r>
-      <w:proofErr w:type="spellEnd"/>
-      <w:r>
-        <w:t xml:space="preserve"> </w:t>
-      </w:r>
-      <w:proofErr w:type="spellStart"/>
-      <w:r>
-        <w:t>Foundation</w:t>
-      </w:r>
-      <w:proofErr w:type="spellEnd"/>
-      <w:r>
-        <w:t xml:space="preserve"> (Framework für GUIs unter C#)</w:t>
+        <w:t>ws Presentation Foundation (Framework für GUIs unter C#)</w:t>
       </w:r>
     </w:p>
     <w:p>
@@ -6181,16 +6086,16 @@
           <w:color w:val="auto"/>
         </w:rPr>
       </w:pPr>
-      <w:bookmarkStart w:id="37" w:name="_Lastenheft"/>
-      <w:bookmarkStart w:id="38" w:name="_Toc448158852"/>
+      <w:bookmarkStart w:id="36" w:name="_Lastenheft"/>
+      <w:bookmarkStart w:id="37" w:name="_Toc448158852"/>
+      <w:bookmarkEnd w:id="36"/>
+      <w:r>
+        <w:rPr>
+          <w:color w:val="auto"/>
+        </w:rPr>
+        <w:t>Lastenheft</w:t>
+      </w:r>
       <w:bookmarkEnd w:id="37"/>
-      <w:r>
-        <w:rPr>
-          <w:color w:val="auto"/>
-        </w:rPr>
-        <w:t>Lastenheft</w:t>
-      </w:r>
-      <w:bookmarkEnd w:id="38"/>
     </w:p>
     <w:p>
       <w:pPr>
@@ -6457,6 +6362,28 @@
         </w:rPr>
         <w:t>Exportieren einer gefilterten Tabelle als CSV-Datei</w:t>
       </w:r>
+    </w:p>
+    <w:p>
+      <w:pPr>
+        <w:pStyle w:val="Listenabsatz"/>
+        <w:numPr>
+          <w:ilvl w:val="0"/>
+          <w:numId w:val="16"/>
+        </w:numPr>
+        <w:rPr>
+          <w:sz w:val="24"/>
+        </w:rPr>
+      </w:pPr>
+      <w:r>
+        <w:rPr>
+          <w:rFonts w:cs="Helvetica"/>
+          <w:color w:val="333333"/>
+          <w:szCs w:val="20"/>
+        </w:rPr>
+        <w:t>Importieren von Tabellen aus einer CSV-Datei</w:t>
+      </w:r>
+      <w:bookmarkStart w:id="38" w:name="_GoBack"/>
+      <w:bookmarkEnd w:id="38"/>
     </w:p>
     <w:p>
       <w:pPr>
@@ -6622,25 +6549,7 @@
           <w:color w:val="333333"/>
           <w:szCs w:val="20"/>
         </w:rPr>
-        <w:t>Speichern vom Komponenten in einer relationalen Datenbank (</w:t>
-      </w:r>
-      <w:proofErr w:type="spellStart"/>
-      <w:r>
-        <w:rPr>
-          <w:rFonts w:cs="Helvetica"/>
-          <w:color w:val="333333"/>
-          <w:szCs w:val="20"/>
-        </w:rPr>
-        <w:t>MariaDB</w:t>
-      </w:r>
-      <w:proofErr w:type="spellEnd"/>
-      <w:r>
-        <w:rPr>
-          <w:rFonts w:cs="Helvetica"/>
-          <w:color w:val="333333"/>
-          <w:szCs w:val="20"/>
-        </w:rPr>
-        <w:t>)</w:t>
+        <w:t>Speichern vom Komponenten in einer relationalen Datenbank (MariaDB)</w:t>
       </w:r>
     </w:p>
     <w:p>
@@ -6700,6 +6609,7 @@
           <w:color w:val="333333"/>
           <w:szCs w:val="20"/>
         </w:rPr>
+        <w:lastRenderedPageBreak/>
         <w:t>Anzeigen von Datensätzen in einer Tabelle auf der GUI</w:t>
       </w:r>
     </w:p>
@@ -6720,7 +6630,6 @@
           <w:color w:val="333333"/>
           <w:szCs w:val="20"/>
         </w:rPr>
-        <w:lastRenderedPageBreak/>
         <w:t>Löschen von gespeicherten Komponenten aus der Datenbank mittels SQL</w:t>
       </w:r>
     </w:p>
@@ -6741,79 +6650,7 @@
           <w:color w:val="333333"/>
           <w:szCs w:val="20"/>
         </w:rPr>
-        <w:t xml:space="preserve">Gestalten der grafischen Oberfläche (GUI) mit dem Windows </w:t>
-      </w:r>
-      <w:proofErr w:type="spellStart"/>
-      <w:r>
-        <w:rPr>
-          <w:rFonts w:cs="Helvetica"/>
-          <w:color w:val="333333"/>
-          <w:szCs w:val="20"/>
-        </w:rPr>
-        <w:t>Presentation</w:t>
-      </w:r>
-      <w:proofErr w:type="spellEnd"/>
-      <w:r>
-        <w:rPr>
-          <w:rFonts w:cs="Helvetica"/>
-          <w:color w:val="333333"/>
-          <w:szCs w:val="20"/>
-        </w:rPr>
-        <w:t xml:space="preserve"> </w:t>
-      </w:r>
-      <w:proofErr w:type="spellStart"/>
-      <w:r>
-        <w:rPr>
-          <w:rFonts w:cs="Helvetica"/>
-          <w:color w:val="333333"/>
-          <w:szCs w:val="20"/>
-        </w:rPr>
-        <w:t>Foundation</w:t>
-      </w:r>
-      <w:proofErr w:type="spellEnd"/>
-      <w:r>
-        <w:rPr>
-          <w:rFonts w:cs="Helvetica"/>
-          <w:color w:val="333333"/>
-          <w:szCs w:val="20"/>
-        </w:rPr>
-        <w:t xml:space="preserve"> Framework (WPF)</w:t>
-      </w:r>
-    </w:p>
-    <w:p>
-      <w:pPr>
-        <w:rPr>
-          <w:b/>
-          <w:sz w:val="24"/>
-        </w:rPr>
-      </w:pPr>
-      <w:r>
-        <w:rPr>
-          <w:b/>
-          <w:sz w:val="24"/>
-        </w:rPr>
-        <w:t>Soll</w:t>
-      </w:r>
-      <w:r>
-        <w:rPr>
-          <w:b/>
-          <w:sz w:val="24"/>
-        </w:rPr>
-        <w:t>-</w:t>
-      </w:r>
-      <w:r>
-        <w:rPr>
-          <w:b/>
-          <w:sz w:val="24"/>
-        </w:rPr>
-        <w:t>Kriterien</w:t>
-      </w:r>
-      <w:r>
-        <w:rPr>
-          <w:b/>
-          <w:sz w:val="24"/>
-        </w:rPr>
-        <w:t>:</w:t>
+        <w:t>Gestalten der grafischen Oberfläche (GUI) mit dem Windows Presentation Foundation Framework (WPF)</w:t>
       </w:r>
     </w:p>
     <w:p>
@@ -6833,7 +6670,43 @@
           <w:color w:val="333333"/>
           <w:szCs w:val="20"/>
         </w:rPr>
-        <w:t>Selektieren von gefilterten Listen aus der relationalen Datenbank mittels SQL</w:t>
+        <w:t>Die Konsistenz der Daten wird durch Validatoren gewährleistet</w:t>
+      </w:r>
+    </w:p>
+    <w:p>
+      <w:pPr>
+        <w:rPr>
+          <w:b/>
+          <w:sz w:val="24"/>
+        </w:rPr>
+      </w:pPr>
+      <w:r>
+        <w:rPr>
+          <w:b/>
+          <w:sz w:val="24"/>
+        </w:rPr>
+        <w:t>Soll</w:t>
+      </w:r>
+      <w:r>
+        <w:rPr>
+          <w:b/>
+          <w:sz w:val="24"/>
+        </w:rPr>
+        <w:t>-</w:t>
+      </w:r>
+      <w:r>
+        <w:rPr>
+          <w:b/>
+          <w:sz w:val="24"/>
+        </w:rPr>
+        <w:t>Kriterien</w:t>
+      </w:r>
+      <w:r>
+        <w:rPr>
+          <w:b/>
+          <w:sz w:val="24"/>
+        </w:rPr>
+        <w:t>:</w:t>
       </w:r>
     </w:p>
     <w:p>
@@ -6853,7 +6726,7 @@
           <w:color w:val="333333"/>
           <w:szCs w:val="20"/>
         </w:rPr>
-        <w:t>Schreiben eines Algorithmus für die Umrechnung von Einheiten in C#</w:t>
+        <w:t>Selektieren von gefilterten Listen aus der relationalen Datenbank mittels SQL</w:t>
       </w:r>
     </w:p>
     <w:p>
@@ -6873,36 +6746,7 @@
           <w:color w:val="333333"/>
           <w:szCs w:val="20"/>
         </w:rPr>
-        <w:t>Selektieren von mehreren Einträgen mittels Auswahlboxen auf der WPF-Oberfläche</w:t>
-      </w:r>
-    </w:p>
-    <w:p>
-      <w:pPr>
-        <w:rPr>
-          <w:b/>
-          <w:sz w:val="24"/>
-        </w:rPr>
-      </w:pPr>
-      <w:r>
-        <w:rPr>
-          <w:b/>
-          <w:sz w:val="24"/>
-        </w:rPr>
-        <w:t>Kann-</w:t>
-      </w:r>
-      <w:r>
-        <w:rPr>
-          <w:b/>
-          <w:sz w:val="24"/>
-        </w:rPr>
-        <w:t>Kriterien</w:t>
-      </w:r>
-      <w:r>
-        <w:rPr>
-          <w:b/>
-          <w:sz w:val="24"/>
-        </w:rPr>
-        <w:t>:</w:t>
+        <w:t>Schreiben eines Algorithmus für die Umrechnung von Einheiten in C#</w:t>
       </w:r>
     </w:p>
     <w:p>
@@ -6922,18 +6766,57 @@
           <w:color w:val="333333"/>
           <w:szCs w:val="20"/>
         </w:rPr>
-        <w:t xml:space="preserve">Entwicklung einer ergonomischen GUI mittels </w:t>
-      </w:r>
-      <w:proofErr w:type="spellStart"/>
+        <w:t>Selektieren von mehreren Einträgen mittels Auswahlboxen auf der WPF-Oberfläche</w:t>
+      </w:r>
+    </w:p>
+    <w:p>
+      <w:pPr>
+        <w:rPr>
+          <w:b/>
+          <w:sz w:val="24"/>
+        </w:rPr>
+      </w:pPr>
+      <w:r>
+        <w:rPr>
+          <w:b/>
+          <w:sz w:val="24"/>
+        </w:rPr>
+        <w:t>Kann-</w:t>
+      </w:r>
+      <w:r>
+        <w:rPr>
+          <w:b/>
+          <w:sz w:val="24"/>
+        </w:rPr>
+        <w:t>Kriterien</w:t>
+      </w:r>
+      <w:r>
+        <w:rPr>
+          <w:b/>
+          <w:sz w:val="24"/>
+        </w:rPr>
+        <w:t>:</w:t>
+      </w:r>
+    </w:p>
+    <w:p>
+      <w:pPr>
+        <w:pStyle w:val="Listenabsatz"/>
+        <w:numPr>
+          <w:ilvl w:val="0"/>
+          <w:numId w:val="16"/>
+        </w:numPr>
+        <w:rPr>
+          <w:sz w:val="24"/>
+        </w:rPr>
+      </w:pPr>
       <w:r>
         <w:rPr>
           <w:rFonts w:cs="Helvetica"/>
           <w:color w:val="333333"/>
           <w:szCs w:val="20"/>
         </w:rPr>
-        <w:t>Mockups</w:t>
-      </w:r>
-      <w:proofErr w:type="spellEnd"/>
+        <w:t>Entwicklung einer ergonomischen GUI mittels Mockups</w:t>
+      </w:r>
     </w:p>
     <w:p>
       <w:pPr>
@@ -10111,7 +9994,7 @@
 </file>
 
 <file path=customXml/itemProps1.xml><?xml version="1.0" encoding="utf-8"?>
-<ds:datastoreItem xmlns:ds="http://schemas.openxmlformats.org/officeDocument/2006/customXml" ds:itemID="{F25C4BDF-0AB5-4DAD-9E7D-7AF9C06844D3}">
+<ds:datastoreItem xmlns:ds="http://schemas.openxmlformats.org/officeDocument/2006/customXml" ds:itemID="{F098E269-FFBF-48CA-8740-6D257899D654}">
   <ds:schemaRefs>
     <ds:schemaRef ds:uri="http://schemas.openxmlformats.org/officeDocument/2006/bibliography"/>
   </ds:schemaRefs>

</xml_diff>

<commit_message>
[IMS-?] Erweitern der Dokumentation
</commit_message>
<xml_diff>
--- a/Doku/Projekt_Dokumentation.docx
+++ b/Doku/Projekt_Dokumentation.docx
@@ -18,7 +18,6 @@
           <w:docPartUnique/>
         </w:docPartObj>
       </w:sdtPr>
-      <w:sdtEndPr/>
       <w:sdtContent>
         <w:p>
           <w:pPr>
@@ -38,7 +37,6 @@
           <w:pPr>
             <w:pStyle w:val="Verzeichnis1"/>
             <w:tabs>
-              <w:tab w:val="left" w:pos="440"/>
               <w:tab w:val="right" w:leader="dot" w:pos="9062"/>
             </w:tabs>
             <w:rPr>
@@ -55,12 +53,82 @@
           <w:r>
             <w:fldChar w:fldCharType="separate"/>
           </w:r>
-          <w:hyperlink w:anchor="_Toc448394233" w:history="1">
+          <w:hyperlink w:anchor="_Toc448831361" w:history="1">
             <w:r>
               <w:rPr>
                 <w:rStyle w:val="Hyperlink"/>
                 <w:noProof/>
               </w:rPr>
+              <w:t>Abkürzungsverzeichnis</w:t>
+            </w:r>
+            <w:r>
+              <w:rPr>
+                <w:noProof/>
+                <w:webHidden/>
+              </w:rPr>
+              <w:tab/>
+            </w:r>
+            <w:r>
+              <w:rPr>
+                <w:noProof/>
+                <w:webHidden/>
+              </w:rPr>
+              <w:fldChar w:fldCharType="begin"/>
+            </w:r>
+            <w:r>
+              <w:rPr>
+                <w:noProof/>
+                <w:webHidden/>
+              </w:rPr>
+              <w:instrText xml:space="preserve"> PAGEREF _Toc448831361 \h </w:instrText>
+            </w:r>
+            <w:r>
+              <w:rPr>
+                <w:noProof/>
+                <w:webHidden/>
+              </w:rPr>
+            </w:r>
+            <w:r>
+              <w:rPr>
+                <w:noProof/>
+                <w:webHidden/>
+              </w:rPr>
+              <w:fldChar w:fldCharType="separate"/>
+            </w:r>
+            <w:r>
+              <w:rPr>
+                <w:noProof/>
+                <w:webHidden/>
+              </w:rPr>
+              <w:t>A</w:t>
+            </w:r>
+            <w:r>
+              <w:rPr>
+                <w:noProof/>
+                <w:webHidden/>
+              </w:rPr>
+              <w:fldChar w:fldCharType="end"/>
+            </w:r>
+          </w:hyperlink>
+        </w:p>
+        <w:p>
+          <w:pPr>
+            <w:pStyle w:val="Verzeichnis1"/>
+            <w:tabs>
+              <w:tab w:val="left" w:pos="440"/>
+              <w:tab w:val="right" w:leader="dot" w:pos="9062"/>
+            </w:tabs>
+            <w:rPr>
+              <w:noProof/>
+              <w:lang w:eastAsia="de-DE"/>
+            </w:rPr>
+          </w:pPr>
+          <w:hyperlink w:anchor="_Toc448831362" w:history="1">
+            <w:r>
+              <w:rPr>
+                <w:rStyle w:val="Hyperlink"/>
+                <w:noProof/>
+              </w:rPr>
               <w:t>1.</w:t>
             </w:r>
             <w:r>
@@ -96,7 +164,7 @@
                 <w:noProof/>
                 <w:webHidden/>
               </w:rPr>
-              <w:instrText xml:space="preserve"> PAGEREF _Toc448394233 \h </w:instrText>
+              <w:instrText xml:space="preserve"> PAGEREF _Toc448831362 \h </w:instrText>
             </w:r>
             <w:r>
               <w:rPr>
@@ -116,7 +184,7 @@
                 <w:noProof/>
                 <w:webHidden/>
               </w:rPr>
-              <w:t>3</w:t>
+              <w:t>1</w:t>
             </w:r>
             <w:r>
               <w:rPr>
@@ -139,7 +207,7 @@
               <w:lang w:eastAsia="de-DE"/>
             </w:rPr>
           </w:pPr>
-          <w:hyperlink w:anchor="_Toc448394234" w:history="1">
+          <w:hyperlink w:anchor="_Toc448831363" w:history="1">
             <w:r>
               <w:rPr>
                 <w:rStyle w:val="Hyperlink"/>
@@ -180,7 +248,7 @@
                 <w:noProof/>
                 <w:webHidden/>
               </w:rPr>
-              <w:instrText xml:space="preserve"> PAGEREF _Toc448394234 \h </w:instrText>
+              <w:instrText xml:space="preserve"> PAGEREF _Toc448831363 \h </w:instrText>
             </w:r>
             <w:r>
               <w:rPr>
@@ -200,7 +268,7 @@
                 <w:noProof/>
                 <w:webHidden/>
               </w:rPr>
-              <w:t>3</w:t>
+              <w:t>1</w:t>
             </w:r>
             <w:r>
               <w:rPr>
@@ -223,7 +291,7 @@
               <w:lang w:eastAsia="de-DE"/>
             </w:rPr>
           </w:pPr>
-          <w:hyperlink w:anchor="_Toc448394235" w:history="1">
+          <w:hyperlink w:anchor="_Toc448831364" w:history="1">
             <w:r>
               <w:rPr>
                 <w:rStyle w:val="Hyperlink"/>
@@ -264,7 +332,7 @@
                 <w:noProof/>
                 <w:webHidden/>
               </w:rPr>
-              <w:instrText xml:space="preserve"> PAGEREF _Toc448394235 \h </w:instrText>
+              <w:instrText xml:space="preserve"> PAGEREF _Toc448831364 \h </w:instrText>
             </w:r>
             <w:r>
               <w:rPr>
@@ -284,7 +352,7 @@
                 <w:noProof/>
                 <w:webHidden/>
               </w:rPr>
-              <w:t>3</w:t>
+              <w:t>1</w:t>
             </w:r>
             <w:r>
               <w:rPr>
@@ -307,7 +375,7 @@
               <w:lang w:eastAsia="de-DE"/>
             </w:rPr>
           </w:pPr>
-          <w:hyperlink w:anchor="_Toc448394236" w:history="1">
+          <w:hyperlink w:anchor="_Toc448831365" w:history="1">
             <w:r>
               <w:rPr>
                 <w:rStyle w:val="Hyperlink"/>
@@ -348,7 +416,7 @@
                 <w:noProof/>
                 <w:webHidden/>
               </w:rPr>
-              <w:instrText xml:space="preserve"> PAGEREF _Toc448394236 \h </w:instrText>
+              <w:instrText xml:space="preserve"> PAGEREF _Toc448831365 \h </w:instrText>
             </w:r>
             <w:r>
               <w:rPr>
@@ -368,7 +436,7 @@
                 <w:noProof/>
                 <w:webHidden/>
               </w:rPr>
-              <w:t>3</w:t>
+              <w:t>1</w:t>
             </w:r>
             <w:r>
               <w:rPr>
@@ -391,7 +459,7 @@
               <w:lang w:eastAsia="de-DE"/>
             </w:rPr>
           </w:pPr>
-          <w:hyperlink w:anchor="_Toc448394237" w:history="1">
+          <w:hyperlink w:anchor="_Toc448831366" w:history="1">
             <w:r>
               <w:rPr>
                 <w:rStyle w:val="Hyperlink"/>
@@ -432,7 +500,7 @@
                 <w:noProof/>
                 <w:webHidden/>
               </w:rPr>
-              <w:instrText xml:space="preserve"> PAGEREF _Toc448394237 \h </w:instrText>
+              <w:instrText xml:space="preserve"> PAGEREF _Toc448831366 \h </w:instrText>
             </w:r>
             <w:r>
               <w:rPr>
@@ -452,7 +520,7 @@
                 <w:noProof/>
                 <w:webHidden/>
               </w:rPr>
-              <w:t>3</w:t>
+              <w:t>1</w:t>
             </w:r>
             <w:r>
               <w:rPr>
@@ -475,7 +543,7 @@
               <w:lang w:eastAsia="de-DE"/>
             </w:rPr>
           </w:pPr>
-          <w:hyperlink w:anchor="_Toc448394238" w:history="1">
+          <w:hyperlink w:anchor="_Toc448831367" w:history="1">
             <w:r>
               <w:rPr>
                 <w:rStyle w:val="Hyperlink"/>
@@ -516,7 +584,7 @@
                 <w:noProof/>
                 <w:webHidden/>
               </w:rPr>
-              <w:instrText xml:space="preserve"> PAGEREF _Toc448394238 \h </w:instrText>
+              <w:instrText xml:space="preserve"> PAGEREF _Toc448831367 \h </w:instrText>
             </w:r>
             <w:r>
               <w:rPr>
@@ -536,7 +604,7 @@
                 <w:noProof/>
                 <w:webHidden/>
               </w:rPr>
-              <w:t>3</w:t>
+              <w:t>1</w:t>
             </w:r>
             <w:r>
               <w:rPr>
@@ -559,7 +627,7 @@
               <w:lang w:eastAsia="de-DE"/>
             </w:rPr>
           </w:pPr>
-          <w:hyperlink w:anchor="_Toc448394239" w:history="1">
+          <w:hyperlink w:anchor="_Toc448831368" w:history="1">
             <w:r>
               <w:rPr>
                 <w:rStyle w:val="Hyperlink"/>
@@ -600,7 +668,7 @@
                 <w:noProof/>
                 <w:webHidden/>
               </w:rPr>
-              <w:instrText xml:space="preserve"> PAGEREF _Toc448394239 \h </w:instrText>
+              <w:instrText xml:space="preserve"> PAGEREF _Toc448831368 \h </w:instrText>
             </w:r>
             <w:r>
               <w:rPr>
@@ -620,7 +688,7 @@
                 <w:noProof/>
                 <w:webHidden/>
               </w:rPr>
-              <w:t>4</w:t>
+              <w:t>2</w:t>
             </w:r>
             <w:r>
               <w:rPr>
@@ -643,7 +711,7 @@
               <w:lang w:eastAsia="de-DE"/>
             </w:rPr>
           </w:pPr>
-          <w:hyperlink w:anchor="_Toc448394240" w:history="1">
+          <w:hyperlink w:anchor="_Toc448831369" w:history="1">
             <w:r>
               <w:rPr>
                 <w:rStyle w:val="Hyperlink"/>
@@ -684,7 +752,7 @@
                 <w:noProof/>
                 <w:webHidden/>
               </w:rPr>
-              <w:instrText xml:space="preserve"> PAGEREF _Toc448394240 \h </w:instrText>
+              <w:instrText xml:space="preserve"> PAGEREF _Toc448831369 \h </w:instrText>
             </w:r>
             <w:r>
               <w:rPr>
@@ -704,7 +772,7 @@
                 <w:noProof/>
                 <w:webHidden/>
               </w:rPr>
-              <w:t>4</w:t>
+              <w:t>2</w:t>
             </w:r>
             <w:r>
               <w:rPr>
@@ -727,7 +795,7 @@
               <w:lang w:eastAsia="de-DE"/>
             </w:rPr>
           </w:pPr>
-          <w:hyperlink w:anchor="_Toc448394241" w:history="1">
+          <w:hyperlink w:anchor="_Toc448831370" w:history="1">
             <w:r>
               <w:rPr>
                 <w:rStyle w:val="Hyperlink"/>
@@ -768,7 +836,7 @@
                 <w:noProof/>
                 <w:webHidden/>
               </w:rPr>
-              <w:instrText xml:space="preserve"> PAGEREF _Toc448394241 \h </w:instrText>
+              <w:instrText xml:space="preserve"> PAGEREF _Toc448831370 \h </w:instrText>
             </w:r>
             <w:r>
               <w:rPr>
@@ -788,7 +856,7 @@
                 <w:noProof/>
                 <w:webHidden/>
               </w:rPr>
-              <w:t>4</w:t>
+              <w:t>2</w:t>
             </w:r>
             <w:r>
               <w:rPr>
@@ -811,7 +879,7 @@
               <w:lang w:eastAsia="de-DE"/>
             </w:rPr>
           </w:pPr>
-          <w:hyperlink w:anchor="_Toc448394242" w:history="1">
+          <w:hyperlink w:anchor="_Toc448831371" w:history="1">
             <w:r>
               <w:rPr>
                 <w:rStyle w:val="Hyperlink"/>
@@ -852,7 +920,7 @@
                 <w:noProof/>
                 <w:webHidden/>
               </w:rPr>
-              <w:instrText xml:space="preserve"> PAGEREF _Toc448394242 \h </w:instrText>
+              <w:instrText xml:space="preserve"> PAGEREF _Toc448831371 \h </w:instrText>
             </w:r>
             <w:r>
               <w:rPr>
@@ -872,7 +940,7 @@
                 <w:noProof/>
                 <w:webHidden/>
               </w:rPr>
-              <w:t>4</w:t>
+              <w:t>2</w:t>
             </w:r>
             <w:r>
               <w:rPr>
@@ -895,7 +963,7 @@
               <w:lang w:eastAsia="de-DE"/>
             </w:rPr>
           </w:pPr>
-          <w:hyperlink w:anchor="_Toc448394243" w:history="1">
+          <w:hyperlink w:anchor="_Toc448831372" w:history="1">
             <w:r>
               <w:rPr>
                 <w:rStyle w:val="Hyperlink"/>
@@ -936,7 +1004,7 @@
                 <w:noProof/>
                 <w:webHidden/>
               </w:rPr>
-              <w:instrText xml:space="preserve"> PAGEREF _Toc448394243 \h </w:instrText>
+              <w:instrText xml:space="preserve"> PAGEREF _Toc448831372 \h </w:instrText>
             </w:r>
             <w:r>
               <w:rPr>
@@ -956,7 +1024,7 @@
                 <w:noProof/>
                 <w:webHidden/>
               </w:rPr>
-              <w:t>4</w:t>
+              <w:t>2</w:t>
             </w:r>
             <w:r>
               <w:rPr>
@@ -979,7 +1047,7 @@
               <w:lang w:eastAsia="de-DE"/>
             </w:rPr>
           </w:pPr>
-          <w:hyperlink w:anchor="_Toc448394244" w:history="1">
+          <w:hyperlink w:anchor="_Toc448831373" w:history="1">
             <w:r>
               <w:rPr>
                 <w:rStyle w:val="Hyperlink"/>
@@ -1020,7 +1088,7 @@
                 <w:noProof/>
                 <w:webHidden/>
               </w:rPr>
-              <w:instrText xml:space="preserve"> PAGEREF _Toc448394244 \h </w:instrText>
+              <w:instrText xml:space="preserve"> PAGEREF _Toc448831373 \h </w:instrText>
             </w:r>
             <w:r>
               <w:rPr>
@@ -1040,7 +1108,7 @@
                 <w:noProof/>
                 <w:webHidden/>
               </w:rPr>
-              <w:t>4</w:t>
+              <w:t>2</w:t>
             </w:r>
             <w:r>
               <w:rPr>
@@ -1063,7 +1131,7 @@
               <w:lang w:eastAsia="de-DE"/>
             </w:rPr>
           </w:pPr>
-          <w:hyperlink w:anchor="_Toc448394245" w:history="1">
+          <w:hyperlink w:anchor="_Toc448831374" w:history="1">
             <w:r>
               <w:rPr>
                 <w:rStyle w:val="Hyperlink"/>
@@ -1104,7 +1172,7 @@
                 <w:noProof/>
                 <w:webHidden/>
               </w:rPr>
-              <w:instrText xml:space="preserve"> PAGEREF _Toc448394245 \h </w:instrText>
+              <w:instrText xml:space="preserve"> PAGEREF _Toc448831374 \h </w:instrText>
             </w:r>
             <w:r>
               <w:rPr>
@@ -1124,7 +1192,7 @@
                 <w:noProof/>
                 <w:webHidden/>
               </w:rPr>
-              <w:t>5</w:t>
+              <w:t>3</w:t>
             </w:r>
             <w:r>
               <w:rPr>
@@ -1147,7 +1215,7 @@
               <w:lang w:eastAsia="de-DE"/>
             </w:rPr>
           </w:pPr>
-          <w:hyperlink w:anchor="_Toc448394246" w:history="1">
+          <w:hyperlink w:anchor="_Toc448831375" w:history="1">
             <w:r>
               <w:rPr>
                 <w:rStyle w:val="Hyperlink"/>
@@ -1188,7 +1256,7 @@
                 <w:noProof/>
                 <w:webHidden/>
               </w:rPr>
-              <w:instrText xml:space="preserve"> PAGEREF _Toc448394246 \h </w:instrText>
+              <w:instrText xml:space="preserve"> PAGEREF _Toc448831375 \h </w:instrText>
             </w:r>
             <w:r>
               <w:rPr>
@@ -1208,7 +1276,7 @@
                 <w:noProof/>
                 <w:webHidden/>
               </w:rPr>
-              <w:t>5</w:t>
+              <w:t>3</w:t>
             </w:r>
             <w:r>
               <w:rPr>
@@ -1231,7 +1299,7 @@
               <w:lang w:eastAsia="de-DE"/>
             </w:rPr>
           </w:pPr>
-          <w:hyperlink w:anchor="_Toc448394247" w:history="1">
+          <w:hyperlink w:anchor="_Toc448831376" w:history="1">
             <w:r>
               <w:rPr>
                 <w:rStyle w:val="Hyperlink"/>
@@ -1272,7 +1340,7 @@
                 <w:noProof/>
                 <w:webHidden/>
               </w:rPr>
-              <w:instrText xml:space="preserve"> PAGEREF _Toc448394247 \h </w:instrText>
+              <w:instrText xml:space="preserve"> PAGEREF _Toc448831376 \h </w:instrText>
             </w:r>
             <w:r>
               <w:rPr>
@@ -1292,7 +1360,7 @@
                 <w:noProof/>
                 <w:webHidden/>
               </w:rPr>
-              <w:t>5</w:t>
+              <w:t>3</w:t>
             </w:r>
             <w:r>
               <w:rPr>
@@ -1315,7 +1383,7 @@
               <w:lang w:eastAsia="de-DE"/>
             </w:rPr>
           </w:pPr>
-          <w:hyperlink w:anchor="_Toc448394248" w:history="1">
+          <w:hyperlink w:anchor="_Toc448831377" w:history="1">
             <w:r>
               <w:rPr>
                 <w:rStyle w:val="Hyperlink"/>
@@ -1356,7 +1424,7 @@
                 <w:noProof/>
                 <w:webHidden/>
               </w:rPr>
-              <w:instrText xml:space="preserve"> PAGEREF _Toc448394248 \h </w:instrText>
+              <w:instrText xml:space="preserve"> PAGEREF _Toc448831377 \h </w:instrText>
             </w:r>
             <w:r>
               <w:rPr>
@@ -1376,7 +1444,7 @@
                 <w:noProof/>
                 <w:webHidden/>
               </w:rPr>
-              <w:t>5</w:t>
+              <w:t>3</w:t>
             </w:r>
             <w:r>
               <w:rPr>
@@ -1399,7 +1467,7 @@
               <w:lang w:eastAsia="de-DE"/>
             </w:rPr>
           </w:pPr>
-          <w:hyperlink w:anchor="_Toc448394249" w:history="1">
+          <w:hyperlink w:anchor="_Toc448831378" w:history="1">
             <w:r>
               <w:rPr>
                 <w:rStyle w:val="Hyperlink"/>
@@ -1440,7 +1508,7 @@
                 <w:noProof/>
                 <w:webHidden/>
               </w:rPr>
-              <w:instrText xml:space="preserve"> PAGEREF _Toc448394249 \h </w:instrText>
+              <w:instrText xml:space="preserve"> PAGEREF _Toc448831378 \h </w:instrText>
             </w:r>
             <w:r>
               <w:rPr>
@@ -1460,7 +1528,7 @@
                 <w:noProof/>
                 <w:webHidden/>
               </w:rPr>
-              <w:t>5</w:t>
+              <w:t>3</w:t>
             </w:r>
             <w:r>
               <w:rPr>
@@ -1483,7 +1551,7 @@
               <w:lang w:eastAsia="de-DE"/>
             </w:rPr>
           </w:pPr>
-          <w:hyperlink w:anchor="_Toc448394250" w:history="1">
+          <w:hyperlink w:anchor="_Toc448831379" w:history="1">
             <w:r>
               <w:rPr>
                 <w:rStyle w:val="Hyperlink"/>
@@ -1524,7 +1592,7 @@
                 <w:noProof/>
                 <w:webHidden/>
               </w:rPr>
-              <w:instrText xml:space="preserve"> PAGEREF _Toc448394250 \h </w:instrText>
+              <w:instrText xml:space="preserve"> PAGEREF _Toc448831379 \h </w:instrText>
             </w:r>
             <w:r>
               <w:rPr>
@@ -1544,7 +1612,7 @@
                 <w:noProof/>
                 <w:webHidden/>
               </w:rPr>
-              <w:t>5</w:t>
+              <w:t>3</w:t>
             </w:r>
             <w:r>
               <w:rPr>
@@ -1567,7 +1635,7 @@
               <w:lang w:eastAsia="de-DE"/>
             </w:rPr>
           </w:pPr>
-          <w:hyperlink w:anchor="_Toc448394251" w:history="1">
+          <w:hyperlink w:anchor="_Toc448831380" w:history="1">
             <w:r>
               <w:rPr>
                 <w:rStyle w:val="Hyperlink"/>
@@ -1608,7 +1676,7 @@
                 <w:noProof/>
                 <w:webHidden/>
               </w:rPr>
-              <w:instrText xml:space="preserve"> PAGEREF _Toc448394251 \h </w:instrText>
+              <w:instrText xml:space="preserve"> PAGEREF _Toc448831380 \h </w:instrText>
             </w:r>
             <w:r>
               <w:rPr>
@@ -1628,7 +1696,7 @@
                 <w:noProof/>
                 <w:webHidden/>
               </w:rPr>
-              <w:t>5</w:t>
+              <w:t>3</w:t>
             </w:r>
             <w:r>
               <w:rPr>
@@ -1651,7 +1719,7 @@
               <w:lang w:eastAsia="de-DE"/>
             </w:rPr>
           </w:pPr>
-          <w:hyperlink w:anchor="_Toc448394252" w:history="1">
+          <w:hyperlink w:anchor="_Toc448831381" w:history="1">
             <w:r>
               <w:rPr>
                 <w:rStyle w:val="Hyperlink"/>
@@ -1692,7 +1760,7 @@
                 <w:noProof/>
                 <w:webHidden/>
               </w:rPr>
-              <w:instrText xml:space="preserve"> PAGEREF _Toc448394252 \h </w:instrText>
+              <w:instrText xml:space="preserve"> PAGEREF _Toc448831381 \h </w:instrText>
             </w:r>
             <w:r>
               <w:rPr>
@@ -1712,7 +1780,7 @@
                 <w:noProof/>
                 <w:webHidden/>
               </w:rPr>
-              <w:t>6</w:t>
+              <w:t>3</w:t>
             </w:r>
             <w:r>
               <w:rPr>
@@ -1735,7 +1803,7 @@
               <w:lang w:eastAsia="de-DE"/>
             </w:rPr>
           </w:pPr>
-          <w:hyperlink w:anchor="_Toc448394253" w:history="1">
+          <w:hyperlink w:anchor="_Toc448831382" w:history="1">
             <w:r>
               <w:rPr>
                 <w:rStyle w:val="Hyperlink"/>
@@ -1776,7 +1844,7 @@
                 <w:noProof/>
                 <w:webHidden/>
               </w:rPr>
-              <w:instrText xml:space="preserve"> PAGEREF _Toc448394253 \h </w:instrText>
+              <w:instrText xml:space="preserve"> PAGEREF _Toc448831382 \h </w:instrText>
             </w:r>
             <w:r>
               <w:rPr>
@@ -1796,7 +1864,7 @@
                 <w:noProof/>
                 <w:webHidden/>
               </w:rPr>
-              <w:t>6</w:t>
+              <w:t>4</w:t>
             </w:r>
             <w:r>
               <w:rPr>
@@ -1819,7 +1887,7 @@
               <w:lang w:eastAsia="de-DE"/>
             </w:rPr>
           </w:pPr>
-          <w:hyperlink w:anchor="_Toc448394254" w:history="1">
+          <w:hyperlink w:anchor="_Toc448831383" w:history="1">
             <w:r>
               <w:rPr>
                 <w:rStyle w:val="Hyperlink"/>
@@ -1860,7 +1928,7 @@
                 <w:noProof/>
                 <w:webHidden/>
               </w:rPr>
-              <w:instrText xml:space="preserve"> PAGEREF _Toc448394254 \h </w:instrText>
+              <w:instrText xml:space="preserve"> PAGEREF _Toc448831383 \h </w:instrText>
             </w:r>
             <w:r>
               <w:rPr>
@@ -1880,7 +1948,7 @@
                 <w:noProof/>
                 <w:webHidden/>
               </w:rPr>
-              <w:t>6</w:t>
+              <w:t>4</w:t>
             </w:r>
             <w:r>
               <w:rPr>
@@ -1903,7 +1971,7 @@
               <w:lang w:eastAsia="de-DE"/>
             </w:rPr>
           </w:pPr>
-          <w:hyperlink w:anchor="_Toc448394255" w:history="1">
+          <w:hyperlink w:anchor="_Toc448831384" w:history="1">
             <w:r>
               <w:rPr>
                 <w:rStyle w:val="Hyperlink"/>
@@ -1946,7 +2014,7 @@
                 <w:noProof/>
                 <w:webHidden/>
               </w:rPr>
-              <w:instrText xml:space="preserve"> PAGEREF _Toc448394255 \h </w:instrText>
+              <w:instrText xml:space="preserve"> PAGEREF _Toc448831384 \h </w:instrText>
             </w:r>
             <w:r>
               <w:rPr>
@@ -1966,7 +2034,7 @@
                 <w:noProof/>
                 <w:webHidden/>
               </w:rPr>
-              <w:t>6</w:t>
+              <w:t>4</w:t>
             </w:r>
             <w:r>
               <w:rPr>
@@ -1989,7 +2057,7 @@
               <w:lang w:eastAsia="de-DE"/>
             </w:rPr>
           </w:pPr>
-          <w:hyperlink w:anchor="_Toc448394256" w:history="1">
+          <w:hyperlink w:anchor="_Toc448831385" w:history="1">
             <w:r>
               <w:rPr>
                 <w:rStyle w:val="Hyperlink"/>
@@ -2009,7 +2077,7 @@
                 <w:rStyle w:val="Hyperlink"/>
                 <w:noProof/>
               </w:rPr>
-              <w:t>Implementierung der Benutzeroberfläche</w:t>
+              <w:t>Implementierung der Geschäftslogik</w:t>
             </w:r>
             <w:r>
               <w:rPr>
@@ -2030,7 +2098,7 @@
                 <w:noProof/>
                 <w:webHidden/>
               </w:rPr>
-              <w:instrText xml:space="preserve"> PAGEREF _Toc448394256 \h </w:instrText>
+              <w:instrText xml:space="preserve"> PAGEREF _Toc448831385 \h </w:instrText>
             </w:r>
             <w:r>
               <w:rPr>
@@ -2050,7 +2118,7 @@
                 <w:noProof/>
                 <w:webHidden/>
               </w:rPr>
-              <w:t>6</w:t>
+              <w:t>4</w:t>
             </w:r>
             <w:r>
               <w:rPr>
@@ -2073,7 +2141,7 @@
               <w:lang w:eastAsia="de-DE"/>
             </w:rPr>
           </w:pPr>
-          <w:hyperlink w:anchor="_Toc448394257" w:history="1">
+          <w:hyperlink w:anchor="_Toc448831386" w:history="1">
             <w:r>
               <w:rPr>
                 <w:rStyle w:val="Hyperlink"/>
@@ -2093,6 +2161,90 @@
                 <w:rStyle w:val="Hyperlink"/>
                 <w:noProof/>
               </w:rPr>
+              <w:t>Implementierung der Benutzeroberfläche</w:t>
+            </w:r>
+            <w:r>
+              <w:rPr>
+                <w:noProof/>
+                <w:webHidden/>
+              </w:rPr>
+              <w:tab/>
+            </w:r>
+            <w:r>
+              <w:rPr>
+                <w:noProof/>
+                <w:webHidden/>
+              </w:rPr>
+              <w:fldChar w:fldCharType="begin"/>
+            </w:r>
+            <w:r>
+              <w:rPr>
+                <w:noProof/>
+                <w:webHidden/>
+              </w:rPr>
+              <w:instrText xml:space="preserve"> PAGEREF _Toc448831386 \h </w:instrText>
+            </w:r>
+            <w:r>
+              <w:rPr>
+                <w:noProof/>
+                <w:webHidden/>
+              </w:rPr>
+            </w:r>
+            <w:r>
+              <w:rPr>
+                <w:noProof/>
+                <w:webHidden/>
+              </w:rPr>
+              <w:fldChar w:fldCharType="separate"/>
+            </w:r>
+            <w:r>
+              <w:rPr>
+                <w:noProof/>
+                <w:webHidden/>
+              </w:rPr>
+              <w:t>4</w:t>
+            </w:r>
+            <w:r>
+              <w:rPr>
+                <w:noProof/>
+                <w:webHidden/>
+              </w:rPr>
+              <w:fldChar w:fldCharType="end"/>
+            </w:r>
+          </w:hyperlink>
+        </w:p>
+        <w:p>
+          <w:pPr>
+            <w:pStyle w:val="Verzeichnis2"/>
+            <w:tabs>
+              <w:tab w:val="left" w:pos="880"/>
+              <w:tab w:val="right" w:leader="dot" w:pos="9062"/>
+            </w:tabs>
+            <w:rPr>
+              <w:noProof/>
+              <w:lang w:eastAsia="de-DE"/>
+            </w:rPr>
+          </w:pPr>
+          <w:hyperlink w:anchor="_Toc448831387" w:history="1">
+            <w:r>
+              <w:rPr>
+                <w:rStyle w:val="Hyperlink"/>
+                <w:noProof/>
+              </w:rPr>
+              <w:t>5.4.</w:t>
+            </w:r>
+            <w:r>
+              <w:rPr>
+                <w:noProof/>
+                <w:lang w:eastAsia="de-DE"/>
+              </w:rPr>
+              <w:tab/>
+            </w:r>
+            <w:r>
+              <w:rPr>
+                <w:rStyle w:val="Hyperlink"/>
+                <w:noProof/>
+              </w:rPr>
               <w:t>Zwischenstand</w:t>
             </w:r>
             <w:r>
@@ -2114,7 +2266,7 @@
                 <w:noProof/>
                 <w:webHidden/>
               </w:rPr>
-              <w:instrText xml:space="preserve"> PAGEREF _Toc448394257 \h </w:instrText>
+              <w:instrText xml:space="preserve"> PAGEREF _Toc448831387 \h </w:instrText>
             </w:r>
             <w:r>
               <w:rPr>
@@ -2134,7 +2286,7 @@
                 <w:noProof/>
                 <w:webHidden/>
               </w:rPr>
-              <w:t>6</w:t>
+              <w:t>4</w:t>
             </w:r>
             <w:r>
               <w:rPr>
@@ -2157,7 +2309,7 @@
               <w:lang w:eastAsia="de-DE"/>
             </w:rPr>
           </w:pPr>
-          <w:hyperlink w:anchor="_Toc448394258" w:history="1">
+          <w:hyperlink w:anchor="_Toc448831388" w:history="1">
             <w:r>
               <w:rPr>
                 <w:rStyle w:val="Hyperlink"/>
@@ -2177,7 +2329,7 @@
                 <w:rStyle w:val="Hyperlink"/>
                 <w:noProof/>
               </w:rPr>
-              <w:t>Dokumentation</w:t>
+              <w:t>Abnahmephase</w:t>
             </w:r>
             <w:r>
               <w:rPr>
@@ -2198,7 +2350,7 @@
                 <w:noProof/>
                 <w:webHidden/>
               </w:rPr>
-              <w:instrText xml:space="preserve"> PAGEREF _Toc448394258 \h </w:instrText>
+              <w:instrText xml:space="preserve"> PAGEREF _Toc448831388 \h </w:instrText>
             </w:r>
             <w:r>
               <w:rPr>
@@ -2218,7 +2370,7 @@
                 <w:noProof/>
                 <w:webHidden/>
               </w:rPr>
-              <w:t>6</w:t>
+              <w:t>4</w:t>
             </w:r>
             <w:r>
               <w:rPr>
@@ -2241,7 +2393,7 @@
               <w:lang w:eastAsia="de-DE"/>
             </w:rPr>
           </w:pPr>
-          <w:hyperlink w:anchor="_Toc448394259" w:history="1">
+          <w:hyperlink w:anchor="_Toc448831389" w:history="1">
             <w:r>
               <w:rPr>
                 <w:rStyle w:val="Hyperlink"/>
@@ -2261,6 +2413,90 @@
                 <w:rStyle w:val="Hyperlink"/>
                 <w:noProof/>
               </w:rPr>
+              <w:t>Dokumentation</w:t>
+            </w:r>
+            <w:r>
+              <w:rPr>
+                <w:noProof/>
+                <w:webHidden/>
+              </w:rPr>
+              <w:tab/>
+            </w:r>
+            <w:r>
+              <w:rPr>
+                <w:noProof/>
+                <w:webHidden/>
+              </w:rPr>
+              <w:fldChar w:fldCharType="begin"/>
+            </w:r>
+            <w:r>
+              <w:rPr>
+                <w:noProof/>
+                <w:webHidden/>
+              </w:rPr>
+              <w:instrText xml:space="preserve"> PAGEREF _Toc448831389 \h </w:instrText>
+            </w:r>
+            <w:r>
+              <w:rPr>
+                <w:noProof/>
+                <w:webHidden/>
+              </w:rPr>
+            </w:r>
+            <w:r>
+              <w:rPr>
+                <w:noProof/>
+                <w:webHidden/>
+              </w:rPr>
+              <w:fldChar w:fldCharType="separate"/>
+            </w:r>
+            <w:r>
+              <w:rPr>
+                <w:noProof/>
+                <w:webHidden/>
+              </w:rPr>
+              <w:t>4</w:t>
+            </w:r>
+            <w:r>
+              <w:rPr>
+                <w:noProof/>
+                <w:webHidden/>
+              </w:rPr>
+              <w:fldChar w:fldCharType="end"/>
+            </w:r>
+          </w:hyperlink>
+        </w:p>
+        <w:p>
+          <w:pPr>
+            <w:pStyle w:val="Verzeichnis1"/>
+            <w:tabs>
+              <w:tab w:val="left" w:pos="440"/>
+              <w:tab w:val="right" w:leader="dot" w:pos="9062"/>
+            </w:tabs>
+            <w:rPr>
+              <w:noProof/>
+              <w:lang w:eastAsia="de-DE"/>
+            </w:rPr>
+          </w:pPr>
+          <w:hyperlink w:anchor="_Toc448831390" w:history="1">
+            <w:r>
+              <w:rPr>
+                <w:rStyle w:val="Hyperlink"/>
+                <w:noProof/>
+              </w:rPr>
+              <w:t>8.</w:t>
+            </w:r>
+            <w:r>
+              <w:rPr>
+                <w:noProof/>
+                <w:lang w:eastAsia="de-DE"/>
+              </w:rPr>
+              <w:tab/>
+            </w:r>
+            <w:r>
+              <w:rPr>
+                <w:rStyle w:val="Hyperlink"/>
+                <w:noProof/>
+              </w:rPr>
               <w:t>Fazit</w:t>
             </w:r>
             <w:r>
@@ -2282,7 +2518,7 @@
                 <w:noProof/>
                 <w:webHidden/>
               </w:rPr>
-              <w:instrText xml:space="preserve"> PAGEREF _Toc448394259 \h </w:instrText>
+              <w:instrText xml:space="preserve"> PAGEREF _Toc448831390 \h </w:instrText>
             </w:r>
             <w:r>
               <w:rPr>
@@ -2302,7 +2538,7 @@
                 <w:noProof/>
                 <w:webHidden/>
               </w:rPr>
-              <w:t>6</w:t>
+              <w:t>4</w:t>
             </w:r>
             <w:r>
               <w:rPr>
@@ -2325,13 +2561,13 @@
               <w:lang w:eastAsia="de-DE"/>
             </w:rPr>
           </w:pPr>
-          <w:hyperlink w:anchor="_Toc448394260" w:history="1">
+          <w:hyperlink w:anchor="_Toc448831391" w:history="1">
             <w:r>
               <w:rPr>
                 <w:rStyle w:val="Hyperlink"/>
                 <w:noProof/>
               </w:rPr>
-              <w:t>7.1.</w:t>
+              <w:t>8.1.</w:t>
             </w:r>
             <w:r>
               <w:rPr>
@@ -2366,7 +2602,7 @@
                 <w:noProof/>
                 <w:webHidden/>
               </w:rPr>
-              <w:instrText xml:space="preserve"> PAGEREF _Toc448394260 \h </w:instrText>
+              <w:instrText xml:space="preserve"> PAGEREF _Toc448831391 \h </w:instrText>
             </w:r>
             <w:r>
               <w:rPr>
@@ -2386,7 +2622,7 @@
                 <w:noProof/>
                 <w:webHidden/>
               </w:rPr>
-              <w:t>6</w:t>
+              <w:t>4</w:t>
             </w:r>
             <w:r>
               <w:rPr>
@@ -2409,13 +2645,13 @@
               <w:lang w:eastAsia="de-DE"/>
             </w:rPr>
           </w:pPr>
-          <w:hyperlink w:anchor="_Toc448394261" w:history="1">
+          <w:hyperlink w:anchor="_Toc448831392" w:history="1">
             <w:r>
               <w:rPr>
                 <w:rStyle w:val="Hyperlink"/>
                 <w:noProof/>
               </w:rPr>
-              <w:t>7.2.</w:t>
+              <w:t>8.2.</w:t>
             </w:r>
             <w:r>
               <w:rPr>
@@ -2450,7 +2686,7 @@
                 <w:noProof/>
                 <w:webHidden/>
               </w:rPr>
-              <w:instrText xml:space="preserve"> PAGEREF _Toc448394261 \h </w:instrText>
+              <w:instrText xml:space="preserve"> PAGEREF _Toc448831392 \h </w:instrText>
             </w:r>
             <w:r>
               <w:rPr>
@@ -2470,7 +2706,7 @@
                 <w:noProof/>
                 <w:webHidden/>
               </w:rPr>
-              <w:t>6</w:t>
+              <w:t>4</w:t>
             </w:r>
             <w:r>
               <w:rPr>
@@ -2493,13 +2729,13 @@
               <w:lang w:eastAsia="de-DE"/>
             </w:rPr>
           </w:pPr>
-          <w:hyperlink w:anchor="_Toc448394262" w:history="1">
+          <w:hyperlink w:anchor="_Toc448831393" w:history="1">
             <w:r>
               <w:rPr>
                 <w:rStyle w:val="Hyperlink"/>
                 <w:noProof/>
               </w:rPr>
-              <w:t>7.3.</w:t>
+              <w:t>8.3.</w:t>
             </w:r>
             <w:r>
               <w:rPr>
@@ -2534,7 +2770,7 @@
                 <w:noProof/>
                 <w:webHidden/>
               </w:rPr>
-              <w:instrText xml:space="preserve"> PAGEREF _Toc448394262 \h </w:instrText>
+              <w:instrText xml:space="preserve"> PAGEREF _Toc448831393 \h </w:instrText>
             </w:r>
             <w:r>
               <w:rPr>
@@ -2554,7 +2790,7 @@
                 <w:noProof/>
                 <w:webHidden/>
               </w:rPr>
-              <w:t>6</w:t>
+              <w:t>4</w:t>
             </w:r>
             <w:r>
               <w:rPr>
@@ -2577,7 +2813,7 @@
               <w:lang w:eastAsia="de-DE"/>
             </w:rPr>
           </w:pPr>
-          <w:hyperlink w:anchor="_Toc448394263" w:history="1">
+          <w:hyperlink w:anchor="_Toc448831394" w:history="1">
             <w:r>
               <w:rPr>
                 <w:rStyle w:val="Hyperlink"/>
@@ -2618,7 +2854,7 @@
                 <w:noProof/>
                 <w:webHidden/>
               </w:rPr>
-              <w:instrText xml:space="preserve"> PAGEREF _Toc448394263 \h </w:instrText>
+              <w:instrText xml:space="preserve"> PAGEREF _Toc448831394 \h </w:instrText>
             </w:r>
             <w:r>
               <w:rPr>
@@ -2638,7 +2874,7 @@
                 <w:noProof/>
                 <w:webHidden/>
               </w:rPr>
-              <w:t>7</w:t>
+              <w:t>I</w:t>
             </w:r>
             <w:r>
               <w:rPr>
@@ -2661,7 +2897,7 @@
               <w:lang w:eastAsia="de-DE"/>
             </w:rPr>
           </w:pPr>
-          <w:hyperlink w:anchor="_Toc448394264" w:history="1">
+          <w:hyperlink w:anchor="_Toc448831395" w:history="1">
             <w:r>
               <w:rPr>
                 <w:rStyle w:val="Hyperlink"/>
@@ -2702,7 +2938,7 @@
                 <w:noProof/>
                 <w:webHidden/>
               </w:rPr>
-              <w:instrText xml:space="preserve"> PAGEREF _Toc448394264 \h </w:instrText>
+              <w:instrText xml:space="preserve"> PAGEREF _Toc448831395 \h </w:instrText>
             </w:r>
             <w:r>
               <w:rPr>
@@ -2722,7 +2958,7 @@
                 <w:noProof/>
                 <w:webHidden/>
               </w:rPr>
-              <w:t>7</w:t>
+              <w:t>I</w:t>
             </w:r>
             <w:r>
               <w:rPr>
@@ -2745,7 +2981,7 @@
               <w:lang w:eastAsia="de-DE"/>
             </w:rPr>
           </w:pPr>
-          <w:hyperlink w:anchor="_Toc448394265" w:history="1">
+          <w:hyperlink w:anchor="_Toc448831396" w:history="1">
             <w:r>
               <w:rPr>
                 <w:rStyle w:val="Hyperlink"/>
@@ -2786,7 +3022,7 @@
                 <w:noProof/>
                 <w:webHidden/>
               </w:rPr>
-              <w:instrText xml:space="preserve"> PAGEREF _Toc448394265 \h </w:instrText>
+              <w:instrText xml:space="preserve"> PAGEREF _Toc448831396 \h </w:instrText>
             </w:r>
             <w:r>
               <w:rPr>
@@ -2806,7 +3042,7 @@
                 <w:noProof/>
                 <w:webHidden/>
               </w:rPr>
-              <w:t>7</w:t>
+              <w:t>I</w:t>
             </w:r>
             <w:r>
               <w:rPr>
@@ -2829,7 +3065,7 @@
               <w:lang w:eastAsia="de-DE"/>
             </w:rPr>
           </w:pPr>
-          <w:hyperlink w:anchor="_Toc448394266" w:history="1">
+          <w:hyperlink w:anchor="_Toc448831397" w:history="1">
             <w:r>
               <w:rPr>
                 <w:rStyle w:val="Hyperlink"/>
@@ -2870,7 +3106,7 @@
                 <w:noProof/>
                 <w:webHidden/>
               </w:rPr>
-              <w:instrText xml:space="preserve"> PAGEREF _Toc448394266 \h </w:instrText>
+              <w:instrText xml:space="preserve"> PAGEREF _Toc448831397 \h </w:instrText>
             </w:r>
             <w:r>
               <w:rPr>
@@ -2890,7 +3126,7 @@
                 <w:noProof/>
                 <w:webHidden/>
               </w:rPr>
-              <w:t>7</w:t>
+              <w:t>II</w:t>
             </w:r>
             <w:r>
               <w:rPr>
@@ -2913,7 +3149,7 @@
               <w:lang w:eastAsia="de-DE"/>
             </w:rPr>
           </w:pPr>
-          <w:hyperlink w:anchor="_Toc448394267" w:history="1">
+          <w:hyperlink w:anchor="_Toc448831398" w:history="1">
             <w:r>
               <w:rPr>
                 <w:rStyle w:val="Hyperlink"/>
@@ -2954,7 +3190,7 @@
                 <w:noProof/>
                 <w:webHidden/>
               </w:rPr>
-              <w:instrText xml:space="preserve"> PAGEREF _Toc448394267 \h </w:instrText>
+              <w:instrText xml:space="preserve"> PAGEREF _Toc448831398 \h </w:instrText>
             </w:r>
             <w:r>
               <w:rPr>
@@ -2974,7 +3210,7 @@
                 <w:noProof/>
                 <w:webHidden/>
               </w:rPr>
-              <w:t>8</w:t>
+              <w:t>III</w:t>
             </w:r>
             <w:r>
               <w:rPr>
@@ -2997,7 +3233,7 @@
               <w:lang w:eastAsia="de-DE"/>
             </w:rPr>
           </w:pPr>
-          <w:hyperlink w:anchor="_Toc448394268" w:history="1">
+          <w:hyperlink w:anchor="_Toc448831399" w:history="1">
             <w:r>
               <w:rPr>
                 <w:rStyle w:val="Hyperlink"/>
@@ -3038,7 +3274,7 @@
                 <w:noProof/>
                 <w:webHidden/>
               </w:rPr>
-              <w:instrText xml:space="preserve"> PAGEREF _Toc448394268 \h </w:instrText>
+              <w:instrText xml:space="preserve"> PAGEREF _Toc448831399 \h </w:instrText>
             </w:r>
             <w:r>
               <w:rPr>
@@ -3058,7 +3294,7 @@
                 <w:noProof/>
                 <w:webHidden/>
               </w:rPr>
-              <w:t>9</w:t>
+              <w:t>III</w:t>
             </w:r>
             <w:r>
               <w:rPr>
@@ -3081,7 +3317,7 @@
               <w:lang w:eastAsia="de-DE"/>
             </w:rPr>
           </w:pPr>
-          <w:hyperlink w:anchor="_Toc448394269" w:history="1">
+          <w:hyperlink w:anchor="_Toc448831400" w:history="1">
             <w:r>
               <w:rPr>
                 <w:rStyle w:val="Hyperlink"/>
@@ -3122,7 +3358,7 @@
                 <w:noProof/>
                 <w:webHidden/>
               </w:rPr>
-              <w:instrText xml:space="preserve"> PAGEREF _Toc448394269 \h </w:instrText>
+              <w:instrText xml:space="preserve"> PAGEREF _Toc448831400 \h </w:instrText>
             </w:r>
             <w:r>
               <w:rPr>
@@ -3142,7 +3378,7 @@
                 <w:noProof/>
                 <w:webHidden/>
               </w:rPr>
-              <w:t>9</w:t>
+              <w:t>V</w:t>
             </w:r>
             <w:r>
               <w:rPr>
@@ -3165,7 +3401,7 @@
               <w:lang w:eastAsia="de-DE"/>
             </w:rPr>
           </w:pPr>
-          <w:hyperlink w:anchor="_Toc448394270" w:history="1">
+          <w:hyperlink w:anchor="_Toc448831401" w:history="1">
             <w:r>
               <w:rPr>
                 <w:rStyle w:val="Hyperlink"/>
@@ -3206,7 +3442,7 @@
                 <w:noProof/>
                 <w:webHidden/>
               </w:rPr>
-              <w:instrText xml:space="preserve"> PAGEREF _Toc448394270 \h </w:instrText>
+              <w:instrText xml:space="preserve"> PAGEREF _Toc448831401 \h </w:instrText>
             </w:r>
             <w:r>
               <w:rPr>
@@ -3226,7 +3462,7 @@
                 <w:noProof/>
                 <w:webHidden/>
               </w:rPr>
-              <w:t>9</w:t>
+              <w:t>V</w:t>
             </w:r>
             <w:r>
               <w:rPr>
@@ -3249,7 +3485,7 @@
               <w:lang w:eastAsia="de-DE"/>
             </w:rPr>
           </w:pPr>
-          <w:hyperlink w:anchor="_Toc448394271" w:history="1">
+          <w:hyperlink w:anchor="_Toc448831402" w:history="1">
             <w:r>
               <w:rPr>
                 <w:rStyle w:val="Hyperlink"/>
@@ -3290,7 +3526,7 @@
                 <w:noProof/>
                 <w:webHidden/>
               </w:rPr>
-              <w:instrText xml:space="preserve"> PAGEREF _Toc448394271 \h </w:instrText>
+              <w:instrText xml:space="preserve"> PAGEREF _Toc448831402 \h </w:instrText>
             </w:r>
             <w:r>
               <w:rPr>
@@ -3310,7 +3546,7 @@
                 <w:noProof/>
                 <w:webHidden/>
               </w:rPr>
-              <w:t>10</w:t>
+              <w:t>VI</w:t>
             </w:r>
             <w:r>
               <w:rPr>
@@ -3338,14 +3574,211 @@
         <w:rPr>
           <w:color w:val="auto"/>
         </w:rPr>
-      </w:pPr>
-      <w:r>
-        <w:rPr>
+        <w:sectPr>
+          <w:headerReference w:type="default" r:id="rId9"/>
+          <w:footerReference w:type="default" r:id="rId10"/>
+          <w:pgSz w:w="11906" w:h="16838"/>
+          <w:pgMar w:top="1417" w:right="1417" w:bottom="1134" w:left="1417" w:header="708" w:footer="708" w:gutter="0"/>
+          <w:cols w:space="708"/>
+          <w:docGrid w:linePitch="360"/>
+        </w:sectPr>
+      </w:pPr>
+    </w:p>
+    <w:p>
+      <w:pPr>
+        <w:pStyle w:val="berschrift1"/>
+        <w:rPr>
+          <w:rStyle w:val="Fett"/>
           <w:color w:val="auto"/>
         </w:rPr>
-        <w:br w:type="page"/>
-      </w:r>
-      <w:bookmarkStart w:id="0" w:name="_Toc448394233"/>
+      </w:pPr>
+      <w:bookmarkStart w:id="0" w:name="_Toc448831361"/>
+      <w:r>
+        <w:rPr>
+          <w:rStyle w:val="Fett"/>
+          <w:color w:val="auto"/>
+        </w:rPr>
+        <w:lastRenderedPageBreak/>
+        <w:t>Abkürzungsverzeichnis</w:t>
+      </w:r>
+      <w:bookmarkEnd w:id="0"/>
+    </w:p>
+    <w:p/>
+    <w:p>
+      <w:pPr>
+        <w:spacing w:line="360" w:lineRule="auto"/>
+        <w:sectPr>
+          <w:footerReference w:type="default" r:id="rId11"/>
+          <w:pgSz w:w="11906" w:h="16838"/>
+          <w:pgMar w:top="1417" w:right="1417" w:bottom="1134" w:left="1417" w:header="708" w:footer="708" w:gutter="0"/>
+          <w:pgNumType w:fmt="upperLetter" w:start="1"/>
+          <w:cols w:space="708"/>
+          <w:docGrid w:linePitch="360"/>
+        </w:sectPr>
+      </w:pPr>
+      <w:r>
+        <w:rPr>
+          <w:b/>
+        </w:rPr>
+        <w:t>CSV</w:t>
+      </w:r>
+      <w:r>
+        <w:tab/>
+      </w:r>
+      <w:r>
+        <w:tab/>
+      </w:r>
+      <w:r>
+        <w:tab/>
+        <w:t>Comma Separated Value</w:t>
+      </w:r>
+      <w:r>
+        <w:br/>
+      </w:r>
+      <w:r>
+        <w:rPr>
+          <w:b/>
+        </w:rPr>
+        <w:t>ERM</w:t>
+      </w:r>
+      <w:r>
+        <w:tab/>
+      </w:r>
+      <w:r>
+        <w:tab/>
+      </w:r>
+      <w:r>
+        <w:tab/>
+        <w:t>Entity-Relationship-Modell</w:t>
+      </w:r>
+      <w:r>
+        <w:br/>
+      </w:r>
+      <w:r>
+        <w:rPr>
+          <w:b/>
+        </w:rPr>
+        <w:t>G</w:t>
+      </w:r>
+      <w:r>
+        <w:rPr>
+          <w:b/>
+        </w:rPr>
+        <w:t>UI</w:t>
+      </w:r>
+      <w:r>
+        <w:tab/>
+      </w:r>
+      <w:r>
+        <w:tab/>
+      </w:r>
+      <w:r>
+        <w:tab/>
+      </w:r>
+      <w:r>
+        <w:t>Graphical User Interface</w:t>
+      </w:r>
+      <w:r>
+        <w:br/>
+      </w:r>
+      <w:r>
+        <w:rPr>
+          <w:b/>
+        </w:rPr>
+        <w:t>SQL</w:t>
+      </w:r>
+      <w:r>
+        <w:tab/>
+      </w:r>
+      <w:r>
+        <w:tab/>
+      </w:r>
+      <w:r>
+        <w:tab/>
+        <w:t>Structured Query Language</w:t>
+      </w:r>
+      <w:r>
+        <w:br/>
+      </w:r>
+      <w:r>
+        <w:rPr>
+          <w:b/>
+        </w:rPr>
+        <w:t>TDD</w:t>
+      </w:r>
+      <w:r>
+        <w:tab/>
+      </w:r>
+      <w:r>
+        <w:tab/>
+      </w:r>
+      <w:r>
+        <w:tab/>
+      </w:r>
+      <w:r>
+        <w:t xml:space="preserve">Test Driven </w:t>
+      </w:r>
+      <w:r>
+        <w:t>Development</w:t>
+      </w:r>
+      <w:r>
+        <w:br/>
+      </w:r>
+      <w:r>
+        <w:rPr>
+          <w:b/>
+        </w:rPr>
+        <w:t>WPF</w:t>
+      </w:r>
+      <w:r>
+        <w:tab/>
+      </w:r>
+      <w:r>
+        <w:tab/>
+      </w:r>
+      <w:r>
+        <w:tab/>
+      </w:r>
+      <w:r>
+        <w:t>Windows Presentation Foundation</w:t>
+      </w:r>
+      <w:r>
+        <w:br/>
+      </w:r>
+      <w:r>
+        <w:rPr>
+          <w:b/>
+        </w:rPr>
+        <w:t>XAML</w:t>
+      </w:r>
+      <w:r>
+        <w:tab/>
+      </w:r>
+      <w:r>
+        <w:tab/>
+      </w:r>
+      <w:r>
+        <w:tab/>
+      </w:r>
+      <w:r>
+        <w:t>Extensi ble-Ap</w:t>
+      </w:r>
+      <w:r>
+        <w:t>plication-Markup-Language</w:t>
+      </w:r>
+    </w:p>
+    <w:p>
+      <w:pPr>
+        <w:pStyle w:val="berschrift1"/>
+        <w:numPr>
+          <w:ilvl w:val="0"/>
+          <w:numId w:val="2"/>
+        </w:numPr>
+        <w:rPr>
+          <w:color w:val="auto"/>
+        </w:rPr>
+      </w:pPr>
+      <w:bookmarkStart w:id="1" w:name="_Toc448831362"/>
       <w:r>
         <w:rPr>
           <w:color w:val="auto"/>
@@ -3359,7 +3792,7 @@
         </w:rPr>
         <w:t>g</w:t>
       </w:r>
-      <w:bookmarkEnd w:id="0"/>
+      <w:bookmarkEnd w:id="1"/>
     </w:p>
     <w:p>
       <w:r>
@@ -3395,14 +3828,14 @@
           <w:color w:val="auto"/>
         </w:rPr>
       </w:pPr>
-      <w:bookmarkStart w:id="1" w:name="_Toc448394234"/>
+      <w:bookmarkStart w:id="2" w:name="_Toc448831363"/>
       <w:r>
         <w:rPr>
           <w:color w:val="auto"/>
         </w:rPr>
         <w:t>Projektziel</w:t>
       </w:r>
-      <w:bookmarkEnd w:id="1"/>
+      <w:bookmarkEnd w:id="2"/>
     </w:p>
     <w:p>
       <w:r>
@@ -3492,14 +3925,14 @@
           <w:color w:val="auto"/>
         </w:rPr>
       </w:pPr>
-      <w:bookmarkStart w:id="2" w:name="_Toc448394235"/>
+      <w:bookmarkStart w:id="3" w:name="_Toc448831364"/>
       <w:r>
         <w:rPr>
           <w:color w:val="auto"/>
         </w:rPr>
         <w:t>Projektbegründung</w:t>
       </w:r>
-      <w:bookmarkEnd w:id="2"/>
+      <w:bookmarkEnd w:id="3"/>
     </w:p>
     <w:p>
       <w:r>
@@ -3538,14 +3971,14 @@
           <w:color w:val="auto"/>
         </w:rPr>
       </w:pPr>
-      <w:bookmarkStart w:id="3" w:name="_Toc448394236"/>
+      <w:bookmarkStart w:id="4" w:name="_Toc448831365"/>
       <w:r>
         <w:rPr>
           <w:color w:val="auto"/>
         </w:rPr>
         <w:t>Projektschnittstellen</w:t>
       </w:r>
-      <w:bookmarkEnd w:id="3"/>
+      <w:bookmarkEnd w:id="4"/>
     </w:p>
     <w:p>
       <w:r>
@@ -3564,10 +3997,7 @@
         <w:t xml:space="preserve"> </w:t>
       </w:r>
       <w:r>
-        <w:t>werden</w:t>
-      </w:r>
-      <w:r>
-        <w:t xml:space="preserve"> </w:t>
+        <w:t xml:space="preserve">werden </w:t>
       </w:r>
       <w:r>
         <w:t>Ein- und Verkaufs-Mitarbeiter das System nutzen</w:t>
@@ -3596,14 +4026,14 @@
           <w:color w:val="auto"/>
         </w:rPr>
       </w:pPr>
-      <w:bookmarkStart w:id="4" w:name="_Toc448394237"/>
+      <w:bookmarkStart w:id="5" w:name="_Toc448831366"/>
       <w:r>
         <w:rPr>
           <w:color w:val="auto"/>
         </w:rPr>
         <w:t>Projektplanung</w:t>
       </w:r>
-      <w:bookmarkEnd w:id="4"/>
+      <w:bookmarkEnd w:id="5"/>
     </w:p>
     <w:p>
       <w:r>
@@ -3621,24 +4051,22 @@
           <w:color w:val="auto"/>
         </w:rPr>
       </w:pPr>
-      <w:bookmarkStart w:id="5" w:name="_Toc448394238"/>
+      <w:bookmarkStart w:id="6" w:name="_Toc448831367"/>
       <w:r>
         <w:rPr>
           <w:color w:val="auto"/>
         </w:rPr>
         <w:t>Projektzeitplan</w:t>
       </w:r>
-      <w:bookmarkEnd w:id="5"/>
+      <w:bookmarkEnd w:id="6"/>
     </w:p>
     <w:p>
       <w:r>
         <w:t xml:space="preserve">Insgesamt standen dem Projektteam für die Umsetzung des Projektes 24 Stunden zur Verfügung. Die Stunden wurden auf verschiedene Phasen aufgeteilt, welche wiederrum </w:t>
       </w:r>
-      <w:proofErr w:type="gramStart"/>
       <w:r>
         <w:t>detaillierte</w:t>
       </w:r>
-      <w:proofErr w:type="gramEnd"/>
       <w:r>
         <w:t xml:space="preserve"> Aufgaben enthalten. Die definierten Aufgaben des Projektes wurden je nach Kenntnisstand und Erfahrung unter den Teammitgliedern aufgeteilt.</w:t>
       </w:r>
@@ -3916,14 +4344,14 @@
           <w:color w:val="000000" w:themeColor="text1"/>
         </w:rPr>
       </w:pPr>
-      <w:bookmarkStart w:id="6" w:name="_Toc448394239"/>
+      <w:bookmarkStart w:id="7" w:name="_Toc448831368"/>
       <w:r>
         <w:rPr>
           <w:color w:val="000000" w:themeColor="text1"/>
         </w:rPr>
         <w:t>Ressourcenplanung</w:t>
       </w:r>
-      <w:bookmarkEnd w:id="6"/>
+      <w:bookmarkEnd w:id="7"/>
     </w:p>
     <w:p>
       <w:r>
@@ -3955,14 +4383,14 @@
           <w:color w:val="auto"/>
         </w:rPr>
       </w:pPr>
-      <w:bookmarkStart w:id="7" w:name="_Toc448394240"/>
+      <w:bookmarkStart w:id="8" w:name="_Toc448831369"/>
       <w:r>
         <w:rPr>
           <w:color w:val="auto"/>
         </w:rPr>
         <w:t>Entwicklungsprozess</w:t>
       </w:r>
-      <w:bookmarkEnd w:id="7"/>
+      <w:bookmarkEnd w:id="8"/>
     </w:p>
     <w:p>
       <w:pPr>
@@ -3975,81 +4403,18 @@
           <w:color w:val="auto"/>
         </w:rPr>
       </w:pPr>
-      <w:bookmarkStart w:id="8" w:name="_Toc448394241"/>
+      <w:bookmarkStart w:id="9" w:name="_Toc448831370"/>
       <w:r>
         <w:rPr>
           <w:color w:val="auto"/>
         </w:rPr>
         <w:t>Spiralmodell</w:t>
       </w:r>
-      <w:bookmarkEnd w:id="8"/>
-    </w:p>
-    <w:p>
-      <w:r>
-        <w:t>Das Spiralmodell ist ein risikogetriebenes Vorgehensmodell. Da die Risikobetrachtung dadurch ein wesentlicher Aspekt ist gilt ein Projekt als gescheitert, wenn die Beseitigung eines Risikos fehlschlägt. Andererseits gilt ein Projekt als Abgeschlossen wenn es keine Risiken mehr gibt.</w:t>
-      </w:r>
-    </w:p>
-    <w:p>
-      <w:r>
-        <w:t>Das Spiralmodell ist eine Weiterentwicklung des Wasserfallmodells, in der die Phasen mehrfach Spiralförmig durchlaufen werden.</w:t>
-      </w:r>
-    </w:p>
-    <w:p>
-      <w:r>
-        <w:t>Beim Projektablauf ist eine Zyklische Wiederholung der Phasen vorgesehen wobei sich bei jedem Zyklus eine Annäherung an die Ziele erkennbar ist, auch wenn sich die Ziele während des Projektfortschritts verändert wurden.</w:t>
-      </w:r>
-    </w:p>
-    <w:p>
-      <w:r>
-        <w:t>In jedem einzelnen Zyklus werden dann folgende vier Schritte durchlaufen.</w:t>
-      </w:r>
-    </w:p>
-    <w:p>
-      <w:pPr>
-        <w:pStyle w:val="Listenabsatz"/>
-        <w:numPr>
-          <w:ilvl w:val="0"/>
-          <w:numId w:val="16"/>
-        </w:numPr>
-      </w:pPr>
-      <w:r>
-        <w:t>Risikoanalyse; Beschreibung von Rahmenbedingungen, Zielen und Alternativen</w:t>
-      </w:r>
-    </w:p>
-    <w:p>
-      <w:pPr>
-        <w:pStyle w:val="Listenabsatz"/>
-        <w:numPr>
-          <w:ilvl w:val="0"/>
-          <w:numId w:val="16"/>
-        </w:numPr>
-      </w:pPr>
-      <w:r>
-        <w:t>Evaluierung von Alternativen und Reduzieren von Risiken</w:t>
-      </w:r>
-    </w:p>
-    <w:p>
-      <w:pPr>
-        <w:pStyle w:val="Listenabsatz"/>
-        <w:numPr>
-          <w:ilvl w:val="0"/>
-          <w:numId w:val="16"/>
-        </w:numPr>
-      </w:pPr>
-      <w:r>
-        <w:t>Realisieren und Überprüfen des Zwischenproduktes</w:t>
-      </w:r>
-    </w:p>
-    <w:p>
-      <w:pPr>
-        <w:pStyle w:val="Listenabsatz"/>
-        <w:numPr>
-          <w:ilvl w:val="0"/>
-          <w:numId w:val="16"/>
-        </w:numPr>
-      </w:pPr>
-      <w:r>
-        <w:t>Planen des nächsten Zyklus</w:t>
+      <w:bookmarkEnd w:id="9"/>
+    </w:p>
+    <w:p>
+      <w:r>
+        <w:t>Das Projektteam hat sich für ein Vorgehen mit dem Spiralmodell entschieden. Dieses ist ein iteratives Vorgehensmodell mit besonderem Augenmerk auf die Risikobetrachtung. Vor jedem Zyklus wurden die Risiken der jeweiligen Projektphase von Projektteam besprochen und Maßnahmen zur Vermeidung dieser Risiken festgelegt. Der iterative Ansatz ermöglicht ein agileres Vorgehen, als das Wasserfallmodell. Das Modell fördert eine fehlerfreie Programmierung und ermöglicht es durch die kurzfristigen Zyklen die Kontrolle über die zeitliche Durchführung des Projektes zu behalten.</w:t>
       </w:r>
     </w:p>
     <w:p>
@@ -4063,55 +4428,24 @@
           <w:color w:val="auto"/>
         </w:rPr>
       </w:pPr>
-      <w:bookmarkStart w:id="9" w:name="_Toc448394242"/>
+      <w:bookmarkStart w:id="10" w:name="_Toc448831371"/>
       <w:r>
         <w:rPr>
           <w:color w:val="auto"/>
         </w:rPr>
-        <w:t>Test-</w:t>
-      </w:r>
-      <w:proofErr w:type="spellStart"/>
+        <w:t xml:space="preserve">Test-Driven </w:t>
+      </w:r>
       <w:r>
         <w:rPr>
           <w:color w:val="auto"/>
         </w:rPr>
-        <w:t>Driven</w:t>
-      </w:r>
-      <w:proofErr w:type="spellEnd"/>
-      <w:r>
-        <w:rPr>
-          <w:color w:val="auto"/>
-        </w:rPr>
-        <w:t xml:space="preserve"> </w:t>
-      </w:r>
-      <w:r>
-        <w:rPr>
-          <w:color w:val="auto"/>
-        </w:rPr>
         <w:t>Development (TDD)</w:t>
       </w:r>
-      <w:bookmarkEnd w:id="9"/>
-    </w:p>
-    <w:p>
-      <w:r>
-        <w:t>Bei der testgetriebenen Entwicklung (engl. Test-</w:t>
-      </w:r>
-      <w:proofErr w:type="spellStart"/>
-      <w:r>
-        <w:t>Driven</w:t>
-      </w:r>
-      <w:proofErr w:type="spellEnd"/>
-      <w:r>
-        <w:t xml:space="preserve"> Development, TDD) werden Tests dazu benutzt, um die Software</w:t>
-      </w:r>
-      <w:r>
-        <w:t xml:space="preserve"> Entwicklung</w:t>
-      </w:r>
-      <w:r>
-        <w:t xml:space="preserve"> zu</w:t>
-      </w:r>
-      <w:r>
-        <w:t xml:space="preserve"> steuern. Hierbei wird folgender Ablauf bei jedem Test eingehalten.</w:t>
+      <w:bookmarkEnd w:id="10"/>
+    </w:p>
+    <w:p>
+      <w:r>
+        <w:t>Bei dem Test-Driven-Development (TDD) wurden sogenannte Komponententests (Unit-Tests) genutzt, um die Entwicklung der Software zu steuern. Dabei wurde nach mit folgendem Zyklus gearbeitet:</w:t>
       </w:r>
     </w:p>
     <w:p>
@@ -4119,11 +4453,11 @@
         <w:pStyle w:val="Listenabsatz"/>
         <w:numPr>
           <w:ilvl w:val="0"/>
-          <w:numId w:val="16"/>
+          <w:numId w:val="20"/>
         </w:numPr>
       </w:pPr>
       <w:r>
-        <w:t>Ein Test wird geschrieben, der zunächst fehlschlägt.</w:t>
+        <w:t>Unit-Test schreiben (Schlägt fehl)</w:t>
       </w:r>
     </w:p>
     <w:p>
@@ -4131,17 +4465,11 @@
         <w:pStyle w:val="Listenabsatz"/>
         <w:numPr>
           <w:ilvl w:val="0"/>
-          <w:numId w:val="16"/>
+          <w:numId w:val="20"/>
         </w:numPr>
       </w:pPr>
       <w:r>
-        <w:t>Genau so viel Produktivcode wird implementiert, d</w:t>
-      </w:r>
-      <w:r>
-        <w:t>ass der Test erfolgreich durchlä</w:t>
-      </w:r>
-      <w:r>
-        <w:t>uft.</w:t>
+        <w:t>Code implementieren, bis Test nicht mehr fehlschlägt</w:t>
       </w:r>
     </w:p>
     <w:p>
@@ -4149,40 +4477,16 @@
         <w:pStyle w:val="Listenabsatz"/>
         <w:numPr>
           <w:ilvl w:val="0"/>
-          <w:numId w:val="16"/>
+          <w:numId w:val="20"/>
         </w:numPr>
       </w:pPr>
       <w:r>
-        <w:t xml:space="preserve">Test und Produktivcode werden </w:t>
-      </w:r>
-      <w:proofErr w:type="spellStart"/>
-      <w:r>
-        <w:t>refaktorisiert</w:t>
-      </w:r>
-      <w:proofErr w:type="spellEnd"/>
-      <w:r>
-        <w:t>.</w:t>
-      </w:r>
-    </w:p>
-    <w:p>
-      <w:r>
-        <w:t xml:space="preserve">Da erfolgreiche durchgelaufene Tests mit Grün und nicht erfolgreiche Tests Rot gekennzeichnet werden, spricht man auch vom ‘‘ </w:t>
-      </w:r>
-      <w:proofErr w:type="spellStart"/>
-      <w:r>
-        <w:t>Red</w:t>
-      </w:r>
-      <w:proofErr w:type="spellEnd"/>
-      <w:r>
-        <w:t xml:space="preserve"> - Green - </w:t>
-      </w:r>
-      <w:proofErr w:type="spellStart"/>
-      <w:r>
-        <w:t>Refactor</w:t>
-      </w:r>
-      <w:proofErr w:type="spellEnd"/>
-      <w:r>
-        <w:t xml:space="preserve"> ‘‘ - Zyklus.</w:t>
+        <w:t>Code refaktorisieren</w:t>
+      </w:r>
+    </w:p>
+    <w:p>
+      <w:r>
+        <w:t>Diese Art der Programmierung fördert ein sauberes Programmieren und wirkt dem Auftreten von Fehlern im Code entgegen. Das Modell lässt sich mit dem Spiralmodell kombinieren, da die Tests eine Möglichkeit darstellen, um die Risiken einer Implementierungsphase zu reduzieren.</w:t>
       </w:r>
     </w:p>
     <w:p>
@@ -4196,14 +4500,14 @@
           <w:color w:val="auto"/>
         </w:rPr>
       </w:pPr>
-      <w:bookmarkStart w:id="10" w:name="_Toc448394243"/>
+      <w:bookmarkStart w:id="11" w:name="_Toc448831372"/>
       <w:r>
         <w:rPr>
           <w:color w:val="auto"/>
         </w:rPr>
         <w:t>Analysephase</w:t>
       </w:r>
-      <w:bookmarkEnd w:id="10"/>
+      <w:bookmarkEnd w:id="11"/>
     </w:p>
     <w:p>
       <w:r>
@@ -4227,14 +4531,14 @@
           <w:color w:val="auto"/>
         </w:rPr>
       </w:pPr>
-      <w:bookmarkStart w:id="11" w:name="_Toc448394244"/>
+      <w:bookmarkStart w:id="12" w:name="_Toc448831373"/>
       <w:r>
         <w:rPr>
           <w:color w:val="auto"/>
         </w:rPr>
         <w:t>Ist-Analyse</w:t>
       </w:r>
-      <w:bookmarkEnd w:id="11"/>
+      <w:bookmarkEnd w:id="12"/>
     </w:p>
     <w:tbl>
       <w:tblPr>
@@ -4278,7 +4582,6 @@
           </w:tcPr>
           <w:p>
             <w:r>
-              <w:lastRenderedPageBreak/>
               <w:t>Wie wird das Management bisher erledigt?</w:t>
             </w:r>
           </w:p>
@@ -4351,7 +4654,11 @@
           </w:tcPr>
           <w:p>
             <w:r>
-              <w:t>Wie hoch ist der Gebrauch des bisherigen Management Programms?</w:t>
+              <w:t xml:space="preserve">Wie hoch ist der Gebrauch des bisherigen Management </w:t>
+            </w:r>
+            <w:r>
+              <w:lastRenderedPageBreak/>
+              <w:t>Programms?</w:t>
             </w:r>
           </w:p>
         </w:tc>
@@ -4381,16 +4688,16 @@
           <w:color w:val="auto"/>
         </w:rPr>
       </w:pPr>
-      <w:bookmarkStart w:id="12" w:name="_Lastenheft_1"/>
-      <w:bookmarkStart w:id="13" w:name="_Toc448394245"/>
-      <w:bookmarkEnd w:id="12"/>
+      <w:bookmarkStart w:id="13" w:name="_Lastenheft_1"/>
+      <w:bookmarkStart w:id="14" w:name="_Toc448831374"/>
+      <w:bookmarkEnd w:id="13"/>
       <w:r>
         <w:rPr>
           <w:color w:val="auto"/>
         </w:rPr>
         <w:t>Lastenheft</w:t>
       </w:r>
-      <w:bookmarkEnd w:id="13"/>
+      <w:bookmarkEnd w:id="14"/>
     </w:p>
     <w:p>
       <w:r>
@@ -4449,14 +4756,14 @@
           <w:color w:val="auto"/>
         </w:rPr>
       </w:pPr>
-      <w:bookmarkStart w:id="14" w:name="_Toc448394246"/>
+      <w:bookmarkStart w:id="15" w:name="_Toc448831375"/>
       <w:r>
         <w:rPr>
           <w:color w:val="auto"/>
         </w:rPr>
         <w:t>Zwischenstand</w:t>
       </w:r>
-      <w:bookmarkEnd w:id="14"/>
+      <w:bookmarkEnd w:id="15"/>
     </w:p>
     <w:p>
       <w:pPr>
@@ -4469,14 +4776,14 @@
           <w:color w:val="auto"/>
         </w:rPr>
       </w:pPr>
-      <w:bookmarkStart w:id="15" w:name="_Toc448394247"/>
+      <w:bookmarkStart w:id="16" w:name="_Toc448831376"/>
       <w:r>
         <w:rPr>
           <w:color w:val="auto"/>
         </w:rPr>
         <w:t>Entwurfsphase</w:t>
       </w:r>
-      <w:bookmarkEnd w:id="15"/>
+      <w:bookmarkEnd w:id="16"/>
     </w:p>
     <w:p>
       <w:r>
@@ -4494,14 +4801,14 @@
           <w:color w:val="auto"/>
         </w:rPr>
       </w:pPr>
-      <w:bookmarkStart w:id="16" w:name="_Toc448394248"/>
+      <w:bookmarkStart w:id="17" w:name="_Toc448831377"/>
       <w:r>
         <w:rPr>
           <w:color w:val="auto"/>
         </w:rPr>
         <w:t>Zielplattform</w:t>
       </w:r>
-      <w:bookmarkEnd w:id="16"/>
+      <w:bookmarkEnd w:id="17"/>
     </w:p>
     <w:p>
       <w:r>
@@ -4522,14 +4829,14 @@
           <w:color w:val="auto"/>
         </w:rPr>
       </w:pPr>
-      <w:bookmarkStart w:id="17" w:name="_Toc448394249"/>
+      <w:bookmarkStart w:id="18" w:name="_Toc448831378"/>
       <w:r>
         <w:rPr>
           <w:color w:val="auto"/>
         </w:rPr>
         <w:t>Architekturdesign</w:t>
       </w:r>
-      <w:bookmarkEnd w:id="17"/>
+      <w:bookmarkEnd w:id="18"/>
     </w:p>
     <w:p>
       <w:r>
@@ -4567,36 +4874,20 @@
           <w:color w:val="auto"/>
         </w:rPr>
       </w:pPr>
-      <w:bookmarkStart w:id="18" w:name="_Toc448394250"/>
+      <w:bookmarkStart w:id="19" w:name="_Toc448831379"/>
       <w:r>
         <w:rPr>
           <w:color w:val="auto"/>
         </w:rPr>
         <w:t>Benutzeroberfläche</w:t>
       </w:r>
-      <w:bookmarkEnd w:id="18"/>
-    </w:p>
-    <w:p>
-      <w:r>
-        <w:t>Um eine ergonomische Design zu gestalten wurden bereits in der Entwicklungsphase Konzepte für eine Benutzeroberfläche erstellt (</w:t>
-      </w:r>
-      <w:proofErr w:type="spellStart"/>
-      <w:r>
-        <w:t>Mockups</w:t>
-      </w:r>
-      <w:proofErr w:type="spellEnd"/>
-      <w:r>
-        <w:t xml:space="preserve">). Diese ermöglichen eine schnellere Erstellung der Oberfläche und eine strukturierte Darstellung der verwendeten Komponenten. Alle </w:t>
-      </w:r>
-      <w:proofErr w:type="spellStart"/>
-      <w:r>
-        <w:t>Mockups</w:t>
-      </w:r>
-      <w:proofErr w:type="spellEnd"/>
-      <w:r>
-        <w:t xml:space="preserve"> wurden mit dem Online-Tool unter </w:t>
-      </w:r>
-      <w:hyperlink r:id="rId7" w:history="1">
+      <w:bookmarkEnd w:id="19"/>
+    </w:p>
+    <w:p>
+      <w:r>
+        <w:t xml:space="preserve">Um eine ergonomische Design zu gestalten wurden bereits in der Entwicklungsphase Konzepte für eine Benutzeroberfläche erstellt (Mockups). Diese ermöglichen eine schnellere Erstellung der Oberfläche und eine strukturierte Darstellung der verwendeten Komponenten. Alle Mockups wurden mit dem Online-Tool unter </w:t>
+      </w:r>
+      <w:hyperlink r:id="rId12" w:history="1">
         <w:r>
           <w:rPr>
             <w:rStyle w:val="Hyperlink"/>
@@ -4639,34 +4930,20 @@
           <w:color w:val="auto"/>
         </w:rPr>
       </w:pPr>
-      <w:bookmarkStart w:id="19" w:name="_Toc448394251"/>
+      <w:bookmarkStart w:id="20" w:name="_Toc448831380"/>
+      <w:bookmarkStart w:id="21" w:name="_Datenbankentwurf"/>
+      <w:bookmarkEnd w:id="21"/>
       <w:r>
         <w:rPr>
           <w:color w:val="auto"/>
         </w:rPr>
         <w:t>Datenbankentwurf</w:t>
       </w:r>
-      <w:bookmarkEnd w:id="19"/>
-    </w:p>
-    <w:p>
-      <w:r>
-        <w:t xml:space="preserve">Um den Lagerbestand in der relationalen Datenbank korrekt abzubilden wurde im Vorfeld ein </w:t>
-      </w:r>
-      <w:proofErr w:type="spellStart"/>
-      <w:r>
-        <w:t>Entity</w:t>
-      </w:r>
-      <w:proofErr w:type="spellEnd"/>
-      <w:r>
-        <w:t>-</w:t>
-      </w:r>
-      <w:proofErr w:type="spellStart"/>
-      <w:r>
-        <w:t>Relationship</w:t>
-      </w:r>
-      <w:proofErr w:type="spellEnd"/>
-      <w:r>
-        <w:t xml:space="preserve">-Model (ERM) erstellt. Dieses findet sich im Anhang unter </w:t>
+      <w:bookmarkEnd w:id="20"/>
+    </w:p>
+    <w:p>
+      <w:r>
+        <w:t xml:space="preserve">Um den Lagerbestand in der relationalen Datenbank korrekt abzubilden wurde im Vorfeld ein Entity-Relationship-Model (ERM) erstellt. Dieses findet sich im Anhang unter </w:t>
       </w:r>
       <w:hyperlink w:anchor="_ER-Modell" w:history="1">
         <w:r>
@@ -4697,15 +4974,14 @@
           <w:color w:val="auto"/>
         </w:rPr>
       </w:pPr>
-      <w:bookmarkStart w:id="20" w:name="_Toc448394252"/>
+      <w:bookmarkStart w:id="22" w:name="_Toc448831381"/>
       <w:r>
         <w:rPr>
           <w:color w:val="auto"/>
         </w:rPr>
-        <w:lastRenderedPageBreak/>
         <w:t>Pflichtenheft</w:t>
       </w:r>
-      <w:bookmarkEnd w:id="20"/>
+      <w:bookmarkEnd w:id="22"/>
     </w:p>
     <w:p>
       <w:pPr>
@@ -4781,14 +5057,15 @@
           <w:numId w:val="2"/>
         </w:numPr>
       </w:pPr>
-      <w:bookmarkStart w:id="21" w:name="_Toc448394253"/>
+      <w:bookmarkStart w:id="23" w:name="_Toc448831382"/>
       <w:r>
         <w:rPr>
           <w:color w:val="auto"/>
         </w:rPr>
+        <w:lastRenderedPageBreak/>
         <w:t>Zwischenstand</w:t>
       </w:r>
-      <w:bookmarkEnd w:id="21"/>
+      <w:bookmarkEnd w:id="23"/>
     </w:p>
     <w:p>
       <w:pPr>
@@ -4801,14 +5078,14 @@
           <w:color w:val="auto"/>
         </w:rPr>
       </w:pPr>
-      <w:bookmarkStart w:id="22" w:name="_Toc448394254"/>
+      <w:bookmarkStart w:id="24" w:name="_Toc448831383"/>
       <w:r>
         <w:rPr>
           <w:color w:val="auto"/>
         </w:rPr>
         <w:t>Implementierungsphase</w:t>
       </w:r>
-      <w:bookmarkEnd w:id="22"/>
+      <w:bookmarkEnd w:id="24"/>
     </w:p>
     <w:p>
       <w:pPr>
@@ -4818,36 +5095,37 @@
           <w:numId w:val="2"/>
         </w:numPr>
         <w:rPr>
-          <w:rFonts w:cstheme="minorHAnsi"/>
-          <w:bCs w:val="0"/>
           <w:color w:val="auto"/>
         </w:rPr>
       </w:pPr>
-      <w:bookmarkStart w:id="23" w:name="_Toc448394255"/>
-      <w:r>
-        <w:rPr>
-          <w:rFonts w:cstheme="minorHAnsi"/>
-          <w:bCs w:val="0"/>
+      <w:bookmarkStart w:id="25" w:name="_Toc448831384"/>
+      <w:r>
+        <w:rPr>
           <w:color w:val="auto"/>
         </w:rPr>
-        <w:t>Implementierung der Datenstrukturen</w:t>
-      </w:r>
-      <w:bookmarkEnd w:id="23"/>
-    </w:p>
-    <w:p>
-      <w:r>
-        <w:t>Die in der Entwurfsphase definierte Struktur der Datenbank, welche unter 4.4 Datenbankentwurf genauer beschrieben wurde, wurde mittels einer relationalen Datenbank in Tabellen und Attribute übersetzt.</w:t>
-      </w:r>
-      <w:r>
-        <w:t xml:space="preserve"> Die Integrität der Daten wurde mit Hilfe von Datenbank-</w:t>
-      </w:r>
-      <w:proofErr w:type="spellStart"/>
-      <w:r>
-        <w:t>Constraints</w:t>
-      </w:r>
-      <w:proofErr w:type="spellEnd"/>
-      <w:r>
-        <w:t xml:space="preserve"> umgesetzt. </w:t>
+        <w:t>Iterationsplan</w:t>
+      </w:r>
+    </w:p>
+    <w:p>
+      <w:r>
+        <w:t>Zu Beginn der Implementierungsphase wurde ein Iterationsplan erstellt, dieser bietet eine Übersicht über die zu implementierenden Bestandteile der Software. Der Iterationsplan diente während der Durchführung als Anhaltspunkt für den Fortschritt</w:t>
+      </w:r>
+      <w:r>
+        <w:t xml:space="preserve"> der Implementierungsphase. Der Implementierungsplan ist im Anhang unter </w:t>
+      </w:r>
+      <w:r>
+        <w:t xml:space="preserve"> </w:t>
+      </w:r>
+      <w:hyperlink w:anchor="_Iterationsplan" w:history="1">
+        <w:r>
+          <w:rPr>
+            <w:rStyle w:val="Hyperlink"/>
+          </w:rPr>
+          <w:t>A.8 Iterationsplan</w:t>
+        </w:r>
+      </w:hyperlink>
+      <w:r>
+        <w:t xml:space="preserve"> zu finden.</w:t>
       </w:r>
     </w:p>
     <w:p>
@@ -4858,42 +5136,50 @@
           <w:numId w:val="2"/>
         </w:numPr>
         <w:rPr>
+          <w:rFonts w:cstheme="minorHAnsi"/>
+          <w:bCs w:val="0"/>
           <w:color w:val="auto"/>
         </w:rPr>
       </w:pPr>
-      <w:bookmarkStart w:id="24" w:name="_Toc448394256"/>
-      <w:r>
-        <w:rPr>
+      <w:r>
+        <w:rPr>
+          <w:rFonts w:cstheme="minorHAnsi"/>
+          <w:bCs w:val="0"/>
           <w:color w:val="auto"/>
         </w:rPr>
-        <w:t>Implementierung der Geschäftslogik</w:t>
-      </w:r>
-    </w:p>
-    <w:p>
-      <w:r>
-        <w:t xml:space="preserve">Die Entitäten der Datenbank wurden als eigenständige Klassen mit den jeweiligen Attributen implementiert. Auf der Schicht der Datenbankverbindung wurden sogenannte Datenzugriffsklassen (Data Access) </w:t>
-      </w:r>
-      <w:r>
-        <w:t>geschrieben</w:t>
-      </w:r>
-      <w:r>
-        <w:t>, welche die Kommunikation mit der Datenbank gewährleisten. Um die Konsistenz der Daten zu sichern wurden zusätzlich zu den Datenbank-</w:t>
-      </w:r>
-      <w:proofErr w:type="spellStart"/>
-      <w:r>
-        <w:t>Constraints</w:t>
-      </w:r>
-      <w:proofErr w:type="spellEnd"/>
-      <w:r>
-        <w:t xml:space="preserve"> auch </w:t>
-      </w:r>
-      <w:proofErr w:type="spellStart"/>
-      <w:r>
-        <w:t>Validatoren</w:t>
-      </w:r>
-      <w:proofErr w:type="spellEnd"/>
-      <w:r>
-        <w:t xml:space="preserve"> implementiert.</w:t>
+        <w:t>Implementierung der Datenstrukturen</w:t>
+      </w:r>
+      <w:bookmarkEnd w:id="25"/>
+    </w:p>
+    <w:p>
+      <w:r>
+        <w:t xml:space="preserve">Die in der Entwurfsphase definierte Struktur der Datenbank, welche unter </w:t>
+      </w:r>
+      <w:hyperlink w:anchor="_Datenbankentwurf" w:history="1">
+        <w:r>
+          <w:rPr>
+            <w:rStyle w:val="Hyperlink"/>
+          </w:rPr>
+          <w:t>4.4 Datenbankentwurf</w:t>
+        </w:r>
+      </w:hyperlink>
+      <w:r>
+        <w:t xml:space="preserve"> genauer beschrieben wurde, wurde mittels </w:t>
+      </w:r>
+      <w:r>
+        <w:t xml:space="preserve">SQL </w:t>
+      </w:r>
+      <w:r>
+        <w:t xml:space="preserve"> in Tabellen und Attribute</w:t>
+      </w:r>
+      <w:r>
+        <w:t xml:space="preserve"> in einer relationalen Datenbank</w:t>
+      </w:r>
+      <w:r>
+        <w:t xml:space="preserve"> übersetzt.</w:t>
+      </w:r>
+      <w:r>
+        <w:t xml:space="preserve"> Die Integrität der Daten wurde mit Hilfe von Datenbank-Constraints umgesetzt. </w:t>
       </w:r>
     </w:p>
     <w:p>
@@ -4907,110 +5193,24 @@
           <w:color w:val="auto"/>
         </w:rPr>
       </w:pPr>
+      <w:bookmarkStart w:id="26" w:name="_Toc448831385"/>
       <w:r>
         <w:rPr>
           <w:color w:val="auto"/>
         </w:rPr>
-        <w:t>Implementierung der Benutzeroberfläche</w:t>
-      </w:r>
-      <w:bookmarkEnd w:id="24"/>
-    </w:p>
-    <w:p>
-      <w:r>
-        <w:t xml:space="preserve">Die grafische Benutzeroberfläche wurde auf Basis der in der Entwurfsphase erstellten </w:t>
-      </w:r>
-      <w:proofErr w:type="spellStart"/>
-      <w:r>
-        <w:t>Mockups</w:t>
-      </w:r>
-      <w:proofErr w:type="spellEnd"/>
-      <w:r>
-        <w:t xml:space="preserve"> mit Hilfe der </w:t>
-      </w:r>
-      <w:r>
-        <w:rPr>
-          <w:i/>
-        </w:rPr>
-        <w:t xml:space="preserve">Windows </w:t>
-      </w:r>
-      <w:proofErr w:type="spellStart"/>
-      <w:r>
-        <w:rPr>
-          <w:i/>
-        </w:rPr>
-        <w:t>Presentation</w:t>
-      </w:r>
-      <w:proofErr w:type="spellEnd"/>
-      <w:r>
-        <w:rPr>
-          <w:i/>
-        </w:rPr>
-        <w:t xml:space="preserve"> </w:t>
-      </w:r>
-      <w:proofErr w:type="spellStart"/>
-      <w:r>
-        <w:rPr>
-          <w:i/>
-        </w:rPr>
-        <w:t>Foundation</w:t>
-      </w:r>
-      <w:proofErr w:type="spellEnd"/>
-      <w:r>
-        <w:rPr>
-          <w:i/>
-        </w:rPr>
-        <w:t xml:space="preserve"> (WPF) </w:t>
-      </w:r>
-      <w:r>
-        <w:t xml:space="preserve">erstellt. Der Code für die grafische Oberfläche wurde im sogenannten </w:t>
-      </w:r>
-      <w:proofErr w:type="spellStart"/>
-      <w:r>
-        <w:rPr>
-          <w:i/>
-        </w:rPr>
-        <w:t>Extensi</w:t>
-      </w:r>
-      <w:proofErr w:type="spellEnd"/>
-      <w:r>
-        <w:rPr>
-          <w:i/>
-        </w:rPr>
-        <w:t xml:space="preserve"> </w:t>
-      </w:r>
-      <w:proofErr w:type="spellStart"/>
-      <w:r>
-        <w:rPr>
-          <w:i/>
-        </w:rPr>
-        <w:t>ble</w:t>
-      </w:r>
-      <w:proofErr w:type="spellEnd"/>
-      <w:r>
-        <w:rPr>
-          <w:i/>
-        </w:rPr>
-        <w:t>-</w:t>
-      </w:r>
-      <w:proofErr w:type="spellStart"/>
-      <w:r>
-        <w:rPr>
-          <w:i/>
-        </w:rPr>
-        <w:t>Application</w:t>
-      </w:r>
-      <w:proofErr w:type="spellEnd"/>
-      <w:r>
-        <w:rPr>
-          <w:i/>
-        </w:rPr>
-        <w:t>-Markup-Language-Format (XAML)</w:t>
-      </w:r>
-      <w:r>
-        <w:t xml:space="preserve"> geschrieben. Dabei wurde auch der in Visual Studio integrierte Designer verwendet.</w:t>
-      </w:r>
-      <w:r>
-        <w:t xml:space="preserve"> Einen Screenshot der Anwendung findet sich im Anhang unter A.8 Screenshot der Anwendung.</w:t>
+        <w:t>Implementierung der Geschäftslogik</w:t>
+      </w:r>
+      <w:bookmarkEnd w:id="26"/>
+    </w:p>
+    <w:p>
+      <w:r>
+        <w:t xml:space="preserve">Die Entitäten der Datenbank wurden als eigenständige Klassen mit den jeweiligen Attributen implementiert. Auf der Schicht der Datenbankverbindung wurden sogenannte Datenzugriffsklassen (Data Access) </w:t>
+      </w:r>
+      <w:r>
+        <w:t>geschrieben</w:t>
+      </w:r>
+      <w:r>
+        <w:t>, welche die Kommunikation mit der Datenbank gewährleisten. Um die Konsistenz der Daten zu sichern wurden zusätzlich zu den Datenbank-Constraints auch Validatoren implementiert.</w:t>
       </w:r>
     </w:p>
     <w:p>
@@ -5024,14 +5224,83 @@
           <w:color w:val="auto"/>
         </w:rPr>
       </w:pPr>
-      <w:bookmarkStart w:id="25" w:name="_Toc448394257"/>
+      <w:bookmarkStart w:id="27" w:name="_Toc448831386"/>
       <w:r>
         <w:rPr>
           <w:color w:val="auto"/>
         </w:rPr>
+        <w:t>Implementierung der Benutzeroberfläche</w:t>
+      </w:r>
+      <w:bookmarkEnd w:id="27"/>
+    </w:p>
+    <w:p>
+      <w:r>
+        <w:t xml:space="preserve">Die grafische Benutzeroberfläche wurde auf Basis der in der Entwurfsphase erstellten Mockups mit Hilfe der </w:t>
+      </w:r>
+      <w:r>
+        <w:rPr>
+          <w:i/>
+        </w:rPr>
+        <w:t>Windows Presentation Foundation</w:t>
+      </w:r>
+      <w:r>
+        <w:rPr>
+          <w:i/>
+        </w:rPr>
+        <w:t xml:space="preserve"> (WPF) </w:t>
+      </w:r>
+      <w:r>
+        <w:t xml:space="preserve">erstellt. Der Code für die grafische Oberfläche wurde im sogenannten </w:t>
+      </w:r>
+      <w:r>
+        <w:rPr>
+          <w:i/>
+        </w:rPr>
+        <w:t>Extensi ble-Application-Markup-Language-Format (XAML)</w:t>
+      </w:r>
+      <w:r>
+        <w:t xml:space="preserve"> geschrieben. Dabei wurde auch der in Visual Studio integrierte Designer verwendet.</w:t>
+      </w:r>
+      <w:r>
+        <w:t xml:space="preserve"> Einen Screenshot der Anwendung findet sich im Anhang unter </w:t>
+      </w:r>
+      <w:hyperlink w:anchor="_Screenshot_der_Anwendung" w:history="1">
+        <w:r>
+          <w:rPr>
+            <w:rStyle w:val="Hyperlink"/>
+          </w:rPr>
+          <w:t>A.9</w:t>
+        </w:r>
+        <w:r>
+          <w:rPr>
+            <w:rStyle w:val="Hyperlink"/>
+          </w:rPr>
+          <w:t xml:space="preserve"> Screenshot der Anwendung</w:t>
+        </w:r>
+      </w:hyperlink>
+      <w:r>
+        <w:t>.</w:t>
+      </w:r>
+    </w:p>
+    <w:p>
+      <w:pPr>
+        <w:pStyle w:val="berschrift2"/>
+        <w:numPr>
+          <w:ilvl w:val="1"/>
+          <w:numId w:val="2"/>
+        </w:numPr>
+        <w:rPr>
+          <w:color w:val="auto"/>
+        </w:rPr>
+      </w:pPr>
+      <w:bookmarkStart w:id="28" w:name="_Toc448831387"/>
+      <w:r>
+        <w:rPr>
+          <w:color w:val="auto"/>
+        </w:rPr>
         <w:t>Zwischenstand</w:t>
       </w:r>
-      <w:bookmarkEnd w:id="25"/>
+      <w:bookmarkEnd w:id="28"/>
     </w:p>
     <w:p>
       <w:pPr>
@@ -5044,7 +5313,7 @@
           <w:color w:val="000000" w:themeColor="text1"/>
         </w:rPr>
       </w:pPr>
-      <w:bookmarkStart w:id="26" w:name="_Toc448394258"/>
+      <w:bookmarkStart w:id="29" w:name="_Toc448831388"/>
       <w:r>
         <w:rPr>
           <w:color w:val="000000" w:themeColor="text1"/>
@@ -5057,6 +5326,7 @@
         </w:rPr>
         <w:t>phase</w:t>
       </w:r>
+      <w:bookmarkEnd w:id="29"/>
     </w:p>
     <w:p>
       <w:r>
@@ -5066,20 +5336,7 @@
         <w:t>um</w:t>
       </w:r>
       <w:r>
-        <w:t xml:space="preserve"> die grafische Benutzeroberfläche un</w:t>
-      </w:r>
-      <w:bookmarkStart w:id="27" w:name="_GoBack"/>
-      <w:bookmarkEnd w:id="27"/>
-      <w:r>
-        <w:t xml:space="preserve">ter dem Gesichtspunkt der Benutzerfreundlichkeit und Ergonomie zu überprüfen. Im Zuge dieses Tests wurde auch ein Datenkonsistenztest durchgeführt, um die erstellten Datenbank-Regeln und die implementierten </w:t>
-      </w:r>
-      <w:proofErr w:type="spellStart"/>
-      <w:r>
-        <w:t>Validatoren</w:t>
-      </w:r>
-      <w:proofErr w:type="spellEnd"/>
-      <w:r>
-        <w:t xml:space="preserve"> auf ihre Korrektheit zu testen.</w:t>
+        <w:t xml:space="preserve"> die grafische Benutzeroberfläche unter dem Gesichtspunkt der Benutzerfreundlichkeit und Ergonomie zu überprüfen. Im Zuge dieses Tests wurde auch ein Datenkonsistenztest durchgeführt, um die erstellten Datenbank-Regeln und die implementierten Validatoren auf ihre Korrektheit zu testen.</w:t>
       </w:r>
     </w:p>
     <w:p>
@@ -5093,6 +5350,7 @@
           <w:color w:val="auto"/>
         </w:rPr>
       </w:pPr>
+      <w:bookmarkStart w:id="30" w:name="_Toc448831389"/>
       <w:r>
         <w:rPr>
           <w:color w:val="auto"/>
@@ -5100,7 +5358,7 @@
         <w:lastRenderedPageBreak/>
         <w:t>Dokumentation</w:t>
       </w:r>
-      <w:bookmarkEnd w:id="26"/>
+      <w:bookmarkEnd w:id="30"/>
     </w:p>
     <w:p>
       <w:pPr>
@@ -5113,14 +5371,14 @@
           <w:color w:val="auto"/>
         </w:rPr>
       </w:pPr>
-      <w:bookmarkStart w:id="28" w:name="_Toc448394259"/>
+      <w:bookmarkStart w:id="31" w:name="_Toc448831390"/>
       <w:r>
         <w:rPr>
           <w:color w:val="auto"/>
         </w:rPr>
         <w:t>Fazit</w:t>
       </w:r>
-      <w:bookmarkEnd w:id="28"/>
+      <w:bookmarkEnd w:id="31"/>
     </w:p>
     <w:p>
       <w:pPr>
@@ -5133,14 +5391,14 @@
           <w:color w:val="auto"/>
         </w:rPr>
       </w:pPr>
-      <w:bookmarkStart w:id="29" w:name="_Toc448394260"/>
+      <w:bookmarkStart w:id="32" w:name="_Toc448831391"/>
       <w:r>
         <w:rPr>
           <w:color w:val="auto"/>
         </w:rPr>
         <w:t>Soll- / Ist- Vergleich</w:t>
       </w:r>
-      <w:bookmarkEnd w:id="29"/>
+      <w:bookmarkEnd w:id="32"/>
     </w:p>
     <w:p>
       <w:pPr>
@@ -5153,14 +5411,14 @@
           <w:color w:val="auto"/>
         </w:rPr>
       </w:pPr>
-      <w:bookmarkStart w:id="30" w:name="_Toc448394261"/>
+      <w:bookmarkStart w:id="33" w:name="_Toc448831392"/>
       <w:r>
         <w:rPr>
           <w:color w:val="auto"/>
         </w:rPr>
         <w:t>Aus dem Projekt Gewonnenes</w:t>
       </w:r>
-      <w:bookmarkEnd w:id="30"/>
+      <w:bookmarkEnd w:id="33"/>
     </w:p>
     <w:p>
       <w:pPr>
@@ -5173,14 +5431,14 @@
           <w:color w:val="auto"/>
         </w:rPr>
       </w:pPr>
-      <w:bookmarkStart w:id="31" w:name="_Toc448394262"/>
+      <w:bookmarkStart w:id="34" w:name="_Toc448831393"/>
       <w:r>
         <w:rPr>
           <w:color w:val="auto"/>
         </w:rPr>
         <w:t>Ausblick</w:t>
       </w:r>
-      <w:bookmarkEnd w:id="31"/>
+      <w:bookmarkEnd w:id="34"/>
     </w:p>
     <w:p>
       <w:pPr>
@@ -5191,6 +5449,14 @@
           <w:sz w:val="28"/>
           <w:szCs w:val="28"/>
         </w:rPr>
+        <w:sectPr>
+          <w:footerReference w:type="default" r:id="rId13"/>
+          <w:pgSz w:w="11906" w:h="16838"/>
+          <w:pgMar w:top="1417" w:right="1417" w:bottom="1134" w:left="1417" w:header="708" w:footer="708" w:gutter="0"/>
+          <w:pgNumType w:start="1"/>
+          <w:cols w:space="708"/>
+          <w:docGrid w:linePitch="360"/>
+        </w:sectPr>
       </w:pPr>
     </w:p>
     <w:p>
@@ -5204,14 +5470,15 @@
           <w:color w:val="auto"/>
         </w:rPr>
       </w:pPr>
-      <w:bookmarkStart w:id="32" w:name="_Toc448394263"/>
+      <w:bookmarkStart w:id="35" w:name="_Toc448831394"/>
       <w:r>
         <w:rPr>
           <w:color w:val="auto"/>
         </w:rPr>
+        <w:lastRenderedPageBreak/>
         <w:t>Anhang</w:t>
       </w:r>
-      <w:bookmarkEnd w:id="32"/>
+      <w:bookmarkEnd w:id="35"/>
     </w:p>
     <w:p>
       <w:pPr>
@@ -5224,17 +5491,17 @@
           <w:color w:val="auto"/>
         </w:rPr>
       </w:pPr>
-      <w:bookmarkStart w:id="33" w:name="_Detaillierter_Zeitplan"/>
-      <w:bookmarkStart w:id="34" w:name="_Toc448394264"/>
-      <w:bookmarkStart w:id="35" w:name="Zeitplan"/>
-      <w:bookmarkEnd w:id="33"/>
+      <w:bookmarkStart w:id="36" w:name="_Detaillierter_Zeitplan"/>
+      <w:bookmarkStart w:id="37" w:name="Zeitplan"/>
+      <w:bookmarkStart w:id="38" w:name="_Toc448831395"/>
+      <w:bookmarkEnd w:id="36"/>
       <w:r>
         <w:rPr>
           <w:color w:val="auto"/>
         </w:rPr>
         <w:t>Detaillierter Zeitplan</w:t>
       </w:r>
-      <w:bookmarkEnd w:id="34"/>
+      <w:bookmarkEnd w:id="38"/>
     </w:p>
     <w:tbl>
       <w:tblPr>
@@ -6434,16 +6701,8 @@
               <w:pStyle w:val="Listenabsatz"/>
             </w:pPr>
             <w:r>
-              <w:t xml:space="preserve">3.3 </w:t>
-            </w:r>
-            <w:r>
-              <w:t xml:space="preserve">Implementieren der </w:t>
-            </w:r>
-            <w:proofErr w:type="spellStart"/>
-            <w:r>
-              <w:t>Validatoren</w:t>
-            </w:r>
-            <w:proofErr w:type="spellEnd"/>
+              <w:t>3.3 Implementieren der Validatoren</w:t>
+            </w:r>
           </w:p>
         </w:tc>
         <w:tc>
@@ -6515,10 +6774,7 @@
               <w:pStyle w:val="Listenabsatz"/>
             </w:pPr>
             <w:r>
-              <w:t xml:space="preserve">3.4 </w:t>
-            </w:r>
-            <w:r>
-              <w:t>Implementieren der Geschäftslogik</w:t>
+              <w:t>3.4 Implementieren der Geschäftslogik</w:t>
             </w:r>
           </w:p>
         </w:tc>
@@ -7030,19 +7286,19 @@
           <w:color w:val="auto"/>
         </w:rPr>
       </w:pPr>
-      <w:bookmarkStart w:id="36" w:name="_Begriffsklärung"/>
-      <w:bookmarkStart w:id="37" w:name="_Ressourcen"/>
-      <w:bookmarkStart w:id="38" w:name="_Toc448394265"/>
-      <w:bookmarkEnd w:id="35"/>
-      <w:bookmarkEnd w:id="36"/>
+      <w:bookmarkStart w:id="39" w:name="_Begriffsklärung"/>
+      <w:bookmarkStart w:id="40" w:name="_Ressourcen"/>
+      <w:bookmarkStart w:id="41" w:name="_Toc448831396"/>
       <w:bookmarkEnd w:id="37"/>
+      <w:bookmarkEnd w:id="39"/>
+      <w:bookmarkEnd w:id="40"/>
       <w:r>
         <w:rPr>
           <w:color w:val="auto"/>
         </w:rPr>
         <w:t>Ressourcen</w:t>
       </w:r>
-      <w:bookmarkEnd w:id="38"/>
+      <w:bookmarkEnd w:id="41"/>
     </w:p>
     <w:p>
       <w:pPr>
@@ -7094,7 +7350,6 @@
         </w:numPr>
       </w:pPr>
       <w:r>
-        <w:lastRenderedPageBreak/>
         <w:t>Visual Studio Community 2015</w:t>
       </w:r>
       <w:r>
@@ -7139,11 +7394,9 @@
           <w:numId w:val="19"/>
         </w:numPr>
       </w:pPr>
-      <w:proofErr w:type="spellStart"/>
       <w:r>
         <w:t>GitHub</w:t>
       </w:r>
-      <w:proofErr w:type="spellEnd"/>
       <w:r>
         <w:t xml:space="preserve"> (Versionsverwaltung)</w:t>
       </w:r>
@@ -7156,13 +7409,8 @@
           <w:numId w:val="19"/>
         </w:numPr>
       </w:pPr>
-      <w:proofErr w:type="spellStart"/>
-      <w:r>
-        <w:t>GitHub-Plugin</w:t>
-      </w:r>
-      <w:proofErr w:type="spellEnd"/>
-      <w:r>
-        <w:t xml:space="preserve"> für Visual Studio</w:t>
+      <w:r>
+        <w:t>GitHub-Plugin für Visual Studio</w:t>
       </w:r>
     </w:p>
     <w:p>
@@ -7177,15 +7425,7 @@
         <w:t>draw.io</w:t>
       </w:r>
       <w:r>
-        <w:t xml:space="preserve"> (Tool für </w:t>
-      </w:r>
-      <w:proofErr w:type="spellStart"/>
-      <w:r>
-        <w:t>Mockups</w:t>
-      </w:r>
-      <w:proofErr w:type="spellEnd"/>
-      <w:r>
-        <w:t xml:space="preserve"> und ER-Modelle)</w:t>
+        <w:t xml:space="preserve"> (Tool für Mockups und ER-Modelle)</w:t>
       </w:r>
     </w:p>
     <w:p>
@@ -7200,23 +7440,7 @@
         <w:t>Windo</w:t>
       </w:r>
       <w:r>
-        <w:t xml:space="preserve">ws </w:t>
-      </w:r>
-      <w:proofErr w:type="spellStart"/>
-      <w:r>
-        <w:t>Presentation</w:t>
-      </w:r>
-      <w:proofErr w:type="spellEnd"/>
-      <w:r>
-        <w:t xml:space="preserve"> </w:t>
-      </w:r>
-      <w:proofErr w:type="spellStart"/>
-      <w:r>
-        <w:t>Foundation</w:t>
-      </w:r>
-      <w:proofErr w:type="spellEnd"/>
-      <w:r>
-        <w:t xml:space="preserve"> (Framework für GUIs unter C#)</w:t>
+        <w:t>ws Presentation Foundation (Framework für GUIs unter C#)</w:t>
       </w:r>
     </w:p>
     <w:p>
@@ -7263,16 +7487,17 @@
           <w:color w:val="auto"/>
         </w:rPr>
       </w:pPr>
-      <w:bookmarkStart w:id="39" w:name="_Lastenheft"/>
-      <w:bookmarkStart w:id="40" w:name="_Toc448394266"/>
-      <w:bookmarkEnd w:id="39"/>
+      <w:bookmarkStart w:id="42" w:name="_Lastenheft"/>
+      <w:bookmarkStart w:id="43" w:name="_Toc448831397"/>
+      <w:bookmarkEnd w:id="42"/>
       <w:r>
         <w:rPr>
           <w:color w:val="auto"/>
         </w:rPr>
+        <w:lastRenderedPageBreak/>
         <w:t>Lastenheft</w:t>
       </w:r>
-      <w:bookmarkEnd w:id="40"/>
+      <w:bookmarkEnd w:id="43"/>
     </w:p>
     <w:p>
       <w:pPr>
@@ -7570,9 +7795,9 @@
           <w:color w:val="auto"/>
         </w:rPr>
       </w:pPr>
-      <w:bookmarkStart w:id="41" w:name="_Schichtenmodell"/>
-      <w:bookmarkStart w:id="42" w:name="_Toc448394267"/>
-      <w:bookmarkEnd w:id="41"/>
+      <w:bookmarkStart w:id="44" w:name="_Schichtenmodell"/>
+      <w:bookmarkStart w:id="45" w:name="_Toc448831398"/>
+      <w:bookmarkEnd w:id="44"/>
       <w:r>
         <w:rPr>
           <w:color w:val="auto"/>
@@ -7580,7 +7805,7 @@
         <w:lastRenderedPageBreak/>
         <w:t>Schichtenmodell</w:t>
       </w:r>
-      <w:bookmarkEnd w:id="42"/>
+      <w:bookmarkEnd w:id="45"/>
     </w:p>
     <w:p>
       <w:pPr>
@@ -7592,7 +7817,7 @@
           <w:lang w:eastAsia="de-DE"/>
         </w:rPr>
         <w:drawing>
-          <wp:inline distT="0" distB="0" distL="0" distR="0" wp14:anchorId="180CAE27" wp14:editId="3981BD26">
+          <wp:inline distT="0" distB="0" distL="0" distR="0" wp14:anchorId="5914BC14" wp14:editId="0B8033CB">
             <wp:extent cx="3857625" cy="4743450"/>
             <wp:effectExtent l="0" t="0" r="0" b="0"/>
             <wp:docPr id="1" name="Grafik 1"/>
@@ -7607,7 +7832,7 @@
                     <pic:cNvPicPr/>
                   </pic:nvPicPr>
                   <pic:blipFill>
-                    <a:blip r:embed="rId8">
+                    <a:blip r:embed="rId14">
                       <a:extLst>
                         <a:ext uri="{28A0092B-C50C-407E-A947-70E740481C1C}">
                           <a14:useLocalDpi xmlns:a14="http://schemas.microsoft.com/office/drawing/2010/main" val="0"/>
@@ -7645,16 +7870,16 @@
           <w:color w:val="auto"/>
         </w:rPr>
       </w:pPr>
-      <w:bookmarkStart w:id="43" w:name="_Oberflächenentwürfe"/>
-      <w:bookmarkStart w:id="44" w:name="_Toc448394268"/>
-      <w:bookmarkEnd w:id="43"/>
+      <w:bookmarkStart w:id="46" w:name="_Oberflächenentwürfe"/>
+      <w:bookmarkStart w:id="47" w:name="_Toc448831399"/>
+      <w:bookmarkEnd w:id="46"/>
       <w:r>
         <w:rPr>
           <w:color w:val="auto"/>
         </w:rPr>
         <w:t>Oberflächenentwürfe</w:t>
       </w:r>
-      <w:bookmarkEnd w:id="44"/>
+      <w:bookmarkEnd w:id="47"/>
     </w:p>
     <w:p>
       <w:pPr>
@@ -7666,7 +7891,7 @@
           <w:lang w:eastAsia="de-DE"/>
         </w:rPr>
         <w:drawing>
-          <wp:inline distT="0" distB="0" distL="0" distR="0">
+          <wp:inline distT="0" distB="0" distL="0" distR="0" wp14:anchorId="504FB522" wp14:editId="1CE4B0A5">
             <wp:extent cx="5760720" cy="3599815"/>
             <wp:effectExtent l="0" t="0" r="0" b="0"/>
             <wp:docPr id="3" name="Grafik 3"/>
@@ -7681,7 +7906,7 @@
                     <pic:cNvPicPr/>
                   </pic:nvPicPr>
                   <pic:blipFill>
-                    <a:blip r:embed="rId9">
+                    <a:blip r:embed="rId15">
                       <a:extLst>
                         <a:ext uri="{28A0092B-C50C-407E-A947-70E740481C1C}">
                           <a14:useLocalDpi xmlns:a14="http://schemas.microsoft.com/office/drawing/2010/main" val="0"/>
@@ -7719,7 +7944,7 @@
         </w:rPr>
         <w:lastRenderedPageBreak/>
         <w:drawing>
-          <wp:inline distT="0" distB="0" distL="0" distR="0">
+          <wp:inline distT="0" distB="0" distL="0" distR="0" wp14:anchorId="0C5974E0" wp14:editId="5EE55B10">
             <wp:extent cx="4981575" cy="4600575"/>
             <wp:effectExtent l="0" t="0" r="0" b="0"/>
             <wp:docPr id="4" name="Grafik 4"/>
@@ -7734,7 +7959,7 @@
                     <pic:cNvPicPr/>
                   </pic:nvPicPr>
                   <pic:blipFill>
-                    <a:blip r:embed="rId10">
+                    <a:blip r:embed="rId16">
                       <a:extLst>
                         <a:ext uri="{28A0092B-C50C-407E-A947-70E740481C1C}">
                           <a14:useLocalDpi xmlns:a14="http://schemas.microsoft.com/office/drawing/2010/main" val="0"/>
@@ -7772,9 +7997,9 @@
           <w:color w:val="auto"/>
         </w:rPr>
       </w:pPr>
-      <w:bookmarkStart w:id="45" w:name="_ER-Modell"/>
-      <w:bookmarkStart w:id="46" w:name="_Toc448394269"/>
-      <w:bookmarkEnd w:id="45"/>
+      <w:bookmarkStart w:id="48" w:name="_ER-Modell"/>
+      <w:bookmarkStart w:id="49" w:name="_Toc448831400"/>
+      <w:bookmarkEnd w:id="48"/>
       <w:r>
         <w:rPr>
           <w:color w:val="auto"/>
@@ -7782,7 +8007,7 @@
         <w:lastRenderedPageBreak/>
         <w:t>ER-Modell</w:t>
       </w:r>
-      <w:bookmarkEnd w:id="46"/>
+      <w:bookmarkEnd w:id="49"/>
     </w:p>
     <w:p>
       <w:r>
@@ -7791,7 +8016,7 @@
           <w:lang w:eastAsia="de-DE"/>
         </w:rPr>
         <w:drawing>
-          <wp:inline distT="0" distB="0" distL="0" distR="0">
+          <wp:inline distT="0" distB="0" distL="0" distR="0" wp14:anchorId="1FE35CAA" wp14:editId="7066B627">
             <wp:extent cx="6242213" cy="5762625"/>
             <wp:effectExtent l="0" t="0" r="0" b="0"/>
             <wp:docPr id="2" name="Grafik 2"/>
@@ -7806,7 +8031,7 @@
                     <pic:cNvPicPr/>
                   </pic:nvPicPr>
                   <pic:blipFill>
-                    <a:blip r:embed="rId11">
+                    <a:blip r:embed="rId17">
                       <a:extLst>
                         <a:ext uri="{28A0092B-C50C-407E-A947-70E740481C1C}">
                           <a14:useLocalDpi xmlns:a14="http://schemas.microsoft.com/office/drawing/2010/main" val="0"/>
@@ -7844,16 +8069,16 @@
           <w:color w:val="auto"/>
         </w:rPr>
       </w:pPr>
-      <w:bookmarkStart w:id="47" w:name="_Pflichtenheft"/>
-      <w:bookmarkStart w:id="48" w:name="_Toc448394270"/>
-      <w:bookmarkEnd w:id="47"/>
+      <w:bookmarkStart w:id="50" w:name="_Pflichtenheft"/>
+      <w:bookmarkStart w:id="51" w:name="_Toc448831401"/>
+      <w:bookmarkEnd w:id="50"/>
       <w:r>
         <w:rPr>
           <w:color w:val="auto"/>
         </w:rPr>
         <w:t>Pflichtenheft</w:t>
       </w:r>
-      <w:bookmarkEnd w:id="48"/>
+      <w:bookmarkEnd w:id="51"/>
     </w:p>
     <w:p>
       <w:pPr>
@@ -7901,25 +8126,7 @@
           <w:color w:val="333333"/>
           <w:szCs w:val="20"/>
         </w:rPr>
-        <w:t>Speichern vom Komponenten in einer relationalen Datenbank (</w:t>
-      </w:r>
-      <w:proofErr w:type="spellStart"/>
-      <w:r>
-        <w:rPr>
-          <w:rFonts w:cs="Helvetica"/>
-          <w:color w:val="333333"/>
-          <w:szCs w:val="20"/>
-        </w:rPr>
-        <w:t>MariaDB</w:t>
-      </w:r>
-      <w:proofErr w:type="spellEnd"/>
-      <w:r>
-        <w:rPr>
-          <w:rFonts w:cs="Helvetica"/>
-          <w:color w:val="333333"/>
-          <w:szCs w:val="20"/>
-        </w:rPr>
-        <w:t>)</w:t>
+        <w:t>Speichern vom Komponenten in einer relationalen Datenbank (MariaDB)</w:t>
       </w:r>
     </w:p>
     <w:p>
@@ -8019,43 +8226,7 @@
           <w:color w:val="333333"/>
           <w:szCs w:val="20"/>
         </w:rPr>
-        <w:t xml:space="preserve">Gestalten der grafischen Oberfläche (GUI) mit dem Windows </w:t>
-      </w:r>
-      <w:proofErr w:type="spellStart"/>
-      <w:r>
-        <w:rPr>
-          <w:rFonts w:cs="Helvetica"/>
-          <w:color w:val="333333"/>
-          <w:szCs w:val="20"/>
-        </w:rPr>
-        <w:t>Presentation</w:t>
-      </w:r>
-      <w:proofErr w:type="spellEnd"/>
-      <w:r>
-        <w:rPr>
-          <w:rFonts w:cs="Helvetica"/>
-          <w:color w:val="333333"/>
-          <w:szCs w:val="20"/>
-        </w:rPr>
-        <w:t xml:space="preserve"> </w:t>
-      </w:r>
-      <w:proofErr w:type="spellStart"/>
-      <w:r>
-        <w:rPr>
-          <w:rFonts w:cs="Helvetica"/>
-          <w:color w:val="333333"/>
-          <w:szCs w:val="20"/>
-        </w:rPr>
-        <w:t>Foundation</w:t>
-      </w:r>
-      <w:proofErr w:type="spellEnd"/>
-      <w:r>
-        <w:rPr>
-          <w:rFonts w:cs="Helvetica"/>
-          <w:color w:val="333333"/>
-          <w:szCs w:val="20"/>
-        </w:rPr>
-        <w:t xml:space="preserve"> Framework (WPF)</w:t>
+        <w:t>Gestalten der grafischen Oberfläche (GUI) mit dem Windows Presentation Foundation Framework (WPF)</w:t>
       </w:r>
     </w:p>
     <w:p>
@@ -8075,25 +8246,7 @@
           <w:color w:val="333333"/>
           <w:szCs w:val="20"/>
         </w:rPr>
-        <w:t xml:space="preserve">Die Konsistenz der Daten wird durch </w:t>
-      </w:r>
-      <w:proofErr w:type="spellStart"/>
-      <w:r>
-        <w:rPr>
-          <w:rFonts w:cs="Helvetica"/>
-          <w:color w:val="333333"/>
-          <w:szCs w:val="20"/>
-        </w:rPr>
-        <w:t>Validatoren</w:t>
-      </w:r>
-      <w:proofErr w:type="spellEnd"/>
-      <w:r>
-        <w:rPr>
-          <w:rFonts w:cs="Helvetica"/>
-          <w:color w:val="333333"/>
-          <w:szCs w:val="20"/>
-        </w:rPr>
-        <w:t xml:space="preserve"> gewährleistet</w:t>
+        <w:t>Die Konsistenz der Daten wird durch Validatoren gewährleistet</w:t>
       </w:r>
     </w:p>
     <w:p>
@@ -8149,6 +8302,7 @@
           <w:color w:val="333333"/>
           <w:szCs w:val="20"/>
         </w:rPr>
+        <w:lastRenderedPageBreak/>
         <w:t>Selektieren von gefilterten Listen aus der relationalen Datenbank mittels SQL</w:t>
       </w:r>
     </w:p>
@@ -8169,7 +8323,6 @@
           <w:color w:val="333333"/>
           <w:szCs w:val="20"/>
         </w:rPr>
-        <w:lastRenderedPageBreak/>
         <w:t>Schreiben eines Algorithmus für die Umrechnung von Einheiten in C#</w:t>
       </w:r>
     </w:p>
@@ -8239,18 +8392,8 @@
           <w:color w:val="333333"/>
           <w:szCs w:val="20"/>
         </w:rPr>
-        <w:t xml:space="preserve">Entwicklung einer ergonomischen GUI mittels </w:t>
-      </w:r>
-      <w:proofErr w:type="spellStart"/>
-      <w:r>
-        <w:rPr>
-          <w:rFonts w:cs="Helvetica"/>
-          <w:color w:val="333333"/>
-          <w:szCs w:val="20"/>
-        </w:rPr>
-        <w:t>Mockups</w:t>
-      </w:r>
-      <w:proofErr w:type="spellEnd"/>
+        <w:t>Entwicklung einer ergonomischen GUI mittels Mockups</w:t>
+      </w:r>
     </w:p>
     <w:p>
       <w:pPr>
@@ -8291,6 +8434,9 @@
         </w:rPr>
         <w:t>Exportieren einer gefilterten Tabelle als CSV-Datei mittels File Stream</w:t>
       </w:r>
+      <w:bookmarkStart w:id="52" w:name="_Toc448831402"/>
+      <w:bookmarkStart w:id="53" w:name="_Screenshot_der_Anwendung"/>
+      <w:bookmarkEnd w:id="53"/>
     </w:p>
     <w:p>
       <w:pPr>
@@ -8303,25 +8449,519 @@
           <w:color w:val="auto"/>
         </w:rPr>
       </w:pPr>
-      <w:bookmarkStart w:id="49" w:name="_Toc448394271"/>
+      <w:bookmarkStart w:id="54" w:name="_Iterationsplan"/>
+      <w:bookmarkEnd w:id="52"/>
+      <w:bookmarkEnd w:id="54"/>
       <w:r>
         <w:rPr>
           <w:color w:val="auto"/>
         </w:rPr>
+        <w:t>Iterationsplan</w:t>
+      </w:r>
+    </w:p>
+    <w:p>
+      <w:pPr>
+        <w:pStyle w:val="Listenabsatz"/>
+        <w:numPr>
+          <w:ilvl w:val="0"/>
+          <w:numId w:val="22"/>
+        </w:numPr>
+      </w:pPr>
+      <w:r>
+        <w:t>Erstellen des IMS-Projektes</w:t>
+      </w:r>
+    </w:p>
+    <w:p>
+      <w:pPr>
+        <w:pStyle w:val="Listenabsatz"/>
+        <w:numPr>
+          <w:ilvl w:val="1"/>
+          <w:numId w:val="22"/>
+        </w:numPr>
+      </w:pPr>
+      <w:r>
+        <w:t>Anlegen eines Visual Studio Projektes</w:t>
+      </w:r>
+    </w:p>
+    <w:p>
+      <w:pPr>
+        <w:pStyle w:val="Listenabsatz"/>
+        <w:numPr>
+          <w:ilvl w:val="1"/>
+          <w:numId w:val="22"/>
+        </w:numPr>
+      </w:pPr>
+      <w:r>
+        <w:t>Erstellen eines Repositories auf GitHub</w:t>
+      </w:r>
+    </w:p>
+    <w:p>
+      <w:pPr>
+        <w:pStyle w:val="Listenabsatz"/>
+        <w:numPr>
+          <w:ilvl w:val="1"/>
+          <w:numId w:val="22"/>
+        </w:numPr>
+      </w:pPr>
+      <w:r>
+        <w:t>Anlegen einer Verzeichnisstruktur</w:t>
+      </w:r>
+    </w:p>
+    <w:p>
+      <w:pPr>
+        <w:pStyle w:val="Listenabsatz"/>
+        <w:numPr>
+          <w:ilvl w:val="0"/>
+          <w:numId w:val="22"/>
+        </w:numPr>
+      </w:pPr>
+      <w:r>
+        <w:t>Anlegen einer relationalen Datenbank</w:t>
+      </w:r>
+    </w:p>
+    <w:p>
+      <w:pPr>
+        <w:pStyle w:val="Listenabsatz"/>
+        <w:numPr>
+          <w:ilvl w:val="1"/>
+          <w:numId w:val="22"/>
+        </w:numPr>
+      </w:pPr>
+      <w:r>
+        <w:t>Anlegen von Tabellen</w:t>
+      </w:r>
+    </w:p>
+    <w:p>
+      <w:pPr>
+        <w:pStyle w:val="Listenabsatz"/>
+        <w:numPr>
+          <w:ilvl w:val="1"/>
+          <w:numId w:val="22"/>
+        </w:numPr>
+      </w:pPr>
+      <w:r>
+        <w:t>Anlegen von Attributen und Festlegen von Datentypen</w:t>
+      </w:r>
+    </w:p>
+    <w:p>
+      <w:pPr>
+        <w:pStyle w:val="Listenabsatz"/>
+        <w:numPr>
+          <w:ilvl w:val="1"/>
+          <w:numId w:val="22"/>
+        </w:numPr>
+      </w:pPr>
+      <w:r>
+        <w:t>Erstellen von Datenbank-Regeln</w:t>
+      </w:r>
+    </w:p>
+    <w:p>
+      <w:pPr>
+        <w:pStyle w:val="Listenabsatz"/>
+        <w:numPr>
+          <w:ilvl w:val="0"/>
+          <w:numId w:val="22"/>
+        </w:numPr>
+      </w:pPr>
+      <w:r>
+        <w:t>Implementieren von Entitätsklassen in C#</w:t>
+      </w:r>
+    </w:p>
+    <w:p>
+      <w:pPr>
+        <w:pStyle w:val="Listenabsatz"/>
+        <w:numPr>
+          <w:ilvl w:val="1"/>
+          <w:numId w:val="22"/>
+        </w:numPr>
+      </w:pPr>
+      <w:r>
+        <w:t>Implementieren von Klassen für jede Entität</w:t>
+      </w:r>
+    </w:p>
+    <w:p>
+      <w:pPr>
+        <w:pStyle w:val="Listenabsatz"/>
+        <w:numPr>
+          <w:ilvl w:val="0"/>
+          <w:numId w:val="22"/>
+        </w:numPr>
+      </w:pPr>
+      <w:r>
+        <w:t>Implementieren des Datenbankzugriffes in C#</w:t>
+      </w:r>
+    </w:p>
+    <w:p>
+      <w:pPr>
+        <w:pStyle w:val="Listenabsatz"/>
+        <w:numPr>
+          <w:ilvl w:val="1"/>
+          <w:numId w:val="22"/>
+        </w:numPr>
+      </w:pPr>
+      <w:r>
+        <w:t>Schreiben von Unit-Tests für die Verbindung mit der Datenbank</w:t>
+      </w:r>
+    </w:p>
+    <w:p>
+      <w:pPr>
+        <w:pStyle w:val="Listenabsatz"/>
+        <w:numPr>
+          <w:ilvl w:val="1"/>
+          <w:numId w:val="22"/>
+        </w:numPr>
+      </w:pPr>
+      <w:r>
+        <w:t>Implementieren einer allgemeinen Datenbank-Klasse</w:t>
+      </w:r>
+    </w:p>
+    <w:p>
+      <w:pPr>
+        <w:pStyle w:val="Listenabsatz"/>
+        <w:numPr>
+          <w:ilvl w:val="1"/>
+          <w:numId w:val="22"/>
+        </w:numPr>
+      </w:pPr>
+      <w:r>
+        <w:t>Implementieren von Datenbank-Klassen für jede Entität</w:t>
+      </w:r>
+    </w:p>
+    <w:p>
+      <w:pPr>
+        <w:pStyle w:val="Listenabsatz"/>
+        <w:numPr>
+          <w:ilvl w:val="0"/>
+          <w:numId w:val="22"/>
+        </w:numPr>
+      </w:pPr>
+      <w:r>
+        <w:t>Implementieren der Validatoren in C#</w:t>
+      </w:r>
+    </w:p>
+    <w:p>
+      <w:pPr>
+        <w:pStyle w:val="Listenabsatz"/>
+        <w:numPr>
+          <w:ilvl w:val="1"/>
+          <w:numId w:val="22"/>
+        </w:numPr>
+      </w:pPr>
+      <w:r>
+        <w:t>Erstellen von Validierungsregeln</w:t>
+      </w:r>
+    </w:p>
+    <w:p>
+      <w:pPr>
+        <w:pStyle w:val="Listenabsatz"/>
+        <w:numPr>
+          <w:ilvl w:val="1"/>
+          <w:numId w:val="22"/>
+        </w:numPr>
+      </w:pPr>
+      <w:r>
+        <w:t>Schreiben von Unit-Tests für die Validierung</w:t>
+      </w:r>
+    </w:p>
+    <w:p>
+      <w:pPr>
+        <w:pStyle w:val="Listenabsatz"/>
+        <w:numPr>
+          <w:ilvl w:val="1"/>
+          <w:numId w:val="22"/>
+        </w:numPr>
+      </w:pPr>
+      <w:r>
+        <w:t>Implementieren von Validatoren für jede Entität</w:t>
+      </w:r>
+    </w:p>
+    <w:p>
+      <w:pPr>
+        <w:pStyle w:val="Listenabsatz"/>
+        <w:numPr>
+          <w:ilvl w:val="0"/>
+          <w:numId w:val="22"/>
+        </w:numPr>
+      </w:pPr>
+      <w:r>
+        <w:t>Implementieren der Benutzeroberfläche in C# und XAML</w:t>
+      </w:r>
+    </w:p>
+    <w:p>
+      <w:pPr>
+        <w:pStyle w:val="Listenabsatz"/>
+        <w:numPr>
+          <w:ilvl w:val="1"/>
+          <w:numId w:val="22"/>
+        </w:numPr>
+      </w:pPr>
+      <w:r>
+        <w:t>Erstellen von WPF-Fenstern</w:t>
+      </w:r>
+    </w:p>
+    <w:p>
+      <w:pPr>
+        <w:pStyle w:val="Listenabsatz"/>
+        <w:numPr>
+          <w:ilvl w:val="1"/>
+          <w:numId w:val="22"/>
+        </w:numPr>
+      </w:pPr>
+      <w:r>
+        <w:t>Implementieren der Hintergrundlogik</w:t>
+      </w:r>
+      <w:bookmarkStart w:id="55" w:name="_GoBack"/>
+      <w:bookmarkEnd w:id="55"/>
+    </w:p>
+    <w:p>
+      <w:pPr>
+        <w:pStyle w:val="berschrift2"/>
+        <w:numPr>
+          <w:ilvl w:val="0"/>
+          <w:numId w:val="9"/>
+        </w:numPr>
+        <w:rPr>
+          <w:color w:val="auto"/>
+        </w:rPr>
+      </w:pPr>
+      <w:r>
+        <w:rPr>
+          <w:color w:val="auto"/>
+        </w:rPr>
         <w:t>Screenshot der Anwendung</w:t>
       </w:r>
-      <w:bookmarkEnd w:id="49"/>
     </w:p>
     <w:p/>
     <w:p/>
     <w:sectPr>
       <w:pgSz w:w="11906" w:h="16838"/>
       <w:pgMar w:top="1417" w:right="1417" w:bottom="1134" w:left="1417" w:header="708" w:footer="708" w:gutter="0"/>
+      <w:pgNumType w:fmt="upperRoman" w:start="1"/>
       <w:cols w:space="708"/>
       <w:docGrid w:linePitch="360"/>
     </w:sectPr>
   </w:body>
 </w:document>
+</file>
+
+<file path=word/endnotes.xml><?xml version="1.0" encoding="utf-8"?>
+<w:endnotes xmlns:wpc="http://schemas.microsoft.com/office/word/2010/wordprocessingCanvas" xmlns:mc="http://schemas.openxmlformats.org/markup-compatibility/2006" xmlns:o="urn:schemas-microsoft-com:office:office" xmlns:r="http://schemas.openxmlformats.org/officeDocument/2006/relationships" xmlns:m="http://schemas.openxmlformats.org/officeDocument/2006/math" xmlns:v="urn:schemas-microsoft-com:vml" xmlns:wp14="http://schemas.microsoft.com/office/word/2010/wordprocessingDrawing" xmlns:wp="http://schemas.openxmlformats.org/drawingml/2006/wordprocessingDrawing" xmlns:w10="urn:schemas-microsoft-com:office:word" xmlns:w="http://schemas.openxmlformats.org/wordprocessingml/2006/main" xmlns:w14="http://schemas.microsoft.com/office/word/2010/wordml" xmlns:wpg="http://schemas.microsoft.com/office/word/2010/wordprocessingGroup" xmlns:wpi="http://schemas.microsoft.com/office/word/2010/wordprocessingInk" xmlns:wne="http://schemas.microsoft.com/office/word/2006/wordml" xmlns:wps="http://schemas.microsoft.com/office/word/2010/wordprocessingShape" mc:Ignorable="w14 wp14">
+  <w:endnote w:type="separator" w:id="-1">
+    <w:p>
+      <w:pPr>
+        <w:spacing w:after="0" w:line="240" w:lineRule="auto"/>
+      </w:pPr>
+      <w:r>
+        <w:separator/>
+      </w:r>
+    </w:p>
+  </w:endnote>
+  <w:endnote w:type="continuationSeparator" w:id="0">
+    <w:p>
+      <w:pPr>
+        <w:spacing w:after="0" w:line="240" w:lineRule="auto"/>
+      </w:pPr>
+      <w:r>
+        <w:continuationSeparator/>
+      </w:r>
+    </w:p>
+  </w:endnote>
+</w:endnotes>
+</file>
+
+<file path=word/footer1.xml><?xml version="1.0" encoding="utf-8"?>
+<w:ftr xmlns:wpc="http://schemas.microsoft.com/office/word/2010/wordprocessingCanvas" xmlns:mc="http://schemas.openxmlformats.org/markup-compatibility/2006" xmlns:o="urn:schemas-microsoft-com:office:office" xmlns:r="http://schemas.openxmlformats.org/officeDocument/2006/relationships" xmlns:m="http://schemas.openxmlformats.org/officeDocument/2006/math" xmlns:v="urn:schemas-microsoft-com:vml" xmlns:wp14="http://schemas.microsoft.com/office/word/2010/wordprocessingDrawing" xmlns:wp="http://schemas.openxmlformats.org/drawingml/2006/wordprocessingDrawing" xmlns:w10="urn:schemas-microsoft-com:office:word" xmlns:w="http://schemas.openxmlformats.org/wordprocessingml/2006/main" xmlns:w14="http://schemas.microsoft.com/office/word/2010/wordml" xmlns:wpg="http://schemas.microsoft.com/office/word/2010/wordprocessingGroup" xmlns:wpi="http://schemas.microsoft.com/office/word/2010/wordprocessingInk" xmlns:wne="http://schemas.microsoft.com/office/word/2006/wordml" xmlns:wps="http://schemas.microsoft.com/office/word/2010/wordprocessingShape" mc:Ignorable="w14 wp14">
+  <w:sdt>
+    <w:sdtPr>
+      <w:id w:val="1674379334"/>
+      <w:docPartObj>
+        <w:docPartGallery w:val="Page Numbers (Bottom of Page)"/>
+        <w:docPartUnique/>
+      </w:docPartObj>
+    </w:sdtPr>
+    <w:sdtContent>
+      <w:p>
+        <w:pPr>
+          <w:pStyle w:val="Fuzeile"/>
+          <w:jc w:val="right"/>
+        </w:pPr>
+        <w:r>
+          <w:fldChar w:fldCharType="begin"/>
+        </w:r>
+        <w:r>
+          <w:instrText>PAGE   \* MERGEFORMAT</w:instrText>
+        </w:r>
+        <w:r>
+          <w:fldChar w:fldCharType="separate"/>
+        </w:r>
+        <w:r>
+          <w:rPr>
+            <w:noProof/>
+          </w:rPr>
+          <w:t>2</w:t>
+        </w:r>
+        <w:r>
+          <w:fldChar w:fldCharType="end"/>
+        </w:r>
+      </w:p>
+    </w:sdtContent>
+  </w:sdt>
+  <w:p>
+    <w:pPr>
+      <w:pStyle w:val="Fuzeile"/>
+    </w:pPr>
+  </w:p>
+</w:ftr>
+</file>
+
+<file path=word/footer2.xml><?xml version="1.0" encoding="utf-8"?>
+<w:ftr xmlns:wpc="http://schemas.microsoft.com/office/word/2010/wordprocessingCanvas" xmlns:mc="http://schemas.openxmlformats.org/markup-compatibility/2006" xmlns:o="urn:schemas-microsoft-com:office:office" xmlns:r="http://schemas.openxmlformats.org/officeDocument/2006/relationships" xmlns:m="http://schemas.openxmlformats.org/officeDocument/2006/math" xmlns:v="urn:schemas-microsoft-com:vml" xmlns:wp14="http://schemas.microsoft.com/office/word/2010/wordprocessingDrawing" xmlns:wp="http://schemas.openxmlformats.org/drawingml/2006/wordprocessingDrawing" xmlns:w10="urn:schemas-microsoft-com:office:word" xmlns:w="http://schemas.openxmlformats.org/wordprocessingml/2006/main" xmlns:w14="http://schemas.microsoft.com/office/word/2010/wordml" xmlns:wpg="http://schemas.microsoft.com/office/word/2010/wordprocessingGroup" xmlns:wpi="http://schemas.microsoft.com/office/word/2010/wordprocessingInk" xmlns:wne="http://schemas.microsoft.com/office/word/2006/wordml" xmlns:wps="http://schemas.microsoft.com/office/word/2010/wordprocessingShape" mc:Ignorable="w14 wp14">
+  <w:sdt>
+    <w:sdtPr>
+      <w:id w:val="685720043"/>
+      <w:docPartObj>
+        <w:docPartGallery w:val="Page Numbers (Bottom of Page)"/>
+        <w:docPartUnique/>
+      </w:docPartObj>
+    </w:sdtPr>
+    <w:sdtContent>
+      <w:p>
+        <w:pPr>
+          <w:pStyle w:val="Fuzeile"/>
+          <w:jc w:val="right"/>
+        </w:pPr>
+        <w:r>
+          <w:fldChar w:fldCharType="begin"/>
+        </w:r>
+        <w:r>
+          <w:instrText>PAGE   \* MERGEFORMAT</w:instrText>
+        </w:r>
+        <w:r>
+          <w:fldChar w:fldCharType="separate"/>
+        </w:r>
+        <w:r>
+          <w:rPr>
+            <w:noProof/>
+          </w:rPr>
+          <w:t>A</w:t>
+        </w:r>
+        <w:r>
+          <w:fldChar w:fldCharType="end"/>
+        </w:r>
+      </w:p>
+    </w:sdtContent>
+  </w:sdt>
+  <w:p>
+    <w:pPr>
+      <w:pStyle w:val="Fuzeile"/>
+    </w:pPr>
+  </w:p>
+</w:ftr>
+</file>
+
+<file path=word/footer3.xml><?xml version="1.0" encoding="utf-8"?>
+<w:ftr xmlns:wpc="http://schemas.microsoft.com/office/word/2010/wordprocessingCanvas" xmlns:mc="http://schemas.openxmlformats.org/markup-compatibility/2006" xmlns:o="urn:schemas-microsoft-com:office:office" xmlns:r="http://schemas.openxmlformats.org/officeDocument/2006/relationships" xmlns:m="http://schemas.openxmlformats.org/officeDocument/2006/math" xmlns:v="urn:schemas-microsoft-com:vml" xmlns:wp14="http://schemas.microsoft.com/office/word/2010/wordprocessingDrawing" xmlns:wp="http://schemas.openxmlformats.org/drawingml/2006/wordprocessingDrawing" xmlns:w10="urn:schemas-microsoft-com:office:word" xmlns:w="http://schemas.openxmlformats.org/wordprocessingml/2006/main" xmlns:w14="http://schemas.microsoft.com/office/word/2010/wordml" xmlns:wpg="http://schemas.microsoft.com/office/word/2010/wordprocessingGroup" xmlns:wpi="http://schemas.microsoft.com/office/word/2010/wordprocessingInk" xmlns:wne="http://schemas.microsoft.com/office/word/2006/wordml" xmlns:wps="http://schemas.microsoft.com/office/word/2010/wordprocessingShape" mc:Ignorable="w14 wp14">
+  <w:sdt>
+    <w:sdtPr>
+      <w:id w:val="-1631162178"/>
+      <w:docPartObj>
+        <w:docPartGallery w:val="Page Numbers (Bottom of Page)"/>
+        <w:docPartUnique/>
+      </w:docPartObj>
+    </w:sdtPr>
+    <w:sdtContent>
+      <w:p>
+        <w:pPr>
+          <w:pStyle w:val="Fuzeile"/>
+          <w:jc w:val="right"/>
+        </w:pPr>
+        <w:r>
+          <w:fldChar w:fldCharType="begin"/>
+        </w:r>
+        <w:r>
+          <w:instrText>PAGE   \* MERGEFORMAT</w:instrText>
+        </w:r>
+        <w:r>
+          <w:fldChar w:fldCharType="separate"/>
+        </w:r>
+        <w:r>
+          <w:rPr>
+            <w:noProof/>
+          </w:rPr>
+          <w:t>VI</w:t>
+        </w:r>
+        <w:r>
+          <w:fldChar w:fldCharType="end"/>
+        </w:r>
+      </w:p>
+    </w:sdtContent>
+  </w:sdt>
+  <w:p>
+    <w:pPr>
+      <w:pStyle w:val="Fuzeile"/>
+    </w:pPr>
+  </w:p>
+</w:ftr>
+</file>
+
+<file path=word/footnotes.xml><?xml version="1.0" encoding="utf-8"?>
+<w:footnotes xmlns:wpc="http://schemas.microsoft.com/office/word/2010/wordprocessingCanvas" xmlns:mc="http://schemas.openxmlformats.org/markup-compatibility/2006" xmlns:o="urn:schemas-microsoft-com:office:office" xmlns:r="http://schemas.openxmlformats.org/officeDocument/2006/relationships" xmlns:m="http://schemas.openxmlformats.org/officeDocument/2006/math" xmlns:v="urn:schemas-microsoft-com:vml" xmlns:wp14="http://schemas.microsoft.com/office/word/2010/wordprocessingDrawing" xmlns:wp="http://schemas.openxmlformats.org/drawingml/2006/wordprocessingDrawing" xmlns:w10="urn:schemas-microsoft-com:office:word" xmlns:w="http://schemas.openxmlformats.org/wordprocessingml/2006/main" xmlns:w14="http://schemas.microsoft.com/office/word/2010/wordml" xmlns:wpg="http://schemas.microsoft.com/office/word/2010/wordprocessingGroup" xmlns:wpi="http://schemas.microsoft.com/office/word/2010/wordprocessingInk" xmlns:wne="http://schemas.microsoft.com/office/word/2006/wordml" xmlns:wps="http://schemas.microsoft.com/office/word/2010/wordprocessingShape" mc:Ignorable="w14 wp14">
+  <w:footnote w:type="separator" w:id="-1">
+    <w:p>
+      <w:pPr>
+        <w:spacing w:after="0" w:line="240" w:lineRule="auto"/>
+      </w:pPr>
+      <w:r>
+        <w:separator/>
+      </w:r>
+    </w:p>
+  </w:footnote>
+  <w:footnote w:type="continuationSeparator" w:id="0">
+    <w:p>
+      <w:pPr>
+        <w:spacing w:after="0" w:line="240" w:lineRule="auto"/>
+      </w:pPr>
+      <w:r>
+        <w:continuationSeparator/>
+      </w:r>
+    </w:p>
+  </w:footnote>
+</w:footnotes>
+</file>
+
+<file path=word/header1.xml><?xml version="1.0" encoding="utf-8"?>
+<w:hdr xmlns:wpc="http://schemas.microsoft.com/office/word/2010/wordprocessingCanvas" xmlns:mc="http://schemas.openxmlformats.org/markup-compatibility/2006" xmlns:o="urn:schemas-microsoft-com:office:office" xmlns:r="http://schemas.openxmlformats.org/officeDocument/2006/relationships" xmlns:m="http://schemas.openxmlformats.org/officeDocument/2006/math" xmlns:v="urn:schemas-microsoft-com:vml" xmlns:wp14="http://schemas.microsoft.com/office/word/2010/wordprocessingDrawing" xmlns:wp="http://schemas.openxmlformats.org/drawingml/2006/wordprocessingDrawing" xmlns:w10="urn:schemas-microsoft-com:office:word" xmlns:w="http://schemas.openxmlformats.org/wordprocessingml/2006/main" xmlns:w14="http://schemas.microsoft.com/office/word/2010/wordml" xmlns:wpg="http://schemas.microsoft.com/office/word/2010/wordprocessingGroup" xmlns:wpi="http://schemas.microsoft.com/office/word/2010/wordprocessingInk" xmlns:wne="http://schemas.microsoft.com/office/word/2006/wordml" xmlns:wps="http://schemas.microsoft.com/office/word/2010/wordprocessingShape" mc:Ignorable="w14 wp14">
+  <w:p>
+    <w:pPr>
+      <w:pStyle w:val="Kopfzeile"/>
+    </w:pPr>
+    <w:r>
+      <w:rPr>
+        <w:noProof/>
+        <w:lang w:eastAsia="de-DE"/>
+      </w:rPr>
+      <w:pict>
+        <v:shapetype id="_x0000_t32" coordsize="21600,21600" o:spt="32" o:oned="t" path="m,l21600,21600e" filled="f">
+          <v:path arrowok="t" fillok="f" o:connecttype="none"/>
+          <o:lock v:ext="edit" shapetype="t"/>
+        </v:shapetype>
+        <v:shape id="_x0000_s2049" type="#_x0000_t32" style="position:absolute;margin-left:-46.85pt;margin-top:26.1pt;width:545.25pt;height:0;z-index:251658240" o:connectortype="straight"/>
+      </w:pict>
+    </w:r>
+    <w:r>
+      <w:t>Inventarmanagement System</w:t>
+    </w:r>
+    <w:r>
+      <w:ptab w:relativeTo="margin" w:alignment="center" w:leader="none"/>
+    </w:r>
+    <w:r>
+      <w:ptab w:relativeTo="margin" w:alignment="right" w:leader="none"/>
+    </w:r>
+    <w:r>
+      <w:t>IT14B | BBS1 Lüneburg</w:t>
+    </w:r>
+  </w:p>
+</w:hdr>
 </file>
 
 <file path=word/numbering.xml><?xml version="1.0" encoding="utf-8"?>
@@ -8416,6 +9056,92 @@
     </w:lvl>
   </w:abstractNum>
   <w:abstractNum w:abstractNumId="1">
+    <w:nsid w:val="068957E1"/>
+    <w:multiLevelType w:val="multilevel"/>
+    <w:tmpl w:val="0407001D"/>
+    <w:lvl w:ilvl="0">
+      <w:start w:val="1"/>
+      <w:numFmt w:val="decimal"/>
+      <w:lvlText w:val="%1)"/>
+      <w:lvlJc w:val="left"/>
+      <w:pPr>
+        <w:ind w:left="360" w:hanging="360"/>
+      </w:pPr>
+    </w:lvl>
+    <w:lvl w:ilvl="1">
+      <w:start w:val="1"/>
+      <w:numFmt w:val="lowerLetter"/>
+      <w:lvlText w:val="%2)"/>
+      <w:lvlJc w:val="left"/>
+      <w:pPr>
+        <w:ind w:left="720" w:hanging="360"/>
+      </w:pPr>
+    </w:lvl>
+    <w:lvl w:ilvl="2">
+      <w:start w:val="1"/>
+      <w:numFmt w:val="lowerRoman"/>
+      <w:lvlText w:val="%3)"/>
+      <w:lvlJc w:val="left"/>
+      <w:pPr>
+        <w:ind w:left="1080" w:hanging="360"/>
+      </w:pPr>
+    </w:lvl>
+    <w:lvl w:ilvl="3">
+      <w:start w:val="1"/>
+      <w:numFmt w:val="decimal"/>
+      <w:lvlText w:val="(%4)"/>
+      <w:lvlJc w:val="left"/>
+      <w:pPr>
+        <w:ind w:left="1440" w:hanging="360"/>
+      </w:pPr>
+    </w:lvl>
+    <w:lvl w:ilvl="4">
+      <w:start w:val="1"/>
+      <w:numFmt w:val="lowerLetter"/>
+      <w:lvlText w:val="(%5)"/>
+      <w:lvlJc w:val="left"/>
+      <w:pPr>
+        <w:ind w:left="1800" w:hanging="360"/>
+      </w:pPr>
+    </w:lvl>
+    <w:lvl w:ilvl="5">
+      <w:start w:val="1"/>
+      <w:numFmt w:val="lowerRoman"/>
+      <w:lvlText w:val="(%6)"/>
+      <w:lvlJc w:val="left"/>
+      <w:pPr>
+        <w:ind w:left="2160" w:hanging="360"/>
+      </w:pPr>
+    </w:lvl>
+    <w:lvl w:ilvl="6">
+      <w:start w:val="1"/>
+      <w:numFmt w:val="decimal"/>
+      <w:lvlText w:val="%7."/>
+      <w:lvlJc w:val="left"/>
+      <w:pPr>
+        <w:ind w:left="2520" w:hanging="360"/>
+      </w:pPr>
+    </w:lvl>
+    <w:lvl w:ilvl="7">
+      <w:start w:val="1"/>
+      <w:numFmt w:val="lowerLetter"/>
+      <w:lvlText w:val="%8."/>
+      <w:lvlJc w:val="left"/>
+      <w:pPr>
+        <w:ind w:left="2880" w:hanging="360"/>
+      </w:pPr>
+    </w:lvl>
+    <w:lvl w:ilvl="8">
+      <w:start w:val="1"/>
+      <w:numFmt w:val="lowerRoman"/>
+      <w:lvlText w:val="%9."/>
+      <w:lvlJc w:val="left"/>
+      <w:pPr>
+        <w:ind w:left="3240" w:hanging="360"/>
+      </w:pPr>
+    </w:lvl>
+  </w:abstractNum>
+  <w:abstractNum w:abstractNumId="2">
     <w:nsid w:val="0C46026B"/>
     <w:multiLevelType w:val="multilevel"/>
     <w:tmpl w:val="E250C128"/>
@@ -8536,7 +9262,95 @@
       </w:rPr>
     </w:lvl>
   </w:abstractNum>
-  <w:abstractNum w:abstractNumId="2">
+  <w:abstractNum w:abstractNumId="3">
+    <w:nsid w:val="18967AE4"/>
+    <w:multiLevelType w:val="hybridMultilevel"/>
+    <w:tmpl w:val="33FEE112"/>
+    <w:lvl w:ilvl="0" w:tplc="0407000F">
+      <w:start w:val="1"/>
+      <w:numFmt w:val="decimal"/>
+      <w:lvlText w:val="%1."/>
+      <w:lvlJc w:val="left"/>
+      <w:pPr>
+        <w:ind w:left="720" w:hanging="360"/>
+      </w:pPr>
+    </w:lvl>
+    <w:lvl w:ilvl="1" w:tplc="508A561C">
+      <w:numFmt w:val="bullet"/>
+      <w:lvlText w:val="-"/>
+      <w:lvlJc w:val="left"/>
+      <w:pPr>
+        <w:ind w:left="1440" w:hanging="360"/>
+      </w:pPr>
+      <w:rPr>
+        <w:rFonts w:ascii="Calibri" w:eastAsiaTheme="minorHAnsi" w:hAnsi="Calibri" w:cs="Calibri" w:hint="default"/>
+      </w:rPr>
+    </w:lvl>
+    <w:lvl w:ilvl="2" w:tplc="0407001B" w:tentative="1">
+      <w:start w:val="1"/>
+      <w:numFmt w:val="lowerRoman"/>
+      <w:lvlText w:val="%3."/>
+      <w:lvlJc w:val="right"/>
+      <w:pPr>
+        <w:ind w:left="2160" w:hanging="180"/>
+      </w:pPr>
+    </w:lvl>
+    <w:lvl w:ilvl="3" w:tplc="0407000F" w:tentative="1">
+      <w:start w:val="1"/>
+      <w:numFmt w:val="decimal"/>
+      <w:lvlText w:val="%4."/>
+      <w:lvlJc w:val="left"/>
+      <w:pPr>
+        <w:ind w:left="2880" w:hanging="360"/>
+      </w:pPr>
+    </w:lvl>
+    <w:lvl w:ilvl="4" w:tplc="04070019" w:tentative="1">
+      <w:start w:val="1"/>
+      <w:numFmt w:val="lowerLetter"/>
+      <w:lvlText w:val="%5."/>
+      <w:lvlJc w:val="left"/>
+      <w:pPr>
+        <w:ind w:left="3600" w:hanging="360"/>
+      </w:pPr>
+    </w:lvl>
+    <w:lvl w:ilvl="5" w:tplc="0407001B" w:tentative="1">
+      <w:start w:val="1"/>
+      <w:numFmt w:val="lowerRoman"/>
+      <w:lvlText w:val="%6."/>
+      <w:lvlJc w:val="right"/>
+      <w:pPr>
+        <w:ind w:left="4320" w:hanging="180"/>
+      </w:pPr>
+    </w:lvl>
+    <w:lvl w:ilvl="6" w:tplc="0407000F" w:tentative="1">
+      <w:start w:val="1"/>
+      <w:numFmt w:val="decimal"/>
+      <w:lvlText w:val="%7."/>
+      <w:lvlJc w:val="left"/>
+      <w:pPr>
+        <w:ind w:left="5040" w:hanging="360"/>
+      </w:pPr>
+    </w:lvl>
+    <w:lvl w:ilvl="7" w:tplc="04070019" w:tentative="1">
+      <w:start w:val="1"/>
+      <w:numFmt w:val="lowerLetter"/>
+      <w:lvlText w:val="%8."/>
+      <w:lvlJc w:val="left"/>
+      <w:pPr>
+        <w:ind w:left="5760" w:hanging="360"/>
+      </w:pPr>
+    </w:lvl>
+    <w:lvl w:ilvl="8" w:tplc="0407001B" w:tentative="1">
+      <w:start w:val="1"/>
+      <w:numFmt w:val="lowerRoman"/>
+      <w:lvlText w:val="%9."/>
+      <w:lvlJc w:val="right"/>
+      <w:pPr>
+        <w:ind w:left="6480" w:hanging="180"/>
+      </w:pPr>
+    </w:lvl>
+  </w:abstractNum>
+  <w:abstractNum w:abstractNumId="4">
     <w:nsid w:val="1BB367E7"/>
     <w:multiLevelType w:val="hybridMultilevel"/>
     <w:tmpl w:val="A6080E9E"/>
@@ -8625,7 +9439,7 @@
       </w:pPr>
     </w:lvl>
   </w:abstractNum>
-  <w:abstractNum w:abstractNumId="3">
+  <w:abstractNum w:abstractNumId="5">
     <w:nsid w:val="224B4E27"/>
     <w:multiLevelType w:val="hybridMultilevel"/>
     <w:tmpl w:val="54140EF8"/>
@@ -8714,7 +9528,7 @@
       </w:pPr>
     </w:lvl>
   </w:abstractNum>
-  <w:abstractNum w:abstractNumId="4">
+  <w:abstractNum w:abstractNumId="6">
     <w:nsid w:val="27E81B33"/>
     <w:multiLevelType w:val="hybridMultilevel"/>
     <w:tmpl w:val="F12A6A4E"/>
@@ -8803,7 +9617,7 @@
       </w:pPr>
     </w:lvl>
   </w:abstractNum>
-  <w:abstractNum w:abstractNumId="5">
+  <w:abstractNum w:abstractNumId="7">
     <w:nsid w:val="2E455066"/>
     <w:multiLevelType w:val="hybridMultilevel"/>
     <w:tmpl w:val="2E34F410"/>
@@ -8892,7 +9706,7 @@
       </w:pPr>
     </w:lvl>
   </w:abstractNum>
-  <w:abstractNum w:abstractNumId="6">
+  <w:abstractNum w:abstractNumId="8">
     <w:nsid w:val="39535ADB"/>
     <w:multiLevelType w:val="hybridMultilevel"/>
     <w:tmpl w:val="F7D0A39E"/>
@@ -9004,7 +9818,7 @@
       </w:rPr>
     </w:lvl>
   </w:abstractNum>
-  <w:abstractNum w:abstractNumId="7">
+  <w:abstractNum w:abstractNumId="9">
     <w:nsid w:val="403E3B02"/>
     <w:multiLevelType w:val="hybridMultilevel"/>
     <w:tmpl w:val="C786ED46"/>
@@ -9093,7 +9907,93 @@
       </w:pPr>
     </w:lvl>
   </w:abstractNum>
-  <w:abstractNum w:abstractNumId="8">
+  <w:abstractNum w:abstractNumId="10">
+    <w:nsid w:val="477E6CA3"/>
+    <w:multiLevelType w:val="hybridMultilevel"/>
+    <w:tmpl w:val="E5C8E4DE"/>
+    <w:lvl w:ilvl="0" w:tplc="0407000F">
+      <w:start w:val="1"/>
+      <w:numFmt w:val="decimal"/>
+      <w:lvlText w:val="%1."/>
+      <w:lvlJc w:val="left"/>
+      <w:pPr>
+        <w:ind w:left="720" w:hanging="360"/>
+      </w:pPr>
+    </w:lvl>
+    <w:lvl w:ilvl="1" w:tplc="04070019" w:tentative="1">
+      <w:start w:val="1"/>
+      <w:numFmt w:val="lowerLetter"/>
+      <w:lvlText w:val="%2."/>
+      <w:lvlJc w:val="left"/>
+      <w:pPr>
+        <w:ind w:left="1440" w:hanging="360"/>
+      </w:pPr>
+    </w:lvl>
+    <w:lvl w:ilvl="2" w:tplc="0407001B" w:tentative="1">
+      <w:start w:val="1"/>
+      <w:numFmt w:val="lowerRoman"/>
+      <w:lvlText w:val="%3."/>
+      <w:lvlJc w:val="right"/>
+      <w:pPr>
+        <w:ind w:left="2160" w:hanging="180"/>
+      </w:pPr>
+    </w:lvl>
+    <w:lvl w:ilvl="3" w:tplc="0407000F" w:tentative="1">
+      <w:start w:val="1"/>
+      <w:numFmt w:val="decimal"/>
+      <w:lvlText w:val="%4."/>
+      <w:lvlJc w:val="left"/>
+      <w:pPr>
+        <w:ind w:left="2880" w:hanging="360"/>
+      </w:pPr>
+    </w:lvl>
+    <w:lvl w:ilvl="4" w:tplc="04070019" w:tentative="1">
+      <w:start w:val="1"/>
+      <w:numFmt w:val="lowerLetter"/>
+      <w:lvlText w:val="%5."/>
+      <w:lvlJc w:val="left"/>
+      <w:pPr>
+        <w:ind w:left="3600" w:hanging="360"/>
+      </w:pPr>
+    </w:lvl>
+    <w:lvl w:ilvl="5" w:tplc="0407001B" w:tentative="1">
+      <w:start w:val="1"/>
+      <w:numFmt w:val="lowerRoman"/>
+      <w:lvlText w:val="%6."/>
+      <w:lvlJc w:val="right"/>
+      <w:pPr>
+        <w:ind w:left="4320" w:hanging="180"/>
+      </w:pPr>
+    </w:lvl>
+    <w:lvl w:ilvl="6" w:tplc="0407000F" w:tentative="1">
+      <w:start w:val="1"/>
+      <w:numFmt w:val="decimal"/>
+      <w:lvlText w:val="%7."/>
+      <w:lvlJc w:val="left"/>
+      <w:pPr>
+        <w:ind w:left="5040" w:hanging="360"/>
+      </w:pPr>
+    </w:lvl>
+    <w:lvl w:ilvl="7" w:tplc="04070019" w:tentative="1">
+      <w:start w:val="1"/>
+      <w:numFmt w:val="lowerLetter"/>
+      <w:lvlText w:val="%8."/>
+      <w:lvlJc w:val="left"/>
+      <w:pPr>
+        <w:ind w:left="5760" w:hanging="360"/>
+      </w:pPr>
+    </w:lvl>
+    <w:lvl w:ilvl="8" w:tplc="0407001B" w:tentative="1">
+      <w:start w:val="1"/>
+      <w:numFmt w:val="lowerRoman"/>
+      <w:lvlText w:val="%9."/>
+      <w:lvlJc w:val="right"/>
+      <w:pPr>
+        <w:ind w:left="6480" w:hanging="180"/>
+      </w:pPr>
+    </w:lvl>
+  </w:abstractNum>
+  <w:abstractNum w:abstractNumId="11">
     <w:nsid w:val="4A264639"/>
     <w:multiLevelType w:val="multilevel"/>
     <w:tmpl w:val="82743094"/>
@@ -9216,7 +10116,7 @@
       </w:rPr>
     </w:lvl>
   </w:abstractNum>
-  <w:abstractNum w:abstractNumId="9">
+  <w:abstractNum w:abstractNumId="12">
     <w:nsid w:val="53214E21"/>
     <w:multiLevelType w:val="hybridMultilevel"/>
     <w:tmpl w:val="DE249C22"/>
@@ -9305,7 +10205,7 @@
       </w:pPr>
     </w:lvl>
   </w:abstractNum>
-  <w:abstractNum w:abstractNumId="10">
+  <w:abstractNum w:abstractNumId="13">
     <w:nsid w:val="54DE132B"/>
     <w:multiLevelType w:val="hybridMultilevel"/>
     <w:tmpl w:val="32FA1DD6"/>
@@ -9394,7 +10294,7 @@
       </w:pPr>
     </w:lvl>
   </w:abstractNum>
-  <w:abstractNum w:abstractNumId="11">
+  <w:abstractNum w:abstractNumId="14">
     <w:nsid w:val="56E97FBD"/>
     <w:multiLevelType w:val="hybridMultilevel"/>
     <w:tmpl w:val="C4CAFC46"/>
@@ -9483,7 +10383,7 @@
       </w:pPr>
     </w:lvl>
   </w:abstractNum>
-  <w:abstractNum w:abstractNumId="12">
+  <w:abstractNum w:abstractNumId="15">
     <w:nsid w:val="57133789"/>
     <w:multiLevelType w:val="hybridMultilevel"/>
     <w:tmpl w:val="25080858"/>
@@ -9572,7 +10472,7 @@
       </w:pPr>
     </w:lvl>
   </w:abstractNum>
-  <w:abstractNum w:abstractNumId="13">
+  <w:abstractNum w:abstractNumId="16">
     <w:nsid w:val="57FD5ED1"/>
     <w:multiLevelType w:val="hybridMultilevel"/>
     <w:tmpl w:val="19901146"/>
@@ -9661,7 +10561,7 @@
       </w:pPr>
     </w:lvl>
   </w:abstractNum>
-  <w:abstractNum w:abstractNumId="14">
+  <w:abstractNum w:abstractNumId="17">
     <w:nsid w:val="60625055"/>
     <w:multiLevelType w:val="hybridMultilevel"/>
     <w:tmpl w:val="BBE84252"/>
@@ -9774,7 +10674,7 @@
       </w:rPr>
     </w:lvl>
   </w:abstractNum>
-  <w:abstractNum w:abstractNumId="15">
+  <w:abstractNum w:abstractNumId="18">
     <w:nsid w:val="61177D83"/>
     <w:multiLevelType w:val="hybridMultilevel"/>
     <w:tmpl w:val="F594D934"/>
@@ -9863,7 +10763,7 @@
       </w:pPr>
     </w:lvl>
   </w:abstractNum>
-  <w:abstractNum w:abstractNumId="16">
+  <w:abstractNum w:abstractNumId="19">
     <w:nsid w:val="62064551"/>
     <w:multiLevelType w:val="hybridMultilevel"/>
     <w:tmpl w:val="6E88E3F6"/>
@@ -9952,7 +10852,7 @@
       </w:pPr>
     </w:lvl>
   </w:abstractNum>
-  <w:abstractNum w:abstractNumId="17">
+  <w:abstractNum w:abstractNumId="20">
     <w:nsid w:val="7A166F6B"/>
     <w:multiLevelType w:val="hybridMultilevel"/>
     <w:tmpl w:val="1C3EB5CE"/>
@@ -10041,7 +10941,7 @@
       </w:pPr>
     </w:lvl>
   </w:abstractNum>
-  <w:abstractNum w:abstractNumId="18">
+  <w:abstractNum w:abstractNumId="21">
     <w:nsid w:val="7C9710AB"/>
     <w:multiLevelType w:val="hybridMultilevel"/>
     <w:tmpl w:val="71400742"/>
@@ -10131,61 +11031,70 @@
     </w:lvl>
   </w:abstractNum>
   <w:num w:numId="1">
+    <w:abstractNumId w:val="7"/>
+  </w:num>
+  <w:num w:numId="2">
+    <w:abstractNumId w:val="11"/>
+  </w:num>
+  <w:num w:numId="3">
+    <w:abstractNumId w:val="6"/>
+  </w:num>
+  <w:num w:numId="4">
     <w:abstractNumId w:val="5"/>
   </w:num>
-  <w:num w:numId="2">
-    <w:abstractNumId w:val="8"/>
-  </w:num>
-  <w:num w:numId="3">
-    <w:abstractNumId w:val="4"/>
-  </w:num>
-  <w:num w:numId="4">
-    <w:abstractNumId w:val="3"/>
-  </w:num>
   <w:num w:numId="5">
-    <w:abstractNumId w:val="18"/>
+    <w:abstractNumId w:val="21"/>
   </w:num>
   <w:num w:numId="6">
-    <w:abstractNumId w:val="11"/>
+    <w:abstractNumId w:val="14"/>
   </w:num>
   <w:num w:numId="7">
-    <w:abstractNumId w:val="9"/>
+    <w:abstractNumId w:val="12"/>
   </w:num>
   <w:num w:numId="8">
-    <w:abstractNumId w:val="17"/>
+    <w:abstractNumId w:val="20"/>
   </w:num>
   <w:num w:numId="9">
-    <w:abstractNumId w:val="10"/>
+    <w:abstractNumId w:val="13"/>
   </w:num>
   <w:num w:numId="10">
-    <w:abstractNumId w:val="16"/>
+    <w:abstractNumId w:val="19"/>
   </w:num>
   <w:num w:numId="11">
-    <w:abstractNumId w:val="1"/>
+    <w:abstractNumId w:val="2"/>
   </w:num>
   <w:num w:numId="12">
     <w:abstractNumId w:val="0"/>
   </w:num>
   <w:num w:numId="13">
-    <w:abstractNumId w:val="13"/>
+    <w:abstractNumId w:val="16"/>
   </w:num>
   <w:num w:numId="14">
+    <w:abstractNumId w:val="18"/>
+  </w:num>
+  <w:num w:numId="15">
+    <w:abstractNumId w:val="9"/>
+  </w:num>
+  <w:num w:numId="16">
+    <w:abstractNumId w:val="8"/>
+  </w:num>
+  <w:num w:numId="17">
     <w:abstractNumId w:val="15"/>
   </w:num>
-  <w:num w:numId="15">
-    <w:abstractNumId w:val="7"/>
-  </w:num>
-  <w:num w:numId="16">
-    <w:abstractNumId w:val="6"/>
-  </w:num>
-  <w:num w:numId="17">
-    <w:abstractNumId w:val="12"/>
-  </w:num>
   <w:num w:numId="18">
-    <w:abstractNumId w:val="2"/>
+    <w:abstractNumId w:val="4"/>
   </w:num>
   <w:num w:numId="19">
-    <w:abstractNumId w:val="14"/>
+    <w:abstractNumId w:val="17"/>
+  </w:num>
+  <w:num w:numId="20">
+    <w:abstractNumId w:val="10"/>
+  </w:num>
+  <w:num w:numId="21">
+    <w:abstractNumId w:val="1"/>
+  </w:num>
+  <w:num w:numId="22">
+    <w:abstractNumId w:val="3"/>
   </w:num>
 </w:numbering>
 </file>
@@ -10969,6 +11878,100 @@
       <w:u w:val="single"/>
     </w:rPr>
   </w:style>
+  <w:style w:type="paragraph" w:styleId="Kopfzeile">
+    <w:name w:val="header"/>
+    <w:basedOn w:val="Standard"/>
+    <w:link w:val="KopfzeileZchn"/>
+    <w:uiPriority w:val="99"/>
+    <w:unhideWhenUsed/>
+    <w:rsid w:val="0091578D"/>
+    <w:pPr>
+      <w:tabs>
+        <w:tab w:val="center" w:pos="4536"/>
+        <w:tab w:val="right" w:pos="9072"/>
+      </w:tabs>
+      <w:spacing w:after="0" w:line="240" w:lineRule="auto"/>
+    </w:pPr>
+  </w:style>
+  <w:style w:type="character" w:customStyle="1" w:styleId="KopfzeileZchn">
+    <w:name w:val="Kopfzeile Zchn"/>
+    <w:basedOn w:val="Absatz-Standardschriftart"/>
+    <w:link w:val="Kopfzeile"/>
+    <w:uiPriority w:val="99"/>
+    <w:rsid w:val="0091578D"/>
+  </w:style>
+  <w:style w:type="paragraph" w:styleId="Fuzeile">
+    <w:name w:val="footer"/>
+    <w:basedOn w:val="Standard"/>
+    <w:link w:val="FuzeileZchn"/>
+    <w:uiPriority w:val="99"/>
+    <w:unhideWhenUsed/>
+    <w:rsid w:val="0091578D"/>
+    <w:pPr>
+      <w:tabs>
+        <w:tab w:val="center" w:pos="4536"/>
+        <w:tab w:val="right" w:pos="9072"/>
+      </w:tabs>
+      <w:spacing w:after="0" w:line="240" w:lineRule="auto"/>
+    </w:pPr>
+  </w:style>
+  <w:style w:type="character" w:customStyle="1" w:styleId="FuzeileZchn">
+    <w:name w:val="Fußzeile Zchn"/>
+    <w:basedOn w:val="Absatz-Standardschriftart"/>
+    <w:link w:val="Fuzeile"/>
+    <w:uiPriority w:val="99"/>
+    <w:rsid w:val="0091578D"/>
+  </w:style>
+  <w:style w:type="paragraph" w:styleId="Titel">
+    <w:name w:val="Title"/>
+    <w:basedOn w:val="Standard"/>
+    <w:next w:val="Standard"/>
+    <w:link w:val="TitelZchn"/>
+    <w:uiPriority w:val="10"/>
+    <w:qFormat/>
+    <w:rsid w:val="008A055B"/>
+    <w:pPr>
+      <w:pBdr>
+        <w:bottom w:val="single" w:sz="8" w:space="4" w:color="4F81BD" w:themeColor="accent1"/>
+      </w:pBdr>
+      <w:spacing w:after="300" w:line="240" w:lineRule="auto"/>
+      <w:contextualSpacing/>
+    </w:pPr>
+    <w:rPr>
+      <w:rFonts w:asciiTheme="majorHAnsi" w:eastAsiaTheme="majorEastAsia" w:hAnsiTheme="majorHAnsi" w:cstheme="majorBidi"/>
+      <w:color w:val="17365D" w:themeColor="text2" w:themeShade="BF"/>
+      <w:spacing w:val="5"/>
+      <w:kern w:val="28"/>
+      <w:sz w:val="52"/>
+      <w:szCs w:val="52"/>
+    </w:rPr>
+  </w:style>
+  <w:style w:type="character" w:customStyle="1" w:styleId="TitelZchn">
+    <w:name w:val="Titel Zchn"/>
+    <w:basedOn w:val="Absatz-Standardschriftart"/>
+    <w:link w:val="Titel"/>
+    <w:uiPriority w:val="10"/>
+    <w:rsid w:val="008A055B"/>
+    <w:rPr>
+      <w:rFonts w:asciiTheme="majorHAnsi" w:eastAsiaTheme="majorEastAsia" w:hAnsiTheme="majorHAnsi" w:cstheme="majorBidi"/>
+      <w:color w:val="17365D" w:themeColor="text2" w:themeShade="BF"/>
+      <w:spacing w:val="5"/>
+      <w:kern w:val="28"/>
+      <w:sz w:val="52"/>
+      <w:szCs w:val="52"/>
+    </w:rPr>
+  </w:style>
+  <w:style w:type="character" w:styleId="Fett">
+    <w:name w:val="Strong"/>
+    <w:basedOn w:val="Absatz-Standardschriftart"/>
+    <w:uiPriority w:val="22"/>
+    <w:qFormat/>
+    <w:rsid w:val="008A055B"/>
+    <w:rPr>
+      <w:b/>
+      <w:bCs/>
+    </w:rPr>
+  </w:style>
 </w:styles>
 </file>
 
@@ -11160,6 +12163,528 @@
     <w:unhideWhenUsed/>
   </w:style>
 </w:styles>
+</file>
+
+<file path=word/glossary/document.xml><?xml version="1.0" encoding="utf-8"?>
+<w:glossaryDocument xmlns:wpc="http://schemas.microsoft.com/office/word/2010/wordprocessingCanvas" xmlns:mc="http://schemas.openxmlformats.org/markup-compatibility/2006" xmlns:o="urn:schemas-microsoft-com:office:office" xmlns:r="http://schemas.openxmlformats.org/officeDocument/2006/relationships" xmlns:m="http://schemas.openxmlformats.org/officeDocument/2006/math" xmlns:v="urn:schemas-microsoft-com:vml" xmlns:wp14="http://schemas.microsoft.com/office/word/2010/wordprocessingDrawing" xmlns:wp="http://schemas.openxmlformats.org/drawingml/2006/wordprocessingDrawing" xmlns:w10="urn:schemas-microsoft-com:office:word" xmlns:w="http://schemas.openxmlformats.org/wordprocessingml/2006/main" xmlns:w14="http://schemas.microsoft.com/office/word/2010/wordml" xmlns:wpg="http://schemas.microsoft.com/office/word/2010/wordprocessingGroup" xmlns:wpi="http://schemas.microsoft.com/office/word/2010/wordprocessingInk" xmlns:wne="http://schemas.microsoft.com/office/word/2006/wordml" xmlns:wps="http://schemas.microsoft.com/office/word/2010/wordprocessingShape" mc:Ignorable="w14 wp14"/>
+</file>
+
+<file path=word/glossary/fontTable.xml><?xml version="1.0" encoding="utf-8"?>
+<w:fonts xmlns:mc="http://schemas.openxmlformats.org/markup-compatibility/2006" xmlns:r="http://schemas.openxmlformats.org/officeDocument/2006/relationships" xmlns:w="http://schemas.openxmlformats.org/wordprocessingml/2006/main" xmlns:w14="http://schemas.microsoft.com/office/word/2010/wordml" mc:Ignorable="w14">
+  <w:font w:name="Times New Roman">
+    <w:panose1 w:val="02020603050405020304"/>
+    <w:charset w:val="00"/>
+    <w:family w:val="roman"/>
+    <w:pitch w:val="variable"/>
+    <w:sig w:usb0="20002A87" w:usb1="00000000" w:usb2="00000000" w:usb3="00000000" w:csb0="000001FF" w:csb1="00000000"/>
+  </w:font>
+  <w:font w:name="Calibri">
+    <w:panose1 w:val="020F0502020204030204"/>
+    <w:charset w:val="00"/>
+    <w:family w:val="swiss"/>
+    <w:pitch w:val="variable"/>
+    <w:sig w:usb0="E00002FF" w:usb1="4000ACFF" w:usb2="00000001" w:usb3="00000000" w:csb0="0000019F" w:csb1="00000000"/>
+  </w:font>
+  <w:font w:name="Courier New">
+    <w:panose1 w:val="02070309020205020404"/>
+    <w:charset w:val="00"/>
+    <w:family w:val="modern"/>
+    <w:pitch w:val="fixed"/>
+    <w:sig w:usb0="E0002AFF" w:usb1="C0007843" w:usb2="00000009" w:usb3="00000000" w:csb0="000001FF" w:csb1="00000000"/>
+  </w:font>
+  <w:font w:name="Wingdings">
+    <w:panose1 w:val="05000000000000000000"/>
+    <w:charset w:val="02"/>
+    <w:family w:val="auto"/>
+    <w:pitch w:val="variable"/>
+    <w:sig w:usb0="00000000" w:usb1="10000000" w:usb2="00000000" w:usb3="00000000" w:csb0="80000000" w:csb1="00000000"/>
+  </w:font>
+  <w:font w:name="Symbol">
+    <w:panose1 w:val="05050102010706020507"/>
+    <w:charset w:val="02"/>
+    <w:family w:val="roman"/>
+    <w:pitch w:val="variable"/>
+    <w:sig w:usb0="00000000" w:usb1="10000000" w:usb2="00000000" w:usb3="00000000" w:csb0="80000000" w:csb1="00000000"/>
+  </w:font>
+  <w:font w:name="Cambria">
+    <w:panose1 w:val="02040503050406030204"/>
+    <w:charset w:val="00"/>
+    <w:family w:val="roman"/>
+    <w:pitch w:val="variable"/>
+    <w:sig w:usb0="E00002FF" w:usb1="400004FF" w:usb2="00000000" w:usb3="00000000" w:csb0="0000019F" w:csb1="00000000"/>
+  </w:font>
+  <w:font w:name="Tahoma">
+    <w:panose1 w:val="020B0604030504040204"/>
+    <w:charset w:val="00"/>
+    <w:family w:val="swiss"/>
+    <w:pitch w:val="variable"/>
+    <w:sig w:usb0="E1002EFF" w:usb1="C000605B" w:usb2="00000029" w:usb3="00000000" w:csb0="000101FF" w:csb1="00000000"/>
+  </w:font>
+  <w:font w:name="Helvetica">
+    <w:panose1 w:val="020B0604020202020204"/>
+    <w:charset w:val="00"/>
+    <w:family w:val="swiss"/>
+    <w:notTrueType/>
+    <w:pitch w:val="variable"/>
+    <w:sig w:usb0="00000003" w:usb1="00000000" w:usb2="00000000" w:usb3="00000000" w:csb0="00000001" w:csb1="00000000"/>
+  </w:font>
+</w:fonts>
+</file>
+
+<file path=word/glossary/settings.xml><?xml version="1.0" encoding="utf-8"?>
+<w:settings xmlns:mc="http://schemas.openxmlformats.org/markup-compatibility/2006" xmlns:o="urn:schemas-microsoft-com:office:office" xmlns:r="http://schemas.openxmlformats.org/officeDocument/2006/relationships" xmlns:m="http://schemas.openxmlformats.org/officeDocument/2006/math" xmlns:v="urn:schemas-microsoft-com:vml" xmlns:w10="urn:schemas-microsoft-com:office:word" xmlns:w="http://schemas.openxmlformats.org/wordprocessingml/2006/main" xmlns:w14="http://schemas.microsoft.com/office/word/2010/wordml" xmlns:sl="http://schemas.openxmlformats.org/schemaLibrary/2006/main" mc:Ignorable="w14">
+  <w:view w:val="normal"/>
+  <w:defaultTabStop w:val="708"/>
+  <w:hyphenationZone w:val="425"/>
+  <w:characterSpacingControl w:val="doNotCompress"/>
+  <w:compat>
+    <w:useFELayout/>
+    <w:compatSetting w:name="compatibilityMode" w:uri="http://schemas.microsoft.com/office/word" w:val="14"/>
+    <w:compatSetting w:name="overrideTableStyleFontSizeAndJustification" w:uri="http://schemas.microsoft.com/office/word" w:val="1"/>
+    <w:compatSetting w:name="enableOpenTypeFeatures" w:uri="http://schemas.microsoft.com/office/word" w:val="1"/>
+    <w:compatSetting w:name="doNotFlipMirrorIndents" w:uri="http://schemas.microsoft.com/office/word" w:val="1"/>
+  </w:compat>
+  <w:rsids>
+    <w:rsidRoot w:val="00D6288C"/>
+    <w:rsid w:val="00D6288C"/>
+  </w:rsids>
+  <m:mathPr>
+    <m:mathFont m:val="Cambria Math"/>
+    <m:brkBin m:val="before"/>
+    <m:brkBinSub m:val="--"/>
+    <m:smallFrac m:val="0"/>
+    <m:dispDef/>
+    <m:lMargin m:val="0"/>
+    <m:rMargin m:val="0"/>
+    <m:defJc m:val="centerGroup"/>
+    <m:wrapIndent m:val="1440"/>
+    <m:intLim m:val="subSup"/>
+    <m:naryLim m:val="undOvr"/>
+  </m:mathPr>
+  <w:themeFontLang w:val="de-DE"/>
+  <w:clrSchemeMapping w:bg1="light1" w:t1="dark1" w:bg2="light2" w:t2="dark2" w:accent1="accent1" w:accent2="accent2" w:accent3="accent3" w:accent4="accent4" w:accent5="accent5" w:accent6="accent6" w:hyperlink="hyperlink" w:followedHyperlink="followedHyperlink"/>
+  <w:decimalSymbol w:val=","/>
+  <w:listSeparator w:val=";"/>
+</w:settings>
+</file>
+
+<file path=word/glossary/styles.xml><?xml version="1.0" encoding="utf-8"?>
+<w:styles xmlns:mc="http://schemas.openxmlformats.org/markup-compatibility/2006" xmlns:r="http://schemas.openxmlformats.org/officeDocument/2006/relationships" xmlns:w="http://schemas.openxmlformats.org/wordprocessingml/2006/main" xmlns:w14="http://schemas.microsoft.com/office/word/2010/wordml" mc:Ignorable="w14">
+  <w:docDefaults>
+    <w:rPrDefault>
+      <w:rPr>
+        <w:rFonts w:asciiTheme="minorHAnsi" w:eastAsiaTheme="minorEastAsia" w:hAnsiTheme="minorHAnsi" w:cstheme="minorBidi"/>
+        <w:sz w:val="22"/>
+        <w:szCs w:val="22"/>
+        <w:lang w:val="de-DE" w:eastAsia="de-DE" w:bidi="ar-SA"/>
+      </w:rPr>
+    </w:rPrDefault>
+    <w:pPrDefault>
+      <w:pPr>
+        <w:spacing w:after="200" w:line="276" w:lineRule="auto"/>
+      </w:pPr>
+    </w:pPrDefault>
+  </w:docDefaults>
+  <w:latentStyles w:defLockedState="0" w:defUIPriority="99" w:defSemiHidden="1" w:defUnhideWhenUsed="1" w:defQFormat="0" w:count="267">
+    <w:lsdException w:name="Normal" w:semiHidden="0" w:uiPriority="0" w:unhideWhenUsed="0" w:qFormat="1"/>
+    <w:lsdException w:name="heading 1" w:semiHidden="0" w:uiPriority="9" w:unhideWhenUsed="0" w:qFormat="1"/>
+    <w:lsdException w:name="heading 2" w:uiPriority="9" w:qFormat="1"/>
+    <w:lsdException w:name="heading 3" w:uiPriority="9" w:qFormat="1"/>
+    <w:lsdException w:name="heading 4" w:uiPriority="9" w:qFormat="1"/>
+    <w:lsdException w:name="heading 5" w:uiPriority="9" w:qFormat="1"/>
+    <w:lsdException w:name="heading 6" w:uiPriority="9" w:qFormat="1"/>
+    <w:lsdException w:name="heading 7" w:uiPriority="9" w:qFormat="1"/>
+    <w:lsdException w:name="heading 8" w:uiPriority="9" w:qFormat="1"/>
+    <w:lsdException w:name="heading 9" w:uiPriority="9" w:qFormat="1"/>
+    <w:lsdException w:name="toc 1" w:uiPriority="39"/>
+    <w:lsdException w:name="toc 2" w:uiPriority="39"/>
+    <w:lsdException w:name="toc 3" w:uiPriority="39"/>
+    <w:lsdException w:name="toc 4" w:uiPriority="39"/>
+    <w:lsdException w:name="toc 5" w:uiPriority="39"/>
+    <w:lsdException w:name="toc 6" w:uiPriority="39"/>
+    <w:lsdException w:name="toc 7" w:uiPriority="39"/>
+    <w:lsdException w:name="toc 8" w:uiPriority="39"/>
+    <w:lsdException w:name="toc 9" w:uiPriority="39"/>
+    <w:lsdException w:name="caption" w:uiPriority="35" w:qFormat="1"/>
+    <w:lsdException w:name="Title" w:semiHidden="0" w:uiPriority="10" w:unhideWhenUsed="0" w:qFormat="1"/>
+    <w:lsdException w:name="Default Paragraph Font" w:uiPriority="1"/>
+    <w:lsdException w:name="Subtitle" w:semiHidden="0" w:uiPriority="11" w:unhideWhenUsed="0" w:qFormat="1"/>
+    <w:lsdException w:name="Strong" w:semiHidden="0" w:uiPriority="22" w:unhideWhenUsed="0" w:qFormat="1"/>
+    <w:lsdException w:name="Emphasis" w:semiHidden="0" w:uiPriority="20" w:unhideWhenUsed="0" w:qFormat="1"/>
+    <w:lsdException w:name="Table Grid" w:semiHidden="0" w:uiPriority="59" w:unhideWhenUsed="0"/>
+    <w:lsdException w:name="Placeholder Text" w:unhideWhenUsed="0"/>
+    <w:lsdException w:name="No Spacing" w:semiHidden="0" w:uiPriority="1" w:unhideWhenUsed="0" w:qFormat="1"/>
+    <w:lsdException w:name="Light Shading" w:semiHidden="0" w:uiPriority="60" w:unhideWhenUsed="0"/>
+    <w:lsdException w:name="Light List" w:semiHidden="0" w:uiPriority="61" w:unhideWhenUsed="0"/>
+    <w:lsdException w:name="Light Grid" w:semiHidden="0" w:uiPriority="62" w:unhideWhenUsed="0"/>
+    <w:lsdException w:name="Medium Shading 1" w:semiHidden="0" w:uiPriority="63" w:unhideWhenUsed="0"/>
+    <w:lsdException w:name="Medium Shading 2" w:semiHidden="0" w:uiPriority="64" w:unhideWhenUsed="0"/>
+    <w:lsdException w:name="Medium List 1" w:semiHidden="0" w:uiPriority="65" w:unhideWhenUsed="0"/>
+    <w:lsdException w:name="Medium List 2" w:semiHidden="0" w:uiPriority="66" w:unhideWhenUsed="0"/>
+    <w:lsdException w:name="Medium Grid 1" w:semiHidden="0" w:uiPriority="67" w:unhideWhenUsed="0"/>
+    <w:lsdException w:name="Medium Grid 2" w:semiHidden="0" w:uiPriority="68" w:unhideWhenUsed="0"/>
+    <w:lsdException w:name="Medium Grid 3" w:semiHidden="0" w:uiPriority="69" w:unhideWhenUsed="0"/>
+    <w:lsdException w:name="Dark List" w:semiHidden="0" w:uiPriority="70" w:unhideWhenUsed="0"/>
+    <w:lsdException w:name="Colorful Shading" w:semiHidden="0" w:uiPriority="71" w:unhideWhenUsed="0"/>
+    <w:lsdException w:name="Colorful List" w:semiHidden="0" w:uiPriority="72" w:unhideWhenUsed="0"/>
+    <w:lsdException w:name="Colorful Grid" w:semiHidden="0" w:uiPriority="73" w:unhideWhenUsed="0"/>
+    <w:lsdException w:name="Light Shading Accent 1" w:semiHidden="0" w:uiPriority="60" w:unhideWhenUsed="0"/>
+    <w:lsdException w:name="Light List Accent 1" w:semiHidden="0" w:uiPriority="61" w:unhideWhenUsed="0"/>
+    <w:lsdException w:name="Light Grid Accent 1" w:semiHidden="0" w:uiPriority="62" w:unhideWhenUsed="0"/>
+    <w:lsdException w:name="Medium Shading 1 Accent 1" w:semiHidden="0" w:uiPriority="63" w:unhideWhenUsed="0"/>
+    <w:lsdException w:name="Medium Shading 2 Accent 1" w:semiHidden="0" w:uiPriority="64" w:unhideWhenUsed="0"/>
+    <w:lsdException w:name="Medium List 1 Accent 1" w:semiHidden="0" w:uiPriority="65" w:unhideWhenUsed="0"/>
+    <w:lsdException w:name="Revision" w:unhideWhenUsed="0"/>
+    <w:lsdException w:name="List Paragraph" w:semiHidden="0" w:uiPriority="34" w:unhideWhenUsed="0" w:qFormat="1"/>
+    <w:lsdException w:name="Quote" w:semiHidden="0" w:uiPriority="29" w:unhideWhenUsed="0" w:qFormat="1"/>
+    <w:lsdException w:name="Intense Quote" w:semiHidden="0" w:uiPriority="30" w:unhideWhenUsed="0" w:qFormat="1"/>
+    <w:lsdException w:name="Medium List 2 Accent 1" w:semiHidden="0" w:uiPriority="66" w:unhideWhenUsed="0"/>
+    <w:lsdException w:name="Medium Grid 1 Accent 1" w:semiHidden="0" w:uiPriority="67" w:unhideWhenUsed="0"/>
+    <w:lsdException w:name="Medium Grid 2 Accent 1" w:semiHidden="0" w:uiPriority="68" w:unhideWhenUsed="0"/>
+    <w:lsdException w:name="Medium Grid 3 Accent 1" w:semiHidden="0" w:uiPriority="69" w:unhideWhenUsed="0"/>
+    <w:lsdException w:name="Dark List Accent 1" w:semiHidden="0" w:uiPriority="70" w:unhideWhenUsed="0"/>
+    <w:lsdException w:name="Colorful Shading Accent 1" w:semiHidden="0" w:uiPriority="71" w:unhideWhenUsed="0"/>
+    <w:lsdException w:name="Colorful List Accent 1" w:semiHidden="0" w:uiPriority="72" w:unhideWhenUsed="0"/>
+    <w:lsdException w:name="Colorful Grid Accent 1" w:semiHidden="0" w:uiPriority="73" w:unhideWhenUsed="0"/>
+    <w:lsdException w:name="Light Shading Accent 2" w:semiHidden="0" w:uiPriority="60" w:unhideWhenUsed="0"/>
+    <w:lsdException w:name="Light List Accent 2" w:semiHidden="0" w:uiPriority="61" w:unhideWhenUsed="0"/>
+    <w:lsdException w:name="Light Grid Accent 2" w:semiHidden="0" w:uiPriority="62" w:unhideWhenUsed="0"/>
+    <w:lsdException w:name="Medium Shading 1 Accent 2" w:semiHidden="0" w:uiPriority="63" w:unhideWhenUsed="0"/>
+    <w:lsdException w:name="Medium Shading 2 Accent 2" w:semiHidden="0" w:uiPriority="64" w:unhideWhenUsed="0"/>
+    <w:lsdException w:name="Medium List 1 Accent 2" w:semiHidden="0" w:uiPriority="65" w:unhideWhenUsed="0"/>
+    <w:lsdException w:name="Medium List 2 Accent 2" w:semiHidden="0" w:uiPriority="66" w:unhideWhenUsed="0"/>
+    <w:lsdException w:name="Medium Grid 1 Accent 2" w:semiHidden="0" w:uiPriority="67" w:unhideWhenUsed="0"/>
+    <w:lsdException w:name="Medium Grid 2 Accent 2" w:semiHidden="0" w:uiPriority="68" w:unhideWhenUsed="0"/>
+    <w:lsdException w:name="Medium Grid 3 Accent 2" w:semiHidden="0" w:uiPriority="69" w:unhideWhenUsed="0"/>
+    <w:lsdException w:name="Dark List Accent 2" w:semiHidden="0" w:uiPriority="70" w:unhideWhenUsed="0"/>
+    <w:lsdException w:name="Colorful Shading Accent 2" w:semiHidden="0" w:uiPriority="71" w:unhideWhenUsed="0"/>
+    <w:lsdException w:name="Colorful List Accent 2" w:semiHidden="0" w:uiPriority="72" w:unhideWhenUsed="0"/>
+    <w:lsdException w:name="Colorful Grid Accent 2" w:semiHidden="0" w:uiPriority="73" w:unhideWhenUsed="0"/>
+    <w:lsdException w:name="Light Shading Accent 3" w:semiHidden="0" w:uiPriority="60" w:unhideWhenUsed="0"/>
+    <w:lsdException w:name="Light List Accent 3" w:semiHidden="0" w:uiPriority="61" w:unhideWhenUsed="0"/>
+    <w:lsdException w:name="Light Grid Accent 3" w:semiHidden="0" w:uiPriority="62" w:unhideWhenUsed="0"/>
+    <w:lsdException w:name="Medium Shading 1 Accent 3" w:semiHidden="0" w:uiPriority="63" w:unhideWhenUsed="0"/>
+    <w:lsdException w:name="Medium Shading 2 Accent 3" w:semiHidden="0" w:uiPriority="64" w:unhideWhenUsed="0"/>
+    <w:lsdException w:name="Medium List 1 Accent 3" w:semiHidden="0" w:uiPriority="65" w:unhideWhenUsed="0"/>
+    <w:lsdException w:name="Medium List 2 Accent 3" w:semiHidden="0" w:uiPriority="66" w:unhideWhenUsed="0"/>
+    <w:lsdException w:name="Medium Grid 1 Accent 3" w:semiHidden="0" w:uiPriority="67" w:unhideWhenUsed="0"/>
+    <w:lsdException w:name="Medium Grid 2 Accent 3" w:semiHidden="0" w:uiPriority="68" w:unhideWhenUsed="0"/>
+    <w:lsdException w:name="Medium Grid 3 Accent 3" w:semiHidden="0" w:uiPriority="69" w:unhideWhenUsed="0"/>
+    <w:lsdException w:name="Dark List Accent 3" w:semiHidden="0" w:uiPriority="70" w:unhideWhenUsed="0"/>
+    <w:lsdException w:name="Colorful Shading Accent 3" w:semiHidden="0" w:uiPriority="71" w:unhideWhenUsed="0"/>
+    <w:lsdException w:name="Colorful List Accent 3" w:semiHidden="0" w:uiPriority="72" w:unhideWhenUsed="0"/>
+    <w:lsdException w:name="Colorful Grid Accent 3" w:semiHidden="0" w:uiPriority="73" w:unhideWhenUsed="0"/>
+    <w:lsdException w:name="Light Shading Accent 4" w:semiHidden="0" w:uiPriority="60" w:unhideWhenUsed="0"/>
+    <w:lsdException w:name="Light List Accent 4" w:semiHidden="0" w:uiPriority="61" w:unhideWhenUsed="0"/>
+    <w:lsdException w:name="Light Grid Accent 4" w:semiHidden="0" w:uiPriority="62" w:unhideWhenUsed="0"/>
+    <w:lsdException w:name="Medium Shading 1 Accent 4" w:semiHidden="0" w:uiPriority="63" w:unhideWhenUsed="0"/>
+    <w:lsdException w:name="Medium Shading 2 Accent 4" w:semiHidden="0" w:uiPriority="64" w:unhideWhenUsed="0"/>
+    <w:lsdException w:name="Medium List 1 Accent 4" w:semiHidden="0" w:uiPriority="65" w:unhideWhenUsed="0"/>
+    <w:lsdException w:name="Medium List 2 Accent 4" w:semiHidden="0" w:uiPriority="66" w:unhideWhenUsed="0"/>
+    <w:lsdException w:name="Medium Grid 1 Accent 4" w:semiHidden="0" w:uiPriority="67" w:unhideWhenUsed="0"/>
+    <w:lsdException w:name="Medium Grid 2 Accent 4" w:semiHidden="0" w:uiPriority="68" w:unhideWhenUsed="0"/>
+    <w:lsdException w:name="Medium Grid 3 Accent 4" w:semiHidden="0" w:uiPriority="69" w:unhideWhenUsed="0"/>
+    <w:lsdException w:name="Dark List Accent 4" w:semiHidden="0" w:uiPriority="70" w:unhideWhenUsed="0"/>
+    <w:lsdException w:name="Colorful Shading Accent 4" w:semiHidden="0" w:uiPriority="71" w:unhideWhenUsed="0"/>
+    <w:lsdException w:name="Colorful List Accent 4" w:semiHidden="0" w:uiPriority="72" w:unhideWhenUsed="0"/>
+    <w:lsdException w:name="Colorful Grid Accent 4" w:semiHidden="0" w:uiPriority="73" w:unhideWhenUsed="0"/>
+    <w:lsdException w:name="Light Shading Accent 5" w:semiHidden="0" w:uiPriority="60" w:unhideWhenUsed="0"/>
+    <w:lsdException w:name="Light List Accent 5" w:semiHidden="0" w:uiPriority="61" w:unhideWhenUsed="0"/>
+    <w:lsdException w:name="Light Grid Accent 5" w:semiHidden="0" w:uiPriority="62" w:unhideWhenUsed="0"/>
+    <w:lsdException w:name="Medium Shading 1 Accent 5" w:semiHidden="0" w:uiPriority="63" w:unhideWhenUsed="0"/>
+    <w:lsdException w:name="Medium Shading 2 Accent 5" w:semiHidden="0" w:uiPriority="64" w:unhideWhenUsed="0"/>
+    <w:lsdException w:name="Medium List 1 Accent 5" w:semiHidden="0" w:uiPriority="65" w:unhideWhenUsed="0"/>
+    <w:lsdException w:name="Medium List 2 Accent 5" w:semiHidden="0" w:uiPriority="66" w:unhideWhenUsed="0"/>
+    <w:lsdException w:name="Medium Grid 1 Accent 5" w:semiHidden="0" w:uiPriority="67" w:unhideWhenUsed="0"/>
+    <w:lsdException w:name="Medium Grid 2 Accent 5" w:semiHidden="0" w:uiPriority="68" w:unhideWhenUsed="0"/>
+    <w:lsdException w:name="Medium Grid 3 Accent 5" w:semiHidden="0" w:uiPriority="69" w:unhideWhenUsed="0"/>
+    <w:lsdException w:name="Dark List Accent 5" w:semiHidden="0" w:uiPriority="70" w:unhideWhenUsed="0"/>
+    <w:lsdException w:name="Colorful Shading Accent 5" w:semiHidden="0" w:uiPriority="71" w:unhideWhenUsed="0"/>
+    <w:lsdException w:name="Colorful List Accent 5" w:semiHidden="0" w:uiPriority="72" w:unhideWhenUsed="0"/>
+    <w:lsdException w:name="Colorful Grid Accent 5" w:semiHidden="0" w:uiPriority="73" w:unhideWhenUsed="0"/>
+    <w:lsdException w:name="Light Shading Accent 6" w:semiHidden="0" w:uiPriority="60" w:unhideWhenUsed="0"/>
+    <w:lsdException w:name="Light List Accent 6" w:semiHidden="0" w:uiPriority="61" w:unhideWhenUsed="0"/>
+    <w:lsdException w:name="Light Grid Accent 6" w:semiHidden="0" w:uiPriority="62" w:unhideWhenUsed="0"/>
+    <w:lsdException w:name="Medium Shading 1 Accent 6" w:semiHidden="0" w:uiPriority="63" w:unhideWhenUsed="0"/>
+    <w:lsdException w:name="Medium Shading 2 Accent 6" w:semiHidden="0" w:uiPriority="64" w:unhideWhenUsed="0"/>
+    <w:lsdException w:name="Medium List 1 Accent 6" w:semiHidden="0" w:uiPriority="65" w:unhideWhenUsed="0"/>
+    <w:lsdException w:name="Medium List 2 Accent 6" w:semiHidden="0" w:uiPriority="66" w:unhideWhenUsed="0"/>
+    <w:lsdException w:name="Medium Grid 1 Accent 6" w:semiHidden="0" w:uiPriority="67" w:unhideWhenUsed="0"/>
+    <w:lsdException w:name="Medium Grid 2 Accent 6" w:semiHidden="0" w:uiPriority="68" w:unhideWhenUsed="0"/>
+    <w:lsdException w:name="Medium Grid 3 Accent 6" w:semiHidden="0" w:uiPriority="69" w:unhideWhenUsed="0"/>
+    <w:lsdException w:name="Dark List Accent 6" w:semiHidden="0" w:uiPriority="70" w:unhideWhenUsed="0"/>
+    <w:lsdException w:name="Colorful Shading Accent 6" w:semiHidden="0" w:uiPriority="71" w:unhideWhenUsed="0"/>
+    <w:lsdException w:name="Colorful List Accent 6" w:semiHidden="0" w:uiPriority="72" w:unhideWhenUsed="0"/>
+    <w:lsdException w:name="Colorful Grid Accent 6" w:semiHidden="0" w:uiPriority="73" w:unhideWhenUsed="0"/>
+    <w:lsdException w:name="Subtle Emphasis" w:semiHidden="0" w:uiPriority="19" w:unhideWhenUsed="0" w:qFormat="1"/>
+    <w:lsdException w:name="Intense Emphasis" w:semiHidden="0" w:uiPriority="21" w:unhideWhenUsed="0" w:qFormat="1"/>
+    <w:lsdException w:name="Subtle Reference" w:semiHidden="0" w:uiPriority="31" w:unhideWhenUsed="0" w:qFormat="1"/>
+    <w:lsdException w:name="Intense Reference" w:semiHidden="0" w:uiPriority="32" w:unhideWhenUsed="0" w:qFormat="1"/>
+    <w:lsdException w:name="Book Title" w:semiHidden="0" w:uiPriority="33" w:unhideWhenUsed="0" w:qFormat="1"/>
+    <w:lsdException w:name="Bibliography" w:uiPriority="37"/>
+    <w:lsdException w:name="TOC Heading" w:uiPriority="39" w:qFormat="1"/>
+  </w:latentStyles>
+  <w:style w:type="paragraph" w:default="1" w:styleId="Standard">
+    <w:name w:val="Normal"/>
+    <w:qFormat/>
+  </w:style>
+  <w:style w:type="character" w:default="1" w:styleId="Absatz-Standardschriftart">
+    <w:name w:val="Default Paragraph Font"/>
+    <w:uiPriority w:val="1"/>
+    <w:semiHidden/>
+    <w:unhideWhenUsed/>
+  </w:style>
+  <w:style w:type="table" w:default="1" w:styleId="NormaleTabelle">
+    <w:name w:val="Normal Table"/>
+    <w:uiPriority w:val="99"/>
+    <w:semiHidden/>
+    <w:unhideWhenUsed/>
+    <w:tblPr>
+      <w:tblInd w:w="0" w:type="dxa"/>
+      <w:tblCellMar>
+        <w:top w:w="0" w:type="dxa"/>
+        <w:left w:w="108" w:type="dxa"/>
+        <w:bottom w:w="0" w:type="dxa"/>
+        <w:right w:w="108" w:type="dxa"/>
+      </w:tblCellMar>
+    </w:tblPr>
+  </w:style>
+  <w:style w:type="numbering" w:default="1" w:styleId="KeineListe">
+    <w:name w:val="No List"/>
+    <w:uiPriority w:val="99"/>
+    <w:semiHidden/>
+    <w:unhideWhenUsed/>
+  </w:style>
+  <w:style w:type="paragraph" w:customStyle="1" w:styleId="915FD913B82842FB9028FC3A0E55FF63">
+    <w:name w:val="915FD913B82842FB9028FC3A0E55FF63"/>
+    <w:rsid w:val="00D6288C"/>
+  </w:style>
+  <w:style w:type="paragraph" w:customStyle="1" w:styleId="3F6579D0B6C64676B11C75AFA482B082">
+    <w:name w:val="3F6579D0B6C64676B11C75AFA482B082"/>
+    <w:rsid w:val="00D6288C"/>
+  </w:style>
+  <w:style w:type="paragraph" w:customStyle="1" w:styleId="1ED6BEDC2E0647F0B1BEB39140361DBA">
+    <w:name w:val="1ED6BEDC2E0647F0B1BEB39140361DBA"/>
+    <w:rsid w:val="00D6288C"/>
+  </w:style>
+  <w:style w:type="paragraph" w:customStyle="1" w:styleId="59EE10DA82A348179B65A73B8DB25101">
+    <w:name w:val="59EE10DA82A348179B65A73B8DB25101"/>
+    <w:rsid w:val="00D6288C"/>
+  </w:style>
+</w:styles>
+</file>
+
+<file path=word/glossary/stylesWithEffects.xml><?xml version="1.0" encoding="utf-8"?>
+<w:styles xmlns:wpc="http://schemas.microsoft.com/office/word/2010/wordprocessingCanvas" xmlns:mc="http://schemas.openxmlformats.org/markup-compatibility/2006" xmlns:o="urn:schemas-microsoft-com:office:office" xmlns:r="http://schemas.openxmlformats.org/officeDocument/2006/relationships" xmlns:m="http://schemas.openxmlformats.org/officeDocument/2006/math" xmlns:v="urn:schemas-microsoft-com:vml" xmlns:wp14="http://schemas.microsoft.com/office/word/2010/wordprocessingDrawing" xmlns:wp="http://schemas.openxmlformats.org/drawingml/2006/wordprocessingDrawing" xmlns:w10="urn:schemas-microsoft-com:office:word" xmlns:w="http://schemas.openxmlformats.org/wordprocessingml/2006/main" xmlns:w14="http://schemas.microsoft.com/office/word/2010/wordml" xmlns:wpg="http://schemas.microsoft.com/office/word/2010/wordprocessingGroup" xmlns:wpi="http://schemas.microsoft.com/office/word/2010/wordprocessingInk" xmlns:wne="http://schemas.microsoft.com/office/word/2006/wordml" xmlns:wps="http://schemas.microsoft.com/office/word/2010/wordprocessingShape" mc:Ignorable="w14 wp14">
+  <w:docDefaults>
+    <w:rPrDefault>
+      <w:rPr>
+        <w:rFonts w:asciiTheme="minorHAnsi" w:eastAsiaTheme="minorEastAsia" w:hAnsiTheme="minorHAnsi" w:cstheme="minorBidi"/>
+        <w:sz w:val="22"/>
+        <w:szCs w:val="22"/>
+        <w:lang w:val="de-DE" w:eastAsia="de-DE" w:bidi="ar-SA"/>
+      </w:rPr>
+    </w:rPrDefault>
+    <w:pPrDefault>
+      <w:pPr>
+        <w:spacing w:after="200" w:line="276" w:lineRule="auto"/>
+      </w:pPr>
+    </w:pPrDefault>
+  </w:docDefaults>
+  <w:latentStyles w:defLockedState="0" w:defUIPriority="99" w:defSemiHidden="1" w:defUnhideWhenUsed="1" w:defQFormat="0" w:count="267">
+    <w:lsdException w:name="Normal" w:semiHidden="0" w:uiPriority="0" w:unhideWhenUsed="0" w:qFormat="1"/>
+    <w:lsdException w:name="heading 1" w:semiHidden="0" w:uiPriority="9" w:unhideWhenUsed="0" w:qFormat="1"/>
+    <w:lsdException w:name="heading 2" w:uiPriority="9" w:qFormat="1"/>
+    <w:lsdException w:name="heading 3" w:uiPriority="9" w:qFormat="1"/>
+    <w:lsdException w:name="heading 4" w:uiPriority="9" w:qFormat="1"/>
+    <w:lsdException w:name="heading 5" w:uiPriority="9" w:qFormat="1"/>
+    <w:lsdException w:name="heading 6" w:uiPriority="9" w:qFormat="1"/>
+    <w:lsdException w:name="heading 7" w:uiPriority="9" w:qFormat="1"/>
+    <w:lsdException w:name="heading 8" w:uiPriority="9" w:qFormat="1"/>
+    <w:lsdException w:name="heading 9" w:uiPriority="9" w:qFormat="1"/>
+    <w:lsdException w:name="toc 1" w:uiPriority="39"/>
+    <w:lsdException w:name="toc 2" w:uiPriority="39"/>
+    <w:lsdException w:name="toc 3" w:uiPriority="39"/>
+    <w:lsdException w:name="toc 4" w:uiPriority="39"/>
+    <w:lsdException w:name="toc 5" w:uiPriority="39"/>
+    <w:lsdException w:name="toc 6" w:uiPriority="39"/>
+    <w:lsdException w:name="toc 7" w:uiPriority="39"/>
+    <w:lsdException w:name="toc 8" w:uiPriority="39"/>
+    <w:lsdException w:name="toc 9" w:uiPriority="39"/>
+    <w:lsdException w:name="caption" w:uiPriority="35" w:qFormat="1"/>
+    <w:lsdException w:name="Title" w:semiHidden="0" w:uiPriority="10" w:unhideWhenUsed="0" w:qFormat="1"/>
+    <w:lsdException w:name="Default Paragraph Font" w:uiPriority="1"/>
+    <w:lsdException w:name="Subtitle" w:semiHidden="0" w:uiPriority="11" w:unhideWhenUsed="0" w:qFormat="1"/>
+    <w:lsdException w:name="Strong" w:semiHidden="0" w:uiPriority="22" w:unhideWhenUsed="0" w:qFormat="1"/>
+    <w:lsdException w:name="Emphasis" w:semiHidden="0" w:uiPriority="20" w:unhideWhenUsed="0" w:qFormat="1"/>
+    <w:lsdException w:name="Table Grid" w:semiHidden="0" w:uiPriority="59" w:unhideWhenUsed="0"/>
+    <w:lsdException w:name="Placeholder Text" w:unhideWhenUsed="0"/>
+    <w:lsdException w:name="No Spacing" w:semiHidden="0" w:uiPriority="1" w:unhideWhenUsed="0" w:qFormat="1"/>
+    <w:lsdException w:name="Light Shading" w:semiHidden="0" w:uiPriority="60" w:unhideWhenUsed="0"/>
+    <w:lsdException w:name="Light List" w:semiHidden="0" w:uiPriority="61" w:unhideWhenUsed="0"/>
+    <w:lsdException w:name="Light Grid" w:semiHidden="0" w:uiPriority="62" w:unhideWhenUsed="0"/>
+    <w:lsdException w:name="Medium Shading 1" w:semiHidden="0" w:uiPriority="63" w:unhideWhenUsed="0"/>
+    <w:lsdException w:name="Medium Shading 2" w:semiHidden="0" w:uiPriority="64" w:unhideWhenUsed="0"/>
+    <w:lsdException w:name="Medium List 1" w:semiHidden="0" w:uiPriority="65" w:unhideWhenUsed="0"/>
+    <w:lsdException w:name="Medium List 2" w:semiHidden="0" w:uiPriority="66" w:unhideWhenUsed="0"/>
+    <w:lsdException w:name="Medium Grid 1" w:semiHidden="0" w:uiPriority="67" w:unhideWhenUsed="0"/>
+    <w:lsdException w:name="Medium Grid 2" w:semiHidden="0" w:uiPriority="68" w:unhideWhenUsed="0"/>
+    <w:lsdException w:name="Medium Grid 3" w:semiHidden="0" w:uiPriority="69" w:unhideWhenUsed="0"/>
+    <w:lsdException w:name="Dark List" w:semiHidden="0" w:uiPriority="70" w:unhideWhenUsed="0"/>
+    <w:lsdException w:name="Colorful Shading" w:semiHidden="0" w:uiPriority="71" w:unhideWhenUsed="0"/>
+    <w:lsdException w:name="Colorful List" w:semiHidden="0" w:uiPriority="72" w:unhideWhenUsed="0"/>
+    <w:lsdException w:name="Colorful Grid" w:semiHidden="0" w:uiPriority="73" w:unhideWhenUsed="0"/>
+    <w:lsdException w:name="Light Shading Accent 1" w:semiHidden="0" w:uiPriority="60" w:unhideWhenUsed="0"/>
+    <w:lsdException w:name="Light List Accent 1" w:semiHidden="0" w:uiPriority="61" w:unhideWhenUsed="0"/>
+    <w:lsdException w:name="Light Grid Accent 1" w:semiHidden="0" w:uiPriority="62" w:unhideWhenUsed="0"/>
+    <w:lsdException w:name="Medium Shading 1 Accent 1" w:semiHidden="0" w:uiPriority="63" w:unhideWhenUsed="0"/>
+    <w:lsdException w:name="Medium Shading 2 Accent 1" w:semiHidden="0" w:uiPriority="64" w:unhideWhenUsed="0"/>
+    <w:lsdException w:name="Medium List 1 Accent 1" w:semiHidden="0" w:uiPriority="65" w:unhideWhenUsed="0"/>
+    <w:lsdException w:name="Revision" w:unhideWhenUsed="0"/>
+    <w:lsdException w:name="List Paragraph" w:semiHidden="0" w:uiPriority="34" w:unhideWhenUsed="0" w:qFormat="1"/>
+    <w:lsdException w:name="Quote" w:semiHidden="0" w:uiPriority="29" w:unhideWhenUsed="0" w:qFormat="1"/>
+    <w:lsdException w:name="Intense Quote" w:semiHidden="0" w:uiPriority="30" w:unhideWhenUsed="0" w:qFormat="1"/>
+    <w:lsdException w:name="Medium List 2 Accent 1" w:semiHidden="0" w:uiPriority="66" w:unhideWhenUsed="0"/>
+    <w:lsdException w:name="Medium Grid 1 Accent 1" w:semiHidden="0" w:uiPriority="67" w:unhideWhenUsed="0"/>
+    <w:lsdException w:name="Medium Grid 2 Accent 1" w:semiHidden="0" w:uiPriority="68" w:unhideWhenUsed="0"/>
+    <w:lsdException w:name="Medium Grid 3 Accent 1" w:semiHidden="0" w:uiPriority="69" w:unhideWhenUsed="0"/>
+    <w:lsdException w:name="Dark List Accent 1" w:semiHidden="0" w:uiPriority="70" w:unhideWhenUsed="0"/>
+    <w:lsdException w:name="Colorful Shading Accent 1" w:semiHidden="0" w:uiPriority="71" w:unhideWhenUsed="0"/>
+    <w:lsdException w:name="Colorful List Accent 1" w:semiHidden="0" w:uiPriority="72" w:unhideWhenUsed="0"/>
+    <w:lsdException w:name="Colorful Grid Accent 1" w:semiHidden="0" w:uiPriority="73" w:unhideWhenUsed="0"/>
+    <w:lsdException w:name="Light Shading Accent 2" w:semiHidden="0" w:uiPriority="60" w:unhideWhenUsed="0"/>
+    <w:lsdException w:name="Light List Accent 2" w:semiHidden="0" w:uiPriority="61" w:unhideWhenUsed="0"/>
+    <w:lsdException w:name="Light Grid Accent 2" w:semiHidden="0" w:uiPriority="62" w:unhideWhenUsed="0"/>
+    <w:lsdException w:name="Medium Shading 1 Accent 2" w:semiHidden="0" w:uiPriority="63" w:unhideWhenUsed="0"/>
+    <w:lsdException w:name="Medium Shading 2 Accent 2" w:semiHidden="0" w:uiPriority="64" w:unhideWhenUsed="0"/>
+    <w:lsdException w:name="Medium List 1 Accent 2" w:semiHidden="0" w:uiPriority="65" w:unhideWhenUsed="0"/>
+    <w:lsdException w:name="Medium List 2 Accent 2" w:semiHidden="0" w:uiPriority="66" w:unhideWhenUsed="0"/>
+    <w:lsdException w:name="Medium Grid 1 Accent 2" w:semiHidden="0" w:uiPriority="67" w:unhideWhenUsed="0"/>
+    <w:lsdException w:name="Medium Grid 2 Accent 2" w:semiHidden="0" w:uiPriority="68" w:unhideWhenUsed="0"/>
+    <w:lsdException w:name="Medium Grid 3 Accent 2" w:semiHidden="0" w:uiPriority="69" w:unhideWhenUsed="0"/>
+    <w:lsdException w:name="Dark List Accent 2" w:semiHidden="0" w:uiPriority="70" w:unhideWhenUsed="0"/>
+    <w:lsdException w:name="Colorful Shading Accent 2" w:semiHidden="0" w:uiPriority="71" w:unhideWhenUsed="0"/>
+    <w:lsdException w:name="Colorful List Accent 2" w:semiHidden="0" w:uiPriority="72" w:unhideWhenUsed="0"/>
+    <w:lsdException w:name="Colorful Grid Accent 2" w:semiHidden="0" w:uiPriority="73" w:unhideWhenUsed="0"/>
+    <w:lsdException w:name="Light Shading Accent 3" w:semiHidden="0" w:uiPriority="60" w:unhideWhenUsed="0"/>
+    <w:lsdException w:name="Light List Accent 3" w:semiHidden="0" w:uiPriority="61" w:unhideWhenUsed="0"/>
+    <w:lsdException w:name="Light Grid Accent 3" w:semiHidden="0" w:uiPriority="62" w:unhideWhenUsed="0"/>
+    <w:lsdException w:name="Medium Shading 1 Accent 3" w:semiHidden="0" w:uiPriority="63" w:unhideWhenUsed="0"/>
+    <w:lsdException w:name="Medium Shading 2 Accent 3" w:semiHidden="0" w:uiPriority="64" w:unhideWhenUsed="0"/>
+    <w:lsdException w:name="Medium List 1 Accent 3" w:semiHidden="0" w:uiPriority="65" w:unhideWhenUsed="0"/>
+    <w:lsdException w:name="Medium List 2 Accent 3" w:semiHidden="0" w:uiPriority="66" w:unhideWhenUsed="0"/>
+    <w:lsdException w:name="Medium Grid 1 Accent 3" w:semiHidden="0" w:uiPriority="67" w:unhideWhenUsed="0"/>
+    <w:lsdException w:name="Medium Grid 2 Accent 3" w:semiHidden="0" w:uiPriority="68" w:unhideWhenUsed="0"/>
+    <w:lsdException w:name="Medium Grid 3 Accent 3" w:semiHidden="0" w:uiPriority="69" w:unhideWhenUsed="0"/>
+    <w:lsdException w:name="Dark List Accent 3" w:semiHidden="0" w:uiPriority="70" w:unhideWhenUsed="0"/>
+    <w:lsdException w:name="Colorful Shading Accent 3" w:semiHidden="0" w:uiPriority="71" w:unhideWhenUsed="0"/>
+    <w:lsdException w:name="Colorful List Accent 3" w:semiHidden="0" w:uiPriority="72" w:unhideWhenUsed="0"/>
+    <w:lsdException w:name="Colorful Grid Accent 3" w:semiHidden="0" w:uiPriority="73" w:unhideWhenUsed="0"/>
+    <w:lsdException w:name="Light Shading Accent 4" w:semiHidden="0" w:uiPriority="60" w:unhideWhenUsed="0"/>
+    <w:lsdException w:name="Light List Accent 4" w:semiHidden="0" w:uiPriority="61" w:unhideWhenUsed="0"/>
+    <w:lsdException w:name="Light Grid Accent 4" w:semiHidden="0" w:uiPriority="62" w:unhideWhenUsed="0"/>
+    <w:lsdException w:name="Medium Shading 1 Accent 4" w:semiHidden="0" w:uiPriority="63" w:unhideWhenUsed="0"/>
+    <w:lsdException w:name="Medium Shading 2 Accent 4" w:semiHidden="0" w:uiPriority="64" w:unhideWhenUsed="0"/>
+    <w:lsdException w:name="Medium List 1 Accent 4" w:semiHidden="0" w:uiPriority="65" w:unhideWhenUsed="0"/>
+    <w:lsdException w:name="Medium List 2 Accent 4" w:semiHidden="0" w:uiPriority="66" w:unhideWhenUsed="0"/>
+    <w:lsdException w:name="Medium Grid 1 Accent 4" w:semiHidden="0" w:uiPriority="67" w:unhideWhenUsed="0"/>
+    <w:lsdException w:name="Medium Grid 2 Accent 4" w:semiHidden="0" w:uiPriority="68" w:unhideWhenUsed="0"/>
+    <w:lsdException w:name="Medium Grid 3 Accent 4" w:semiHidden="0" w:uiPriority="69" w:unhideWhenUsed="0"/>
+    <w:lsdException w:name="Dark List Accent 4" w:semiHidden="0" w:uiPriority="70" w:unhideWhenUsed="0"/>
+    <w:lsdException w:name="Colorful Shading Accent 4" w:semiHidden="0" w:uiPriority="71" w:unhideWhenUsed="0"/>
+    <w:lsdException w:name="Colorful List Accent 4" w:semiHidden="0" w:uiPriority="72" w:unhideWhenUsed="0"/>
+    <w:lsdException w:name="Colorful Grid Accent 4" w:semiHidden="0" w:uiPriority="73" w:unhideWhenUsed="0"/>
+    <w:lsdException w:name="Light Shading Accent 5" w:semiHidden="0" w:uiPriority="60" w:unhideWhenUsed="0"/>
+    <w:lsdException w:name="Light List Accent 5" w:semiHidden="0" w:uiPriority="61" w:unhideWhenUsed="0"/>
+    <w:lsdException w:name="Light Grid Accent 5" w:semiHidden="0" w:uiPriority="62" w:unhideWhenUsed="0"/>
+    <w:lsdException w:name="Medium Shading 1 Accent 5" w:semiHidden="0" w:uiPriority="63" w:unhideWhenUsed="0"/>
+    <w:lsdException w:name="Medium Shading 2 Accent 5" w:semiHidden="0" w:uiPriority="64" w:unhideWhenUsed="0"/>
+    <w:lsdException w:name="Medium List 1 Accent 5" w:semiHidden="0" w:uiPriority="65" w:unhideWhenUsed="0"/>
+    <w:lsdException w:name="Medium List 2 Accent 5" w:semiHidden="0" w:uiPriority="66" w:unhideWhenUsed="0"/>
+    <w:lsdException w:name="Medium Grid 1 Accent 5" w:semiHidden="0" w:uiPriority="67" w:unhideWhenUsed="0"/>
+    <w:lsdException w:name="Medium Grid 2 Accent 5" w:semiHidden="0" w:uiPriority="68" w:unhideWhenUsed="0"/>
+    <w:lsdException w:name="Medium Grid 3 Accent 5" w:semiHidden="0" w:uiPriority="69" w:unhideWhenUsed="0"/>
+    <w:lsdException w:name="Dark List Accent 5" w:semiHidden="0" w:uiPriority="70" w:unhideWhenUsed="0"/>
+    <w:lsdException w:name="Colorful Shading Accent 5" w:semiHidden="0" w:uiPriority="71" w:unhideWhenUsed="0"/>
+    <w:lsdException w:name="Colorful List Accent 5" w:semiHidden="0" w:uiPriority="72" w:unhideWhenUsed="0"/>
+    <w:lsdException w:name="Colorful Grid Accent 5" w:semiHidden="0" w:uiPriority="73" w:unhideWhenUsed="0"/>
+    <w:lsdException w:name="Light Shading Accent 6" w:semiHidden="0" w:uiPriority="60" w:unhideWhenUsed="0"/>
+    <w:lsdException w:name="Light List Accent 6" w:semiHidden="0" w:uiPriority="61" w:unhideWhenUsed="0"/>
+    <w:lsdException w:name="Light Grid Accent 6" w:semiHidden="0" w:uiPriority="62" w:unhideWhenUsed="0"/>
+    <w:lsdException w:name="Medium Shading 1 Accent 6" w:semiHidden="0" w:uiPriority="63" w:unhideWhenUsed="0"/>
+    <w:lsdException w:name="Medium Shading 2 Accent 6" w:semiHidden="0" w:uiPriority="64" w:unhideWhenUsed="0"/>
+    <w:lsdException w:name="Medium List 1 Accent 6" w:semiHidden="0" w:uiPriority="65" w:unhideWhenUsed="0"/>
+    <w:lsdException w:name="Medium List 2 Accent 6" w:semiHidden="0" w:uiPriority="66" w:unhideWhenUsed="0"/>
+    <w:lsdException w:name="Medium Grid 1 Accent 6" w:semiHidden="0" w:uiPriority="67" w:unhideWhenUsed="0"/>
+    <w:lsdException w:name="Medium Grid 2 Accent 6" w:semiHidden="0" w:uiPriority="68" w:unhideWhenUsed="0"/>
+    <w:lsdException w:name="Medium Grid 3 Accent 6" w:semiHidden="0" w:uiPriority="69" w:unhideWhenUsed="0"/>
+    <w:lsdException w:name="Dark List Accent 6" w:semiHidden="0" w:uiPriority="70" w:unhideWhenUsed="0"/>
+    <w:lsdException w:name="Colorful Shading Accent 6" w:semiHidden="0" w:uiPriority="71" w:unhideWhenUsed="0"/>
+    <w:lsdException w:name="Colorful List Accent 6" w:semiHidden="0" w:uiPriority="72" w:unhideWhenUsed="0"/>
+    <w:lsdException w:name="Colorful Grid Accent 6" w:semiHidden="0" w:uiPriority="73" w:unhideWhenUsed="0"/>
+    <w:lsdException w:name="Subtle Emphasis" w:semiHidden="0" w:uiPriority="19" w:unhideWhenUsed="0" w:qFormat="1"/>
+    <w:lsdException w:name="Intense Emphasis" w:semiHidden="0" w:uiPriority="21" w:unhideWhenUsed="0" w:qFormat="1"/>
+    <w:lsdException w:name="Subtle Reference" w:semiHidden="0" w:uiPriority="31" w:unhideWhenUsed="0" w:qFormat="1"/>
+    <w:lsdException w:name="Intense Reference" w:semiHidden="0" w:uiPriority="32" w:unhideWhenUsed="0" w:qFormat="1"/>
+    <w:lsdException w:name="Book Title" w:semiHidden="0" w:uiPriority="33" w:unhideWhenUsed="0" w:qFormat="1"/>
+    <w:lsdException w:name="Bibliography" w:uiPriority="37"/>
+    <w:lsdException w:name="TOC Heading" w:uiPriority="39" w:qFormat="1"/>
+  </w:latentStyles>
+  <w:style w:type="paragraph" w:default="1" w:styleId="Standard">
+    <w:name w:val="Normal"/>
+    <w:qFormat/>
+  </w:style>
+  <w:style w:type="character" w:default="1" w:styleId="Absatz-Standardschriftart">
+    <w:name w:val="Default Paragraph Font"/>
+    <w:uiPriority w:val="1"/>
+    <w:semiHidden/>
+    <w:unhideWhenUsed/>
+  </w:style>
+  <w:style w:type="table" w:default="1" w:styleId="NormaleTabelle">
+    <w:name w:val="Normal Table"/>
+    <w:uiPriority w:val="99"/>
+    <w:semiHidden/>
+    <w:unhideWhenUsed/>
+    <w:tblPr>
+      <w:tblInd w:w="0" w:type="dxa"/>
+      <w:tblCellMar>
+        <w:top w:w="0" w:type="dxa"/>
+        <w:left w:w="108" w:type="dxa"/>
+        <w:bottom w:w="0" w:type="dxa"/>
+        <w:right w:w="108" w:type="dxa"/>
+      </w:tblCellMar>
+    </w:tblPr>
+  </w:style>
+  <w:style w:type="numbering" w:default="1" w:styleId="KeineListe">
+    <w:name w:val="No List"/>
+    <w:uiPriority w:val="99"/>
+    <w:semiHidden/>
+    <w:unhideWhenUsed/>
+  </w:style>
+  <w:style w:type="paragraph" w:customStyle="1" w:styleId="915FD913B82842FB9028FC3A0E55FF63">
+    <w:name w:val="915FD913B82842FB9028FC3A0E55FF63"/>
+    <w:rsid w:val="00D6288C"/>
+  </w:style>
+  <w:style w:type="paragraph" w:customStyle="1" w:styleId="3F6579D0B6C64676B11C75AFA482B082">
+    <w:name w:val="3F6579D0B6C64676B11C75AFA482B082"/>
+    <w:rsid w:val="00D6288C"/>
+  </w:style>
+  <w:style w:type="paragraph" w:customStyle="1" w:styleId="1ED6BEDC2E0647F0B1BEB39140361DBA">
+    <w:name w:val="1ED6BEDC2E0647F0B1BEB39140361DBA"/>
+    <w:rsid w:val="00D6288C"/>
+  </w:style>
+  <w:style w:type="paragraph" w:customStyle="1" w:styleId="59EE10DA82A348179B65A73B8DB25101">
+    <w:name w:val="59EE10DA82A348179B65A73B8DB25101"/>
+    <w:rsid w:val="00D6288C"/>
+  </w:style>
+</w:styles>
+</file>
+
+<file path=word/glossary/webSettings.xml><?xml version="1.0" encoding="utf-8"?>
+<w:webSettings xmlns:mc="http://schemas.openxmlformats.org/markup-compatibility/2006" xmlns:r="http://schemas.openxmlformats.org/officeDocument/2006/relationships" xmlns:w="http://schemas.openxmlformats.org/wordprocessingml/2006/main" xmlns:w14="http://schemas.microsoft.com/office/word/2010/wordml" mc:Ignorable="w14">
+  <w:optimizeForBrowser/>
+  <w:allowPNG/>
+</w:webSettings>
 </file>
 
 <file path=word/theme/theme1.xml><?xml version="1.0" encoding="utf-8"?>
@@ -11450,7 +12975,7 @@
 </file>
 
 <file path=customXml/itemProps1.xml><?xml version="1.0" encoding="utf-8"?>
-<ds:datastoreItem xmlns:ds="http://schemas.openxmlformats.org/officeDocument/2006/customXml" ds:itemID="{CB9849ED-9C16-4E66-9220-7C37D77043E5}">
+<ds:datastoreItem xmlns:ds="http://schemas.openxmlformats.org/officeDocument/2006/customXml" ds:itemID="{C08236AC-BA7B-42A2-87B8-29B6747258C4}">
   <ds:schemaRefs>
     <ds:schemaRef ds:uri="http://schemas.openxmlformats.org/officeDocument/2006/bibliography"/>
   </ds:schemaRefs>

</xml_diff>

<commit_message>
[IMS-?] Stylen der Dokumentation und der Präsentation
</commit_message>
<xml_diff>
--- a/Doku/Projekt_Dokumentation.docx
+++ b/Doku/Projekt_Dokumentation.docx
@@ -48,6 +48,7 @@
                 <w:dataBinding w:prefixMappings="xmlns:ns0='http://schemas.openxmlformats.org/officeDocument/2006/extended-properties'" w:xpath="/ns0:Properties[1]/ns0:Company[1]" w:storeItemID="{6668398D-A668-4E3E-A5EB-62B293D839F1}"/>
                 <w:text/>
               </w:sdtPr>
+              <w:sdtEndPr/>
               <w:sdtContent>
                 <w:tc>
                   <w:tcPr>
@@ -94,6 +95,7 @@
                 <w:dataBinding w:prefixMappings="xmlns:ns0='http://schemas.openxmlformats.org/package/2006/metadata/core-properties' xmlns:ns1='http://purl.org/dc/elements/1.1/'" w:xpath="/ns0:coreProperties[1]/ns1:title[1]" w:storeItemID="{6C3C8BC8-F283-45AE-878A-BAB7291924A1}"/>
                 <w:text/>
               </w:sdtPr>
+              <w:sdtEndPr/>
               <w:sdtContent>
                 <w:tc>
                   <w:tcPr>
@@ -146,6 +148,7 @@
                 <w:dataBinding w:prefixMappings="xmlns:ns0='http://schemas.openxmlformats.org/package/2006/metadata/core-properties' xmlns:ns1='http://purl.org/dc/elements/1.1/'" w:xpath="/ns0:coreProperties[1]/ns1:subject[1]" w:storeItemID="{6C3C8BC8-F283-45AE-878A-BAB7291924A1}"/>
                 <w:text/>
               </w:sdtPr>
+              <w:sdtEndPr/>
               <w:sdtContent>
                 <w:tc>
                   <w:tcPr>
@@ -165,23 +168,13 @@
                         <w:szCs w:val="44"/>
                       </w:rPr>
                     </w:pPr>
-                    <w:proofErr w:type="spellStart"/>
                     <w:r>
                       <w:rPr>
                         <w:rFonts w:asciiTheme="majorHAnsi" w:eastAsiaTheme="majorEastAsia" w:hAnsiTheme="majorHAnsi" w:cstheme="majorBidi"/>
                         <w:sz w:val="44"/>
                         <w:szCs w:val="44"/>
                       </w:rPr>
-                      <w:t>Inventory</w:t>
-                    </w:r>
-                    <w:proofErr w:type="spellEnd"/>
-                    <w:r>
-                      <w:rPr>
-                        <w:rFonts w:asciiTheme="majorHAnsi" w:eastAsiaTheme="majorEastAsia" w:hAnsiTheme="majorHAnsi" w:cstheme="majorBidi"/>
-                        <w:sz w:val="44"/>
-                        <w:szCs w:val="44"/>
-                      </w:rPr>
-                      <w:t xml:space="preserve"> Management System</w:t>
+                      <w:t>Inventory Management System</w:t>
                     </w:r>
                   </w:p>
                 </w:tc>
@@ -225,6 +218,7 @@
                 <w:dataBinding w:prefixMappings="xmlns:ns0='http://schemas.openxmlformats.org/package/2006/metadata/core-properties' xmlns:ns1='http://purl.org/dc/elements/1.1/'" w:xpath="/ns0:coreProperties[1]/ns1:creator[1]" w:storeItemID="{6C3C8BC8-F283-45AE-878A-BAB7291924A1}"/>
                 <w:text/>
               </w:sdtPr>
+              <w:sdtEndPr/>
               <w:sdtContent>
                 <w:tc>
                   <w:tcPr>
@@ -245,33 +239,8 @@
                         <w:b/>
                         <w:bCs/>
                       </w:rPr>
-                      <w:t xml:space="preserve"> Henry Martens; Dominik </w:t>
+                      <w:t xml:space="preserve"> Henry Martens; Dominik Traise; Hagen Frind</w:t>
                     </w:r>
-                    <w:proofErr w:type="spellStart"/>
-                    <w:r>
-                      <w:rPr>
-                        <w:b/>
-                        <w:bCs/>
-                      </w:rPr>
-                      <w:t>Traise</w:t>
-                    </w:r>
-                    <w:proofErr w:type="spellEnd"/>
-                    <w:r>
-                      <w:rPr>
-                        <w:b/>
-                        <w:bCs/>
-                      </w:rPr>
-                      <w:t xml:space="preserve">; Hagen </w:t>
-                    </w:r>
-                    <w:proofErr w:type="spellStart"/>
-                    <w:r>
-                      <w:rPr>
-                        <w:b/>
-                        <w:bCs/>
-                      </w:rPr>
-                      <w:t>Frind</w:t>
-                    </w:r>
-                    <w:proofErr w:type="spellEnd"/>
                   </w:p>
                 </w:tc>
               </w:sdtContent>
@@ -290,9 +259,6 @@
                 </w:rPr>
                 <w:alias w:val="Datum"/>
                 <w:id w:val="516659546"/>
-                <w:placeholder>
-                  <w:docPart w:val="8F3BAAD9268F477CB6B0D7A221793AE7"/>
-                </w:placeholder>
                 <w:dataBinding w:prefixMappings="xmlns:ns0='http://schemas.microsoft.com/office/2006/coverPageProps'" w:xpath="/ns0:CoverPageProperties[1]/ns0:PublishDate[1]" w:storeItemID="{55AF091B-3C7A-41E3-B477-F2FDAA23CFDA}"/>
                 <w:date w:fullDate="2016-05-18T00:00:00Z">
                   <w:dateFormat w:val="dd.MM.yyyy"/>
@@ -301,6 +267,7 @@
                   <w:calendar w:val="gregorian"/>
                 </w:date>
               </w:sdtPr>
+              <w:sdtEndPr/>
               <w:sdtContent>
                 <w:tc>
                   <w:tcPr>
@@ -348,6 +315,7 @@
                 <w:dataBinding w:prefixMappings="xmlns:ns0='http://schemas.microsoft.com/office/2006/coverPageProps'" w:xpath="/ns0:CoverPageProperties[1]/ns0:Abstract[1]" w:storeItemID="{55AF091B-3C7A-41E3-B477-F2FDAA23CFDA}"/>
                 <w:text/>
               </w:sdtPr>
+              <w:sdtEndPr/>
               <w:sdtContent>
                 <w:tc>
                   <w:tcPr>
@@ -401,6 +369,7 @@
           <w:docPartUnique/>
         </w:docPartObj>
       </w:sdtPr>
+      <w:sdtEndPr/>
       <w:sdtContent>
         <w:p>
           <w:pPr>
@@ -4314,7 +4283,6 @@
         </w:rPr>
       </w:pPr>
       <w:bookmarkStart w:id="0" w:name="_Toc449690043"/>
-      <w:proofErr w:type="spellStart"/>
       <w:r>
         <w:rPr>
           <w:rStyle w:val="Fett"/>
@@ -4325,7 +4293,6 @@
         <w:t>Abkürzungsverzeichnis</w:t>
       </w:r>
       <w:bookmarkEnd w:id="0"/>
-      <w:proofErr w:type="spellEnd"/>
     </w:p>
     <w:p>
       <w:pPr>
@@ -4932,7 +4899,7 @@
     </w:p>
     <w:p>
       <w:pPr>
-        <w:pStyle w:val="berschrift1"/>
+        <w:pStyle w:val="berschrift2"/>
         <w:numPr>
           <w:ilvl w:val="1"/>
           <w:numId w:val="2"/>
@@ -5345,31 +5312,19 @@
         </w:rPr>
       </w:pPr>
       <w:bookmarkStart w:id="10" w:name="_Toc449690053"/>
+      <w:bookmarkStart w:id="11" w:name="_GoBack"/>
+      <w:bookmarkEnd w:id="11"/>
       <w:r>
         <w:rPr>
           <w:color w:val="auto"/>
         </w:rPr>
         <w:lastRenderedPageBreak/>
-        <w:t>Test-</w:t>
-      </w:r>
-      <w:proofErr w:type="spellStart"/>
+        <w:t xml:space="preserve">Test-Driven </w:t>
+      </w:r>
       <w:r>
         <w:rPr>
           <w:color w:val="auto"/>
         </w:rPr>
-        <w:t>Driven</w:t>
-      </w:r>
-      <w:proofErr w:type="spellEnd"/>
-      <w:r>
-        <w:rPr>
-          <w:color w:val="auto"/>
-        </w:rPr>
-        <w:t xml:space="preserve"> </w:t>
-      </w:r>
-      <w:r>
-        <w:rPr>
-          <w:color w:val="auto"/>
-        </w:rPr>
         <w:t>Development (TDD)</w:t>
       </w:r>
       <w:bookmarkEnd w:id="10"/>
@@ -5382,21 +5337,7 @@
         <w:rPr>
           <w:i/>
         </w:rPr>
-        <w:t>Test-</w:t>
-      </w:r>
-      <w:proofErr w:type="spellStart"/>
-      <w:r>
-        <w:rPr>
-          <w:i/>
-        </w:rPr>
-        <w:t>Driven</w:t>
-      </w:r>
-      <w:proofErr w:type="spellEnd"/>
-      <w:r>
-        <w:rPr>
-          <w:i/>
-        </w:rPr>
-        <w:t>-Development</w:t>
+        <w:t>Test-Driven-Development</w:t>
       </w:r>
       <w:r>
         <w:t xml:space="preserve"> (TDD) wurden sogenannte Komponententests (Unit-Tests) genutzt, um die Entwicklung der Software zu steuern. Dabei wurde nach mit folgendem Zyklus gearbeitet:</w:t>
@@ -5441,13 +5382,8 @@
         </w:numPr>
       </w:pPr>
       <w:r>
-        <w:t xml:space="preserve">Code </w:t>
-      </w:r>
-      <w:proofErr w:type="spellStart"/>
-      <w:r>
-        <w:t>refaktorisieren</w:t>
-      </w:r>
-      <w:proofErr w:type="spellEnd"/>
+        <w:t>Code refaktorisieren</w:t>
+      </w:r>
     </w:p>
     <w:p>
       <w:r>
@@ -5486,14 +5422,14 @@
           <w:color w:val="auto"/>
         </w:rPr>
       </w:pPr>
-      <w:bookmarkStart w:id="11" w:name="_Toc449690054"/>
+      <w:bookmarkStart w:id="12" w:name="_Toc449690054"/>
       <w:r>
         <w:rPr>
           <w:color w:val="auto"/>
         </w:rPr>
         <w:t>Analysephase</w:t>
       </w:r>
-      <w:bookmarkEnd w:id="11"/>
+      <w:bookmarkEnd w:id="12"/>
     </w:p>
     <w:p>
       <w:r>
@@ -5517,14 +5453,14 @@
           <w:color w:val="auto"/>
         </w:rPr>
       </w:pPr>
-      <w:bookmarkStart w:id="12" w:name="_Toc449690055"/>
+      <w:bookmarkStart w:id="13" w:name="_Toc449690055"/>
       <w:r>
         <w:rPr>
           <w:color w:val="auto"/>
         </w:rPr>
         <w:t>Ist-Analyse</w:t>
       </w:r>
-      <w:bookmarkEnd w:id="12"/>
+      <w:bookmarkEnd w:id="13"/>
     </w:p>
     <w:p>
       <w:pPr>
@@ -5537,16 +5473,16 @@
           <w:color w:val="auto"/>
         </w:rPr>
       </w:pPr>
-      <w:bookmarkStart w:id="13" w:name="_Lastenheft_1"/>
-      <w:bookmarkStart w:id="14" w:name="_Toc449690056"/>
-      <w:bookmarkEnd w:id="13"/>
+      <w:bookmarkStart w:id="14" w:name="_Lastenheft_1"/>
+      <w:bookmarkStart w:id="15" w:name="_Toc449690056"/>
+      <w:bookmarkEnd w:id="14"/>
       <w:r>
         <w:rPr>
           <w:color w:val="auto"/>
         </w:rPr>
         <w:t>Lastenheft</w:t>
       </w:r>
-      <w:bookmarkEnd w:id="14"/>
+      <w:bookmarkEnd w:id="15"/>
     </w:p>
     <w:p>
       <w:r>
@@ -5605,14 +5541,14 @@
           <w:color w:val="auto"/>
         </w:rPr>
       </w:pPr>
-      <w:bookmarkStart w:id="15" w:name="_Toc449690057"/>
+      <w:bookmarkStart w:id="16" w:name="_Toc449690057"/>
       <w:r>
         <w:rPr>
           <w:color w:val="auto"/>
         </w:rPr>
         <w:t>Zwischenstand</w:t>
       </w:r>
-      <w:bookmarkEnd w:id="15"/>
+      <w:bookmarkEnd w:id="16"/>
     </w:p>
     <w:tbl>
       <w:tblPr>
@@ -5817,14 +5753,14 @@
           <w:color w:val="auto"/>
         </w:rPr>
       </w:pPr>
-      <w:bookmarkStart w:id="16" w:name="_Toc449690058"/>
+      <w:bookmarkStart w:id="17" w:name="_Toc449690058"/>
       <w:r>
         <w:rPr>
           <w:color w:val="auto"/>
         </w:rPr>
         <w:t>Entwurfsphase</w:t>
       </w:r>
-      <w:bookmarkEnd w:id="16"/>
+      <w:bookmarkEnd w:id="17"/>
     </w:p>
     <w:p>
       <w:r>
@@ -5842,14 +5778,14 @@
           <w:color w:val="auto"/>
         </w:rPr>
       </w:pPr>
-      <w:bookmarkStart w:id="17" w:name="_Toc449690059"/>
+      <w:bookmarkStart w:id="18" w:name="_Toc449690059"/>
       <w:r>
         <w:rPr>
           <w:color w:val="auto"/>
         </w:rPr>
         <w:t>Zielplattform</w:t>
       </w:r>
-      <w:bookmarkEnd w:id="17"/>
+      <w:bookmarkEnd w:id="18"/>
     </w:p>
     <w:p>
       <w:r>
@@ -5881,7 +5817,7 @@
           <w:color w:val="auto"/>
         </w:rPr>
       </w:pPr>
-      <w:bookmarkStart w:id="18" w:name="_Toc449690060"/>
+      <w:bookmarkStart w:id="19" w:name="_Toc449690060"/>
       <w:r>
         <w:rPr>
           <w:color w:val="auto"/>
@@ -5889,7 +5825,7 @@
         <w:lastRenderedPageBreak/>
         <w:t>Architekturdesign</w:t>
       </w:r>
-      <w:bookmarkEnd w:id="18"/>
+      <w:bookmarkEnd w:id="19"/>
     </w:p>
     <w:p>
       <w:r>
@@ -5927,14 +5863,14 @@
           <w:color w:val="auto"/>
         </w:rPr>
       </w:pPr>
-      <w:bookmarkStart w:id="19" w:name="_Toc449690061"/>
+      <w:bookmarkStart w:id="20" w:name="_Toc449690061"/>
       <w:r>
         <w:rPr>
           <w:color w:val="auto"/>
         </w:rPr>
         <w:t>Benutzeroberfläche</w:t>
       </w:r>
-      <w:bookmarkEnd w:id="19"/>
+      <w:bookmarkEnd w:id="20"/>
     </w:p>
     <w:p>
       <w:r>
@@ -5953,23 +5889,7 @@
         <w:t>,</w:t>
       </w:r>
       <w:r>
-        <w:t xml:space="preserve"> wurden bereits in der Entwicklungsphase Konzepte für eine Benutzeroberfläche erstellt (</w:t>
-      </w:r>
-      <w:proofErr w:type="spellStart"/>
-      <w:r>
-        <w:t>Mockups</w:t>
-      </w:r>
-      <w:proofErr w:type="spellEnd"/>
-      <w:r>
-        <w:t xml:space="preserve">). Diese ermöglichen eine schnellere Erstellung der Oberfläche und eine strukturierte Darstellung der verwendeten Komponenten. Alle </w:t>
-      </w:r>
-      <w:proofErr w:type="spellStart"/>
-      <w:r>
-        <w:t>Mockups</w:t>
-      </w:r>
-      <w:proofErr w:type="spellEnd"/>
-      <w:r>
-        <w:t xml:space="preserve"> wurden mit dem Online-Tool unter </w:t>
+        <w:t xml:space="preserve"> wurden bereits in der Entwicklungsphase Konzepte für eine Benutzeroberfläche erstellt (Mockups). Diese ermöglichen eine schnellere Erstellung der Oberfläche und eine strukturierte Darstellung der verwendeten Komponenten. Alle Mockups wurden mit dem Online-Tool unter </w:t>
       </w:r>
       <w:hyperlink r:id="rId13" w:history="1">
         <w:r>
@@ -6011,48 +5931,26 @@
           <w:numId w:val="2"/>
         </w:numPr>
       </w:pPr>
-      <w:bookmarkStart w:id="20" w:name="_Datenbankentwurf"/>
-      <w:bookmarkStart w:id="21" w:name="_Toc449690062"/>
-      <w:bookmarkEnd w:id="20"/>
+      <w:bookmarkStart w:id="21" w:name="_Datenbankentwurf"/>
+      <w:bookmarkStart w:id="22" w:name="_Toc449690062"/>
+      <w:bookmarkEnd w:id="21"/>
       <w:r>
         <w:rPr>
           <w:color w:val="auto"/>
         </w:rPr>
         <w:t>Datenbankentwurf</w:t>
       </w:r>
-      <w:bookmarkEnd w:id="21"/>
+      <w:bookmarkEnd w:id="22"/>
     </w:p>
     <w:p>
       <w:r>
         <w:t xml:space="preserve">Um den Lagerbestand in der relationalen Datenbank korrekt abzubilden wurde im Vorfeld ein </w:t>
       </w:r>
-      <w:proofErr w:type="spellStart"/>
       <w:r>
         <w:rPr>
           <w:i/>
         </w:rPr>
-        <w:t>Entity</w:t>
-      </w:r>
-      <w:proofErr w:type="spellEnd"/>
-      <w:r>
-        <w:rPr>
-          <w:i/>
-        </w:rPr>
-        <w:t>-</w:t>
-      </w:r>
-      <w:proofErr w:type="spellStart"/>
-      <w:r>
-        <w:rPr>
-          <w:i/>
-        </w:rPr>
-        <w:t>Relationship</w:t>
-      </w:r>
-      <w:proofErr w:type="spellEnd"/>
-      <w:r>
-        <w:rPr>
-          <w:i/>
-        </w:rPr>
-        <w:t>-Model</w:t>
+        <w:t>Entity-Relationship-Model</w:t>
       </w:r>
       <w:r>
         <w:t xml:space="preserve"> (ERM) erstellt. Dieses findet sich im Anhang unter </w:t>
@@ -6092,8 +5990,8 @@
           <w:color w:val="auto"/>
         </w:rPr>
       </w:pPr>
-      <w:bookmarkStart w:id="22" w:name="_Toc449690063"/>
       <w:bookmarkStart w:id="23" w:name="_Pflichtenheft_1"/>
+      <w:bookmarkStart w:id="24" w:name="_Toc449690063"/>
       <w:bookmarkEnd w:id="23"/>
       <w:r>
         <w:rPr>
@@ -6101,7 +5999,7 @@
         </w:rPr>
         <w:t>Pflichtenheft</w:t>
       </w:r>
-      <w:bookmarkEnd w:id="22"/>
+      <w:bookmarkEnd w:id="24"/>
     </w:p>
     <w:p>
       <w:pPr>
@@ -6186,14 +6084,14 @@
           <w:color w:val="auto"/>
         </w:rPr>
       </w:pPr>
-      <w:bookmarkStart w:id="24" w:name="_Toc449690064"/>
+      <w:bookmarkStart w:id="25" w:name="_Toc449690064"/>
       <w:r>
         <w:rPr>
           <w:color w:val="auto"/>
         </w:rPr>
         <w:t>Zwischenstand</w:t>
       </w:r>
-      <w:bookmarkEnd w:id="24"/>
+      <w:bookmarkEnd w:id="25"/>
     </w:p>
     <w:tbl>
       <w:tblPr>
@@ -6454,14 +6352,14 @@
           <w:color w:val="auto"/>
         </w:rPr>
       </w:pPr>
-      <w:bookmarkStart w:id="25" w:name="_Toc449690065"/>
+      <w:bookmarkStart w:id="26" w:name="_Toc449690065"/>
       <w:r>
         <w:rPr>
           <w:color w:val="auto"/>
         </w:rPr>
         <w:t>Implementierungsphase</w:t>
       </w:r>
-      <w:bookmarkEnd w:id="25"/>
+      <w:bookmarkEnd w:id="26"/>
     </w:p>
     <w:p>
       <w:r>
@@ -6499,23 +6397,18 @@
           <w:color w:val="auto"/>
         </w:rPr>
       </w:pPr>
-      <w:bookmarkStart w:id="26" w:name="_Toc449690066"/>
+      <w:bookmarkStart w:id="27" w:name="_Toc449690066"/>
       <w:r>
         <w:rPr>
           <w:color w:val="auto"/>
         </w:rPr>
         <w:t>Iterationsplan</w:t>
       </w:r>
-      <w:bookmarkEnd w:id="26"/>
-    </w:p>
-    <w:p>
-      <w:r>
-        <w:t>Zu Beginn der Implementierungsphase wurde ein Iterationsplan erstellt,</w:t>
-      </w:r>
-      <w:bookmarkStart w:id="27" w:name="_GoBack"/>
       <w:bookmarkEnd w:id="27"/>
-      <w:r>
-        <w:t xml:space="preserve"> dieser bietet eine Übersicht über die zu implementierenden Bestandteile der Software. Der Iterationsplan diente während der Durchführung als Anhaltspunkt für den Fortschritt</w:t>
+    </w:p>
+    <w:p>
+      <w:r>
+        <w:t>Zu Beginn der Implementierungsphase wurde ein Iterationsplan erstellt, dieser bietet eine Übersicht über die zu implementierenden Bestandteile der Software. Der Iterationsplan diente während der Durchführung als Anhaltspunkt für den Fortschritt</w:t>
       </w:r>
       <w:r>
         <w:t xml:space="preserve"> der Implementierungsphase. Der Implementierungsplan ist im Anhang unter </w:t>
@@ -6588,15 +6481,7 @@
         <w:t xml:space="preserve"> übersetzt.</w:t>
       </w:r>
       <w:r>
-        <w:t xml:space="preserve"> Die Integrität der Daten wurde mit Hilfe von Datenbank-</w:t>
-      </w:r>
-      <w:proofErr w:type="spellStart"/>
-      <w:r>
-        <w:t>Constraints</w:t>
-      </w:r>
-      <w:proofErr w:type="spellEnd"/>
-      <w:r>
-        <w:t xml:space="preserve"> umgesetzt. </w:t>
+        <w:t xml:space="preserve"> Die Integrität der Daten wurde mit Hilfe von Datenbank-Constraints umgesetzt. </w:t>
       </w:r>
     </w:p>
     <w:p>
@@ -6627,23 +6512,7 @@
         <w:t>geschrieben</w:t>
       </w:r>
       <w:r>
-        <w:t>, welche die Kommunikation mit der Datenbank gewährleisten. Um die Konsistenz der Daten zu sichern wurden zusätzlich zu den Datenbank-</w:t>
-      </w:r>
-      <w:proofErr w:type="spellStart"/>
-      <w:r>
-        <w:t>Constraints</w:t>
-      </w:r>
-      <w:proofErr w:type="spellEnd"/>
-      <w:r>
-        <w:t xml:space="preserve"> auch </w:t>
-      </w:r>
-      <w:proofErr w:type="spellStart"/>
-      <w:r>
-        <w:t>Validatoren</w:t>
-      </w:r>
-      <w:proofErr w:type="spellEnd"/>
-      <w:r>
-        <w:t xml:space="preserve"> implementiert.</w:t>
+        <w:t>, welche die Kommunikation mit der Datenbank gewährleisten. Um die Konsistenz der Daten zu sichern wurden zusätzlich zu den Datenbank-Constraints auch Validatoren implementiert.</w:t>
       </w:r>
     </w:p>
     <w:p>
@@ -6668,78 +6537,34 @@
     </w:p>
     <w:p>
       <w:r>
-        <w:t xml:space="preserve">Die grafische Benutzeroberfläche wurde auf Basis der in der Entwurfsphase erstellten </w:t>
-      </w:r>
-      <w:proofErr w:type="spellStart"/>
-      <w:r>
-        <w:t>Mockups</w:t>
-      </w:r>
-      <w:proofErr w:type="spellEnd"/>
-      <w:r>
-        <w:t xml:space="preserve"> mit Hilfe der </w:t>
+        <w:t xml:space="preserve">Die grafische Benutzeroberfläche wurde auf Basis der in der Entwurfsphase erstellten Mockups mit Hilfe der </w:t>
       </w:r>
       <w:r>
         <w:rPr>
           <w:i/>
         </w:rPr>
-        <w:t xml:space="preserve">Windows </w:t>
-      </w:r>
-      <w:proofErr w:type="spellStart"/>
+        <w:t>Windows Presentation Foundation</w:t>
+      </w:r>
       <w:r>
         <w:rPr>
           <w:i/>
         </w:rPr>
-        <w:t>Presentation</w:t>
-      </w:r>
-      <w:proofErr w:type="spellEnd"/>
+        <w:t xml:space="preserve"> (WPF) </w:t>
+      </w:r>
+      <w:r>
+        <w:t xml:space="preserve">erstellt. Der Code für die grafische Oberfläche wurde im sogenannten </w:t>
+      </w:r>
       <w:r>
         <w:rPr>
           <w:i/>
         </w:rPr>
-        <w:t xml:space="preserve"> </w:t>
-      </w:r>
-      <w:proofErr w:type="spellStart"/>
+        <w:t>Extensi</w:t>
+      </w:r>
       <w:r>
         <w:rPr>
           <w:i/>
         </w:rPr>
-        <w:t>Foundation</w:t>
-      </w:r>
-      <w:proofErr w:type="spellEnd"/>
-      <w:r>
-        <w:rPr>
-          <w:i/>
-        </w:rPr>
-        <w:t xml:space="preserve"> (WPF) </w:t>
-      </w:r>
-      <w:r>
-        <w:t xml:space="preserve">erstellt. Der Code für die grafische Oberfläche wurde im sogenannten </w:t>
-      </w:r>
-      <w:r>
-        <w:rPr>
-          <w:i/>
-        </w:rPr>
-        <w:t>Extensi</w:t>
-      </w:r>
-      <w:r>
-        <w:rPr>
-          <w:i/>
-        </w:rPr>
-        <w:t>ble-</w:t>
-      </w:r>
-      <w:proofErr w:type="spellStart"/>
-      <w:r>
-        <w:rPr>
-          <w:i/>
-        </w:rPr>
-        <w:t>Application</w:t>
-      </w:r>
-      <w:proofErr w:type="spellEnd"/>
-      <w:r>
-        <w:rPr>
-          <w:i/>
-        </w:rPr>
-        <w:t>-Markup-Language-Format (XAML)</w:t>
+        <w:t>ble-Application-Markup-Language-Format (XAML)</w:t>
       </w:r>
       <w:r>
         <w:t xml:space="preserve"> geschrieben. Dabei wurde auch der in Visual Studio integrierte Designer verwendet.</w:t>
@@ -9723,11 +9548,9 @@
           <w:numId w:val="19"/>
         </w:numPr>
       </w:pPr>
-      <w:proofErr w:type="spellStart"/>
       <w:r>
         <w:t>GitHub</w:t>
       </w:r>
-      <w:proofErr w:type="spellEnd"/>
       <w:r>
         <w:t xml:space="preserve"> (Versionsverwaltung)</w:t>
       </w:r>
@@ -9740,13 +9563,8 @@
           <w:numId w:val="19"/>
         </w:numPr>
       </w:pPr>
-      <w:proofErr w:type="spellStart"/>
-      <w:r>
-        <w:t>GitHub-Plugin</w:t>
-      </w:r>
-      <w:proofErr w:type="spellEnd"/>
-      <w:r>
-        <w:t xml:space="preserve"> für Visual Studio</w:t>
+      <w:r>
+        <w:t>GitHub-Plugin für Visual Studio</w:t>
       </w:r>
     </w:p>
     <w:p>
@@ -9761,15 +9579,7 @@
         <w:t>draw.io</w:t>
       </w:r>
       <w:r>
-        <w:t xml:space="preserve"> (Tool für </w:t>
-      </w:r>
-      <w:proofErr w:type="spellStart"/>
-      <w:r>
-        <w:t>Mockups</w:t>
-      </w:r>
-      <w:proofErr w:type="spellEnd"/>
-      <w:r>
-        <w:t xml:space="preserve"> und ER-Modelle)</w:t>
+        <w:t xml:space="preserve"> (Tool für Mockups und ER-Modelle)</w:t>
       </w:r>
     </w:p>
     <w:p>
@@ -9787,35 +9597,7 @@
         <w:rPr>
           <w:lang w:val="en-US"/>
         </w:rPr>
-        <w:t xml:space="preserve">Windows Presentation Foundation (Framework </w:t>
-      </w:r>
-      <w:proofErr w:type="spellStart"/>
-      <w:r>
-        <w:rPr>
-          <w:lang w:val="en-US"/>
-        </w:rPr>
-        <w:t>für</w:t>
-      </w:r>
-      <w:proofErr w:type="spellEnd"/>
-      <w:r>
-        <w:rPr>
-          <w:lang w:val="en-US"/>
-        </w:rPr>
-        <w:t xml:space="preserve"> GUIs </w:t>
-      </w:r>
-      <w:proofErr w:type="spellStart"/>
-      <w:r>
-        <w:rPr>
-          <w:lang w:val="en-US"/>
-        </w:rPr>
-        <w:t>unter</w:t>
-      </w:r>
-      <w:proofErr w:type="spellEnd"/>
-      <w:r>
-        <w:rPr>
-          <w:lang w:val="en-US"/>
-        </w:rPr>
-        <w:t xml:space="preserve"> C#)</w:t>
+        <w:t>Windows Presentation Foundation (Framework für GUIs unter C#)</w:t>
       </w:r>
     </w:p>
     <w:p>
@@ -10501,25 +10283,7 @@
           <w:color w:val="333333"/>
           <w:szCs w:val="20"/>
         </w:rPr>
-        <w:t>Speichern vom Komponenten in einer relationalen Datenbank (</w:t>
-      </w:r>
-      <w:proofErr w:type="spellStart"/>
-      <w:r>
-        <w:rPr>
-          <w:rFonts w:cs="Helvetica"/>
-          <w:color w:val="333333"/>
-          <w:szCs w:val="20"/>
-        </w:rPr>
-        <w:t>MariaDB</w:t>
-      </w:r>
-      <w:proofErr w:type="spellEnd"/>
-      <w:r>
-        <w:rPr>
-          <w:rFonts w:cs="Helvetica"/>
-          <w:color w:val="333333"/>
-          <w:szCs w:val="20"/>
-        </w:rPr>
-        <w:t>)</w:t>
+        <w:t>Speichern vom Komponenten in einer relationalen Datenbank (MariaDB)</w:t>
       </w:r>
     </w:p>
     <w:p>
@@ -10619,43 +10383,7 @@
           <w:color w:val="333333"/>
           <w:szCs w:val="20"/>
         </w:rPr>
-        <w:t xml:space="preserve">Gestalten der grafischen Oberfläche (GUI) mit dem Windows </w:t>
-      </w:r>
-      <w:proofErr w:type="spellStart"/>
-      <w:r>
-        <w:rPr>
-          <w:rFonts w:cs="Helvetica"/>
-          <w:color w:val="333333"/>
-          <w:szCs w:val="20"/>
-        </w:rPr>
-        <w:t>Presentation</w:t>
-      </w:r>
-      <w:proofErr w:type="spellEnd"/>
-      <w:r>
-        <w:rPr>
-          <w:rFonts w:cs="Helvetica"/>
-          <w:color w:val="333333"/>
-          <w:szCs w:val="20"/>
-        </w:rPr>
-        <w:t xml:space="preserve"> </w:t>
-      </w:r>
-      <w:proofErr w:type="spellStart"/>
-      <w:r>
-        <w:rPr>
-          <w:rFonts w:cs="Helvetica"/>
-          <w:color w:val="333333"/>
-          <w:szCs w:val="20"/>
-        </w:rPr>
-        <w:t>Foundation</w:t>
-      </w:r>
-      <w:proofErr w:type="spellEnd"/>
-      <w:r>
-        <w:rPr>
-          <w:rFonts w:cs="Helvetica"/>
-          <w:color w:val="333333"/>
-          <w:szCs w:val="20"/>
-        </w:rPr>
-        <w:t xml:space="preserve"> Framework (WPF)</w:t>
+        <w:t>Gestalten der grafischen Oberfläche (GUI) mit dem Windows Presentation Foundation Framework (WPF)</w:t>
       </w:r>
     </w:p>
     <w:p>
@@ -10760,18 +10488,8 @@
           <w:color w:val="333333"/>
           <w:szCs w:val="20"/>
         </w:rPr>
-        <w:t xml:space="preserve">GUI mittels </w:t>
-      </w:r>
-      <w:proofErr w:type="spellStart"/>
-      <w:r>
-        <w:rPr>
-          <w:rFonts w:cs="Helvetica"/>
-          <w:color w:val="333333"/>
-          <w:szCs w:val="20"/>
-        </w:rPr>
-        <w:t>Mockups</w:t>
-      </w:r>
-      <w:proofErr w:type="spellEnd"/>
+        <w:t>GUI mittels Mockups</w:t>
+      </w:r>
     </w:p>
     <w:p>
       <w:pPr>
@@ -10939,21 +10657,8 @@
         </w:numPr>
       </w:pPr>
       <w:r>
-        <w:t xml:space="preserve">Erstellen eines </w:t>
-      </w:r>
-      <w:proofErr w:type="spellStart"/>
-      <w:r>
-        <w:t>Repositories</w:t>
-      </w:r>
-      <w:proofErr w:type="spellEnd"/>
-      <w:r>
-        <w:t xml:space="preserve"> auf </w:t>
-      </w:r>
-      <w:proofErr w:type="spellStart"/>
-      <w:r>
-        <w:t>GitHub</w:t>
-      </w:r>
-      <w:proofErr w:type="spellEnd"/>
+        <w:t>Erstellen eines Repositories auf GitHub</w:t>
+      </w:r>
     </w:p>
     <w:p>
       <w:pPr>
@@ -11237,6 +10942,7 @@
         <w:docPartUnique/>
       </w:docPartObj>
     </w:sdtPr>
+    <w:sdtEndPr/>
     <w:sdtContent>
       <w:p>
         <w:pPr>
@@ -11285,6 +10991,7 @@
         <w:docPartUnique/>
       </w:docPartObj>
     </w:sdtPr>
+    <w:sdtEndPr/>
     <w:sdtContent>
       <w:p>
         <w:pPr>
@@ -11333,6 +11040,7 @@
         <w:docPartUnique/>
       </w:docPartObj>
     </w:sdtPr>
+    <w:sdtEndPr/>
     <w:sdtContent>
       <w:p>
         <w:pPr>
@@ -11352,7 +11060,7 @@
           <w:rPr>
             <w:noProof/>
           </w:rPr>
-          <w:t>4</w:t>
+          <w:t>2</w:t>
         </w:r>
         <w:r>
           <w:rPr>
@@ -13793,6 +13501,30 @@
       <w:rFonts w:asciiTheme="majorHAnsi" w:eastAsiaTheme="majorEastAsia" w:hAnsiTheme="majorHAnsi" w:cstheme="majorBidi"/>
       <w:b/>
       <w:bCs/>
+      <w:color w:val="4F81BD" w:themeColor="accent1"/>
+    </w:rPr>
+  </w:style>
+  <w:style w:type="paragraph" w:styleId="berschrift4">
+    <w:name w:val="heading 4"/>
+    <w:basedOn w:val="Standard"/>
+    <w:next w:val="Standard"/>
+    <w:link w:val="berschrift4Zchn"/>
+    <w:uiPriority w:val="9"/>
+    <w:unhideWhenUsed/>
+    <w:qFormat/>
+    <w:rsid w:val="001C783F"/>
+    <w:pPr>
+      <w:keepNext/>
+      <w:keepLines/>
+      <w:spacing w:before="200" w:after="0"/>
+      <w:outlineLvl w:val="3"/>
+    </w:pPr>
+    <w:rPr>
+      <w:rFonts w:asciiTheme="majorHAnsi" w:eastAsiaTheme="majorEastAsia" w:hAnsiTheme="majorHAnsi" w:cstheme="majorBidi"/>
+      <w:b/>
+      <w:bCs/>
+      <w:i/>
+      <w:iCs/>
       <w:color w:val="4F81BD" w:themeColor="accent1"/>
     </w:rPr>
   </w:style>
@@ -14029,7 +13761,6 @@
       <w:spacing w:after="0" w:line="240" w:lineRule="auto"/>
     </w:pPr>
     <w:tblPr>
-      <w:tblInd w:w="0" w:type="dxa"/>
       <w:tblBorders>
         <w:top w:val="single" w:sz="4" w:space="0" w:color="auto"/>
         <w:left w:val="single" w:sz="4" w:space="0" w:color="auto"/>
@@ -14038,12 +13769,6 @@
         <w:insideH w:val="single" w:sz="4" w:space="0" w:color="auto"/>
         <w:insideV w:val="single" w:sz="4" w:space="0" w:color="auto"/>
       </w:tblBorders>
-      <w:tblCellMar>
-        <w:top w:w="0" w:type="dxa"/>
-        <w:left w:w="108" w:type="dxa"/>
-        <w:bottom w:w="0" w:type="dxa"/>
-        <w:right w:w="108" w:type="dxa"/>
-      </w:tblCellMar>
     </w:tblPr>
   </w:style>
   <w:style w:type="table" w:customStyle="1" w:styleId="MittlereSchattierung1-Akzent11">
@@ -14057,7 +13782,6 @@
     <w:tblPr>
       <w:tblStyleRowBandSize w:val="1"/>
       <w:tblStyleColBandSize w:val="1"/>
-      <w:tblInd w:w="0" w:type="dxa"/>
       <w:tblBorders>
         <w:top w:val="single" w:sz="8" w:space="0" w:color="7BA0CD" w:themeColor="accent1" w:themeTint="BF"/>
         <w:left w:val="single" w:sz="8" w:space="0" w:color="7BA0CD" w:themeColor="accent1" w:themeTint="BF"/>
@@ -14065,12 +13789,6 @@
         <w:right w:val="single" w:sz="8" w:space="0" w:color="7BA0CD" w:themeColor="accent1" w:themeTint="BF"/>
         <w:insideH w:val="single" w:sz="8" w:space="0" w:color="7BA0CD" w:themeColor="accent1" w:themeTint="BF"/>
       </w:tblBorders>
-      <w:tblCellMar>
-        <w:top w:w="0" w:type="dxa"/>
-        <w:left w:w="108" w:type="dxa"/>
-        <w:bottom w:w="0" w:type="dxa"/>
-        <w:right w:w="108" w:type="dxa"/>
-      </w:tblCellMar>
     </w:tblPr>
     <w:tblStylePr w:type="firstRow">
       <w:pPr>
@@ -14166,17 +13884,10 @@
     <w:tblPr>
       <w:tblStyleRowBandSize w:val="1"/>
       <w:tblStyleColBandSize w:val="1"/>
-      <w:tblInd w:w="0" w:type="dxa"/>
       <w:tblBorders>
         <w:top w:val="single" w:sz="8" w:space="0" w:color="4F81BD" w:themeColor="accent1"/>
         <w:bottom w:val="single" w:sz="8" w:space="0" w:color="4F81BD" w:themeColor="accent1"/>
       </w:tblBorders>
-      <w:tblCellMar>
-        <w:top w:w="0" w:type="dxa"/>
-        <w:left w:w="108" w:type="dxa"/>
-        <w:bottom w:w="0" w:type="dxa"/>
-        <w:right w:w="108" w:type="dxa"/>
-      </w:tblCellMar>
     </w:tblPr>
     <w:tblStylePr w:type="firstRow">
       <w:pPr>
@@ -14266,7 +13977,6 @@
     <w:tblPr>
       <w:tblStyleRowBandSize w:val="1"/>
       <w:tblStyleColBandSize w:val="1"/>
-      <w:tblInd w:w="0" w:type="dxa"/>
       <w:tblBorders>
         <w:top w:val="single" w:sz="8" w:space="0" w:color="404040" w:themeColor="text1" w:themeTint="BF"/>
         <w:left w:val="single" w:sz="8" w:space="0" w:color="404040" w:themeColor="text1" w:themeTint="BF"/>
@@ -14274,12 +13984,6 @@
         <w:right w:val="single" w:sz="8" w:space="0" w:color="404040" w:themeColor="text1" w:themeTint="BF"/>
         <w:insideH w:val="single" w:sz="8" w:space="0" w:color="404040" w:themeColor="text1" w:themeTint="BF"/>
       </w:tblBorders>
-      <w:tblCellMar>
-        <w:top w:w="0" w:type="dxa"/>
-        <w:left w:w="108" w:type="dxa"/>
-        <w:bottom w:w="0" w:type="dxa"/>
-        <w:right w:w="108" w:type="dxa"/>
-      </w:tblCellMar>
     </w:tblPr>
     <w:tblStylePr w:type="firstRow">
       <w:pPr>
@@ -14478,19 +14182,12 @@
     <w:tblPr>
       <w:tblStyleRowBandSize w:val="1"/>
       <w:tblStyleColBandSize w:val="1"/>
-      <w:tblInd w:w="0" w:type="dxa"/>
       <w:tblBorders>
         <w:top w:val="single" w:sz="8" w:space="0" w:color="4F81BD" w:themeColor="accent1"/>
         <w:left w:val="single" w:sz="8" w:space="0" w:color="4F81BD" w:themeColor="accent1"/>
         <w:bottom w:val="single" w:sz="8" w:space="0" w:color="4F81BD" w:themeColor="accent1"/>
         <w:right w:val="single" w:sz="8" w:space="0" w:color="4F81BD" w:themeColor="accent1"/>
       </w:tblBorders>
-      <w:tblCellMar>
-        <w:top w:w="0" w:type="dxa"/>
-        <w:left w:w="108" w:type="dxa"/>
-        <w:bottom w:w="0" w:type="dxa"/>
-        <w:right w:w="108" w:type="dxa"/>
-      </w:tblCellMar>
     </w:tblPr>
     <w:tblStylePr w:type="firstRow">
       <w:pPr>
@@ -14570,7 +14267,6 @@
     <w:tblPr>
       <w:tblStyleRowBandSize w:val="1"/>
       <w:tblStyleColBandSize w:val="1"/>
-      <w:tblInd w:w="0" w:type="dxa"/>
       <w:tblBorders>
         <w:top w:val="single" w:sz="8" w:space="0" w:color="B3CC82" w:themeColor="accent3" w:themeTint="BF"/>
         <w:left w:val="single" w:sz="8" w:space="0" w:color="B3CC82" w:themeColor="accent3" w:themeTint="BF"/>
@@ -14578,12 +14274,6 @@
         <w:right w:val="single" w:sz="8" w:space="0" w:color="B3CC82" w:themeColor="accent3" w:themeTint="BF"/>
         <w:insideH w:val="single" w:sz="8" w:space="0" w:color="B3CC82" w:themeColor="accent3" w:themeTint="BF"/>
       </w:tblBorders>
-      <w:tblCellMar>
-        <w:top w:w="0" w:type="dxa"/>
-        <w:left w:w="108" w:type="dxa"/>
-        <w:bottom w:w="0" w:type="dxa"/>
-        <w:right w:w="108" w:type="dxa"/>
-      </w:tblCellMar>
     </w:tblPr>
     <w:tblStylePr w:type="firstRow">
       <w:pPr>
@@ -14686,6 +14376,21 @@
     <w:rsid w:val="003A2A1E"/>
     <w:rPr>
       <w:rFonts w:eastAsiaTheme="minorEastAsia"/>
+    </w:rPr>
+  </w:style>
+  <w:style w:type="character" w:customStyle="1" w:styleId="berschrift4Zchn">
+    <w:name w:val="Überschrift 4 Zchn"/>
+    <w:basedOn w:val="Absatz-Standardschriftart"/>
+    <w:link w:val="berschrift4"/>
+    <w:uiPriority w:val="9"/>
+    <w:rsid w:val="001C783F"/>
+    <w:rPr>
+      <w:rFonts w:asciiTheme="majorHAnsi" w:eastAsiaTheme="majorEastAsia" w:hAnsiTheme="majorHAnsi" w:cstheme="majorBidi"/>
+      <w:b/>
+      <w:bCs/>
+      <w:i/>
+      <w:iCs/>
+      <w:color w:val="4F81BD" w:themeColor="accent1"/>
     </w:rPr>
   </w:style>
 </w:styles>
@@ -14976,36 +14681,6 @@
         </w:p>
       </w:docPartBody>
     </w:docPart>
-    <w:docPart>
-      <w:docPartPr>
-        <w:name w:val="8D45F6C4D40A47679068A548BA2F001B"/>
-        <w:category>
-          <w:name w:val="Allgemein"/>
-          <w:gallery w:val="placeholder"/>
-        </w:category>
-        <w:types>
-          <w:type w:val="bbPlcHdr"/>
-        </w:types>
-        <w:behaviors>
-          <w:behavior w:val="content"/>
-        </w:behaviors>
-        <w:guid w:val="{12F022CE-C9FA-47CF-B175-160C8A963613}"/>
-      </w:docPartPr>
-      <w:docPartBody>
-        <w:p>
-          <w:pPr>
-            <w:pStyle w:val="8D45F6C4D40A47679068A548BA2F001B"/>
-          </w:pPr>
-          <w:r>
-            <w:rPr>
-              <w:b/>
-              <w:bCs/>
-            </w:rPr>
-            <w:t>[Geben Sie den Namen des Autors ein]</w:t>
-          </w:r>
-        </w:p>
-      </w:docPartBody>
-    </w:docPart>
   </w:docParts>
 </w:glossaryDocument>
 </file>
@@ -15024,7 +14699,7 @@
     <w:charset w:val="00"/>
     <w:family w:val="swiss"/>
     <w:pitch w:val="variable"/>
-    <w:sig w:usb0="E10002FF" w:usb1="4000ACFF" w:usb2="00000009" w:usb3="00000000" w:csb0="0000019F" w:csb1="00000000"/>
+    <w:sig w:usb0="E00002FF" w:usb1="4000ACFF" w:usb2="00000001" w:usb3="00000000" w:csb0="0000019F" w:csb1="00000000"/>
   </w:font>
   <w:font w:name="Courier New">
     <w:panose1 w:val="02070309020205020404"/>
@@ -15058,15 +14733,17 @@
     <w:panose1 w:val="020B0604030504040204"/>
     <w:charset w:val="00"/>
     <w:family w:val="swiss"/>
+    <w:notTrueType/>
     <w:pitch w:val="variable"/>
-    <w:sig w:usb0="E1002EFF" w:usb1="C000605B" w:usb2="00000029" w:usb3="00000000" w:csb0="000101FF" w:csb1="00000000"/>
+    <w:sig w:usb0="00000003" w:usb1="00000000" w:usb2="00000000" w:usb3="00000000" w:csb0="00000001" w:csb1="00000000"/>
   </w:font>
   <w:font w:name="Helvetica">
     <w:panose1 w:val="020B0604020202020204"/>
     <w:charset w:val="00"/>
     <w:family w:val="swiss"/>
+    <w:notTrueType/>
     <w:pitch w:val="variable"/>
-    <w:sig w:usb0="E0002AFF" w:usb1="C0007843" w:usb2="00000009" w:usb3="00000000" w:csb0="000001FF" w:csb1="00000000"/>
+    <w:sig w:usb0="00000003" w:usb1="00000000" w:usb2="00000000" w:usb3="00000000" w:csb0="00000001" w:csb1="00000000"/>
   </w:font>
 </w:fonts>
 </file>
@@ -15084,6 +14761,7 @@
   <w:rsids>
     <w:rsidRoot w:val="00984BAE"/>
     <w:rsid w:val="00113622"/>
+    <w:rsid w:val="005D2C98"/>
     <w:rsid w:val="008D7F45"/>
     <w:rsid w:val="0091115E"/>
     <w:rsid w:val="00984BAE"/>
@@ -15982,7 +15660,7 @@
 </file>
 
 <file path=customXml/itemProps2.xml><?xml version="1.0" encoding="utf-8"?>
-<ds:datastoreItem xmlns:ds="http://schemas.openxmlformats.org/officeDocument/2006/customXml" ds:itemID="{CEA82B5E-71E0-4623-A984-F38B13F8D804}">
+<ds:datastoreItem xmlns:ds="http://schemas.openxmlformats.org/officeDocument/2006/customXml" ds:itemID="{906A2881-478F-4B45-B40C-349077260A5E}">
   <ds:schemaRefs>
     <ds:schemaRef ds:uri="http://schemas.openxmlformats.org/officeDocument/2006/bibliography"/>
   </ds:schemaRefs>

</xml_diff>

<commit_message>
[IMS-?] Screenshots zur Dokumentation hinzugefügt
</commit_message>
<xml_diff>
--- a/Doku/Projekt_Dokumentation.docx
+++ b/Doku/Projekt_Dokumentation.docx
@@ -45,7 +45,6 @@
                 <w:dataBinding w:prefixMappings="xmlns:ns0='http://schemas.openxmlformats.org/officeDocument/2006/extended-properties'" w:xpath="/ns0:Properties[1]/ns0:Company[1]" w:storeItemID="{6668398D-A668-4E3E-A5EB-62B293D839F1}"/>
                 <w:text/>
               </w:sdtPr>
-              <w:sdtEndPr/>
               <w:sdtContent>
                 <w:tc>
                   <w:tcPr>
@@ -89,7 +88,6 @@
                 <w:dataBinding w:prefixMappings="xmlns:ns0='http://schemas.openxmlformats.org/package/2006/metadata/core-properties' xmlns:ns1='http://purl.org/dc/elements/1.1/'" w:xpath="/ns0:coreProperties[1]/ns1:title[1]" w:storeItemID="{6C3C8BC8-F283-45AE-878A-BAB7291924A1}"/>
                 <w:text/>
               </w:sdtPr>
-              <w:sdtEndPr/>
               <w:sdtContent>
                 <w:tc>
                   <w:tcPr>
@@ -139,7 +137,6 @@
                 <w:dataBinding w:prefixMappings="xmlns:ns0='http://schemas.openxmlformats.org/package/2006/metadata/core-properties' xmlns:ns1='http://purl.org/dc/elements/1.1/'" w:xpath="/ns0:coreProperties[1]/ns1:subject[1]" w:storeItemID="{6C3C8BC8-F283-45AE-878A-BAB7291924A1}"/>
                 <w:text/>
               </w:sdtPr>
-              <w:sdtEndPr/>
               <w:sdtContent>
                 <w:tc>
                   <w:tcPr>
@@ -216,7 +213,6 @@
                 <w:dataBinding w:prefixMappings="xmlns:ns0='http://schemas.openxmlformats.org/package/2006/metadata/core-properties' xmlns:ns1='http://purl.org/dc/elements/1.1/'" w:xpath="/ns0:coreProperties[1]/ns1:creator[1]" w:storeItemID="{6C3C8BC8-F283-45AE-878A-BAB7291924A1}"/>
                 <w:text/>
               </w:sdtPr>
-              <w:sdtEndPr/>
               <w:sdtContent>
                 <w:tc>
                   <w:tcPr>
@@ -306,7 +302,6 @@
                   <w:calendar w:val="gregorian"/>
                 </w:date>
               </w:sdtPr>
-              <w:sdtEndPr/>
               <w:sdtContent>
                 <w:tc>
                   <w:tcPr>
@@ -354,7 +349,6 @@
                 <w:dataBinding w:prefixMappings="xmlns:ns0='http://schemas.microsoft.com/office/2006/coverPageProps'" w:xpath="/ns0:CoverPageProperties[1]/ns0:Abstract[1]" w:storeItemID="{55AF091B-3C7A-41E3-B477-F2FDAA23CFDA}"/>
                 <w:text/>
               </w:sdtPr>
-              <w:sdtEndPr/>
               <w:sdtContent>
                 <w:tc>
                   <w:tcPr>
@@ -409,7 +403,6 @@
           <w:docPartUnique/>
         </w:docPartObj>
       </w:sdtPr>
-      <w:sdtEndPr/>
       <w:sdtContent>
         <w:p>
           <w:pPr>
@@ -4894,22 +4887,26 @@
           <w:b/>
           <w:bCs/>
           <w:color w:val="auto"/>
+          <w:lang w:val="en-US"/>
         </w:rPr>
       </w:pPr>
       <w:bookmarkStart w:id="1" w:name="_Abkürzungsverzeichnis"/>
       <w:bookmarkStart w:id="2" w:name="_Toc450841423"/>
       <w:bookmarkEnd w:id="1"/>
+      <w:proofErr w:type="spellStart"/>
       <w:r>
         <w:rPr>
           <w:rStyle w:val="Fett"/>
           <w:b/>
           <w:bCs/>
           <w:color w:val="auto"/>
+          <w:lang w:val="en-US"/>
         </w:rPr>
         <w:lastRenderedPageBreak/>
         <w:t>Abkürzungsverzeichnis</w:t>
       </w:r>
       <w:bookmarkEnd w:id="2"/>
+      <w:proofErr w:type="spellEnd"/>
     </w:p>
     <w:p>
       <w:pPr>
@@ -13258,15 +13255,7 @@
         <w:rPr>
           <w:color w:val="auto"/>
         </w:rPr>
-        <w:t xml:space="preserve"> - Quellco</w:t>
-      </w:r>
-      <w:bookmarkStart w:id="73" w:name="_GoBack"/>
-      <w:bookmarkEnd w:id="73"/>
-      <w:r>
-        <w:rPr>
-          <w:color w:val="auto"/>
-        </w:rPr>
-        <w:t xml:space="preserve">de-Beispiel: </w:t>
+        <w:t xml:space="preserve"> - Quellcode-Beispiel: </w:t>
       </w:r>
       <w:proofErr w:type="spellStart"/>
       <w:r>
@@ -13294,7 +13283,7 @@
           <w:color w:val="auto"/>
         </w:rPr>
       </w:pPr>
-      <w:bookmarkStart w:id="74" w:name="_Toc450841474"/>
+      <w:bookmarkStart w:id="73" w:name="_Toc450841474"/>
       <w:r>
         <w:rPr>
           <w:color w:val="auto"/>
@@ -13302,9 +13291,220 @@
         <w:lastRenderedPageBreak/>
         <w:t>Screenshot der Anwendung</w:t>
       </w:r>
+      <w:bookmarkEnd w:id="73"/>
+    </w:p>
+    <w:p>
+      <w:pPr>
+        <w:keepNext/>
+        <w:jc w:val="center"/>
+      </w:pPr>
+      <w:r>
+        <w:rPr>
+          <w:noProof/>
+          <w:lang w:eastAsia="de-DE"/>
+        </w:rPr>
+        <w:drawing>
+          <wp:inline distT="0" distB="0" distL="0" distR="0" wp14:anchorId="2895C7F3" wp14:editId="15248FDE">
+            <wp:extent cx="6009704" cy="3692106"/>
+            <wp:effectExtent l="0" t="0" r="0" b="0"/>
+            <wp:docPr id="8" name="Grafik 8"/>
+            <wp:cNvGraphicFramePr>
+              <a:graphicFrameLocks xmlns:a="http://schemas.openxmlformats.org/drawingml/2006/main" noChangeAspect="1"/>
+            </wp:cNvGraphicFramePr>
+            <a:graphic xmlns:a="http://schemas.openxmlformats.org/drawingml/2006/main">
+              <a:graphicData uri="http://schemas.openxmlformats.org/drawingml/2006/picture">
+                <pic:pic xmlns:pic="http://schemas.openxmlformats.org/drawingml/2006/picture">
+                  <pic:nvPicPr>
+                    <pic:cNvPr id="0" name="Screenshot_01.PNG"/>
+                    <pic:cNvPicPr/>
+                  </pic:nvPicPr>
+                  <pic:blipFill>
+                    <a:blip r:embed="rId22">
+                      <a:extLst>
+                        <a:ext uri="{28A0092B-C50C-407E-A947-70E740481C1C}">
+                          <a14:useLocalDpi xmlns:a14="http://schemas.microsoft.com/office/drawing/2010/main" val="0"/>
+                        </a:ext>
+                      </a:extLst>
+                    </a:blip>
+                    <a:stretch>
+                      <a:fillRect/>
+                    </a:stretch>
+                  </pic:blipFill>
+                  <pic:spPr>
+                    <a:xfrm>
+                      <a:off x="0" y="0"/>
+                      <a:ext cx="6015480" cy="3695654"/>
+                    </a:xfrm>
+                    <a:prstGeom prst="rect">
+                      <a:avLst/>
+                    </a:prstGeom>
+                  </pic:spPr>
+                </pic:pic>
+              </a:graphicData>
+            </a:graphic>
+          </wp:inline>
+        </w:drawing>
+      </w:r>
+    </w:p>
+    <w:p>
+      <w:pPr>
+        <w:pStyle w:val="Beschriftung"/>
+        <w:jc w:val="center"/>
+        <w:rPr>
+          <w:color w:val="auto"/>
+        </w:rPr>
+      </w:pPr>
+      <w:r>
+        <w:rPr>
+          <w:color w:val="auto"/>
+        </w:rPr>
+        <w:t xml:space="preserve">Abbildung </w:t>
+      </w:r>
+      <w:r>
+        <w:rPr>
+          <w:color w:val="auto"/>
+        </w:rPr>
+        <w:fldChar w:fldCharType="begin"/>
+      </w:r>
+      <w:r>
+        <w:rPr>
+          <w:color w:val="auto"/>
+        </w:rPr>
+        <w:instrText xml:space="preserve"> SEQ Abbildung \* ARABIC </w:instrText>
+      </w:r>
+      <w:r>
+        <w:rPr>
+          <w:color w:val="auto"/>
+        </w:rPr>
+        <w:fldChar w:fldCharType="separate"/>
+      </w:r>
+      <w:r>
+        <w:rPr>
+          <w:noProof/>
+          <w:color w:val="auto"/>
+        </w:rPr>
+        <w:t>8</w:t>
+      </w:r>
+      <w:r>
+        <w:rPr>
+          <w:color w:val="auto"/>
+        </w:rPr>
+        <w:fldChar w:fldCharType="end"/>
+      </w:r>
+      <w:r>
+        <w:rPr>
+          <w:color w:val="auto"/>
+        </w:rPr>
+        <w:t xml:space="preserve"> – Startfenster (Screenshot)</w:t>
+      </w:r>
+      <w:bookmarkStart w:id="74" w:name="_GoBack"/>
       <w:bookmarkEnd w:id="74"/>
     </w:p>
-    <w:p/>
+    <w:p>
+      <w:pPr>
+        <w:keepNext/>
+        <w:jc w:val="center"/>
+      </w:pPr>
+      <w:r>
+        <w:rPr>
+          <w:noProof/>
+          <w:lang w:eastAsia="de-DE"/>
+        </w:rPr>
+        <w:drawing>
+          <wp:inline distT="0" distB="0" distL="0" distR="0" wp14:anchorId="22F800BB" wp14:editId="1F40C1CE">
+            <wp:extent cx="3323659" cy="3174521"/>
+            <wp:effectExtent l="0" t="0" r="0" b="0"/>
+            <wp:docPr id="10" name="Grafik 10"/>
+            <wp:cNvGraphicFramePr>
+              <a:graphicFrameLocks xmlns:a="http://schemas.openxmlformats.org/drawingml/2006/main" noChangeAspect="1"/>
+            </wp:cNvGraphicFramePr>
+            <a:graphic xmlns:a="http://schemas.openxmlformats.org/drawingml/2006/main">
+              <a:graphicData uri="http://schemas.openxmlformats.org/drawingml/2006/picture">
+                <pic:pic xmlns:pic="http://schemas.openxmlformats.org/drawingml/2006/picture">
+                  <pic:nvPicPr>
+                    <pic:cNvPr id="0" name="Screenshot_03.PNG"/>
+                    <pic:cNvPicPr/>
+                  </pic:nvPicPr>
+                  <pic:blipFill>
+                    <a:blip r:embed="rId23">
+                      <a:extLst>
+                        <a:ext uri="{28A0092B-C50C-407E-A947-70E740481C1C}">
+                          <a14:useLocalDpi xmlns:a14="http://schemas.microsoft.com/office/drawing/2010/main" val="0"/>
+                        </a:ext>
+                      </a:extLst>
+                    </a:blip>
+                    <a:stretch>
+                      <a:fillRect/>
+                    </a:stretch>
+                  </pic:blipFill>
+                  <pic:spPr>
+                    <a:xfrm>
+                      <a:off x="0" y="0"/>
+                      <a:ext cx="3324544" cy="3175367"/>
+                    </a:xfrm>
+                    <a:prstGeom prst="rect">
+                      <a:avLst/>
+                    </a:prstGeom>
+                  </pic:spPr>
+                </pic:pic>
+              </a:graphicData>
+            </a:graphic>
+          </wp:inline>
+        </w:drawing>
+      </w:r>
+    </w:p>
+    <w:p>
+      <w:pPr>
+        <w:pStyle w:val="Beschriftung"/>
+        <w:jc w:val="center"/>
+        <w:rPr>
+          <w:color w:val="auto"/>
+        </w:rPr>
+      </w:pPr>
+      <w:r>
+        <w:rPr>
+          <w:color w:val="auto"/>
+        </w:rPr>
+        <w:t xml:space="preserve">Abbildung </w:t>
+      </w:r>
+      <w:r>
+        <w:rPr>
+          <w:color w:val="auto"/>
+        </w:rPr>
+        <w:fldChar w:fldCharType="begin"/>
+      </w:r>
+      <w:r>
+        <w:rPr>
+          <w:color w:val="auto"/>
+        </w:rPr>
+        <w:instrText xml:space="preserve"> SEQ Abbildung \* ARABIC </w:instrText>
+      </w:r>
+      <w:r>
+        <w:rPr>
+          <w:color w:val="auto"/>
+        </w:rPr>
+        <w:fldChar w:fldCharType="separate"/>
+      </w:r>
+      <w:r>
+        <w:rPr>
+          <w:noProof/>
+          <w:color w:val="auto"/>
+        </w:rPr>
+        <w:t>9</w:t>
+      </w:r>
+      <w:r>
+        <w:rPr>
+          <w:color w:val="auto"/>
+        </w:rPr>
+        <w:fldChar w:fldCharType="end"/>
+      </w:r>
+      <w:r>
+        <w:rPr>
+          <w:color w:val="auto"/>
+        </w:rPr>
+        <w:t xml:space="preserve"> - Erstellen einer Komponente (Screenshot)</w:t>
+      </w:r>
+    </w:p>
     <w:sectPr>
       <w:pgSz w:w="11906" w:h="16838"/>
       <w:pgMar w:top="1417" w:right="1417" w:bottom="1134" w:left="1417" w:header="708" w:footer="708" w:gutter="0"/>
@@ -13367,7 +13567,6 @@
         <w:docPartUnique/>
       </w:docPartObj>
     </w:sdtPr>
-    <w:sdtEndPr/>
     <w:sdtContent>
       <w:p>
         <w:pPr>
@@ -13416,7 +13615,6 @@
         <w:docPartUnique/>
       </w:docPartObj>
     </w:sdtPr>
-    <w:sdtEndPr/>
     <w:sdtContent>
       <w:p>
         <w:pPr>
@@ -13436,7 +13634,7 @@
           <w:rPr>
             <w:noProof/>
           </w:rPr>
-          <w:t>VIII</w:t>
+          <w:t>IX</w:t>
         </w:r>
         <w:r>
           <w:rPr>
@@ -17291,7 +17489,7 @@
 </file>
 
 <file path=customXml/itemProps2.xml><?xml version="1.0" encoding="utf-8"?>
-<ds:datastoreItem xmlns:ds="http://schemas.openxmlformats.org/officeDocument/2006/customXml" ds:itemID="{6D700497-3E94-421C-9B91-A17EA745E6A1}">
+<ds:datastoreItem xmlns:ds="http://schemas.openxmlformats.org/officeDocument/2006/customXml" ds:itemID="{C5DD19B8-11C5-431F-B36C-199603BF5B8F}">
   <ds:schemaRefs>
     <ds:schemaRef ds:uri="http://schemas.openxmlformats.org/officeDocument/2006/bibliography"/>
   </ds:schemaRefs>

</xml_diff>

<commit_message>
[IMS-?] Dokumentation und Präsentation erweitert
</commit_message>
<xml_diff>
--- a/Doku/Projekt_Dokumentation.docx
+++ b/Doku/Projekt_Dokumentation.docx
@@ -45,6 +45,7 @@
                 <w:dataBinding w:prefixMappings="xmlns:ns0='http://schemas.openxmlformats.org/officeDocument/2006/extended-properties'" w:xpath="/ns0:Properties[1]/ns0:Company[1]" w:storeItemID="{6668398D-A668-4E3E-A5EB-62B293D839F1}"/>
                 <w:text/>
               </w:sdtPr>
+              <w:sdtEndPr/>
               <w:sdtContent>
                 <w:tc>
                   <w:tcPr>
@@ -88,6 +89,7 @@
                 <w:dataBinding w:prefixMappings="xmlns:ns0='http://schemas.openxmlformats.org/package/2006/metadata/core-properties' xmlns:ns1='http://purl.org/dc/elements/1.1/'" w:xpath="/ns0:coreProperties[1]/ns1:title[1]" w:storeItemID="{6C3C8BC8-F283-45AE-878A-BAB7291924A1}"/>
                 <w:text/>
               </w:sdtPr>
+              <w:sdtEndPr/>
               <w:sdtContent>
                 <w:tc>
                   <w:tcPr>
@@ -137,6 +139,7 @@
                 <w:dataBinding w:prefixMappings="xmlns:ns0='http://schemas.openxmlformats.org/package/2006/metadata/core-properties' xmlns:ns1='http://purl.org/dc/elements/1.1/'" w:xpath="/ns0:coreProperties[1]/ns1:subject[1]" w:storeItemID="{6C3C8BC8-F283-45AE-878A-BAB7291924A1}"/>
                 <w:text/>
               </w:sdtPr>
+              <w:sdtEndPr/>
               <w:sdtContent>
                 <w:tc>
                   <w:tcPr>
@@ -213,6 +216,7 @@
                 <w:dataBinding w:prefixMappings="xmlns:ns0='http://schemas.openxmlformats.org/package/2006/metadata/core-properties' xmlns:ns1='http://purl.org/dc/elements/1.1/'" w:xpath="/ns0:coreProperties[1]/ns1:creator[1]" w:storeItemID="{6C3C8BC8-F283-45AE-878A-BAB7291924A1}"/>
                 <w:text/>
               </w:sdtPr>
+              <w:sdtEndPr/>
               <w:sdtContent>
                 <w:tc>
                   <w:tcPr>
@@ -233,39 +237,7 @@
                         <w:b/>
                         <w:bCs/>
                       </w:rPr>
-                      <w:t xml:space="preserve">Henry </w:t>
-                    </w:r>
-                    <w:proofErr w:type="spellStart"/>
-                    <w:r>
-                      <w:rPr>
-                        <w:b/>
-                        <w:bCs/>
-                      </w:rPr>
-                      <w:t>Martens;Dominik</w:t>
-                    </w:r>
-                    <w:proofErr w:type="spellEnd"/>
-                    <w:r>
-                      <w:rPr>
-                        <w:b/>
-                        <w:bCs/>
-                      </w:rPr>
-                      <w:t xml:space="preserve"> </w:t>
-                    </w:r>
-                    <w:proofErr w:type="spellStart"/>
-                    <w:r>
-                      <w:rPr>
-                        <w:b/>
-                        <w:bCs/>
-                      </w:rPr>
-                      <w:t>Traise;Hagen</w:t>
-                    </w:r>
-                    <w:proofErr w:type="spellEnd"/>
-                    <w:r>
-                      <w:rPr>
-                        <w:b/>
-                        <w:bCs/>
-                      </w:rPr>
-                      <w:t xml:space="preserve"> </w:t>
+                      <w:t xml:space="preserve">Hagen </w:t>
                     </w:r>
                     <w:proofErr w:type="spellStart"/>
                     <w:r>
@@ -274,6 +246,43 @@
                         <w:bCs/>
                       </w:rPr>
                       <w:t>Frind</w:t>
+                    </w:r>
+                    <w:proofErr w:type="spellEnd"/>
+                    <w:r>
+                      <w:rPr>
+                        <w:b/>
+                        <w:bCs/>
+                      </w:rPr>
+                      <w:t xml:space="preserve">, </w:t>
+                    </w:r>
+                    <w:r>
+                      <w:rPr>
+                        <w:b/>
+                        <w:bCs/>
+                      </w:rPr>
+                      <w:t>Henry Martens</w:t>
+                    </w:r>
+                    <w:r>
+                      <w:rPr>
+                        <w:b/>
+                        <w:bCs/>
+                      </w:rPr>
+                      <w:t xml:space="preserve">, </w:t>
+                    </w:r>
+                    <w:r>
+                      <w:rPr>
+                        <w:b/>
+                        <w:bCs/>
+                      </w:rPr>
+                      <w:t xml:space="preserve">Dominik </w:t>
+                    </w:r>
+                    <w:proofErr w:type="spellStart"/>
+                    <w:r>
+                      <w:rPr>
+                        <w:b/>
+                        <w:bCs/>
+                      </w:rPr>
+                      <w:t>Traise</w:t>
                     </w:r>
                     <w:proofErr w:type="spellEnd"/>
                   </w:p>
@@ -302,6 +311,7 @@
                   <w:calendar w:val="gregorian"/>
                 </w:date>
               </w:sdtPr>
+              <w:sdtEndPr/>
               <w:sdtContent>
                 <w:tc>
                   <w:tcPr>
@@ -330,7 +340,10 @@
             </w:sdt>
           </w:tr>
         </w:tbl>
-        <w:p/>
+        <w:p>
+          <w:bookmarkStart w:id="0" w:name="_GoBack"/>
+          <w:bookmarkEnd w:id="0"/>
+        </w:p>
         <w:p/>
         <w:tbl>
           <w:tblPr>
@@ -349,6 +362,7 @@
                 <w:dataBinding w:prefixMappings="xmlns:ns0='http://schemas.microsoft.com/office/2006/coverPageProps'" w:xpath="/ns0:CoverPageProperties[1]/ns0:Abstract[1]" w:storeItemID="{55AF091B-3C7A-41E3-B477-F2FDAA23CFDA}"/>
                 <w:text/>
               </w:sdtPr>
+              <w:sdtEndPr/>
               <w:sdtContent>
                 <w:tc>
                   <w:tcPr>
@@ -386,7 +400,7 @@
         </w:p>
       </w:sdtContent>
     </w:sdt>
-    <w:bookmarkStart w:id="0" w:name="_Toc450841422" w:displacedByCustomXml="next"/>
+    <w:bookmarkStart w:id="1" w:name="_Toc450841422" w:displacedByCustomXml="next"/>
     <w:sdt>
       <w:sdtPr>
         <w:rPr>
@@ -403,6 +417,7 @@
           <w:docPartUnique/>
         </w:docPartObj>
       </w:sdtPr>
+      <w:sdtEndPr/>
       <w:sdtContent>
         <w:p>
           <w:pPr>
@@ -415,7 +430,7 @@
             </w:rPr>
             <w:t>Inhaltsverzeichnis</w:t>
           </w:r>
-          <w:bookmarkEnd w:id="0"/>
+          <w:bookmarkEnd w:id="1"/>
         </w:p>
         <w:p>
           <w:pPr>
@@ -4890,9 +4905,9 @@
           <w:lang w:val="en-US"/>
         </w:rPr>
       </w:pPr>
-      <w:bookmarkStart w:id="1" w:name="_Abkürzungsverzeichnis"/>
-      <w:bookmarkStart w:id="2" w:name="_Toc450841423"/>
-      <w:bookmarkEnd w:id="1"/>
+      <w:bookmarkStart w:id="2" w:name="_Abkürzungsverzeichnis"/>
+      <w:bookmarkStart w:id="3" w:name="_Toc450841423"/>
+      <w:bookmarkEnd w:id="2"/>
       <w:proofErr w:type="spellStart"/>
       <w:r>
         <w:rPr>
@@ -4905,7 +4920,7 @@
         <w:lastRenderedPageBreak/>
         <w:t>Abkürzungsverzeichnis</w:t>
       </w:r>
-      <w:bookmarkEnd w:id="2"/>
+      <w:bookmarkEnd w:id="3"/>
       <w:proofErr w:type="spellEnd"/>
     </w:p>
     <w:p>
@@ -5012,6 +5027,45 @@
           <w:b/>
           <w:lang w:val="en-US"/>
         </w:rPr>
+        <w:t>DB</w:t>
+      </w:r>
+      <w:r>
+        <w:rPr>
+          <w:lang w:val="en-US"/>
+        </w:rPr>
+        <w:tab/>
+      </w:r>
+      <w:r>
+        <w:rPr>
+          <w:lang w:val="en-US"/>
+        </w:rPr>
+        <w:tab/>
+      </w:r>
+      <w:r>
+        <w:rPr>
+          <w:lang w:val="en-US"/>
+        </w:rPr>
+        <w:tab/>
+      </w:r>
+      <w:proofErr w:type="spellStart"/>
+      <w:r>
+        <w:rPr>
+          <w:lang w:val="en-US"/>
+        </w:rPr>
+        <w:t>Datenbank</w:t>
+      </w:r>
+      <w:proofErr w:type="spellEnd"/>
+      <w:r>
+        <w:rPr>
+          <w:lang w:val="en-US"/>
+        </w:rPr>
+        <w:br/>
+      </w:r>
+      <w:r>
+        <w:rPr>
+          <w:b/>
+          <w:lang w:val="en-US"/>
+        </w:rPr>
         <w:t>ERM</w:t>
       </w:r>
       <w:r>
@@ -5076,6 +5130,38 @@
           <w:lang w:val="en-US"/>
         </w:rPr>
         <w:t>Graphical User Interface</w:t>
+      </w:r>
+      <w:r>
+        <w:rPr>
+          <w:lang w:val="en-US"/>
+        </w:rPr>
+        <w:br/>
+      </w:r>
+      <w:r>
+        <w:rPr>
+          <w:b/>
+          <w:lang w:val="en-US"/>
+        </w:rPr>
+        <w:t>IMS</w:t>
+      </w:r>
+      <w:r>
+        <w:rPr>
+          <w:lang w:val="en-US"/>
+        </w:rPr>
+        <w:tab/>
+      </w:r>
+      <w:r>
+        <w:rPr>
+          <w:lang w:val="en-US"/>
+        </w:rPr>
+        <w:tab/>
+      </w:r>
+      <w:r>
+        <w:rPr>
+          <w:lang w:val="en-US"/>
+        </w:rPr>
+        <w:tab/>
+        <w:t>Inventory Management System</w:t>
       </w:r>
       <w:r>
         <w:rPr>
@@ -5269,7 +5355,7 @@
           <w:color w:val="auto"/>
         </w:rPr>
       </w:pPr>
-      <w:bookmarkStart w:id="3" w:name="_Toc450841424"/>
+      <w:bookmarkStart w:id="4" w:name="_Toc450841424"/>
       <w:r>
         <w:rPr>
           <w:color w:val="auto"/>
@@ -5283,7 +5369,7 @@
         </w:rPr>
         <w:t>g</w:t>
       </w:r>
-      <w:bookmarkEnd w:id="3"/>
+      <w:bookmarkEnd w:id="4"/>
     </w:p>
     <w:p>
       <w:r>
@@ -5336,14 +5422,14 @@
           <w:color w:val="auto"/>
         </w:rPr>
       </w:pPr>
-      <w:bookmarkStart w:id="4" w:name="_Toc450841425"/>
+      <w:bookmarkStart w:id="5" w:name="_Toc450841425"/>
       <w:r>
         <w:rPr>
           <w:color w:val="auto"/>
         </w:rPr>
         <w:t>Projektziel</w:t>
       </w:r>
-      <w:bookmarkEnd w:id="4"/>
+      <w:bookmarkEnd w:id="5"/>
     </w:p>
     <w:p>
       <w:r>
@@ -5427,10 +5513,19 @@
         <w:t>besserer</w:t>
       </w:r>
       <w:r>
-        <w:t xml:space="preserve"> Überblick über die vorhandenen </w:t>
-      </w:r>
-      <w:r>
-        <w:t>Komponenten</w:t>
+        <w:t xml:space="preserve"> Überblick über den</w:t>
+      </w:r>
+      <w:r>
+        <w:t xml:space="preserve"> </w:t>
+      </w:r>
+      <w:r>
+        <w:t>aktuellen</w:t>
+      </w:r>
+      <w:r>
+        <w:t xml:space="preserve"> </w:t>
+      </w:r>
+      <w:r>
+        <w:t>Lagerbestand</w:t>
       </w:r>
       <w:r>
         <w:t xml:space="preserve"> </w:t>
@@ -5459,14 +5554,14 @@
           <w:color w:val="auto"/>
         </w:rPr>
       </w:pPr>
-      <w:bookmarkStart w:id="5" w:name="_Toc450841426"/>
+      <w:bookmarkStart w:id="6" w:name="_Toc450841426"/>
       <w:r>
         <w:rPr>
           <w:color w:val="auto"/>
         </w:rPr>
         <w:t>Projektumfeld</w:t>
       </w:r>
-      <w:bookmarkEnd w:id="5"/>
+      <w:bookmarkEnd w:id="6"/>
     </w:p>
     <w:p>
       <w:pPr>
@@ -5478,7 +5573,13 @@
         <w:t>Die zu erstellende Software wird überwiegend von den Mitarbeitern des Lagers genutzt werden, da diese für die Verwaltung der Lagerbestände zuständig sind.</w:t>
       </w:r>
       <w:r>
-        <w:t xml:space="preserve"> Die Ein- und Verkaufsmitarbeiter stellen eine weitere Gruppe von Benutzern da, diese benötigen einen Überblick über die im Lager abgelegten Komponenten um zielführende Verhandlungen mit Kunden oder Händlern zu führen.</w:t>
+        <w:t xml:space="preserve"> Die Ein- und Verkaufsmitarbeiter stellen eine weitere Gruppe von Benutzern da, diese benötigen einen Überblick über die im Lager abgelegten Komponenten um zielführende Verhandlu</w:t>
+      </w:r>
+      <w:r>
+        <w:t>ngen mit Kunden oder Händlern führen zu können</w:t>
+      </w:r>
+      <w:r>
+        <w:t>.</w:t>
       </w:r>
     </w:p>
     <w:p>
@@ -5492,20 +5593,26 @@
           <w:color w:val="auto"/>
         </w:rPr>
       </w:pPr>
-      <w:bookmarkStart w:id="6" w:name="_Projektbegründung"/>
-      <w:bookmarkStart w:id="7" w:name="_Toc450841427"/>
-      <w:bookmarkEnd w:id="6"/>
+      <w:bookmarkStart w:id="7" w:name="_Projektbegründung"/>
+      <w:bookmarkStart w:id="8" w:name="_Toc450841427"/>
+      <w:bookmarkEnd w:id="7"/>
       <w:r>
         <w:rPr>
           <w:color w:val="auto"/>
         </w:rPr>
         <w:t>Projektbegründung</w:t>
       </w:r>
-      <w:bookmarkEnd w:id="7"/>
-    </w:p>
-    <w:p>
-      <w:r>
-        <w:t>In einem Lager gibt es oftmals eine große Anzahl an Hardware-Bauteilen, welche ohne eine Struktur und die entsprechenden Dokumente nur schwer zu verwalten sind. So müssen die Mitarbeiter beispielsweise Tabellen und Listen führen, um den Überblick über den aktuellen Lagerbestand zu behalten. Diese manuelle Verwaltung kostet viel Zeit und kann im schlimmsten Fall den Arbeitsfluss an mehreren Stellen verzögern oder sogar unterbrechen. Aus diesen Gründen soll eine Software erstellt werden, welche die Verwaltung der Komponenten erleichtert und somit langfristig eine Kostenersparnis bewirken kann.</w:t>
+      <w:bookmarkEnd w:id="8"/>
+    </w:p>
+    <w:p>
+      <w:r>
+        <w:t xml:space="preserve">In einem Lager gibt es oftmals eine große Anzahl an Hardware-Bauteilen, welche ohne eine Struktur und die entsprechenden Dokumente nur schwer zu </w:t>
+      </w:r>
+      <w:r>
+        <w:t>V</w:t>
+      </w:r>
+      <w:r>
+        <w:t>erwalten sind. So müssen die Mitarbeiter beispielsweise Tabellen und Listen führen, um den Überblick über den aktuellen Lagerbestand zu behalten. Diese manuelle Verwaltung kostet viel Zeit und kann im schlimmsten Fall den Arbeitsfluss an mehreren Stellen verzögern oder sogar unterbrechen. Aus diesen Gründen soll eine Software erstellt werden, welche die Verwaltung der Komponenten erleichtert und somit langfristig eine Kostenersparnis bewirken kann.</w:t>
       </w:r>
       <w:r>
         <w:t xml:space="preserve"> </w:t>
@@ -5522,14 +5629,14 @@
           <w:color w:val="auto"/>
         </w:rPr>
       </w:pPr>
-      <w:bookmarkStart w:id="8" w:name="_Toc450841428"/>
+      <w:bookmarkStart w:id="9" w:name="_Toc450841428"/>
       <w:r>
         <w:rPr>
           <w:color w:val="auto"/>
         </w:rPr>
         <w:t>Projektschnittstellen</w:t>
       </w:r>
-      <w:bookmarkEnd w:id="8"/>
+      <w:bookmarkEnd w:id="9"/>
     </w:p>
     <w:p>
       <w:r>
@@ -5577,18 +5684,24 @@
           <w:color w:val="auto"/>
         </w:rPr>
       </w:pPr>
-      <w:bookmarkStart w:id="9" w:name="_Toc450841429"/>
+      <w:bookmarkStart w:id="10" w:name="_Toc450841429"/>
       <w:r>
         <w:rPr>
           <w:color w:val="auto"/>
         </w:rPr>
         <w:t>Projektabgrenzung</w:t>
       </w:r>
-      <w:bookmarkEnd w:id="9"/>
-    </w:p>
-    <w:p>
-      <w:r>
-        <w:t>Da das Team bei der Durchführung des Projektes auf eine Zeit von 24 Stunden begrenzt ist, wurde die Möglichkeit der Filterung von Hardware-Komponenten anhand ihrer Attribute bewusst nicht in die Planung des Projektes integriert.</w:t>
+      <w:bookmarkEnd w:id="10"/>
+    </w:p>
+    <w:p>
+      <w:r>
+        <w:t xml:space="preserve">Da das Team bei der Durchführung des Projektes auf eine Zeit von 24 Stunden begrenzt </w:t>
+      </w:r>
+      <w:r>
+        <w:t>war</w:t>
+      </w:r>
+      <w:r>
+        <w:t>, wurde die Möglichkeit der Filterung von Hardware-Komponenten anhand ihrer Attribute bewusst nicht in die Planung des Projektes integriert.</w:t>
       </w:r>
     </w:p>
     <w:p>
@@ -5607,7 +5720,7 @@
           <w:color w:val="auto"/>
         </w:rPr>
       </w:pPr>
-      <w:bookmarkStart w:id="10" w:name="_Toc450841430"/>
+      <w:bookmarkStart w:id="11" w:name="_Toc450841430"/>
       <w:r>
         <w:rPr>
           <w:color w:val="auto"/>
@@ -5615,7 +5728,7 @@
         <w:lastRenderedPageBreak/>
         <w:t>Projektplanung</w:t>
       </w:r>
-      <w:bookmarkEnd w:id="10"/>
+      <w:bookmarkEnd w:id="11"/>
     </w:p>
     <w:p>
       <w:r>
@@ -5636,14 +5749,16 @@
           <w:color w:val="auto"/>
         </w:rPr>
       </w:pPr>
-      <w:bookmarkStart w:id="11" w:name="_Toc450841431"/>
+      <w:bookmarkStart w:id="12" w:name="_Projektzeitplan"/>
+      <w:bookmarkStart w:id="13" w:name="_Toc450841431"/>
+      <w:bookmarkEnd w:id="12"/>
       <w:r>
         <w:rPr>
           <w:color w:val="auto"/>
         </w:rPr>
         <w:t>Projektzeitplan</w:t>
       </w:r>
-      <w:bookmarkEnd w:id="11"/>
+      <w:bookmarkEnd w:id="13"/>
     </w:p>
     <w:p>
       <w:r>
@@ -5662,7 +5777,10 @@
         <w:t xml:space="preserve"> Aufgaben enth</w:t>
       </w:r>
       <w:r>
-        <w:t>alten</w:t>
+        <w:t>ie</w:t>
+      </w:r>
+      <w:r>
+        <w:t>lten</w:t>
       </w:r>
       <w:r>
         <w:t xml:space="preserve">. Die definierten </w:t>
@@ -5677,9 +5795,6 @@
         <w:t xml:space="preserve"> nach Phasen kann der </w:t>
       </w:r>
       <w:r>
-        <w:rPr>
-          <w:i/>
-        </w:rPr>
         <w:t>Tabelle 1: Grober Zeitplan</w:t>
       </w:r>
       <w:r>
@@ -5954,14 +6069,14 @@
           <w:color w:val="000000" w:themeColor="text1"/>
         </w:rPr>
       </w:pPr>
-      <w:bookmarkStart w:id="12" w:name="_Toc450841432"/>
+      <w:bookmarkStart w:id="14" w:name="_Toc450841432"/>
       <w:r>
         <w:rPr>
           <w:color w:val="000000" w:themeColor="text1"/>
         </w:rPr>
         <w:t>Ressourcenplanung</w:t>
       </w:r>
-      <w:bookmarkEnd w:id="12"/>
+      <w:bookmarkEnd w:id="14"/>
     </w:p>
     <w:p>
       <w:r>
@@ -5999,14 +6114,14 @@
           <w:color w:val="auto"/>
         </w:rPr>
       </w:pPr>
-      <w:bookmarkStart w:id="13" w:name="_Toc450841433"/>
+      <w:bookmarkStart w:id="15" w:name="_Toc450841433"/>
       <w:r>
         <w:rPr>
           <w:color w:val="auto"/>
         </w:rPr>
         <w:t>Entwicklungsprozess</w:t>
       </w:r>
-      <w:bookmarkEnd w:id="13"/>
+      <w:bookmarkEnd w:id="15"/>
     </w:p>
     <w:p>
       <w:r>
@@ -6080,16 +6195,16 @@
           <w:color w:val="auto"/>
         </w:rPr>
       </w:pPr>
-      <w:bookmarkStart w:id="14" w:name="_Spiralmodell"/>
-      <w:bookmarkStart w:id="15" w:name="_Toc450841434"/>
-      <w:bookmarkEnd w:id="14"/>
+      <w:bookmarkStart w:id="16" w:name="_Spiralmodell"/>
+      <w:bookmarkStart w:id="17" w:name="_Toc450841434"/>
+      <w:bookmarkEnd w:id="16"/>
       <w:r>
         <w:rPr>
           <w:color w:val="auto"/>
         </w:rPr>
         <w:t>Spiralmodell</w:t>
       </w:r>
-      <w:bookmarkEnd w:id="15"/>
+      <w:bookmarkEnd w:id="17"/>
     </w:p>
     <w:p>
       <w:r>
@@ -6099,7 +6214,18 @@
         <w:t>n dem</w:t>
       </w:r>
       <w:r>
-        <w:t xml:space="preserve"> Projektteam besprochen und Maßnahmen zur Vermeidung dieser Risiken festgelegt. Der iterative Ansatz ermöglicht ein agileres Vorgehen, als das Wasserfallmodell. Das Modell fördert eine fehlerfreie Programmierung und ermöglicht es durch die kurzfristigen Zyklen die Kontrolle über die zeitliche Durchführung des Projektes zu behalten.</w:t>
+        <w:t xml:space="preserve"> Projektteam besprochen und Maßnahmen zur Vermeidung dieser Risiken festgelegt. Der iterative Ansatz ermöglicht ein agileres Vorgehen, als das Wasserfallmodell. Das Modell fördert eine fehlerfreie Programmierung und ermöglicht es durch die kurzfristigen Zyklen die Kontrolle über die zeitliche Durchführung des Projektes zu </w:t>
+      </w:r>
+      <w:proofErr w:type="spellStart"/>
+      <w:r>
+        <w:t>behalten</w:t>
+      </w:r>
+      <w:r>
+        <w:t>s</w:t>
+      </w:r>
+      <w:proofErr w:type="spellEnd"/>
+      <w:r>
+        <w:t>.</w:t>
       </w:r>
     </w:p>
     <w:p>
@@ -6118,9 +6244,9 @@
           <w:color w:val="auto"/>
         </w:rPr>
       </w:pPr>
-      <w:bookmarkStart w:id="16" w:name="_Test-Driven-Development"/>
-      <w:bookmarkStart w:id="17" w:name="_Toc450841435"/>
-      <w:bookmarkEnd w:id="16"/>
+      <w:bookmarkStart w:id="18" w:name="_Test-Driven-Development"/>
+      <w:bookmarkStart w:id="19" w:name="_Toc450841435"/>
+      <w:bookmarkEnd w:id="18"/>
       <w:r>
         <w:rPr>
           <w:color w:val="auto"/>
@@ -6148,7 +6274,7 @@
         </w:rPr>
         <w:t>Development</w:t>
       </w:r>
-      <w:bookmarkEnd w:id="17"/>
+      <w:bookmarkEnd w:id="19"/>
     </w:p>
     <w:p>
       <w:r>
@@ -6318,18 +6444,29 @@
           <w:color w:val="auto"/>
         </w:rPr>
       </w:pPr>
-      <w:bookmarkStart w:id="18" w:name="_Toc450841436"/>
+      <w:bookmarkStart w:id="20" w:name="_Toc450841436"/>
       <w:r>
         <w:rPr>
           <w:color w:val="auto"/>
         </w:rPr>
         <w:t>Analysephase</w:t>
       </w:r>
-      <w:bookmarkEnd w:id="18"/>
-    </w:p>
-    <w:p>
-      <w:r>
-        <w:t xml:space="preserve">Während der Analysephase wurde der Ist-Zustand ermittelt. Am Ende der Analysephase steht das Lastenheft, welches die ausformulierten Anforderungen </w:t>
+      <w:bookmarkEnd w:id="20"/>
+    </w:p>
+    <w:p>
+      <w:r>
+        <w:t xml:space="preserve">Während der Analysephase wurde der Ist-Zustand ermittelt. Am Ende der Analysephase steht das </w:t>
+      </w:r>
+      <w:hyperlink w:anchor="_Lastenheft_2" w:history="1">
+        <w:r>
+          <w:rPr>
+            <w:rStyle w:val="Hyperlink"/>
+          </w:rPr>
+          <w:t>Lastenheft</w:t>
+        </w:r>
+      </w:hyperlink>
+      <w:r>
+        <w:t xml:space="preserve">, welches die ausformulierten Anforderungen </w:t>
       </w:r>
       <w:r>
         <w:t xml:space="preserve">aus Anwendersicht </w:t>
@@ -6349,14 +6486,14 @@
           <w:color w:val="auto"/>
         </w:rPr>
       </w:pPr>
-      <w:bookmarkStart w:id="19" w:name="_Toc450841437"/>
+      <w:bookmarkStart w:id="21" w:name="_Toc450841437"/>
       <w:r>
         <w:rPr>
           <w:color w:val="auto"/>
         </w:rPr>
         <w:t>Ist-Analyse</w:t>
       </w:r>
-      <w:bookmarkEnd w:id="19"/>
+      <w:bookmarkEnd w:id="21"/>
     </w:p>
     <w:p>
       <w:r>
@@ -6395,16 +6532,16 @@
           <w:color w:val="auto"/>
         </w:rPr>
       </w:pPr>
-      <w:bookmarkStart w:id="20" w:name="_Lastenheft_1"/>
-      <w:bookmarkStart w:id="21" w:name="_Toc450841438"/>
-      <w:bookmarkEnd w:id="20"/>
+      <w:bookmarkStart w:id="22" w:name="_Lastenheft_1"/>
+      <w:bookmarkStart w:id="23" w:name="_Toc450841438"/>
+      <w:bookmarkEnd w:id="22"/>
       <w:r>
         <w:rPr>
           <w:color w:val="auto"/>
         </w:rPr>
         <w:t>Nicht-monetäre Vorteile</w:t>
       </w:r>
-      <w:bookmarkEnd w:id="21"/>
+      <w:bookmarkEnd w:id="23"/>
     </w:p>
     <w:p>
       <w:r>
@@ -6433,14 +6570,16 @@
           <w:color w:val="auto"/>
         </w:rPr>
       </w:pPr>
-      <w:bookmarkStart w:id="22" w:name="_Toc450841439"/>
+      <w:bookmarkStart w:id="24" w:name="_Lastenheft_2"/>
+      <w:bookmarkStart w:id="25" w:name="_Toc450841439"/>
+      <w:bookmarkEnd w:id="24"/>
       <w:r>
         <w:rPr>
           <w:color w:val="auto"/>
         </w:rPr>
         <w:t>Lastenheft</w:t>
       </w:r>
-      <w:bookmarkEnd w:id="22"/>
+      <w:bookmarkEnd w:id="25"/>
     </w:p>
     <w:p>
       <w:r>
@@ -6499,14 +6638,14 @@
           <w:color w:val="auto"/>
         </w:rPr>
       </w:pPr>
-      <w:bookmarkStart w:id="23" w:name="_Toc450841440"/>
+      <w:bookmarkStart w:id="26" w:name="_Toc450841440"/>
       <w:r>
         <w:rPr>
           <w:color w:val="auto"/>
         </w:rPr>
         <w:t>Zwischenstand</w:t>
       </w:r>
-      <w:bookmarkEnd w:id="23"/>
+      <w:bookmarkEnd w:id="26"/>
     </w:p>
     <w:tbl>
       <w:tblPr>
@@ -6714,7 +6853,7 @@
           <w:color w:val="auto"/>
         </w:rPr>
       </w:pPr>
-      <w:bookmarkStart w:id="24" w:name="_Toc450841441"/>
+      <w:bookmarkStart w:id="27" w:name="_Toc450841441"/>
       <w:r>
         <w:rPr>
           <w:color w:val="auto"/>
@@ -6722,11 +6861,22 @@
         <w:lastRenderedPageBreak/>
         <w:t>Entwurfsphase</w:t>
       </w:r>
-      <w:bookmarkEnd w:id="24"/>
-    </w:p>
-    <w:p>
-      <w:r>
-        <w:t>Während der Entwurfsphase wurde die technische Umsetzung des Projektes geplant und das Design der Benutzeroberfläche festgelegt. Am Ende der Entwurfsphase steht das Pflichtenheft.</w:t>
+      <w:bookmarkEnd w:id="27"/>
+    </w:p>
+    <w:p>
+      <w:r>
+        <w:t xml:space="preserve">Während der Entwurfsphase wurde die technische Umsetzung des Projektes geplant und das Design der Benutzeroberfläche festgelegt. Am Ende der Entwurfsphase steht das </w:t>
+      </w:r>
+      <w:hyperlink w:anchor="_Pflichtenheft_2" w:history="1">
+        <w:r>
+          <w:rPr>
+            <w:rStyle w:val="Hyperlink"/>
+          </w:rPr>
+          <w:t>Pflichtenheft</w:t>
+        </w:r>
+      </w:hyperlink>
+      <w:r>
+        <w:t>.</w:t>
       </w:r>
     </w:p>
     <w:p>
@@ -6740,18 +6890,27 @@
           <w:color w:val="auto"/>
         </w:rPr>
       </w:pPr>
-      <w:bookmarkStart w:id="25" w:name="_Toc450841442"/>
+      <w:bookmarkStart w:id="28" w:name="_Toc450841442"/>
       <w:r>
         <w:rPr>
           <w:color w:val="auto"/>
         </w:rPr>
         <w:t>Zielplattform</w:t>
       </w:r>
-      <w:bookmarkEnd w:id="25"/>
-    </w:p>
-    <w:p>
-      <w:r>
-        <w:t>Als Zielplattform der Anwendung wurde ein Windows-System mit installiertem .NET-Framework gewählt. Das Aufbauen der Anwendung nach dem Schichtenmodell ermöglicht es die Datenbank</w:t>
+      <w:bookmarkEnd w:id="28"/>
+    </w:p>
+    <w:p>
+      <w:r>
+        <w:t xml:space="preserve">Als Zielplattform der Anwendung wurde ein Windows-System mit installiertem </w:t>
+      </w:r>
+      <w:r>
+        <w:rPr>
+          <w:i/>
+        </w:rPr>
+        <w:t>.NET-Framework</w:t>
+      </w:r>
+      <w:r>
+        <w:t xml:space="preserve"> gewählt. Das Aufbauen der Anwendung nach dem Schichtenmodell ermöglicht es die Datenbank</w:t>
       </w:r>
       <w:r>
         <w:t xml:space="preserve"> modular</w:t>
@@ -6786,7 +6945,13 @@
       </w:r>
       <w:proofErr w:type="spellEnd"/>
       <w:r>
-        <w:t xml:space="preserve"> gewählt, da hier die meiste Erfahrung vorhanden war und diese kostenfrei zur Verfügung steht.</w:t>
+        <w:t xml:space="preserve"> gewählt, da hier die meiste Erfahrung</w:t>
+      </w:r>
+      <w:r>
+        <w:t xml:space="preserve"> im Projektteam</w:t>
+      </w:r>
+      <w:r>
+        <w:t xml:space="preserve"> vorhanden war und diese kostenfrei zur Verfügung steht.</w:t>
       </w:r>
       <w:r>
         <w:t xml:space="preserve"> Die verwendete Programmiersprache wurde mit Blick auf das Zielsystem (Windows) gewählt. Das Team hat sich dafür entschieden die Anwendung in der Sprache </w:t>
@@ -6812,23 +6977,38 @@
           <w:color w:val="auto"/>
         </w:rPr>
       </w:pPr>
-      <w:bookmarkStart w:id="26" w:name="_Architekturdesign"/>
-      <w:bookmarkStart w:id="27" w:name="_Toc450841443"/>
-      <w:bookmarkEnd w:id="26"/>
+      <w:bookmarkStart w:id="29" w:name="_Architekturdesign"/>
+      <w:bookmarkStart w:id="30" w:name="_Toc450841443"/>
+      <w:bookmarkEnd w:id="29"/>
       <w:r>
         <w:rPr>
           <w:color w:val="auto"/>
         </w:rPr>
         <w:t>Architekturdesign</w:t>
       </w:r>
-      <w:bookmarkEnd w:id="27"/>
+      <w:bookmarkEnd w:id="30"/>
     </w:p>
     <w:p>
       <w:r>
         <w:t>Für die Umsetzung des Projektes wurde vom Projektteam vereinbart die einzelnen Module der Anwendung in Schichten darzustellen. Dies fördert eine modulare Programmierung und somit die Wartbarkeit und Wie</w:t>
       </w:r>
       <w:r>
-        <w:t>derverwendbarkeit der Anwendung, außerdem erleichtert es das Testen der einzelnen Komponenten, da diese Unabhängig funktionieren.</w:t>
+        <w:t>derverwendbarkeit der Anwendung, außerdem erleichtert es das Testen der e</w:t>
+      </w:r>
+      <w:r>
+        <w:t>inzelnen Komponenten, da diese u</w:t>
+      </w:r>
+      <w:r>
+        <w:t>nabhängig</w:t>
+      </w:r>
+      <w:r>
+        <w:t xml:space="preserve"> </w:t>
+      </w:r>
+      <w:r>
+        <w:t>voneinander</w:t>
+      </w:r>
+      <w:r>
+        <w:t xml:space="preserve"> funktionieren.</w:t>
       </w:r>
       <w:r>
         <w:t xml:space="preserve"> Eine Übersicht über die Schichten kann ma</w:t>
@@ -6865,14 +7045,14 @@
           <w:color w:val="auto"/>
         </w:rPr>
       </w:pPr>
-      <w:bookmarkStart w:id="28" w:name="_Toc450841444"/>
+      <w:bookmarkStart w:id="31" w:name="_Toc450841444"/>
       <w:r>
         <w:rPr>
           <w:color w:val="auto"/>
         </w:rPr>
         <w:t>Benutzeroberfläche</w:t>
       </w:r>
-      <w:bookmarkEnd w:id="28"/>
+      <w:bookmarkEnd w:id="31"/>
     </w:p>
     <w:p>
       <w:r>
@@ -6895,6 +7075,9 @@
       </w:r>
       <w:proofErr w:type="spellStart"/>
       <w:r>
+        <w:rPr>
+          <w:i/>
+        </w:rPr>
         <w:t>Mockups</w:t>
       </w:r>
       <w:proofErr w:type="spellEnd"/>
@@ -6952,35 +7135,39 @@
           <w:numId w:val="2"/>
         </w:numPr>
       </w:pPr>
-      <w:bookmarkStart w:id="29" w:name="_Datenbankentwurf"/>
-      <w:bookmarkStart w:id="30" w:name="_Toc450841445"/>
-      <w:bookmarkEnd w:id="29"/>
+      <w:bookmarkStart w:id="32" w:name="_Datenbankentwurf"/>
+      <w:bookmarkStart w:id="33" w:name="_Toc450841445"/>
+      <w:bookmarkEnd w:id="32"/>
       <w:r>
         <w:rPr>
           <w:color w:val="auto"/>
         </w:rPr>
         <w:t>Datenbankentwurf</w:t>
       </w:r>
-      <w:bookmarkEnd w:id="30"/>
+      <w:bookmarkEnd w:id="33"/>
     </w:p>
     <w:p>
       <w:r>
         <w:t xml:space="preserve">Um den Lagerbestand in der relationalen Datenbank korrekt abzubilden wurde im Vorfeld ein </w:t>
       </w:r>
+      <w:r>
+        <w:rPr>
+          <w:i/>
+        </w:rPr>
+        <w:t>Entity-</w:t>
+      </w:r>
       <w:proofErr w:type="spellStart"/>
       <w:r>
-        <w:t>Entity</w:t>
+        <w:rPr>
+          <w:i/>
+        </w:rPr>
+        <w:t>Relationship</w:t>
       </w:r>
       <w:proofErr w:type="spellEnd"/>
       <w:r>
-        <w:t>-</w:t>
-      </w:r>
-      <w:proofErr w:type="spellStart"/>
-      <w:r>
-        <w:t>Relationship</w:t>
-      </w:r>
-      <w:proofErr w:type="spellEnd"/>
-      <w:r>
+        <w:rPr>
+          <w:i/>
+        </w:rPr>
         <w:t>-Model</w:t>
       </w:r>
       <w:r>
@@ -7021,7 +7208,13 @@
         <w:t>Komponenten werden auch zwei Stammdaten-Tabellen „Hersteller“ und „Schnittstelle“, sowie die Beziehung zu den Komponenten aufgezeigt. Das ER-Modell enthält außerdem Angaben über die Attribute der jeweiligen Entitäten.</w:t>
       </w:r>
       <w:r>
-        <w:t xml:space="preserve"> Das ER-Modell ermöglicht es einen Überblick über die Datenbank zu gewinnen und vereinfacht somit die Erstellung von Datenbank-Regeln.</w:t>
+        <w:t xml:space="preserve"> Das ER-Modell ermöglicht es einen Überblick über die Datenbank zu gew</w:t>
+      </w:r>
+      <w:r>
+        <w:t xml:space="preserve">innen und vereinfacht somit das Definieren </w:t>
+      </w:r>
+      <w:r>
+        <w:t>von Datenbank-Regeln.</w:t>
       </w:r>
     </w:p>
     <w:p>
@@ -7035,16 +7228,16 @@
           <w:color w:val="auto"/>
         </w:rPr>
       </w:pPr>
-      <w:bookmarkStart w:id="31" w:name="_Pflichtenheft_1"/>
-      <w:bookmarkStart w:id="32" w:name="_Toc450841446"/>
-      <w:bookmarkEnd w:id="31"/>
+      <w:bookmarkStart w:id="34" w:name="_Pflichtenheft_1"/>
+      <w:bookmarkStart w:id="35" w:name="_Toc450841446"/>
+      <w:bookmarkEnd w:id="34"/>
       <w:r>
         <w:rPr>
           <w:color w:val="auto"/>
         </w:rPr>
         <w:t>Geschäftslogik</w:t>
       </w:r>
-      <w:bookmarkEnd w:id="32"/>
+      <w:bookmarkEnd w:id="35"/>
     </w:p>
     <w:p>
       <w:r>
@@ -7073,7 +7266,13 @@
         </w:r>
       </w:hyperlink>
       <w:r>
-        <w:t xml:space="preserve"> beschriebene Vorgehen ist es nicht möglich die Logik der meisten Komponenten vor dem Komponententest zu planen, daher wurde dies nur für die Teile der Anwendung übernommen, die nicht von den Tests abgedeckt wurden. D</w:t>
+        <w:t xml:space="preserve"> beschriebene Vorgehen ist es nicht möglich die Logik der meisten Komponenten vor dem</w:t>
+      </w:r>
+      <w:r>
+        <w:t xml:space="preserve"> Schreiben der</w:t>
+      </w:r>
+      <w:r>
+        <w:t xml:space="preserve"> Komponententest zu planen, daher wurde dies nur für die Teile der Anwendung übernommen, die nicht von den Tests abgedeckt wurden. D</w:t>
       </w:r>
       <w:r>
         <w:t>ie Planung der Geschäftslogik</w:t>
@@ -7140,7 +7339,9 @@
           <w:color w:val="auto"/>
         </w:rPr>
       </w:pPr>
-      <w:bookmarkStart w:id="33" w:name="_Toc450841447"/>
+      <w:bookmarkStart w:id="36" w:name="_Pflichtenheft_2"/>
+      <w:bookmarkStart w:id="37" w:name="_Toc450841447"/>
+      <w:bookmarkEnd w:id="36"/>
       <w:r>
         <w:rPr>
           <w:color w:val="auto"/>
@@ -7148,7 +7349,7 @@
         <w:lastRenderedPageBreak/>
         <w:t>Pflichtenheft</w:t>
       </w:r>
-      <w:bookmarkEnd w:id="33"/>
+      <w:bookmarkEnd w:id="37"/>
     </w:p>
     <w:p>
       <w:pPr>
@@ -7233,14 +7434,14 @@
           <w:color w:val="auto"/>
         </w:rPr>
       </w:pPr>
-      <w:bookmarkStart w:id="34" w:name="_Toc450841448"/>
+      <w:bookmarkStart w:id="38" w:name="_Toc450841448"/>
       <w:r>
         <w:rPr>
           <w:color w:val="auto"/>
         </w:rPr>
         <w:t>Zwischenstand</w:t>
       </w:r>
-      <w:bookmarkEnd w:id="34"/>
+      <w:bookmarkEnd w:id="38"/>
     </w:p>
     <w:tbl>
       <w:tblPr>
@@ -7501,14 +7702,14 @@
           <w:color w:val="auto"/>
         </w:rPr>
       </w:pPr>
-      <w:bookmarkStart w:id="35" w:name="_Toc450841449"/>
+      <w:bookmarkStart w:id="39" w:name="_Toc450841449"/>
       <w:r>
         <w:rPr>
           <w:color w:val="auto"/>
         </w:rPr>
         <w:t>Implementierungsphase</w:t>
       </w:r>
-      <w:bookmarkEnd w:id="35"/>
+      <w:bookmarkEnd w:id="39"/>
     </w:p>
     <w:p>
       <w:r>
@@ -7552,14 +7753,14 @@
           <w:color w:val="auto"/>
         </w:rPr>
       </w:pPr>
-      <w:bookmarkStart w:id="36" w:name="_Toc450841450"/>
+      <w:bookmarkStart w:id="40" w:name="_Toc450841450"/>
       <w:r>
         <w:rPr>
           <w:color w:val="auto"/>
         </w:rPr>
         <w:t>Iterationsplan</w:t>
       </w:r>
-      <w:bookmarkEnd w:id="36"/>
+      <w:bookmarkEnd w:id="40"/>
     </w:p>
     <w:p>
       <w:r>
@@ -7637,7 +7838,7 @@
           <w:color w:val="auto"/>
         </w:rPr>
       </w:pPr>
-      <w:bookmarkStart w:id="37" w:name="_Toc450841451"/>
+      <w:bookmarkStart w:id="41" w:name="_Toc450841451"/>
       <w:r>
         <w:rPr>
           <w:rFonts w:cstheme="minorHAnsi"/>
@@ -7646,7 +7847,7 @@
         </w:rPr>
         <w:t>Implementierung der Datenstrukturen</w:t>
       </w:r>
-      <w:bookmarkEnd w:id="37"/>
+      <w:bookmarkEnd w:id="41"/>
     </w:p>
     <w:p>
       <w:r>
@@ -7735,18 +7936,27 @@
           <w:color w:val="auto"/>
         </w:rPr>
       </w:pPr>
-      <w:bookmarkStart w:id="38" w:name="_Toc450841452"/>
+      <w:bookmarkStart w:id="42" w:name="_Toc450841452"/>
       <w:r>
         <w:rPr>
           <w:color w:val="auto"/>
         </w:rPr>
         <w:t>Implementierung der Geschäftslogik</w:t>
       </w:r>
-      <w:bookmarkEnd w:id="38"/>
-    </w:p>
-    <w:p>
-      <w:r>
-        <w:t xml:space="preserve">Um die Implementierung des C#-Codes vorzunehmen wurde die Entwicklungsumgebung </w:t>
+      <w:bookmarkEnd w:id="42"/>
+    </w:p>
+    <w:p>
+      <w:r>
+        <w:t xml:space="preserve">Um die Implementierung des </w:t>
+      </w:r>
+      <w:r>
+        <w:rPr>
+          <w:i/>
+        </w:rPr>
+        <w:t>C#</w:t>
+      </w:r>
+      <w:r>
+        <w:t xml:space="preserve">-Codes vorzunehmen wurde die Entwicklungsumgebung </w:t>
       </w:r>
       <w:r>
         <w:rPr>
@@ -7852,7 +8062,7 @@
           <w:color w:val="auto"/>
         </w:rPr>
       </w:pPr>
-      <w:bookmarkStart w:id="39" w:name="_Toc450841453"/>
+      <w:bookmarkStart w:id="43" w:name="_Toc450841453"/>
       <w:r>
         <w:rPr>
           <w:color w:val="auto"/>
@@ -7860,7 +8070,7 @@
         <w:lastRenderedPageBreak/>
         <w:t>Implementierung der Benutzeroberfläche</w:t>
       </w:r>
-      <w:bookmarkEnd w:id="39"/>
+      <w:bookmarkEnd w:id="43"/>
     </w:p>
     <w:p>
       <w:r>
@@ -7868,6 +8078,9 @@
       </w:r>
       <w:proofErr w:type="spellStart"/>
       <w:r>
+        <w:rPr>
+          <w:i/>
+        </w:rPr>
         <w:t>Mockups</w:t>
       </w:r>
       <w:proofErr w:type="spellEnd"/>
@@ -7966,7 +8179,19 @@
         <w:t>)</w:t>
       </w:r>
       <w:r>
-        <w:t xml:space="preserve"> geschrieben. Dabei wurde auch der in </w:t>
+        <w:t xml:space="preserve"> geschrieben</w:t>
+      </w:r>
+      <w:r>
+        <w:t>,</w:t>
+      </w:r>
+      <w:r>
+        <w:t xml:space="preserve"> </w:t>
+      </w:r>
+      <w:r>
+        <w:t>d</w:t>
+      </w:r>
+      <w:r>
+        <w:t xml:space="preserve">abei wurde auch der in </w:t>
       </w:r>
       <w:r>
         <w:rPr>
@@ -8015,14 +8240,14 @@
           <w:color w:val="auto"/>
         </w:rPr>
       </w:pPr>
-      <w:bookmarkStart w:id="40" w:name="_Toc450841454"/>
+      <w:bookmarkStart w:id="44" w:name="_Toc450841454"/>
       <w:r>
         <w:rPr>
           <w:color w:val="auto"/>
         </w:rPr>
         <w:t>Zwischenstand</w:t>
       </w:r>
-      <w:bookmarkEnd w:id="40"/>
+      <w:bookmarkEnd w:id="44"/>
     </w:p>
     <w:tbl>
       <w:tblPr>
@@ -8357,7 +8582,7 @@
           <w:color w:val="000000" w:themeColor="text1"/>
         </w:rPr>
       </w:pPr>
-      <w:bookmarkStart w:id="41" w:name="_Toc450841455"/>
+      <w:bookmarkStart w:id="45" w:name="_Toc450841455"/>
       <w:r>
         <w:rPr>
           <w:color w:val="000000" w:themeColor="text1"/>
@@ -8370,7 +8595,7 @@
         </w:rPr>
         <w:t>phase</w:t>
       </w:r>
-      <w:bookmarkEnd w:id="41"/>
+      <w:bookmarkEnd w:id="45"/>
     </w:p>
     <w:p>
       <w:r>
@@ -8380,7 +8605,19 @@
         <w:t>um</w:t>
       </w:r>
       <w:r>
-        <w:t xml:space="preserve"> die grafische Benutzeroberfläche unter dem Gesichtspunkt der Benutzerfreundlichkeit und Ergonomie zu überprüfen. Im Zuge dieses Tests wurde auch ein Datenkonsistenztest durchgeführt, um die erstellten Datenbank-Regeln und die implementierten </w:t>
+        <w:t xml:space="preserve"> die grafis</w:t>
+      </w:r>
+      <w:r>
+        <w:t>che Benutzeroberfläche unter den</w:t>
+      </w:r>
+      <w:r>
+        <w:t xml:space="preserve"> Gesichtspunkt</w:t>
+      </w:r>
+      <w:r>
+        <w:t>en</w:t>
+      </w:r>
+      <w:r>
+        <w:t xml:space="preserve"> der Benutzerfreundlichkeit und Ergonomie zu überprüfen. Im Zuge dieses Tests wurde auch ein Datenkonsistenztest durchgeführt, um die erstellten Datenbank-Regeln und die implementierten </w:t>
       </w:r>
       <w:proofErr w:type="spellStart"/>
       <w:r>
@@ -8402,14 +8639,14 @@
           <w:color w:val="auto"/>
         </w:rPr>
       </w:pPr>
-      <w:bookmarkStart w:id="42" w:name="_Toc450841456"/>
+      <w:bookmarkStart w:id="46" w:name="_Toc450841456"/>
       <w:r>
         <w:rPr>
           <w:color w:val="auto"/>
         </w:rPr>
         <w:t>Zwischenstand</w:t>
       </w:r>
-      <w:bookmarkEnd w:id="42"/>
+      <w:bookmarkEnd w:id="46"/>
     </w:p>
     <w:tbl>
       <w:tblPr>
@@ -8549,14 +8786,14 @@
           <w:color w:val="auto"/>
         </w:rPr>
       </w:pPr>
-      <w:bookmarkStart w:id="43" w:name="_Toc450841457"/>
+      <w:bookmarkStart w:id="47" w:name="_Toc450841457"/>
       <w:r>
         <w:rPr>
           <w:color w:val="auto"/>
         </w:rPr>
         <w:t>Dokumentation</w:t>
       </w:r>
-      <w:bookmarkEnd w:id="43"/>
+      <w:bookmarkEnd w:id="47"/>
     </w:p>
     <w:p>
       <w:r>
@@ -8564,7 +8801,16 @@
       </w:r>
       <w:r>
         <w:br/>
-        <w:t xml:space="preserve">Des Weiteren wurde der C#-Code mit </w:t>
+        <w:t xml:space="preserve">Des Weiteren wurde der </w:t>
+      </w:r>
+      <w:r>
+        <w:rPr>
+          <w:i/>
+        </w:rPr>
+        <w:t>C#</w:t>
+      </w:r>
+      <w:r>
+        <w:t xml:space="preserve">-Code mit </w:t>
       </w:r>
       <w:hyperlink w:anchor="_Abkürzungsverzeichnis" w:history="1">
         <w:r>
@@ -8575,7 +8821,19 @@
         </w:r>
       </w:hyperlink>
       <w:r>
-        <w:t xml:space="preserve">-Kommentaren versehen, welche sich problemlos bei jedem Aufruf der entsprechenden Klasse/Methode anzeigen lassen. Die Kommentare wurden als Überblick </w:t>
+        <w:t>-Kommentaren versehen, welche sich problemlos bei jedem Aufruf der entsprechenden Klasse/Methode anzeigen lassen. Die Kommentare wurden</w:t>
+      </w:r>
+      <w:r>
+        <w:t xml:space="preserve"> für einen</w:t>
+      </w:r>
+      <w:r>
+        <w:t xml:space="preserve"> </w:t>
+      </w:r>
+      <w:r>
+        <w:t>besseren</w:t>
+      </w:r>
+      <w:r>
+        <w:t xml:space="preserve"> Überblick </w:t>
       </w:r>
       <w:r>
         <w:t>in</w:t>
@@ -8595,14 +8853,14 @@
           <w:color w:val="auto"/>
         </w:rPr>
       </w:pPr>
-      <w:bookmarkStart w:id="44" w:name="_Toc450841458"/>
+      <w:bookmarkStart w:id="48" w:name="_Toc450841458"/>
       <w:r>
         <w:rPr>
           <w:color w:val="auto"/>
         </w:rPr>
         <w:t>Zwischenstand</w:t>
       </w:r>
-      <w:bookmarkEnd w:id="44"/>
+      <w:bookmarkEnd w:id="48"/>
     </w:p>
     <w:tbl>
       <w:tblPr>
@@ -8742,7 +9000,7 @@
           <w:color w:val="auto"/>
         </w:rPr>
       </w:pPr>
-      <w:bookmarkStart w:id="45" w:name="_Toc450841459"/>
+      <w:bookmarkStart w:id="49" w:name="_Toc450841459"/>
       <w:r>
         <w:rPr>
           <w:color w:val="auto"/>
@@ -8750,7 +9008,7 @@
         <w:lastRenderedPageBreak/>
         <w:t>Fazit</w:t>
       </w:r>
-      <w:bookmarkEnd w:id="45"/>
+      <w:bookmarkEnd w:id="49"/>
     </w:p>
     <w:p>
       <w:pPr>
@@ -8763,7 +9021,7 @@
           <w:color w:val="auto"/>
         </w:rPr>
       </w:pPr>
-      <w:bookmarkStart w:id="46" w:name="_Toc450841460"/>
+      <w:bookmarkStart w:id="50" w:name="_Toc450841460"/>
       <w:r>
         <w:rPr>
           <w:color w:val="auto"/>
@@ -8776,7 +9034,7 @@
         </w:rPr>
         <w:t>Ist-Vergleich</w:t>
       </w:r>
-      <w:bookmarkEnd w:id="46"/>
+      <w:bookmarkEnd w:id="50"/>
     </w:p>
     <w:p>
       <w:r>
@@ -8792,13 +9050,30 @@
         <w:t>da einige Anpassungen an der Oberfläche nur mittels direkter</w:t>
       </w:r>
       <w:r>
-        <w:t xml:space="preserve"> Manipulation der XAML-Dateien möglich war</w:t>
+        <w:t xml:space="preserve"> Manipulation der </w:t>
+      </w:r>
+      <w:hyperlink w:anchor="_Abkürzungsverzeichnis" w:history="1">
+        <w:r>
+          <w:rPr>
+            <w:rStyle w:val="Hyperlink"/>
+          </w:rPr>
+          <w:t>XAML</w:t>
+        </w:r>
+      </w:hyperlink>
+      <w:r>
+        <w:t>-Dateien möglich war</w:t>
       </w:r>
       <w:r>
         <w:t>en</w:t>
       </w:r>
       <w:r>
-        <w:t>. Die Abweichungen hatten jedoch keine Auswirkungen auf die Gesamtlänge des Projektes.</w:t>
+        <w:t xml:space="preserve">. Die Abweichungen hatten jedoch keine Auswirkungen auf die </w:t>
+      </w:r>
+      <w:r>
+        <w:t xml:space="preserve">geplante </w:t>
+      </w:r>
+      <w:r>
+        <w:t>Gesamtlänge des Projektes.</w:t>
       </w:r>
     </w:p>
     <w:tbl>
@@ -9256,14 +9531,14 @@
           <w:color w:val="auto"/>
         </w:rPr>
       </w:pPr>
-      <w:bookmarkStart w:id="47" w:name="_Toc450841461"/>
+      <w:bookmarkStart w:id="51" w:name="_Toc450841461"/>
       <w:r>
         <w:rPr>
           <w:color w:val="auto"/>
         </w:rPr>
         <w:t>Aus dem Projekt Gewonnenes</w:t>
       </w:r>
-      <w:bookmarkEnd w:id="47"/>
+      <w:bookmarkEnd w:id="51"/>
     </w:p>
     <w:p>
       <w:r>
@@ -9302,14 +9577,14 @@
           <w:color w:val="auto"/>
         </w:rPr>
       </w:pPr>
-      <w:bookmarkStart w:id="48" w:name="_Toc450841462"/>
+      <w:bookmarkStart w:id="52" w:name="_Toc450841462"/>
       <w:r>
         <w:rPr>
           <w:color w:val="auto"/>
         </w:rPr>
         <w:t>Ausblick</w:t>
       </w:r>
-      <w:bookmarkEnd w:id="48"/>
+      <w:bookmarkEnd w:id="52"/>
     </w:p>
     <w:p>
       <w:pPr>
@@ -9371,7 +9646,7 @@
           <w:color w:val="auto"/>
         </w:rPr>
       </w:pPr>
-      <w:bookmarkStart w:id="49" w:name="_Toc450841463"/>
+      <w:bookmarkStart w:id="53" w:name="_Toc450841463"/>
       <w:r>
         <w:rPr>
           <w:color w:val="auto"/>
@@ -9379,7 +9654,7 @@
         <w:lastRenderedPageBreak/>
         <w:t>Anhang</w:t>
       </w:r>
-      <w:bookmarkEnd w:id="49"/>
+      <w:bookmarkEnd w:id="53"/>
     </w:p>
     <w:p>
       <w:pPr>
@@ -9392,17 +9667,17 @@
           <w:color w:val="auto"/>
         </w:rPr>
       </w:pPr>
-      <w:bookmarkStart w:id="50" w:name="_Detaillierter_Zeitplan"/>
-      <w:bookmarkStart w:id="51" w:name="_Toc450841464"/>
-      <w:bookmarkStart w:id="52" w:name="Zeitplan"/>
-      <w:bookmarkEnd w:id="50"/>
+      <w:bookmarkStart w:id="54" w:name="_Detaillierter_Zeitplan"/>
+      <w:bookmarkStart w:id="55" w:name="_Toc450841464"/>
+      <w:bookmarkStart w:id="56" w:name="Zeitplan"/>
+      <w:bookmarkEnd w:id="54"/>
       <w:r>
         <w:rPr>
           <w:color w:val="auto"/>
         </w:rPr>
         <w:t>Detaillierter Zeitplan</w:t>
       </w:r>
-      <w:bookmarkEnd w:id="51"/>
+      <w:bookmarkEnd w:id="55"/>
     </w:p>
     <w:tbl>
       <w:tblPr>
@@ -10924,19 +11199,19 @@
           <w:color w:val="auto"/>
         </w:rPr>
       </w:pPr>
-      <w:bookmarkStart w:id="53" w:name="_Begriffsklärung"/>
-      <w:bookmarkStart w:id="54" w:name="_Ressourcen"/>
-      <w:bookmarkStart w:id="55" w:name="_Toc450841465"/>
-      <w:bookmarkEnd w:id="52"/>
-      <w:bookmarkEnd w:id="53"/>
-      <w:bookmarkEnd w:id="54"/>
+      <w:bookmarkStart w:id="57" w:name="_Begriffsklärung"/>
+      <w:bookmarkStart w:id="58" w:name="_Ressourcen"/>
+      <w:bookmarkStart w:id="59" w:name="_Toc450841465"/>
+      <w:bookmarkEnd w:id="56"/>
+      <w:bookmarkEnd w:id="57"/>
+      <w:bookmarkEnd w:id="58"/>
       <w:r>
         <w:rPr>
           <w:color w:val="auto"/>
         </w:rPr>
         <w:t>Ressourcen</w:t>
       </w:r>
-      <w:bookmarkEnd w:id="55"/>
+      <w:bookmarkEnd w:id="59"/>
     </w:p>
     <w:p>
       <w:pPr>
@@ -11117,7 +11392,13 @@
         <w:rPr>
           <w:lang w:val="en-US"/>
         </w:rPr>
-        <w:t xml:space="preserve">Windows Presentation Foundation (Framework </w:t>
+        <w:t>Windows Presentation Foundation</w:t>
+      </w:r>
+      <w:r>
+        <w:rPr>
+          <w:lang w:val="en-US"/>
+        </w:rPr>
+        <w:t xml:space="preserve"> (Framework </w:t>
       </w:r>
       <w:proofErr w:type="spellStart"/>
       <w:r>
@@ -11131,7 +11412,22 @@
         <w:rPr>
           <w:lang w:val="en-US"/>
         </w:rPr>
-        <w:t xml:space="preserve"> GUIs </w:t>
+        <w:t xml:space="preserve"> </w:t>
+      </w:r>
+      <w:hyperlink w:anchor="_Abkürzungsverzeichnis" w:history="1">
+        <w:r>
+          <w:rPr>
+            <w:rStyle w:val="Hyperlink"/>
+            <w:lang w:val="en-US"/>
+          </w:rPr>
+          <w:t>GUIs</w:t>
+        </w:r>
+      </w:hyperlink>
+      <w:r>
+        <w:rPr>
+          <w:lang w:val="en-US"/>
+        </w:rPr>
+        <w:t xml:space="preserve"> </w:t>
       </w:r>
       <w:proofErr w:type="spellStart"/>
       <w:r>
@@ -11145,7 +11441,19 @@
         <w:rPr>
           <w:lang w:val="en-US"/>
         </w:rPr>
-        <w:t xml:space="preserve"> C#)</w:t>
+        <w:t xml:space="preserve"> </w:t>
+      </w:r>
+      <w:r>
+        <w:rPr>
+          <w:lang w:val="en-US"/>
+        </w:rPr>
+        <w:t>C#</w:t>
+      </w:r>
+      <w:r>
+        <w:rPr>
+          <w:lang w:val="en-US"/>
+        </w:rPr>
+        <w:t>)</w:t>
       </w:r>
     </w:p>
     <w:p>
@@ -11210,6 +11518,9 @@
         <w:t>Microsoft Word und Power Point</w:t>
       </w:r>
       <w:r>
+        <w:t xml:space="preserve"> 2010</w:t>
+      </w:r>
+      <w:r>
         <w:t xml:space="preserve"> (Software für die Dokumentation und Präsentation)</w:t>
       </w:r>
     </w:p>
@@ -11224,9 +11535,9 @@
           <w:color w:val="auto"/>
         </w:rPr>
       </w:pPr>
-      <w:bookmarkStart w:id="56" w:name="_Lastenheft"/>
-      <w:bookmarkStart w:id="57" w:name="_Toc450841466"/>
-      <w:bookmarkEnd w:id="56"/>
+      <w:bookmarkStart w:id="60" w:name="_Lastenheft"/>
+      <w:bookmarkStart w:id="61" w:name="_Toc450841466"/>
+      <w:bookmarkEnd w:id="60"/>
       <w:r>
         <w:rPr>
           <w:color w:val="auto"/>
@@ -11234,7 +11545,7 @@
         <w:lastRenderedPageBreak/>
         <w:t>Lastenheft</w:t>
       </w:r>
-      <w:bookmarkEnd w:id="57"/>
+      <w:bookmarkEnd w:id="61"/>
     </w:p>
     <w:p>
       <w:pPr>
@@ -11536,9 +11847,9 @@
           <w:color w:val="auto"/>
         </w:rPr>
       </w:pPr>
-      <w:bookmarkStart w:id="58" w:name="_Schichtenmodell"/>
-      <w:bookmarkStart w:id="59" w:name="_Toc450841467"/>
-      <w:bookmarkEnd w:id="58"/>
+      <w:bookmarkStart w:id="62" w:name="_Schichtenmodell"/>
+      <w:bookmarkStart w:id="63" w:name="_Toc450841467"/>
+      <w:bookmarkEnd w:id="62"/>
       <w:r>
         <w:rPr>
           <w:color w:val="auto"/>
@@ -11546,7 +11857,7 @@
         <w:lastRenderedPageBreak/>
         <w:t>Schichtenmodell</w:t>
       </w:r>
-      <w:bookmarkEnd w:id="59"/>
+      <w:bookmarkEnd w:id="63"/>
     </w:p>
     <w:p>
       <w:pPr>
@@ -11665,9 +11976,9 @@
           <w:color w:val="auto"/>
         </w:rPr>
       </w:pPr>
-      <w:bookmarkStart w:id="60" w:name="_Oberflächenentwürfe"/>
-      <w:bookmarkStart w:id="61" w:name="_Toc450841468"/>
-      <w:bookmarkEnd w:id="60"/>
+      <w:bookmarkStart w:id="64" w:name="_Oberflächenentwürfe"/>
+      <w:bookmarkStart w:id="65" w:name="_Toc450841468"/>
+      <w:bookmarkEnd w:id="64"/>
       <w:r>
         <w:rPr>
           <w:color w:val="auto"/>
@@ -11675,7 +11986,7 @@
         <w:lastRenderedPageBreak/>
         <w:t>Oberflächenentwürfe</w:t>
       </w:r>
-      <w:bookmarkEnd w:id="61"/>
+      <w:bookmarkEnd w:id="65"/>
     </w:p>
     <w:p>
       <w:pPr>
@@ -11928,9 +12239,9 @@
           <w:color w:val="auto"/>
         </w:rPr>
       </w:pPr>
-      <w:bookmarkStart w:id="62" w:name="_ER-Modell"/>
-      <w:bookmarkStart w:id="63" w:name="_Toc450841469"/>
-      <w:bookmarkEnd w:id="62"/>
+      <w:bookmarkStart w:id="66" w:name="_ER-Modell"/>
+      <w:bookmarkStart w:id="67" w:name="_Toc450841469"/>
+      <w:bookmarkEnd w:id="66"/>
       <w:r>
         <w:rPr>
           <w:color w:val="auto"/>
@@ -11938,7 +12249,7 @@
         <w:lastRenderedPageBreak/>
         <w:t>ER-Modell</w:t>
       </w:r>
-      <w:bookmarkEnd w:id="63"/>
+      <w:bookmarkEnd w:id="67"/>
     </w:p>
     <w:p>
       <w:pPr>
@@ -12042,21 +12353,7 @@
         <w:rPr>
           <w:color w:val="auto"/>
         </w:rPr>
-        <w:t xml:space="preserve"> - </w:t>
-      </w:r>
-      <w:proofErr w:type="spellStart"/>
-      <w:r>
-        <w:rPr>
-          <w:color w:val="auto"/>
-        </w:rPr>
-        <w:t>Entity</w:t>
-      </w:r>
-      <w:proofErr w:type="spellEnd"/>
-      <w:r>
-        <w:rPr>
-          <w:color w:val="auto"/>
-        </w:rPr>
-        <w:t>-</w:t>
+        <w:t xml:space="preserve"> - Entity-</w:t>
       </w:r>
       <w:proofErr w:type="spellStart"/>
       <w:r>
@@ -12084,11 +12381,11 @@
           <w:color w:val="auto"/>
         </w:rPr>
       </w:pPr>
-      <w:bookmarkStart w:id="64" w:name="_Pflichtenheft"/>
-      <w:bookmarkStart w:id="65" w:name="_Struktogramm"/>
-      <w:bookmarkStart w:id="66" w:name="_Toc450841470"/>
-      <w:bookmarkEnd w:id="64"/>
-      <w:bookmarkEnd w:id="65"/>
+      <w:bookmarkStart w:id="68" w:name="_Pflichtenheft"/>
+      <w:bookmarkStart w:id="69" w:name="_Struktogramm"/>
+      <w:bookmarkStart w:id="70" w:name="_Toc450841470"/>
+      <w:bookmarkEnd w:id="68"/>
+      <w:bookmarkEnd w:id="69"/>
       <w:r>
         <w:rPr>
           <w:color w:val="auto"/>
@@ -12096,7 +12393,7 @@
         <w:lastRenderedPageBreak/>
         <w:t>Struktogramm</w:t>
       </w:r>
-      <w:bookmarkEnd w:id="66"/>
+      <w:bookmarkEnd w:id="70"/>
     </w:p>
     <w:p>
       <w:pPr>
@@ -12214,14 +12511,14 @@
           <w:color w:val="auto"/>
         </w:rPr>
       </w:pPr>
-      <w:bookmarkStart w:id="67" w:name="_Toc450841471"/>
+      <w:bookmarkStart w:id="71" w:name="_Toc450841471"/>
       <w:r>
         <w:rPr>
           <w:color w:val="auto"/>
         </w:rPr>
         <w:t>Pflichtenheft</w:t>
       </w:r>
-      <w:bookmarkEnd w:id="67"/>
+      <w:bookmarkEnd w:id="71"/>
     </w:p>
     <w:p>
       <w:pPr>
@@ -12327,8 +12624,18 @@
           <w:color w:val="333333"/>
           <w:szCs w:val="20"/>
         </w:rPr>
-        <w:t>Selektieren von Datensätzen aus der Datenbank mittels SQL</w:t>
-      </w:r>
+        <w:t xml:space="preserve">Selektieren von Datensätzen aus der Datenbank mittels </w:t>
+      </w:r>
+      <w:hyperlink w:anchor="_Abkürzungsverzeichnis" w:history="1">
+        <w:r>
+          <w:rPr>
+            <w:rStyle w:val="Hyperlink"/>
+            <w:rFonts w:cs="Helvetica"/>
+            <w:szCs w:val="20"/>
+          </w:rPr>
+          <w:t>SQL</w:t>
+        </w:r>
+      </w:hyperlink>
     </w:p>
     <w:p>
       <w:pPr>
@@ -12347,8 +12654,18 @@
           <w:color w:val="333333"/>
           <w:szCs w:val="20"/>
         </w:rPr>
-        <w:t>Anzeigen von Datensätzen in einer Tabelle auf der GUI</w:t>
-      </w:r>
+        <w:t xml:space="preserve">Anzeigen von Datensätzen in einer Tabelle auf der </w:t>
+      </w:r>
+      <w:hyperlink w:anchor="_Abkürzungsverzeichnis" w:history="1">
+        <w:r>
+          <w:rPr>
+            <w:rStyle w:val="Hyperlink"/>
+            <w:rFonts w:cs="Helvetica"/>
+            <w:szCs w:val="20"/>
+          </w:rPr>
+          <w:t>GUI</w:t>
+        </w:r>
+      </w:hyperlink>
     </w:p>
     <w:p>
       <w:pPr>
@@ -12367,8 +12684,18 @@
           <w:color w:val="333333"/>
           <w:szCs w:val="20"/>
         </w:rPr>
-        <w:t>Löschen von gespeicherten Komponenten aus der Datenbank mittels SQL</w:t>
-      </w:r>
+        <w:t xml:space="preserve">Löschen von gespeicherten Komponenten aus der Datenbank mittels </w:t>
+      </w:r>
+      <w:hyperlink w:anchor="_Abkürzungsverzeichnis" w:history="1">
+        <w:r>
+          <w:rPr>
+            <w:rStyle w:val="Hyperlink"/>
+            <w:rFonts w:cs="Helvetica"/>
+            <w:szCs w:val="20"/>
+          </w:rPr>
+          <w:t>SQL</w:t>
+        </w:r>
+      </w:hyperlink>
     </w:p>
     <w:p>
       <w:pPr>
@@ -12387,43 +12714,79 @@
           <w:color w:val="333333"/>
           <w:szCs w:val="20"/>
         </w:rPr>
-        <w:t xml:space="preserve">Gestalten der grafischen Oberfläche (GUI) mit dem Windows </w:t>
-      </w:r>
-      <w:proofErr w:type="spellStart"/>
+        <w:t>Gestalten der grafischen Oberfläche (</w:t>
+      </w:r>
+      <w:hyperlink w:anchor="_Abkürzungsverzeichnis" w:history="1">
+        <w:r>
+          <w:rPr>
+            <w:rStyle w:val="Hyperlink"/>
+            <w:rFonts w:cs="Helvetica"/>
+            <w:szCs w:val="20"/>
+          </w:rPr>
+          <w:t>GUI</w:t>
+        </w:r>
+      </w:hyperlink>
       <w:r>
         <w:rPr>
           <w:rFonts w:cs="Helvetica"/>
           <w:color w:val="333333"/>
           <w:szCs w:val="20"/>
         </w:rPr>
-        <w:t>Presentation</w:t>
-      </w:r>
-      <w:proofErr w:type="spellEnd"/>
+        <w:t xml:space="preserve">) mit dem Windows </w:t>
+      </w:r>
+      <w:proofErr w:type="spellStart"/>
       <w:r>
         <w:rPr>
           <w:rFonts w:cs="Helvetica"/>
           <w:color w:val="333333"/>
           <w:szCs w:val="20"/>
         </w:rPr>
-        <w:t xml:space="preserve"> </w:t>
-      </w:r>
-      <w:proofErr w:type="spellStart"/>
+        <w:t>Presentation</w:t>
+      </w:r>
+      <w:proofErr w:type="spellEnd"/>
       <w:r>
         <w:rPr>
           <w:rFonts w:cs="Helvetica"/>
           <w:color w:val="333333"/>
           <w:szCs w:val="20"/>
         </w:rPr>
-        <w:t>Foundation</w:t>
-      </w:r>
-      <w:proofErr w:type="spellEnd"/>
+        <w:t xml:space="preserve"> </w:t>
+      </w:r>
+      <w:proofErr w:type="spellStart"/>
       <w:r>
         <w:rPr>
           <w:rFonts w:cs="Helvetica"/>
           <w:color w:val="333333"/>
           <w:szCs w:val="20"/>
         </w:rPr>
-        <w:t xml:space="preserve"> Framework (WPF)</w:t>
+        <w:t>Foundation</w:t>
+      </w:r>
+      <w:proofErr w:type="spellEnd"/>
+      <w:r>
+        <w:rPr>
+          <w:rFonts w:cs="Helvetica"/>
+          <w:color w:val="333333"/>
+          <w:szCs w:val="20"/>
+        </w:rPr>
+        <w:t xml:space="preserve"> Framework (</w:t>
+      </w:r>
+      <w:hyperlink w:anchor="_Abkürzungsverzeichnis" w:history="1">
+        <w:r>
+          <w:rPr>
+            <w:rStyle w:val="Hyperlink"/>
+            <w:rFonts w:cs="Helvetica"/>
+            <w:szCs w:val="20"/>
+          </w:rPr>
+          <w:t>WPF</w:t>
+        </w:r>
+      </w:hyperlink>
+      <w:r>
+        <w:rPr>
+          <w:rFonts w:cs="Helvetica"/>
+          <w:color w:val="333333"/>
+          <w:szCs w:val="20"/>
+        </w:rPr>
+        <w:t>)</w:t>
       </w:r>
     </w:p>
     <w:p>
@@ -12519,13 +12882,23 @@
         </w:rPr>
         <w:t xml:space="preserve">Entwicklung einer ergonomischen </w:t>
       </w:r>
+      <w:hyperlink w:anchor="_Abkürzungsverzeichnis" w:history="1">
+        <w:r>
+          <w:rPr>
+            <w:rStyle w:val="Hyperlink"/>
+            <w:rFonts w:cs="Helvetica"/>
+            <w:szCs w:val="20"/>
+          </w:rPr>
+          <w:t>GUI</w:t>
+        </w:r>
+      </w:hyperlink>
       <w:r>
         <w:rPr>
           <w:rFonts w:cs="Helvetica"/>
           <w:color w:val="333333"/>
           <w:szCs w:val="20"/>
         </w:rPr>
-        <w:t xml:space="preserve">GUI mittels </w:t>
+        <w:t xml:space="preserve"> mittels </w:t>
       </w:r>
       <w:proofErr w:type="spellStart"/>
       <w:r>
@@ -12604,8 +12977,18 @@
           <w:color w:val="333333"/>
           <w:szCs w:val="20"/>
         </w:rPr>
-        <w:t>Konfigurieren der Datenbankverbindung über ein Konfigurationsfenster in C# mittels WPF</w:t>
-      </w:r>
+        <w:t xml:space="preserve">Konfigurieren der Datenbankverbindung über ein Konfigurationsfenster in C# mittels </w:t>
+      </w:r>
+      <w:hyperlink w:anchor="_Abkürzungsverzeichnis" w:history="1">
+        <w:r>
+          <w:rPr>
+            <w:rStyle w:val="Hyperlink"/>
+            <w:rFonts w:cs="Helvetica"/>
+            <w:szCs w:val="20"/>
+          </w:rPr>
+          <w:t>WPF</w:t>
+        </w:r>
+      </w:hyperlink>
     </w:p>
     <w:p>
       <w:pPr>
@@ -12658,7 +13041,25 @@
           <w:color w:val="333333"/>
           <w:szCs w:val="20"/>
         </w:rPr>
-        <w:t xml:space="preserve"> auf der WPF-Oberfläche</w:t>
+        <w:t xml:space="preserve"> auf der </w:t>
+      </w:r>
+      <w:hyperlink w:anchor="_Abkürzungsverzeichnis" w:history="1">
+        <w:r>
+          <w:rPr>
+            <w:rStyle w:val="Hyperlink"/>
+            <w:rFonts w:cs="Helvetica"/>
+            <w:szCs w:val="20"/>
+          </w:rPr>
+          <w:t>WPF</w:t>
+        </w:r>
+      </w:hyperlink>
+      <w:r>
+        <w:rPr>
+          <w:rFonts w:cs="Helvetica"/>
+          <w:color w:val="333333"/>
+          <w:szCs w:val="20"/>
+        </w:rPr>
+        <w:t>-Oberfläche</w:t>
       </w:r>
     </w:p>
     <w:p>
@@ -12696,10 +13097,28 @@
           <w:color w:val="333333"/>
           <w:szCs w:val="20"/>
         </w:rPr>
-        <w:t xml:space="preserve"> Tabelle als CSV-Datei mittels File Stream</w:t>
-      </w:r>
-      <w:bookmarkStart w:id="68" w:name="_Screenshot_der_Anwendung"/>
-      <w:bookmarkEnd w:id="68"/>
+        <w:t xml:space="preserve"> Tabelle als </w:t>
+      </w:r>
+      <w:hyperlink w:anchor="_Abkürzungsverzeichnis" w:history="1">
+        <w:r>
+          <w:rPr>
+            <w:rStyle w:val="Hyperlink"/>
+            <w:rFonts w:cs="Helvetica"/>
+            <w:szCs w:val="20"/>
+          </w:rPr>
+          <w:t>CSV</w:t>
+        </w:r>
+      </w:hyperlink>
+      <w:r>
+        <w:rPr>
+          <w:rFonts w:cs="Helvetica"/>
+          <w:color w:val="333333"/>
+          <w:szCs w:val="20"/>
+        </w:rPr>
+        <w:t>-Datei mittels File Stream</w:t>
+      </w:r>
+      <w:bookmarkStart w:id="72" w:name="_Screenshot_der_Anwendung"/>
+      <w:bookmarkEnd w:id="72"/>
     </w:p>
     <w:p>
       <w:pPr>
@@ -12729,9 +13148,9 @@
           <w:color w:val="auto"/>
         </w:rPr>
       </w:pPr>
-      <w:bookmarkStart w:id="69" w:name="_Iterationsplan"/>
-      <w:bookmarkStart w:id="70" w:name="_Toc450841472"/>
-      <w:bookmarkEnd w:id="69"/>
+      <w:bookmarkStart w:id="73" w:name="_Iterationsplan"/>
+      <w:bookmarkStart w:id="74" w:name="_Toc450841472"/>
+      <w:bookmarkEnd w:id="73"/>
       <w:r>
         <w:rPr>
           <w:color w:val="auto"/>
@@ -12739,7 +13158,7 @@
         <w:lastRenderedPageBreak/>
         <w:t>Iterationsplan</w:t>
       </w:r>
-      <w:bookmarkEnd w:id="70"/>
+      <w:bookmarkEnd w:id="74"/>
     </w:p>
     <w:p>
       <w:pPr>
@@ -12750,7 +13169,18 @@
         </w:numPr>
       </w:pPr>
       <w:r>
-        <w:t>Erstellen des IMS-Projektes</w:t>
+        <w:t xml:space="preserve">Erstellen des </w:t>
+      </w:r>
+      <w:hyperlink w:anchor="_Abkürzungsverzeichnis" w:history="1">
+        <w:r>
+          <w:rPr>
+            <w:rStyle w:val="Hyperlink"/>
+          </w:rPr>
+          <w:t>IMS</w:t>
+        </w:r>
+      </w:hyperlink>
+      <w:r>
+        <w:t>-Projektes</w:t>
       </w:r>
     </w:p>
     <w:p>
@@ -12951,7 +13381,10 @@
         </w:numPr>
       </w:pPr>
       <w:r>
-        <w:t>Erstellen von Validierungsregeln</w:t>
+        <w:t>Festlegen</w:t>
+      </w:r>
+      <w:r>
+        <w:t xml:space="preserve"> von Validierungsregeln</w:t>
       </w:r>
     </w:p>
     <w:p>
@@ -12995,8 +13428,16 @@
         </w:numPr>
       </w:pPr>
       <w:r>
-        <w:t>Implementieren der Benutzeroberfläche in C# und XAML</w:t>
-      </w:r>
+        <w:t xml:space="preserve">Implementieren der Benutzeroberfläche in C# und </w:t>
+      </w:r>
+      <w:hyperlink w:anchor="_Abkürzungsverzeichnis" w:history="1">
+        <w:r>
+          <w:rPr>
+            <w:rStyle w:val="Hyperlink"/>
+          </w:rPr>
+          <w:t>XAML</w:t>
+        </w:r>
+      </w:hyperlink>
     </w:p>
     <w:p>
       <w:pPr>
@@ -13007,7 +13448,18 @@
         </w:numPr>
       </w:pPr>
       <w:r>
-        <w:t>Erstellen von WPF-Fenstern</w:t>
+        <w:t xml:space="preserve">Erstellen von </w:t>
+      </w:r>
+      <w:hyperlink w:anchor="_Abkürzungsverzeichnis" w:history="1">
+        <w:r>
+          <w:rPr>
+            <w:rStyle w:val="Hyperlink"/>
+          </w:rPr>
+          <w:t>WPF</w:t>
+        </w:r>
+      </w:hyperlink>
+      <w:r>
+        <w:t>-Fenstern</w:t>
       </w:r>
     </w:p>
     <w:p>
@@ -13033,9 +13485,9 @@
           <w:color w:val="auto"/>
         </w:rPr>
       </w:pPr>
-      <w:bookmarkStart w:id="71" w:name="_Quellcode"/>
-      <w:bookmarkStart w:id="72" w:name="_Toc450841473"/>
-      <w:bookmarkEnd w:id="71"/>
+      <w:bookmarkStart w:id="75" w:name="_Quellcode"/>
+      <w:bookmarkStart w:id="76" w:name="_Toc450841473"/>
+      <w:bookmarkEnd w:id="75"/>
       <w:r>
         <w:rPr>
           <w:color w:val="auto"/>
@@ -13043,7 +13495,7 @@
         <w:lastRenderedPageBreak/>
         <w:t>Quellcode</w:t>
       </w:r>
-      <w:bookmarkEnd w:id="72"/>
+      <w:bookmarkEnd w:id="76"/>
     </w:p>
     <w:p>
       <w:pPr>
@@ -13283,7 +13735,7 @@
           <w:color w:val="auto"/>
         </w:rPr>
       </w:pPr>
-      <w:bookmarkStart w:id="73" w:name="_Toc450841474"/>
+      <w:bookmarkStart w:id="77" w:name="_Toc450841474"/>
       <w:r>
         <w:rPr>
           <w:color w:val="auto"/>
@@ -13291,7 +13743,7 @@
         <w:lastRenderedPageBreak/>
         <w:t>Screenshot der Anwendung</w:t>
       </w:r>
-      <w:bookmarkEnd w:id="73"/>
+      <w:bookmarkEnd w:id="77"/>
     </w:p>
     <w:p>
       <w:pPr>
@@ -13397,8 +13849,6 @@
         </w:rPr>
         <w:t xml:space="preserve"> – Startfenster (Screenshot)</w:t>
       </w:r>
-      <w:bookmarkStart w:id="74" w:name="_GoBack"/>
-      <w:bookmarkEnd w:id="74"/>
     </w:p>
     <w:p>
       <w:pPr>
@@ -13567,6 +14017,7 @@
         <w:docPartUnique/>
       </w:docPartObj>
     </w:sdtPr>
+    <w:sdtEndPr/>
     <w:sdtContent>
       <w:p>
         <w:pPr>
@@ -13615,6 +14066,7 @@
         <w:docPartUnique/>
       </w:docPartObj>
     </w:sdtPr>
+    <w:sdtEndPr/>
     <w:sdtContent>
       <w:p>
         <w:pPr>
@@ -17489,7 +17941,7 @@
 </file>
 
 <file path=customXml/itemProps2.xml><?xml version="1.0" encoding="utf-8"?>
-<ds:datastoreItem xmlns:ds="http://schemas.openxmlformats.org/officeDocument/2006/customXml" ds:itemID="{C5DD19B8-11C5-431F-B36C-199603BF5B8F}">
+<ds:datastoreItem xmlns:ds="http://schemas.openxmlformats.org/officeDocument/2006/customXml" ds:itemID="{63D17307-2A3F-4A2E-8512-3A6AECD22D5B}">
   <ds:schemaRefs>
     <ds:schemaRef ds:uri="http://schemas.openxmlformats.org/officeDocument/2006/bibliography"/>
   </ds:schemaRefs>

</xml_diff>

<commit_message>
[IMS-?] Präsentation angepasst, Zeitplan korrigiert
</commit_message>
<xml_diff>
--- a/Doku/Projekt_Dokumentation.docx
+++ b/Doku/Projekt_Dokumentation.docx
@@ -340,10 +340,7 @@
             </w:sdt>
           </w:tr>
         </w:tbl>
-        <w:p>
-          <w:bookmarkStart w:id="0" w:name="_GoBack"/>
-          <w:bookmarkEnd w:id="0"/>
-        </w:p>
+        <w:p/>
         <w:p/>
         <w:tbl>
           <w:tblPr>
@@ -400,7 +397,7 @@
         </w:p>
       </w:sdtContent>
     </w:sdt>
-    <w:bookmarkStart w:id="1" w:name="_Toc450841422" w:displacedByCustomXml="next"/>
+    <w:bookmarkStart w:id="0" w:name="_Toc450841422" w:displacedByCustomXml="next"/>
     <w:sdt>
       <w:sdtPr>
         <w:rPr>
@@ -430,7 +427,7 @@
             </w:rPr>
             <w:t>Inhaltsverzeichnis</w:t>
           </w:r>
-          <w:bookmarkEnd w:id="1"/>
+          <w:bookmarkEnd w:id="0"/>
         </w:p>
         <w:p>
           <w:pPr>
@@ -4905,9 +4902,9 @@
           <w:lang w:val="en-US"/>
         </w:rPr>
       </w:pPr>
-      <w:bookmarkStart w:id="2" w:name="_Abkürzungsverzeichnis"/>
-      <w:bookmarkStart w:id="3" w:name="_Toc450841423"/>
-      <w:bookmarkEnd w:id="2"/>
+      <w:bookmarkStart w:id="1" w:name="_Abkürzungsverzeichnis"/>
+      <w:bookmarkStart w:id="2" w:name="_Toc450841423"/>
+      <w:bookmarkEnd w:id="1"/>
       <w:proofErr w:type="spellStart"/>
       <w:r>
         <w:rPr>
@@ -4920,7 +4917,7 @@
         <w:lastRenderedPageBreak/>
         <w:t>Abkürzungsverzeichnis</w:t>
       </w:r>
-      <w:bookmarkEnd w:id="3"/>
+      <w:bookmarkEnd w:id="2"/>
       <w:proofErr w:type="spellEnd"/>
     </w:p>
     <w:p>
@@ -5355,7 +5352,7 @@
           <w:color w:val="auto"/>
         </w:rPr>
       </w:pPr>
-      <w:bookmarkStart w:id="4" w:name="_Toc450841424"/>
+      <w:bookmarkStart w:id="3" w:name="_Toc450841424"/>
       <w:r>
         <w:rPr>
           <w:color w:val="auto"/>
@@ -5369,7 +5366,7 @@
         </w:rPr>
         <w:t>g</w:t>
       </w:r>
-      <w:bookmarkEnd w:id="4"/>
+      <w:bookmarkEnd w:id="3"/>
     </w:p>
     <w:p>
       <w:r>
@@ -5422,14 +5419,14 @@
           <w:color w:val="auto"/>
         </w:rPr>
       </w:pPr>
-      <w:bookmarkStart w:id="5" w:name="_Toc450841425"/>
+      <w:bookmarkStart w:id="4" w:name="_Toc450841425"/>
       <w:r>
         <w:rPr>
           <w:color w:val="auto"/>
         </w:rPr>
         <w:t>Projektziel</w:t>
       </w:r>
-      <w:bookmarkEnd w:id="5"/>
+      <w:bookmarkEnd w:id="4"/>
     </w:p>
     <w:p>
       <w:r>
@@ -5554,14 +5551,14 @@
           <w:color w:val="auto"/>
         </w:rPr>
       </w:pPr>
-      <w:bookmarkStart w:id="6" w:name="_Toc450841426"/>
+      <w:bookmarkStart w:id="5" w:name="_Toc450841426"/>
       <w:r>
         <w:rPr>
           <w:color w:val="auto"/>
         </w:rPr>
         <w:t>Projektumfeld</w:t>
       </w:r>
-      <w:bookmarkEnd w:id="6"/>
+      <w:bookmarkEnd w:id="5"/>
     </w:p>
     <w:p>
       <w:pPr>
@@ -5593,16 +5590,16 @@
           <w:color w:val="auto"/>
         </w:rPr>
       </w:pPr>
-      <w:bookmarkStart w:id="7" w:name="_Projektbegründung"/>
-      <w:bookmarkStart w:id="8" w:name="_Toc450841427"/>
+      <w:bookmarkStart w:id="6" w:name="_Projektbegründung"/>
+      <w:bookmarkStart w:id="7" w:name="_Toc450841427"/>
+      <w:bookmarkEnd w:id="6"/>
+      <w:r>
+        <w:rPr>
+          <w:color w:val="auto"/>
+        </w:rPr>
+        <w:t>Projektbegründung</w:t>
+      </w:r>
       <w:bookmarkEnd w:id="7"/>
-      <w:r>
-        <w:rPr>
-          <w:color w:val="auto"/>
-        </w:rPr>
-        <w:t>Projektbegründung</w:t>
-      </w:r>
-      <w:bookmarkEnd w:id="8"/>
     </w:p>
     <w:p>
       <w:r>
@@ -5629,14 +5626,14 @@
           <w:color w:val="auto"/>
         </w:rPr>
       </w:pPr>
-      <w:bookmarkStart w:id="9" w:name="_Toc450841428"/>
+      <w:bookmarkStart w:id="8" w:name="_Toc450841428"/>
       <w:r>
         <w:rPr>
           <w:color w:val="auto"/>
         </w:rPr>
         <w:t>Projektschnittstellen</w:t>
       </w:r>
-      <w:bookmarkEnd w:id="9"/>
+      <w:bookmarkEnd w:id="8"/>
     </w:p>
     <w:p>
       <w:r>
@@ -5684,14 +5681,14 @@
           <w:color w:val="auto"/>
         </w:rPr>
       </w:pPr>
-      <w:bookmarkStart w:id="10" w:name="_Toc450841429"/>
+      <w:bookmarkStart w:id="9" w:name="_Toc450841429"/>
       <w:r>
         <w:rPr>
           <w:color w:val="auto"/>
         </w:rPr>
         <w:t>Projektabgrenzung</w:t>
       </w:r>
-      <w:bookmarkEnd w:id="10"/>
+      <w:bookmarkEnd w:id="9"/>
     </w:p>
     <w:p>
       <w:r>
@@ -5720,7 +5717,7 @@
           <w:color w:val="auto"/>
         </w:rPr>
       </w:pPr>
-      <w:bookmarkStart w:id="11" w:name="_Toc450841430"/>
+      <w:bookmarkStart w:id="10" w:name="_Toc450841430"/>
       <w:r>
         <w:rPr>
           <w:color w:val="auto"/>
@@ -5728,7 +5725,7 @@
         <w:lastRenderedPageBreak/>
         <w:t>Projektplanung</w:t>
       </w:r>
-      <w:bookmarkEnd w:id="11"/>
+      <w:bookmarkEnd w:id="10"/>
     </w:p>
     <w:p>
       <w:r>
@@ -5749,16 +5746,16 @@
           <w:color w:val="auto"/>
         </w:rPr>
       </w:pPr>
-      <w:bookmarkStart w:id="12" w:name="_Projektzeitplan"/>
-      <w:bookmarkStart w:id="13" w:name="_Toc450841431"/>
+      <w:bookmarkStart w:id="11" w:name="_Projektzeitplan"/>
+      <w:bookmarkStart w:id="12" w:name="_Toc450841431"/>
+      <w:bookmarkEnd w:id="11"/>
+      <w:r>
+        <w:rPr>
+          <w:color w:val="auto"/>
+        </w:rPr>
+        <w:t>Projektzeitplan</w:t>
+      </w:r>
       <w:bookmarkEnd w:id="12"/>
-      <w:r>
-        <w:rPr>
-          <w:color w:val="auto"/>
-        </w:rPr>
-        <w:t>Projektzeitplan</w:t>
-      </w:r>
-      <w:bookmarkEnd w:id="13"/>
     </w:p>
     <w:p>
       <w:r>
@@ -6069,14 +6066,14 @@
           <w:color w:val="000000" w:themeColor="text1"/>
         </w:rPr>
       </w:pPr>
-      <w:bookmarkStart w:id="14" w:name="_Toc450841432"/>
+      <w:bookmarkStart w:id="13" w:name="_Toc450841432"/>
       <w:r>
         <w:rPr>
           <w:color w:val="000000" w:themeColor="text1"/>
         </w:rPr>
         <w:t>Ressourcenplanung</w:t>
       </w:r>
-      <w:bookmarkEnd w:id="14"/>
+      <w:bookmarkEnd w:id="13"/>
     </w:p>
     <w:p>
       <w:r>
@@ -6114,14 +6111,14 @@
           <w:color w:val="auto"/>
         </w:rPr>
       </w:pPr>
-      <w:bookmarkStart w:id="15" w:name="_Toc450841433"/>
+      <w:bookmarkStart w:id="14" w:name="_Toc450841433"/>
       <w:r>
         <w:rPr>
           <w:color w:val="auto"/>
         </w:rPr>
         <w:t>Entwicklungsprozess</w:t>
       </w:r>
-      <w:bookmarkEnd w:id="15"/>
+      <w:bookmarkEnd w:id="14"/>
     </w:p>
     <w:p>
       <w:r>
@@ -6195,16 +6192,16 @@
           <w:color w:val="auto"/>
         </w:rPr>
       </w:pPr>
-      <w:bookmarkStart w:id="16" w:name="_Spiralmodell"/>
-      <w:bookmarkStart w:id="17" w:name="_Toc450841434"/>
+      <w:bookmarkStart w:id="15" w:name="_Spiralmodell"/>
+      <w:bookmarkStart w:id="16" w:name="_Toc450841434"/>
+      <w:bookmarkEnd w:id="15"/>
+      <w:r>
+        <w:rPr>
+          <w:color w:val="auto"/>
+        </w:rPr>
+        <w:t>Spiralmodell</w:t>
+      </w:r>
       <w:bookmarkEnd w:id="16"/>
-      <w:r>
-        <w:rPr>
-          <w:color w:val="auto"/>
-        </w:rPr>
-        <w:t>Spiralmodell</w:t>
-      </w:r>
-      <w:bookmarkEnd w:id="17"/>
     </w:p>
     <w:p>
       <w:r>
@@ -6244,9 +6241,9 @@
           <w:color w:val="auto"/>
         </w:rPr>
       </w:pPr>
-      <w:bookmarkStart w:id="18" w:name="_Test-Driven-Development"/>
-      <w:bookmarkStart w:id="19" w:name="_Toc450841435"/>
-      <w:bookmarkEnd w:id="18"/>
+      <w:bookmarkStart w:id="17" w:name="_Test-Driven-Development"/>
+      <w:bookmarkStart w:id="18" w:name="_Toc450841435"/>
+      <w:bookmarkEnd w:id="17"/>
       <w:r>
         <w:rPr>
           <w:color w:val="auto"/>
@@ -6274,7 +6271,7 @@
         </w:rPr>
         <w:t>Development</w:t>
       </w:r>
-      <w:bookmarkEnd w:id="19"/>
+      <w:bookmarkEnd w:id="18"/>
     </w:p>
     <w:p>
       <w:r>
@@ -6444,14 +6441,14 @@
           <w:color w:val="auto"/>
         </w:rPr>
       </w:pPr>
-      <w:bookmarkStart w:id="20" w:name="_Toc450841436"/>
+      <w:bookmarkStart w:id="19" w:name="_Toc450841436"/>
       <w:r>
         <w:rPr>
           <w:color w:val="auto"/>
         </w:rPr>
         <w:t>Analysephase</w:t>
       </w:r>
-      <w:bookmarkEnd w:id="20"/>
+      <w:bookmarkEnd w:id="19"/>
     </w:p>
     <w:p>
       <w:r>
@@ -6486,14 +6483,14 @@
           <w:color w:val="auto"/>
         </w:rPr>
       </w:pPr>
-      <w:bookmarkStart w:id="21" w:name="_Toc450841437"/>
+      <w:bookmarkStart w:id="20" w:name="_Toc450841437"/>
       <w:r>
         <w:rPr>
           <w:color w:val="auto"/>
         </w:rPr>
         <w:t>Ist-Analyse</w:t>
       </w:r>
-      <w:bookmarkEnd w:id="21"/>
+      <w:bookmarkEnd w:id="20"/>
     </w:p>
     <w:p>
       <w:r>
@@ -6532,16 +6529,16 @@
           <w:color w:val="auto"/>
         </w:rPr>
       </w:pPr>
-      <w:bookmarkStart w:id="22" w:name="_Lastenheft_1"/>
-      <w:bookmarkStart w:id="23" w:name="_Toc450841438"/>
+      <w:bookmarkStart w:id="21" w:name="_Lastenheft_1"/>
+      <w:bookmarkStart w:id="22" w:name="_Toc450841438"/>
+      <w:bookmarkEnd w:id="21"/>
+      <w:r>
+        <w:rPr>
+          <w:color w:val="auto"/>
+        </w:rPr>
+        <w:t>Nicht-monetäre Vorteile</w:t>
+      </w:r>
       <w:bookmarkEnd w:id="22"/>
-      <w:r>
-        <w:rPr>
-          <w:color w:val="auto"/>
-        </w:rPr>
-        <w:t>Nicht-monetäre Vorteile</w:t>
-      </w:r>
-      <w:bookmarkEnd w:id="23"/>
     </w:p>
     <w:p>
       <w:r>
@@ -6570,16 +6567,16 @@
           <w:color w:val="auto"/>
         </w:rPr>
       </w:pPr>
-      <w:bookmarkStart w:id="24" w:name="_Lastenheft_2"/>
-      <w:bookmarkStart w:id="25" w:name="_Toc450841439"/>
+      <w:bookmarkStart w:id="23" w:name="_Lastenheft_2"/>
+      <w:bookmarkStart w:id="24" w:name="_Toc450841439"/>
+      <w:bookmarkEnd w:id="23"/>
+      <w:r>
+        <w:rPr>
+          <w:color w:val="auto"/>
+        </w:rPr>
+        <w:t>Lastenheft</w:t>
+      </w:r>
       <w:bookmarkEnd w:id="24"/>
-      <w:r>
-        <w:rPr>
-          <w:color w:val="auto"/>
-        </w:rPr>
-        <w:t>Lastenheft</w:t>
-      </w:r>
-      <w:bookmarkEnd w:id="25"/>
     </w:p>
     <w:p>
       <w:r>
@@ -6638,14 +6635,14 @@
           <w:color w:val="auto"/>
         </w:rPr>
       </w:pPr>
-      <w:bookmarkStart w:id="26" w:name="_Toc450841440"/>
+      <w:bookmarkStart w:id="25" w:name="_Toc450841440"/>
       <w:r>
         <w:rPr>
           <w:color w:val="auto"/>
         </w:rPr>
         <w:t>Zwischenstand</w:t>
       </w:r>
-      <w:bookmarkEnd w:id="26"/>
+      <w:bookmarkEnd w:id="25"/>
     </w:p>
     <w:tbl>
       <w:tblPr>
@@ -6853,7 +6850,7 @@
           <w:color w:val="auto"/>
         </w:rPr>
       </w:pPr>
-      <w:bookmarkStart w:id="27" w:name="_Toc450841441"/>
+      <w:bookmarkStart w:id="26" w:name="_Toc450841441"/>
       <w:r>
         <w:rPr>
           <w:color w:val="auto"/>
@@ -6861,7 +6858,7 @@
         <w:lastRenderedPageBreak/>
         <w:t>Entwurfsphase</w:t>
       </w:r>
-      <w:bookmarkEnd w:id="27"/>
+      <w:bookmarkEnd w:id="26"/>
     </w:p>
     <w:p>
       <w:r>
@@ -6890,14 +6887,14 @@
           <w:color w:val="auto"/>
         </w:rPr>
       </w:pPr>
-      <w:bookmarkStart w:id="28" w:name="_Toc450841442"/>
+      <w:bookmarkStart w:id="27" w:name="_Toc450841442"/>
       <w:r>
         <w:rPr>
           <w:color w:val="auto"/>
         </w:rPr>
         <w:t>Zielplattform</w:t>
       </w:r>
-      <w:bookmarkEnd w:id="28"/>
+      <w:bookmarkEnd w:id="27"/>
     </w:p>
     <w:p>
       <w:r>
@@ -6977,16 +6974,16 @@
           <w:color w:val="auto"/>
         </w:rPr>
       </w:pPr>
-      <w:bookmarkStart w:id="29" w:name="_Architekturdesign"/>
-      <w:bookmarkStart w:id="30" w:name="_Toc450841443"/>
+      <w:bookmarkStart w:id="28" w:name="_Architekturdesign"/>
+      <w:bookmarkStart w:id="29" w:name="_Toc450841443"/>
+      <w:bookmarkEnd w:id="28"/>
+      <w:r>
+        <w:rPr>
+          <w:color w:val="auto"/>
+        </w:rPr>
+        <w:t>Architekturdesign</w:t>
+      </w:r>
       <w:bookmarkEnd w:id="29"/>
-      <w:r>
-        <w:rPr>
-          <w:color w:val="auto"/>
-        </w:rPr>
-        <w:t>Architekturdesign</w:t>
-      </w:r>
-      <w:bookmarkEnd w:id="30"/>
     </w:p>
     <w:p>
       <w:r>
@@ -7045,14 +7042,14 @@
           <w:color w:val="auto"/>
         </w:rPr>
       </w:pPr>
-      <w:bookmarkStart w:id="31" w:name="_Toc450841444"/>
+      <w:bookmarkStart w:id="30" w:name="_Toc450841444"/>
       <w:r>
         <w:rPr>
           <w:color w:val="auto"/>
         </w:rPr>
         <w:t>Benutzeroberfläche</w:t>
       </w:r>
-      <w:bookmarkEnd w:id="31"/>
+      <w:bookmarkEnd w:id="30"/>
     </w:p>
     <w:p>
       <w:r>
@@ -7135,26 +7132,34 @@
           <w:numId w:val="2"/>
         </w:numPr>
       </w:pPr>
-      <w:bookmarkStart w:id="32" w:name="_Datenbankentwurf"/>
-      <w:bookmarkStart w:id="33" w:name="_Toc450841445"/>
+      <w:bookmarkStart w:id="31" w:name="_Datenbankentwurf"/>
+      <w:bookmarkStart w:id="32" w:name="_Toc450841445"/>
+      <w:bookmarkEnd w:id="31"/>
+      <w:r>
+        <w:rPr>
+          <w:color w:val="auto"/>
+        </w:rPr>
+        <w:t>Datenbankentwurf</w:t>
+      </w:r>
       <w:bookmarkEnd w:id="32"/>
-      <w:r>
-        <w:rPr>
-          <w:color w:val="auto"/>
-        </w:rPr>
-        <w:t>Datenbankentwurf</w:t>
-      </w:r>
-      <w:bookmarkEnd w:id="33"/>
     </w:p>
     <w:p>
       <w:r>
         <w:t xml:space="preserve">Um den Lagerbestand in der relationalen Datenbank korrekt abzubilden wurde im Vorfeld ein </w:t>
       </w:r>
+      <w:proofErr w:type="spellStart"/>
       <w:r>
         <w:rPr>
           <w:i/>
         </w:rPr>
-        <w:t>Entity-</w:t>
+        <w:t>Entity</w:t>
+      </w:r>
+      <w:proofErr w:type="spellEnd"/>
+      <w:r>
+        <w:rPr>
+          <w:i/>
+        </w:rPr>
+        <w:t>-</w:t>
       </w:r>
       <w:proofErr w:type="spellStart"/>
       <w:r>
@@ -7228,16 +7233,16 @@
           <w:color w:val="auto"/>
         </w:rPr>
       </w:pPr>
-      <w:bookmarkStart w:id="34" w:name="_Pflichtenheft_1"/>
-      <w:bookmarkStart w:id="35" w:name="_Toc450841446"/>
+      <w:bookmarkStart w:id="33" w:name="_Pflichtenheft_1"/>
+      <w:bookmarkStart w:id="34" w:name="_Toc450841446"/>
+      <w:bookmarkEnd w:id="33"/>
+      <w:r>
+        <w:rPr>
+          <w:color w:val="auto"/>
+        </w:rPr>
+        <w:t>Geschäftslogik</w:t>
+      </w:r>
       <w:bookmarkEnd w:id="34"/>
-      <w:r>
-        <w:rPr>
-          <w:color w:val="auto"/>
-        </w:rPr>
-        <w:t>Geschäftslogik</w:t>
-      </w:r>
-      <w:bookmarkEnd w:id="35"/>
     </w:p>
     <w:p>
       <w:r>
@@ -7339,9 +7344,9 @@
           <w:color w:val="auto"/>
         </w:rPr>
       </w:pPr>
-      <w:bookmarkStart w:id="36" w:name="_Pflichtenheft_2"/>
-      <w:bookmarkStart w:id="37" w:name="_Toc450841447"/>
-      <w:bookmarkEnd w:id="36"/>
+      <w:bookmarkStart w:id="35" w:name="_Pflichtenheft_2"/>
+      <w:bookmarkStart w:id="36" w:name="_Toc450841447"/>
+      <w:bookmarkEnd w:id="35"/>
       <w:r>
         <w:rPr>
           <w:color w:val="auto"/>
@@ -7349,7 +7354,7 @@
         <w:lastRenderedPageBreak/>
         <w:t>Pflichtenheft</w:t>
       </w:r>
-      <w:bookmarkEnd w:id="37"/>
+      <w:bookmarkEnd w:id="36"/>
     </w:p>
     <w:p>
       <w:pPr>
@@ -7434,14 +7439,14 @@
           <w:color w:val="auto"/>
         </w:rPr>
       </w:pPr>
-      <w:bookmarkStart w:id="38" w:name="_Toc450841448"/>
+      <w:bookmarkStart w:id="37" w:name="_Toc450841448"/>
       <w:r>
         <w:rPr>
           <w:color w:val="auto"/>
         </w:rPr>
         <w:t>Zwischenstand</w:t>
       </w:r>
-      <w:bookmarkEnd w:id="38"/>
+      <w:bookmarkEnd w:id="37"/>
     </w:p>
     <w:tbl>
       <w:tblPr>
@@ -7702,14 +7707,14 @@
           <w:color w:val="auto"/>
         </w:rPr>
       </w:pPr>
-      <w:bookmarkStart w:id="39" w:name="_Toc450841449"/>
+      <w:bookmarkStart w:id="38" w:name="_Toc450841449"/>
       <w:r>
         <w:rPr>
           <w:color w:val="auto"/>
         </w:rPr>
         <w:t>Implementierungsphase</w:t>
       </w:r>
-      <w:bookmarkEnd w:id="39"/>
+      <w:bookmarkEnd w:id="38"/>
     </w:p>
     <w:p>
       <w:r>
@@ -7753,14 +7758,14 @@
           <w:color w:val="auto"/>
         </w:rPr>
       </w:pPr>
-      <w:bookmarkStart w:id="40" w:name="_Toc450841450"/>
+      <w:bookmarkStart w:id="39" w:name="_Toc450841450"/>
       <w:r>
         <w:rPr>
           <w:color w:val="auto"/>
         </w:rPr>
         <w:t>Iterationsplan</w:t>
       </w:r>
-      <w:bookmarkEnd w:id="40"/>
+      <w:bookmarkEnd w:id="39"/>
     </w:p>
     <w:p>
       <w:r>
@@ -7838,7 +7843,7 @@
           <w:color w:val="auto"/>
         </w:rPr>
       </w:pPr>
-      <w:bookmarkStart w:id="41" w:name="_Toc450841451"/>
+      <w:bookmarkStart w:id="40" w:name="_Toc450841451"/>
       <w:r>
         <w:rPr>
           <w:rFonts w:cstheme="minorHAnsi"/>
@@ -7847,7 +7852,7 @@
         </w:rPr>
         <w:t>Implementierung der Datenstrukturen</w:t>
       </w:r>
-      <w:bookmarkEnd w:id="41"/>
+      <w:bookmarkEnd w:id="40"/>
     </w:p>
     <w:p>
       <w:r>
@@ -7936,14 +7941,14 @@
           <w:color w:val="auto"/>
         </w:rPr>
       </w:pPr>
-      <w:bookmarkStart w:id="42" w:name="_Toc450841452"/>
+      <w:bookmarkStart w:id="41" w:name="_Toc450841452"/>
       <w:r>
         <w:rPr>
           <w:color w:val="auto"/>
         </w:rPr>
         <w:t>Implementierung der Geschäftslogik</w:t>
       </w:r>
-      <w:bookmarkEnd w:id="42"/>
+      <w:bookmarkEnd w:id="41"/>
     </w:p>
     <w:p>
       <w:r>
@@ -8062,7 +8067,7 @@
           <w:color w:val="auto"/>
         </w:rPr>
       </w:pPr>
-      <w:bookmarkStart w:id="43" w:name="_Toc450841453"/>
+      <w:bookmarkStart w:id="42" w:name="_Toc450841453"/>
       <w:r>
         <w:rPr>
           <w:color w:val="auto"/>
@@ -8070,7 +8075,7 @@
         <w:lastRenderedPageBreak/>
         <w:t>Implementierung der Benutzeroberfläche</w:t>
       </w:r>
-      <w:bookmarkEnd w:id="43"/>
+      <w:bookmarkEnd w:id="42"/>
     </w:p>
     <w:p>
       <w:r>
@@ -8240,14 +8245,14 @@
           <w:color w:val="auto"/>
         </w:rPr>
       </w:pPr>
-      <w:bookmarkStart w:id="44" w:name="_Toc450841454"/>
+      <w:bookmarkStart w:id="43" w:name="_Toc450841454"/>
       <w:r>
         <w:rPr>
           <w:color w:val="auto"/>
         </w:rPr>
         <w:t>Zwischenstand</w:t>
       </w:r>
-      <w:bookmarkEnd w:id="44"/>
+      <w:bookmarkEnd w:id="43"/>
     </w:p>
     <w:tbl>
       <w:tblPr>
@@ -8582,7 +8587,7 @@
           <w:color w:val="000000" w:themeColor="text1"/>
         </w:rPr>
       </w:pPr>
-      <w:bookmarkStart w:id="45" w:name="_Toc450841455"/>
+      <w:bookmarkStart w:id="44" w:name="_Toc450841455"/>
       <w:r>
         <w:rPr>
           <w:color w:val="000000" w:themeColor="text1"/>
@@ -8595,7 +8600,7 @@
         </w:rPr>
         <w:t>phase</w:t>
       </w:r>
-      <w:bookmarkEnd w:id="45"/>
+      <w:bookmarkEnd w:id="44"/>
     </w:p>
     <w:p>
       <w:r>
@@ -8639,14 +8644,14 @@
           <w:color w:val="auto"/>
         </w:rPr>
       </w:pPr>
-      <w:bookmarkStart w:id="46" w:name="_Toc450841456"/>
+      <w:bookmarkStart w:id="45" w:name="_Toc450841456"/>
       <w:r>
         <w:rPr>
           <w:color w:val="auto"/>
         </w:rPr>
         <w:t>Zwischenstand</w:t>
       </w:r>
-      <w:bookmarkEnd w:id="46"/>
+      <w:bookmarkEnd w:id="45"/>
     </w:p>
     <w:tbl>
       <w:tblPr>
@@ -8786,14 +8791,14 @@
           <w:color w:val="auto"/>
         </w:rPr>
       </w:pPr>
-      <w:bookmarkStart w:id="47" w:name="_Toc450841457"/>
+      <w:bookmarkStart w:id="46" w:name="_Toc450841457"/>
       <w:r>
         <w:rPr>
           <w:color w:val="auto"/>
         </w:rPr>
         <w:t>Dokumentation</w:t>
       </w:r>
-      <w:bookmarkEnd w:id="47"/>
+      <w:bookmarkEnd w:id="46"/>
     </w:p>
     <w:p>
       <w:r>
@@ -8853,14 +8858,14 @@
           <w:color w:val="auto"/>
         </w:rPr>
       </w:pPr>
-      <w:bookmarkStart w:id="48" w:name="_Toc450841458"/>
+      <w:bookmarkStart w:id="47" w:name="_Toc450841458"/>
       <w:r>
         <w:rPr>
           <w:color w:val="auto"/>
         </w:rPr>
         <w:t>Zwischenstand</w:t>
       </w:r>
-      <w:bookmarkEnd w:id="48"/>
+      <w:bookmarkEnd w:id="47"/>
     </w:p>
     <w:tbl>
       <w:tblPr>
@@ -9000,7 +9005,7 @@
           <w:color w:val="auto"/>
         </w:rPr>
       </w:pPr>
-      <w:bookmarkStart w:id="49" w:name="_Toc450841459"/>
+      <w:bookmarkStart w:id="48" w:name="_Toc450841459"/>
       <w:r>
         <w:rPr>
           <w:color w:val="auto"/>
@@ -9008,7 +9013,7 @@
         <w:lastRenderedPageBreak/>
         <w:t>Fazit</w:t>
       </w:r>
-      <w:bookmarkEnd w:id="49"/>
+      <w:bookmarkEnd w:id="48"/>
     </w:p>
     <w:p>
       <w:pPr>
@@ -9021,7 +9026,7 @@
           <w:color w:val="auto"/>
         </w:rPr>
       </w:pPr>
-      <w:bookmarkStart w:id="50" w:name="_Toc450841460"/>
+      <w:bookmarkStart w:id="49" w:name="_Toc450841460"/>
       <w:r>
         <w:rPr>
           <w:color w:val="auto"/>
@@ -9034,7 +9039,7 @@
         </w:rPr>
         <w:t>Ist-Vergleich</w:t>
       </w:r>
-      <w:bookmarkEnd w:id="50"/>
+      <w:bookmarkEnd w:id="49"/>
     </w:p>
     <w:p>
       <w:r>
@@ -9531,14 +9536,14 @@
           <w:color w:val="auto"/>
         </w:rPr>
       </w:pPr>
-      <w:bookmarkStart w:id="51" w:name="_Toc450841461"/>
+      <w:bookmarkStart w:id="50" w:name="_Toc450841461"/>
       <w:r>
         <w:rPr>
           <w:color w:val="auto"/>
         </w:rPr>
         <w:t>Aus dem Projekt Gewonnenes</w:t>
       </w:r>
-      <w:bookmarkEnd w:id="51"/>
+      <w:bookmarkEnd w:id="50"/>
     </w:p>
     <w:p>
       <w:r>
@@ -9577,14 +9582,14 @@
           <w:color w:val="auto"/>
         </w:rPr>
       </w:pPr>
-      <w:bookmarkStart w:id="52" w:name="_Toc450841462"/>
+      <w:bookmarkStart w:id="51" w:name="_Toc450841462"/>
       <w:r>
         <w:rPr>
           <w:color w:val="auto"/>
         </w:rPr>
         <w:t>Ausblick</w:t>
       </w:r>
-      <w:bookmarkEnd w:id="52"/>
+      <w:bookmarkEnd w:id="51"/>
     </w:p>
     <w:p>
       <w:pPr>
@@ -9646,7 +9651,7 @@
           <w:color w:val="auto"/>
         </w:rPr>
       </w:pPr>
-      <w:bookmarkStart w:id="53" w:name="_Toc450841463"/>
+      <w:bookmarkStart w:id="52" w:name="_Toc450841463"/>
       <w:r>
         <w:rPr>
           <w:color w:val="auto"/>
@@ -9654,7 +9659,7 @@
         <w:lastRenderedPageBreak/>
         <w:t>Anhang</w:t>
       </w:r>
-      <w:bookmarkEnd w:id="53"/>
+      <w:bookmarkEnd w:id="52"/>
     </w:p>
     <w:p>
       <w:pPr>
@@ -9667,17 +9672,17 @@
           <w:color w:val="auto"/>
         </w:rPr>
       </w:pPr>
-      <w:bookmarkStart w:id="54" w:name="_Detaillierter_Zeitplan"/>
-      <w:bookmarkStart w:id="55" w:name="_Toc450841464"/>
-      <w:bookmarkStart w:id="56" w:name="Zeitplan"/>
+      <w:bookmarkStart w:id="53" w:name="_Detaillierter_Zeitplan"/>
+      <w:bookmarkStart w:id="54" w:name="_Toc450841464"/>
+      <w:bookmarkStart w:id="55" w:name="Zeitplan"/>
+      <w:bookmarkEnd w:id="53"/>
+      <w:r>
+        <w:rPr>
+          <w:color w:val="auto"/>
+        </w:rPr>
+        <w:t>Detaillierter Zeitplan</w:t>
+      </w:r>
       <w:bookmarkEnd w:id="54"/>
-      <w:r>
-        <w:rPr>
-          <w:color w:val="auto"/>
-        </w:rPr>
-        <w:t>Detaillierter Zeitplan</w:t>
-      </w:r>
-      <w:bookmarkEnd w:id="55"/>
     </w:p>
     <w:tbl>
       <w:tblPr>
@@ -10703,13 +10708,8 @@
               <w:pStyle w:val="Listenabsatz"/>
             </w:pPr>
             <w:r>
-              <w:t xml:space="preserve">3.3 Implementieren der </w:t>
-            </w:r>
-            <w:proofErr w:type="spellStart"/>
-            <w:r>
-              <w:t>Validatoren</w:t>
-            </w:r>
-            <w:proofErr w:type="spellEnd"/>
+              <w:t>3.3 Implementieren der Validatoren</w:t>
+            </w:r>
           </w:p>
         </w:tc>
         <w:tc>
@@ -10724,6 +10724,9 @@
             </w:pPr>
             <w:r>
               <w:t>1</w:t>
+            </w:r>
+            <w:r>
+              <w:t>,5</w:t>
             </w:r>
           </w:p>
         </w:tc>
@@ -10783,6 +10786,9 @@
             </w:pPr>
             <w:r>
               <w:t>2</w:t>
+            </w:r>
+            <w:r>
+              <w:t>,5</w:t>
             </w:r>
           </w:p>
         </w:tc>
@@ -11199,18 +11205,20 @@
           <w:color w:val="auto"/>
         </w:rPr>
       </w:pPr>
-      <w:bookmarkStart w:id="57" w:name="_Begriffsklärung"/>
-      <w:bookmarkStart w:id="58" w:name="_Ressourcen"/>
-      <w:bookmarkStart w:id="59" w:name="_Toc450841465"/>
+      <w:bookmarkStart w:id="56" w:name="_Begriffsklärung"/>
+      <w:bookmarkStart w:id="57" w:name="_Ressourcen"/>
+      <w:bookmarkStart w:id="58" w:name="_Toc450841465"/>
+      <w:bookmarkEnd w:id="55"/>
       <w:bookmarkEnd w:id="56"/>
       <w:bookmarkEnd w:id="57"/>
+      <w:r>
+        <w:rPr>
+          <w:color w:val="auto"/>
+        </w:rPr>
+        <w:t>Ressourcen</w:t>
+      </w:r>
+      <w:bookmarkStart w:id="59" w:name="_GoBack"/>
       <w:bookmarkEnd w:id="58"/>
-      <w:r>
-        <w:rPr>
-          <w:color w:val="auto"/>
-        </w:rPr>
-        <w:t>Ressourcen</w:t>
-      </w:r>
       <w:bookmarkEnd w:id="59"/>
     </w:p>
     <w:p>
@@ -12353,7 +12361,21 @@
         <w:rPr>
           <w:color w:val="auto"/>
         </w:rPr>
-        <w:t xml:space="preserve"> - Entity-</w:t>
+        <w:t xml:space="preserve"> - </w:t>
+      </w:r>
+      <w:proofErr w:type="spellStart"/>
+      <w:r>
+        <w:rPr>
+          <w:color w:val="auto"/>
+        </w:rPr>
+        <w:t>Entity</w:t>
+      </w:r>
+      <w:proofErr w:type="spellEnd"/>
+      <w:r>
+        <w:rPr>
+          <w:color w:val="auto"/>
+        </w:rPr>
+        <w:t>-</w:t>
       </w:r>
       <w:proofErr w:type="spellStart"/>
       <w:r>
@@ -14086,7 +14108,7 @@
           <w:rPr>
             <w:noProof/>
           </w:rPr>
-          <w:t>IX</w:t>
+          <w:t>I</w:t>
         </w:r>
         <w:r>
           <w:rPr>
@@ -17941,7 +17963,7 @@
 </file>
 
 <file path=customXml/itemProps2.xml><?xml version="1.0" encoding="utf-8"?>
-<ds:datastoreItem xmlns:ds="http://schemas.openxmlformats.org/officeDocument/2006/customXml" ds:itemID="{63D17307-2A3F-4A2E-8512-3A6AECD22D5B}">
+<ds:datastoreItem xmlns:ds="http://schemas.openxmlformats.org/officeDocument/2006/customXml" ds:itemID="{77D30D39-FA20-4653-BA20-D39DC1EE7097}">
   <ds:schemaRefs>
     <ds:schemaRef ds:uri="http://schemas.openxmlformats.org/officeDocument/2006/bibliography"/>
   </ds:schemaRefs>

</xml_diff>